<commit_message>
Atualização ex027 - Flexbox
</commit_message>
<xml_diff>
--- a/modulo-5/html5-css3-modulo5.docx
+++ b/modulo-5/html5-css3-modulo5.docx
@@ -66,7 +66,7 @@
                     <pic:cNvPicPr/>
                   </pic:nvPicPr>
                   <pic:blipFill>
-                    <a:blip r:embed="rId4">
+                    <a:blip r:embed="rId5">
                       <a:extLst>
                         <a:ext uri="{28A0092B-C50C-407E-A947-70E740481C1C}">
                           <a14:useLocalDpi xmlns:a14="http://schemas.microsoft.com/office/drawing/2010/main" val="0"/>
@@ -224,11 +224,683 @@
     </w:p>
     <w:p>
       <w:pPr>
-        <w:rPr>
-          <w:b/>
-          <w:bCs/>
-        </w:rPr>
-      </w:pPr>
+        <w:pStyle w:val="PargrafodaLista"/>
+        <w:numPr>
+          <w:ilvl w:val="0"/>
+          <w:numId w:val="1"/>
+        </w:numPr>
+        <w:jc w:val="both"/>
+      </w:pPr>
+      <w:r>
+        <w:t>Quando passamos container {display: flex} e item {flex: auto} ele vai preencher totalmente o container com os itens, ou seja, quantos itens existem? Esses itens que existem ocuparão tudo.</w:t>
+      </w:r>
+    </w:p>
+    <w:p>
+      <w:pPr>
+        <w:jc w:val="both"/>
+      </w:pPr>
+      <w:r>
+        <w:rPr>
+          <w:b/>
+          <w:bCs/>
+        </w:rPr>
+        <w:t xml:space="preserve">DIREÇÕES E EIXOS: </w:t>
+      </w:r>
+    </w:p>
+    <w:p>
+      <w:pPr>
+        <w:rPr>
+          <w:b/>
+          <w:bCs/>
+        </w:rPr>
+      </w:pPr>
+      <w:r>
+        <w:rPr>
+          <w:b/>
+          <w:bCs/>
+        </w:rPr>
+        <w:drawing>
+          <wp:anchor distT="0" distB="0" distL="114300" distR="114300" simplePos="0" relativeHeight="251659264" behindDoc="1" locked="0" layoutInCell="1" allowOverlap="1" wp14:anchorId="7A612A12" wp14:editId="56EFEB42">
+            <wp:simplePos x="0" y="0"/>
+            <wp:positionH relativeFrom="column">
+              <wp:posOffset>0</wp:posOffset>
+            </wp:positionH>
+            <wp:positionV relativeFrom="paragraph">
+              <wp:posOffset>3736</wp:posOffset>
+            </wp:positionV>
+            <wp:extent cx="2789493" cy="1105786"/>
+            <wp:effectExtent l="0" t="0" r="0" b="0"/>
+            <wp:wrapTight wrapText="bothSides">
+              <wp:wrapPolygon edited="0">
+                <wp:start x="0" y="0"/>
+                <wp:lineTo x="0" y="21215"/>
+                <wp:lineTo x="21393" y="21215"/>
+                <wp:lineTo x="21393" y="0"/>
+                <wp:lineTo x="0" y="0"/>
+              </wp:wrapPolygon>
+            </wp:wrapTight>
+            <wp:docPr id="2" name="Imagem 2"/>
+            <wp:cNvGraphicFramePr>
+              <a:graphicFrameLocks xmlns:a="http://schemas.openxmlformats.org/drawingml/2006/main" noChangeAspect="1"/>
+            </wp:cNvGraphicFramePr>
+            <a:graphic xmlns:a="http://schemas.openxmlformats.org/drawingml/2006/main">
+              <a:graphicData uri="http://schemas.openxmlformats.org/drawingml/2006/picture">
+                <pic:pic xmlns:pic="http://schemas.openxmlformats.org/drawingml/2006/picture">
+                  <pic:nvPicPr>
+                    <pic:cNvPr id="1" name=""/>
+                    <pic:cNvPicPr/>
+                  </pic:nvPicPr>
+                  <pic:blipFill>
+                    <a:blip r:embed="rId6">
+                      <a:extLst>
+                        <a:ext uri="{28A0092B-C50C-407E-A947-70E740481C1C}">
+                          <a14:useLocalDpi xmlns:a14="http://schemas.microsoft.com/office/drawing/2010/main" val="0"/>
+                        </a:ext>
+                      </a:extLst>
+                    </a:blip>
+                    <a:stretch>
+                      <a:fillRect/>
+                    </a:stretch>
+                  </pic:blipFill>
+                  <pic:spPr>
+                    <a:xfrm>
+                      <a:off x="0" y="0"/>
+                      <a:ext cx="2789493" cy="1105786"/>
+                    </a:xfrm>
+                    <a:prstGeom prst="rect">
+                      <a:avLst/>
+                    </a:prstGeom>
+                  </pic:spPr>
+                </pic:pic>
+              </a:graphicData>
+            </a:graphic>
+          </wp:anchor>
+        </w:drawing>
+      </w:r>
+      <w:r>
+        <w:rPr>
+          <w:b/>
+          <w:bCs/>
+        </w:rPr>
+        <w:t>Existem 4 flex-direction de configurações de container:</w:t>
+      </w:r>
+    </w:p>
+    <w:p>
+      <w:pPr>
+        <w:rPr>
+          <w:b/>
+          <w:bCs/>
+        </w:rPr>
+      </w:pPr>
+    </w:p>
+    <w:p>
+      <w:pPr>
+        <w:rPr>
+          <w:b/>
+          <w:bCs/>
+        </w:rPr>
+      </w:pPr>
+    </w:p>
+    <w:p>
+      <w:pPr>
+        <w:rPr>
+          <w:b/>
+          <w:bCs/>
+        </w:rPr>
+      </w:pPr>
+    </w:p>
+    <w:p>
+      <w:pPr>
+        <w:pStyle w:val="PargrafodaLista"/>
+        <w:numPr>
+          <w:ilvl w:val="0"/>
+          <w:numId w:val="2"/>
+        </w:numPr>
+        <w:rPr>
+          <w:b/>
+          <w:bCs/>
+        </w:rPr>
+      </w:pPr>
+      <w:r>
+        <w:rPr>
+          <w:b/>
+          <w:bCs/>
+        </w:rPr>
+        <w:t xml:space="preserve">FLEX-DIRECTION: ROW: </w:t>
+      </w:r>
+      <w:r>
+        <w:t>Direção em linha, da esquerda para a direita e row-reverse começa da direita para esquerda</w:t>
+      </w:r>
+    </w:p>
+    <w:p>
+      <w:pPr>
+        <w:ind w:left="360"/>
+        <w:rPr>
+          <w:b/>
+          <w:bCs/>
+        </w:rPr>
+      </w:pPr>
+      <w:r>
+        <w:rPr>
+          <w:b/>
+          <w:bCs/>
+        </w:rPr>
+        <w:drawing>
+          <wp:anchor distT="0" distB="0" distL="114300" distR="114300" simplePos="0" relativeHeight="251660288" behindDoc="1" locked="0" layoutInCell="1" allowOverlap="1" wp14:anchorId="27B272D6" wp14:editId="644D678B">
+            <wp:simplePos x="0" y="0"/>
+            <wp:positionH relativeFrom="column">
+              <wp:posOffset>3497580</wp:posOffset>
+            </wp:positionH>
+            <wp:positionV relativeFrom="paragraph">
+              <wp:posOffset>-5080</wp:posOffset>
+            </wp:positionV>
+            <wp:extent cx="3098165" cy="1273810"/>
+            <wp:effectExtent l="0" t="0" r="6985" b="2540"/>
+            <wp:wrapTight wrapText="bothSides">
+              <wp:wrapPolygon edited="0">
+                <wp:start x="0" y="0"/>
+                <wp:lineTo x="0" y="21320"/>
+                <wp:lineTo x="21516" y="21320"/>
+                <wp:lineTo x="21516" y="0"/>
+                <wp:lineTo x="0" y="0"/>
+              </wp:wrapPolygon>
+            </wp:wrapTight>
+            <wp:docPr id="4" name="Imagem 4"/>
+            <wp:cNvGraphicFramePr>
+              <a:graphicFrameLocks xmlns:a="http://schemas.openxmlformats.org/drawingml/2006/main" noChangeAspect="1"/>
+            </wp:cNvGraphicFramePr>
+            <a:graphic xmlns:a="http://schemas.openxmlformats.org/drawingml/2006/main">
+              <a:graphicData uri="http://schemas.openxmlformats.org/drawingml/2006/picture">
+                <pic:pic xmlns:pic="http://schemas.openxmlformats.org/drawingml/2006/picture">
+                  <pic:nvPicPr>
+                    <pic:cNvPr id="1" name=""/>
+                    <pic:cNvPicPr/>
+                  </pic:nvPicPr>
+                  <pic:blipFill>
+                    <a:blip r:embed="rId7">
+                      <a:extLst>
+                        <a:ext uri="{28A0092B-C50C-407E-A947-70E740481C1C}">
+                          <a14:useLocalDpi xmlns:a14="http://schemas.microsoft.com/office/drawing/2010/main" val="0"/>
+                        </a:ext>
+                      </a:extLst>
+                    </a:blip>
+                    <a:stretch>
+                      <a:fillRect/>
+                    </a:stretch>
+                  </pic:blipFill>
+                  <pic:spPr>
+                    <a:xfrm>
+                      <a:off x="0" y="0"/>
+                      <a:ext cx="3098165" cy="1273810"/>
+                    </a:xfrm>
+                    <a:prstGeom prst="rect">
+                      <a:avLst/>
+                    </a:prstGeom>
+                  </pic:spPr>
+                </pic:pic>
+              </a:graphicData>
+            </a:graphic>
+            <wp14:sizeRelH relativeFrom="margin">
+              <wp14:pctWidth>0</wp14:pctWidth>
+            </wp14:sizeRelH>
+            <wp14:sizeRelV relativeFrom="margin">
+              <wp14:pctHeight>0</wp14:pctHeight>
+            </wp14:sizeRelV>
+          </wp:anchor>
+        </w:drawing>
+      </w:r>
+      <w:r>
+        <w:drawing>
+          <wp:inline distT="0" distB="0" distL="0" distR="0" wp14:anchorId="750F1634" wp14:editId="7F7EF893">
+            <wp:extent cx="3083442" cy="1274101"/>
+            <wp:effectExtent l="0" t="0" r="3175" b="2540"/>
+            <wp:docPr id="3" name="Imagem 3"/>
+            <wp:cNvGraphicFramePr>
+              <a:graphicFrameLocks xmlns:a="http://schemas.openxmlformats.org/drawingml/2006/main" noChangeAspect="1"/>
+            </wp:cNvGraphicFramePr>
+            <a:graphic xmlns:a="http://schemas.openxmlformats.org/drawingml/2006/main">
+              <a:graphicData uri="http://schemas.openxmlformats.org/drawingml/2006/picture">
+                <pic:pic xmlns:pic="http://schemas.openxmlformats.org/drawingml/2006/picture">
+                  <pic:nvPicPr>
+                    <pic:cNvPr id="1" name=""/>
+                    <pic:cNvPicPr/>
+                  </pic:nvPicPr>
+                  <pic:blipFill>
+                    <a:blip r:embed="rId8"/>
+                    <a:stretch>
+                      <a:fillRect/>
+                    </a:stretch>
+                  </pic:blipFill>
+                  <pic:spPr>
+                    <a:xfrm>
+                      <a:off x="0" y="0"/>
+                      <a:ext cx="3107644" cy="1284101"/>
+                    </a:xfrm>
+                    <a:prstGeom prst="rect">
+                      <a:avLst/>
+                    </a:prstGeom>
+                  </pic:spPr>
+                </pic:pic>
+              </a:graphicData>
+            </a:graphic>
+          </wp:inline>
+        </w:drawing>
+      </w:r>
+    </w:p>
+    <w:p>
+      <w:pPr>
+        <w:pStyle w:val="PargrafodaLista"/>
+        <w:numPr>
+          <w:ilvl w:val="0"/>
+          <w:numId w:val="2"/>
+        </w:numPr>
+        <w:rPr>
+          <w:b/>
+          <w:bCs/>
+        </w:rPr>
+      </w:pPr>
+      <w:r>
+        <w:drawing>
+          <wp:anchor distT="0" distB="0" distL="114300" distR="114300" simplePos="0" relativeHeight="251661312" behindDoc="1" locked="0" layoutInCell="1" allowOverlap="1" wp14:anchorId="14FF4F41" wp14:editId="13E1DC7A">
+            <wp:simplePos x="0" y="0"/>
+            <wp:positionH relativeFrom="column">
+              <wp:posOffset>839319</wp:posOffset>
+            </wp:positionH>
+            <wp:positionV relativeFrom="paragraph">
+              <wp:posOffset>199715</wp:posOffset>
+            </wp:positionV>
+            <wp:extent cx="2477386" cy="2981731"/>
+            <wp:effectExtent l="0" t="0" r="0" b="9525"/>
+            <wp:wrapTight wrapText="bothSides">
+              <wp:wrapPolygon edited="0">
+                <wp:start x="0" y="0"/>
+                <wp:lineTo x="0" y="21531"/>
+                <wp:lineTo x="21428" y="21531"/>
+                <wp:lineTo x="21428" y="0"/>
+                <wp:lineTo x="0" y="0"/>
+              </wp:wrapPolygon>
+            </wp:wrapTight>
+            <wp:docPr id="7" name="Imagem 7"/>
+            <wp:cNvGraphicFramePr>
+              <a:graphicFrameLocks xmlns:a="http://schemas.openxmlformats.org/drawingml/2006/main" noChangeAspect="1"/>
+            </wp:cNvGraphicFramePr>
+            <a:graphic xmlns:a="http://schemas.openxmlformats.org/drawingml/2006/main">
+              <a:graphicData uri="http://schemas.openxmlformats.org/drawingml/2006/picture">
+                <pic:pic xmlns:pic="http://schemas.openxmlformats.org/drawingml/2006/picture">
+                  <pic:nvPicPr>
+                    <pic:cNvPr id="1" name=""/>
+                    <pic:cNvPicPr/>
+                  </pic:nvPicPr>
+                  <pic:blipFill>
+                    <a:blip r:embed="rId9">
+                      <a:extLst>
+                        <a:ext uri="{28A0092B-C50C-407E-A947-70E740481C1C}">
+                          <a14:useLocalDpi xmlns:a14="http://schemas.microsoft.com/office/drawing/2010/main" val="0"/>
+                        </a:ext>
+                      </a:extLst>
+                    </a:blip>
+                    <a:stretch>
+                      <a:fillRect/>
+                    </a:stretch>
+                  </pic:blipFill>
+                  <pic:spPr>
+                    <a:xfrm>
+                      <a:off x="0" y="0"/>
+                      <a:ext cx="2477386" cy="2981731"/>
+                    </a:xfrm>
+                    <a:prstGeom prst="rect">
+                      <a:avLst/>
+                    </a:prstGeom>
+                  </pic:spPr>
+                </pic:pic>
+              </a:graphicData>
+            </a:graphic>
+            <wp14:sizeRelH relativeFrom="margin">
+              <wp14:pctWidth>0</wp14:pctWidth>
+            </wp14:sizeRelH>
+            <wp14:sizeRelV relativeFrom="margin">
+              <wp14:pctHeight>0</wp14:pctHeight>
+            </wp14:sizeRelV>
+          </wp:anchor>
+        </w:drawing>
+      </w:r>
+      <w:r>
+        <w:rPr>
+          <w:b/>
+          <w:bCs/>
+        </w:rPr>
+        <w:t xml:space="preserve">FLEX-DIRECTION: </w:t>
+      </w:r>
+      <w:r>
+        <w:rPr>
+          <w:b/>
+          <w:bCs/>
+        </w:rPr>
+        <w:t>COLUMN</w:t>
+      </w:r>
+      <w:r>
+        <w:rPr>
+          <w:b/>
+          <w:bCs/>
+        </w:rPr>
+        <w:t xml:space="preserve">: </w:t>
+      </w:r>
+      <w:r>
+        <w:t xml:space="preserve">Direção </w:t>
+      </w:r>
+      <w:r>
+        <w:t>em coluna, de cima para baixo</w:t>
+      </w:r>
+    </w:p>
+    <w:p>
+      <w:pPr>
+        <w:ind w:left="360"/>
+        <w:rPr>
+          <w:b/>
+          <w:bCs/>
+        </w:rPr>
+      </w:pPr>
+      <w:r>
+        <w:drawing>
+          <wp:anchor distT="0" distB="0" distL="114300" distR="114300" simplePos="0" relativeHeight="251662336" behindDoc="1" locked="0" layoutInCell="1" allowOverlap="1" wp14:anchorId="052D9293" wp14:editId="4D428D3E">
+            <wp:simplePos x="0" y="0"/>
+            <wp:positionH relativeFrom="column">
+              <wp:posOffset>3465874</wp:posOffset>
+            </wp:positionH>
+            <wp:positionV relativeFrom="paragraph">
+              <wp:posOffset>-105011</wp:posOffset>
+            </wp:positionV>
+            <wp:extent cx="2508439" cy="3009014"/>
+            <wp:effectExtent l="0" t="0" r="6350" b="1270"/>
+            <wp:wrapTight wrapText="bothSides">
+              <wp:wrapPolygon edited="0">
+                <wp:start x="0" y="0"/>
+                <wp:lineTo x="0" y="21472"/>
+                <wp:lineTo x="21491" y="21472"/>
+                <wp:lineTo x="21491" y="0"/>
+                <wp:lineTo x="0" y="0"/>
+              </wp:wrapPolygon>
+            </wp:wrapTight>
+            <wp:docPr id="8" name="Imagem 8"/>
+            <wp:cNvGraphicFramePr>
+              <a:graphicFrameLocks xmlns:a="http://schemas.openxmlformats.org/drawingml/2006/main" noChangeAspect="1"/>
+            </wp:cNvGraphicFramePr>
+            <a:graphic xmlns:a="http://schemas.openxmlformats.org/drawingml/2006/main">
+              <a:graphicData uri="http://schemas.openxmlformats.org/drawingml/2006/picture">
+                <pic:pic xmlns:pic="http://schemas.openxmlformats.org/drawingml/2006/picture">
+                  <pic:nvPicPr>
+                    <pic:cNvPr id="1" name=""/>
+                    <pic:cNvPicPr/>
+                  </pic:nvPicPr>
+                  <pic:blipFill>
+                    <a:blip r:embed="rId10">
+                      <a:extLst>
+                        <a:ext uri="{28A0092B-C50C-407E-A947-70E740481C1C}">
+                          <a14:useLocalDpi xmlns:a14="http://schemas.microsoft.com/office/drawing/2010/main" val="0"/>
+                        </a:ext>
+                      </a:extLst>
+                    </a:blip>
+                    <a:stretch>
+                      <a:fillRect/>
+                    </a:stretch>
+                  </pic:blipFill>
+                  <pic:spPr>
+                    <a:xfrm>
+                      <a:off x="0" y="0"/>
+                      <a:ext cx="2508439" cy="3009014"/>
+                    </a:xfrm>
+                    <a:prstGeom prst="rect">
+                      <a:avLst/>
+                    </a:prstGeom>
+                  </pic:spPr>
+                </pic:pic>
+              </a:graphicData>
+            </a:graphic>
+          </wp:anchor>
+        </w:drawing>
+      </w:r>
+      <w:r>
+        <w:rPr>
+          <w:b/>
+          <w:bCs/>
+        </w:rPr>
+        <w:tab/>
+      </w:r>
+      <w:r>
+        <w:rPr>
+          <w:b/>
+          <w:bCs/>
+        </w:rPr>
+        <w:tab/>
+      </w:r>
+      <w:r>
+        <w:rPr>
+          <w:b/>
+          <w:bCs/>
+        </w:rPr>
+        <w:tab/>
+      </w:r>
+      <w:r>
+        <w:rPr>
+          <w:b/>
+          <w:bCs/>
+        </w:rPr>
+        <w:tab/>
+      </w:r>
+      <w:r>
+        <w:rPr>
+          <w:b/>
+          <w:bCs/>
+        </w:rPr>
+        <w:tab/>
+      </w:r>
+      <w:r>
+        <w:rPr>
+          <w:b/>
+          <w:bCs/>
+        </w:rPr>
+        <w:tab/>
+      </w:r>
+      <w:r>
+        <w:rPr>
+          <w:b/>
+          <w:bCs/>
+        </w:rPr>
+        <w:tab/>
+      </w:r>
+      <w:r>
+        <w:rPr>
+          <w:b/>
+          <w:bCs/>
+        </w:rPr>
+        <w:tab/>
+      </w:r>
+    </w:p>
+    <w:p>
+      <w:pPr>
+        <w:ind w:left="360"/>
+        <w:rPr>
+          <w:b/>
+          <w:bCs/>
+        </w:rPr>
+      </w:pPr>
+    </w:p>
+    <w:p>
+      <w:pPr>
+        <w:ind w:left="360"/>
+        <w:rPr>
+          <w:b/>
+          <w:bCs/>
+        </w:rPr>
+      </w:pPr>
+    </w:p>
+    <w:p>
+      <w:pPr>
+        <w:ind w:left="360"/>
+        <w:rPr>
+          <w:b/>
+          <w:bCs/>
+        </w:rPr>
+      </w:pPr>
+    </w:p>
+    <w:p>
+      <w:pPr>
+        <w:ind w:left="360"/>
+        <w:rPr>
+          <w:b/>
+          <w:bCs/>
+        </w:rPr>
+      </w:pPr>
+    </w:p>
+    <w:p>
+      <w:pPr>
+        <w:ind w:left="360"/>
+        <w:rPr>
+          <w:b/>
+          <w:bCs/>
+        </w:rPr>
+      </w:pPr>
+    </w:p>
+    <w:p>
+      <w:pPr>
+        <w:ind w:left="360"/>
+        <w:rPr>
+          <w:b/>
+          <w:bCs/>
+        </w:rPr>
+      </w:pPr>
+    </w:p>
+    <w:p>
+      <w:pPr>
+        <w:ind w:left="360"/>
+        <w:rPr>
+          <w:b/>
+          <w:bCs/>
+        </w:rPr>
+      </w:pPr>
+    </w:p>
+    <w:p>
+      <w:pPr>
+        <w:jc w:val="both"/>
+      </w:pPr>
+      <w:r>
+        <w:rPr>
+          <w:b/>
+          <w:bCs/>
+        </w:rPr>
+        <w:lastRenderedPageBreak/>
+        <w:t xml:space="preserve">EIXOS: </w:t>
+      </w:r>
+      <w:r>
+        <w:rPr>
+          <w:b/>
+          <w:bCs/>
+        </w:rPr>
+        <w:t>Eixo principal</w:t>
+      </w:r>
+      <w:r>
+        <w:t xml:space="preserve"> – é o eixo gerado igual ao eixo do flex-direction. Por exemplo se a propriedade for flex-direction: row, o eixo principal será o eixo “x” (linha).</w:t>
+      </w:r>
+      <w:r>
+        <w:t xml:space="preserve"> Também é gerado o </w:t>
+      </w:r>
+      <w:r>
+        <w:rPr>
+          <w:b/>
+          <w:bCs/>
+        </w:rPr>
+        <w:t xml:space="preserve">cross-axis </w:t>
+      </w:r>
+      <w:r>
+        <w:t>que é um eixo perpendicular ao eixo principal.</w:t>
+      </w:r>
+      <w:r>
+        <w:t xml:space="preserve"> Isso é o “padão” para configuração flex-direction: row com o nosso idioma (que é lido da esquerda para direita).</w:t>
+      </w:r>
+    </w:p>
+    <w:p>
+      <w:pPr>
+        <w:jc w:val="both"/>
+      </w:pPr>
+      <w:r>
+        <w:drawing>
+          <wp:inline distT="0" distB="0" distL="0" distR="0" wp14:anchorId="2CEEFEBF" wp14:editId="0FD7BF86">
+            <wp:extent cx="6645910" cy="2592070"/>
+            <wp:effectExtent l="0" t="0" r="2540" b="0"/>
+            <wp:docPr id="11" name="Imagem 11"/>
+            <wp:cNvGraphicFramePr>
+              <a:graphicFrameLocks xmlns:a="http://schemas.openxmlformats.org/drawingml/2006/main" noChangeAspect="1"/>
+            </wp:cNvGraphicFramePr>
+            <a:graphic xmlns:a="http://schemas.openxmlformats.org/drawingml/2006/main">
+              <a:graphicData uri="http://schemas.openxmlformats.org/drawingml/2006/picture">
+                <pic:pic xmlns:pic="http://schemas.openxmlformats.org/drawingml/2006/picture">
+                  <pic:nvPicPr>
+                    <pic:cNvPr id="1" name=""/>
+                    <pic:cNvPicPr/>
+                  </pic:nvPicPr>
+                  <pic:blipFill>
+                    <a:blip r:embed="rId11"/>
+                    <a:stretch>
+                      <a:fillRect/>
+                    </a:stretch>
+                  </pic:blipFill>
+                  <pic:spPr>
+                    <a:xfrm>
+                      <a:off x="0" y="0"/>
+                      <a:ext cx="6645910" cy="2592070"/>
+                    </a:xfrm>
+                    <a:prstGeom prst="rect">
+                      <a:avLst/>
+                    </a:prstGeom>
+                  </pic:spPr>
+                </pic:pic>
+              </a:graphicData>
+            </a:graphic>
+          </wp:inline>
+        </w:drawing>
+      </w:r>
+    </w:p>
+    <w:p>
+      <w:pPr>
+        <w:jc w:val="both"/>
+      </w:pPr>
+      <w:r>
+        <w:drawing>
+          <wp:inline distT="0" distB="0" distL="0" distR="0" wp14:anchorId="422EA351" wp14:editId="12054226">
+            <wp:extent cx="6645910" cy="3215005"/>
+            <wp:effectExtent l="0" t="0" r="2540" b="4445"/>
+            <wp:docPr id="14" name="Imagem 14"/>
+            <wp:cNvGraphicFramePr>
+              <a:graphicFrameLocks xmlns:a="http://schemas.openxmlformats.org/drawingml/2006/main" noChangeAspect="1"/>
+            </wp:cNvGraphicFramePr>
+            <a:graphic xmlns:a="http://schemas.openxmlformats.org/drawingml/2006/main">
+              <a:graphicData uri="http://schemas.openxmlformats.org/drawingml/2006/picture">
+                <pic:pic xmlns:pic="http://schemas.openxmlformats.org/drawingml/2006/picture">
+                  <pic:nvPicPr>
+                    <pic:cNvPr id="1" name=""/>
+                    <pic:cNvPicPr/>
+                  </pic:nvPicPr>
+                  <pic:blipFill>
+                    <a:blip r:embed="rId12"/>
+                    <a:stretch>
+                      <a:fillRect/>
+                    </a:stretch>
+                  </pic:blipFill>
+                  <pic:spPr>
+                    <a:xfrm>
+                      <a:off x="0" y="0"/>
+                      <a:ext cx="6645910" cy="3215005"/>
+                    </a:xfrm>
+                    <a:prstGeom prst="rect">
+                      <a:avLst/>
+                    </a:prstGeom>
+                  </pic:spPr>
+                </pic:pic>
+              </a:graphicData>
+            </a:graphic>
+          </wp:inline>
+        </w:drawing>
+      </w:r>
     </w:p>
     <w:sectPr>
       <w:pgSz w:w="11906" w:h="16838"/>
@@ -238,6 +910,216 @@
     </w:sectPr>
   </w:body>
 </w:document>
+</file>
+
+<file path=word/numbering.xml><?xml version="1.0" encoding="utf-8"?>
+<w:numbering xmlns:wpc="http://schemas.microsoft.com/office/word/2010/wordprocessingCanvas" xmlns:cx="http://schemas.microsoft.com/office/drawing/2014/chartex" xmlns:cx1="http://schemas.microsoft.com/office/drawing/2015/9/8/chartex" xmlns:cx2="http://schemas.microsoft.com/office/drawing/2015/10/21/chartex" xmlns:cx3="http://schemas.microsoft.com/office/drawing/2016/5/9/chartex" xmlns:cx4="http://schemas.microsoft.com/office/drawing/2016/5/10/chartex" xmlns:cx5="http://schemas.microsoft.com/office/drawing/2016/5/11/chartex" xmlns:cx6="http://schemas.microsoft.com/office/drawing/2016/5/12/chartex" xmlns:cx7="http://schemas.microsoft.com/office/drawing/2016/5/13/chartex" xmlns:cx8="http://schemas.microsoft.com/office/drawing/2016/5/14/chartex" xmlns:mc="http://schemas.openxmlformats.org/markup-compatibility/2006" xmlns:aink="http://schemas.microsoft.com/office/drawing/2016/ink" xmlns:am3d="http://schemas.microsoft.com/office/drawing/2017/model3d" xmlns:o="urn:schemas-microsoft-com:office:office" xmlns:r="http://schemas.openxmlformats.org/officeDocument/2006/relationships" xmlns:m="http://schemas.openxmlformats.org/officeDocument/2006/math" xmlns:v="urn:schemas-microsoft-com:vml" xmlns:wp14="http://schemas.microsoft.com/office/word/2010/wordprocessingDrawing" xmlns:wp="http://schemas.openxmlformats.org/drawingml/2006/wordprocessingDrawing" xmlns:w10="urn:schemas-microsoft-com:office:word" xmlns:w="http://schemas.openxmlformats.org/wordprocessingml/2006/main" xmlns:w14="http://schemas.microsoft.com/office/word/2010/wordml" xmlns:w15="http://schemas.microsoft.com/office/word/2012/wordml" xmlns:w16cex="http://schemas.microsoft.com/office/word/2018/wordml/cex" xmlns:w16cid="http://schemas.microsoft.com/office/word/2016/wordml/cid" xmlns:w16="http://schemas.microsoft.com/office/word/2018/wordml" xmlns:w16sdtdh="http://schemas.microsoft.com/office/word/2020/wordml/sdtdatahash" xmlns:w16se="http://schemas.microsoft.com/office/word/2015/wordml/symex" xmlns:wpg="http://schemas.microsoft.com/office/word/2010/wordprocessingGroup" xmlns:wpi="http://schemas.microsoft.com/office/word/2010/wordprocessingInk" xmlns:wne="http://schemas.microsoft.com/office/word/2006/wordml" xmlns:wps="http://schemas.microsoft.com/office/word/2010/wordprocessingShape" mc:Ignorable="w14 w15 w16se w16cid w16 w16cex w16sdtdh wp14">
+  <w:abstractNum w:abstractNumId="0" w15:restartNumberingAfterBreak="0">
+    <w:nsid w:val="168B0CA8"/>
+    <w:multiLevelType w:val="hybridMultilevel"/>
+    <w:tmpl w:val="672ED94E"/>
+    <w:lvl w:ilvl="0" w:tplc="04160001">
+      <w:start w:val="1"/>
+      <w:numFmt w:val="bullet"/>
+      <w:lvlText w:val=""/>
+      <w:lvlJc w:val="left"/>
+      <w:pPr>
+        <w:ind w:left="1423" w:hanging="360"/>
+      </w:pPr>
+      <w:rPr>
+        <w:rFonts w:ascii="Symbol" w:hAnsi="Symbol" w:hint="default"/>
+      </w:rPr>
+    </w:lvl>
+    <w:lvl w:ilvl="1" w:tplc="04160003" w:tentative="1">
+      <w:start w:val="1"/>
+      <w:numFmt w:val="bullet"/>
+      <w:lvlText w:val="o"/>
+      <w:lvlJc w:val="left"/>
+      <w:pPr>
+        <w:ind w:left="2143" w:hanging="360"/>
+      </w:pPr>
+      <w:rPr>
+        <w:rFonts w:ascii="Courier New" w:hAnsi="Courier New" w:cs="Courier New" w:hint="default"/>
+      </w:rPr>
+    </w:lvl>
+    <w:lvl w:ilvl="2" w:tplc="04160005" w:tentative="1">
+      <w:start w:val="1"/>
+      <w:numFmt w:val="bullet"/>
+      <w:lvlText w:val=""/>
+      <w:lvlJc w:val="left"/>
+      <w:pPr>
+        <w:ind w:left="2863" w:hanging="360"/>
+      </w:pPr>
+      <w:rPr>
+        <w:rFonts w:ascii="Wingdings" w:hAnsi="Wingdings" w:hint="default"/>
+      </w:rPr>
+    </w:lvl>
+    <w:lvl w:ilvl="3" w:tplc="04160001" w:tentative="1">
+      <w:start w:val="1"/>
+      <w:numFmt w:val="bullet"/>
+      <w:lvlText w:val=""/>
+      <w:lvlJc w:val="left"/>
+      <w:pPr>
+        <w:ind w:left="3583" w:hanging="360"/>
+      </w:pPr>
+      <w:rPr>
+        <w:rFonts w:ascii="Symbol" w:hAnsi="Symbol" w:hint="default"/>
+      </w:rPr>
+    </w:lvl>
+    <w:lvl w:ilvl="4" w:tplc="04160003" w:tentative="1">
+      <w:start w:val="1"/>
+      <w:numFmt w:val="bullet"/>
+      <w:lvlText w:val="o"/>
+      <w:lvlJc w:val="left"/>
+      <w:pPr>
+        <w:ind w:left="4303" w:hanging="360"/>
+      </w:pPr>
+      <w:rPr>
+        <w:rFonts w:ascii="Courier New" w:hAnsi="Courier New" w:cs="Courier New" w:hint="default"/>
+      </w:rPr>
+    </w:lvl>
+    <w:lvl w:ilvl="5" w:tplc="04160005" w:tentative="1">
+      <w:start w:val="1"/>
+      <w:numFmt w:val="bullet"/>
+      <w:lvlText w:val=""/>
+      <w:lvlJc w:val="left"/>
+      <w:pPr>
+        <w:ind w:left="5023" w:hanging="360"/>
+      </w:pPr>
+      <w:rPr>
+        <w:rFonts w:ascii="Wingdings" w:hAnsi="Wingdings" w:hint="default"/>
+      </w:rPr>
+    </w:lvl>
+    <w:lvl w:ilvl="6" w:tplc="04160001" w:tentative="1">
+      <w:start w:val="1"/>
+      <w:numFmt w:val="bullet"/>
+      <w:lvlText w:val=""/>
+      <w:lvlJc w:val="left"/>
+      <w:pPr>
+        <w:ind w:left="5743" w:hanging="360"/>
+      </w:pPr>
+      <w:rPr>
+        <w:rFonts w:ascii="Symbol" w:hAnsi="Symbol" w:hint="default"/>
+      </w:rPr>
+    </w:lvl>
+    <w:lvl w:ilvl="7" w:tplc="04160003" w:tentative="1">
+      <w:start w:val="1"/>
+      <w:numFmt w:val="bullet"/>
+      <w:lvlText w:val="o"/>
+      <w:lvlJc w:val="left"/>
+      <w:pPr>
+        <w:ind w:left="6463" w:hanging="360"/>
+      </w:pPr>
+      <w:rPr>
+        <w:rFonts w:ascii="Courier New" w:hAnsi="Courier New" w:cs="Courier New" w:hint="default"/>
+      </w:rPr>
+    </w:lvl>
+    <w:lvl w:ilvl="8" w:tplc="04160005" w:tentative="1">
+      <w:start w:val="1"/>
+      <w:numFmt w:val="bullet"/>
+      <w:lvlText w:val=""/>
+      <w:lvlJc w:val="left"/>
+      <w:pPr>
+        <w:ind w:left="7183" w:hanging="360"/>
+      </w:pPr>
+      <w:rPr>
+        <w:rFonts w:ascii="Wingdings" w:hAnsi="Wingdings" w:hint="default"/>
+      </w:rPr>
+    </w:lvl>
+  </w:abstractNum>
+  <w:abstractNum w:abstractNumId="1" w15:restartNumberingAfterBreak="0">
+    <w:nsid w:val="37AD1EA5"/>
+    <w:multiLevelType w:val="hybridMultilevel"/>
+    <w:tmpl w:val="CED8DD30"/>
+    <w:lvl w:ilvl="0" w:tplc="0416000F">
+      <w:start w:val="1"/>
+      <w:numFmt w:val="decimal"/>
+      <w:lvlText w:val="%1."/>
+      <w:lvlJc w:val="left"/>
+      <w:pPr>
+        <w:ind w:left="720" w:hanging="360"/>
+      </w:pPr>
+    </w:lvl>
+    <w:lvl w:ilvl="1" w:tplc="04160019" w:tentative="1">
+      <w:start w:val="1"/>
+      <w:numFmt w:val="lowerLetter"/>
+      <w:lvlText w:val="%2."/>
+      <w:lvlJc w:val="left"/>
+      <w:pPr>
+        <w:ind w:left="1440" w:hanging="360"/>
+      </w:pPr>
+    </w:lvl>
+    <w:lvl w:ilvl="2" w:tplc="0416001B" w:tentative="1">
+      <w:start w:val="1"/>
+      <w:numFmt w:val="lowerRoman"/>
+      <w:lvlText w:val="%3."/>
+      <w:lvlJc w:val="right"/>
+      <w:pPr>
+        <w:ind w:left="2160" w:hanging="180"/>
+      </w:pPr>
+    </w:lvl>
+    <w:lvl w:ilvl="3" w:tplc="0416000F" w:tentative="1">
+      <w:start w:val="1"/>
+      <w:numFmt w:val="decimal"/>
+      <w:lvlText w:val="%4."/>
+      <w:lvlJc w:val="left"/>
+      <w:pPr>
+        <w:ind w:left="2880" w:hanging="360"/>
+      </w:pPr>
+    </w:lvl>
+    <w:lvl w:ilvl="4" w:tplc="04160019" w:tentative="1">
+      <w:start w:val="1"/>
+      <w:numFmt w:val="lowerLetter"/>
+      <w:lvlText w:val="%5."/>
+      <w:lvlJc w:val="left"/>
+      <w:pPr>
+        <w:ind w:left="3600" w:hanging="360"/>
+      </w:pPr>
+    </w:lvl>
+    <w:lvl w:ilvl="5" w:tplc="0416001B" w:tentative="1">
+      <w:start w:val="1"/>
+      <w:numFmt w:val="lowerRoman"/>
+      <w:lvlText w:val="%6."/>
+      <w:lvlJc w:val="right"/>
+      <w:pPr>
+        <w:ind w:left="4320" w:hanging="180"/>
+      </w:pPr>
+    </w:lvl>
+    <w:lvl w:ilvl="6" w:tplc="0416000F" w:tentative="1">
+      <w:start w:val="1"/>
+      <w:numFmt w:val="decimal"/>
+      <w:lvlText w:val="%7."/>
+      <w:lvlJc w:val="left"/>
+      <w:pPr>
+        <w:ind w:left="5040" w:hanging="360"/>
+      </w:pPr>
+    </w:lvl>
+    <w:lvl w:ilvl="7" w:tplc="04160019" w:tentative="1">
+      <w:start w:val="1"/>
+      <w:numFmt w:val="lowerLetter"/>
+      <w:lvlText w:val="%8."/>
+      <w:lvlJc w:val="left"/>
+      <w:pPr>
+        <w:ind w:left="5760" w:hanging="360"/>
+      </w:pPr>
+    </w:lvl>
+    <w:lvl w:ilvl="8" w:tplc="0416001B" w:tentative="1">
+      <w:start w:val="1"/>
+      <w:numFmt w:val="lowerRoman"/>
+      <w:lvlText w:val="%9."/>
+      <w:lvlJc w:val="right"/>
+      <w:pPr>
+        <w:ind w:left="6480" w:hanging="180"/>
+      </w:pPr>
+    </w:lvl>
+  </w:abstractNum>
+  <w:num w:numId="1">
+    <w:abstractNumId w:val="0"/>
+  </w:num>
+  <w:num w:numId="2">
+    <w:abstractNumId w:val="1"/>
+  </w:num>
+</w:numbering>
 </file>
 
 <file path=word/styles.xml><?xml version="1.0" encoding="utf-8"?>
@@ -666,6 +1548,17 @@
     <w:semiHidden/>
     <w:unhideWhenUsed/>
   </w:style>
+  <w:style w:type="paragraph" w:styleId="PargrafodaLista">
+    <w:name w:val="List Paragraph"/>
+    <w:basedOn w:val="Normal"/>
+    <w:uiPriority w:val="34"/>
+    <w:qFormat/>
+    <w:rsid w:val="00C16684"/>
+    <w:pPr>
+      <w:ind w:left="720"/>
+      <w:contextualSpacing/>
+    </w:pPr>
+  </w:style>
 </w:styles>
 </file>
 

</xml_diff>

<commit_message>
Atualização ex027 - flexbox e flex-flow
</commit_message>
<xml_diff>
--- a/modulo-5/html5-css3-modulo5.docx
+++ b/modulo-5/html5-css3-modulo5.docx
@@ -33,6 +33,7 @@
         <w:rPr>
           <w:b/>
           <w:bCs/>
+          <w:noProof/>
         </w:rPr>
         <w:drawing>
           <wp:anchor distT="0" distB="0" distL="114300" distR="114300" simplePos="0" relativeHeight="251658240" behindDoc="1" locked="0" layoutInCell="1" allowOverlap="1" wp14:anchorId="385C7F3A" wp14:editId="72641C4D">
@@ -258,6 +259,7 @@
         <w:rPr>
           <w:b/>
           <w:bCs/>
+          <w:noProof/>
         </w:rPr>
         <w:drawing>
           <wp:anchor distT="0" distB="0" distL="114300" distR="114300" simplePos="0" relativeHeight="251659264" behindDoc="1" locked="0" layoutInCell="1" allowOverlap="1" wp14:anchorId="7A612A12" wp14:editId="56EFEB42">
@@ -384,6 +386,7 @@
         <w:rPr>
           <w:b/>
           <w:bCs/>
+          <w:noProof/>
         </w:rPr>
         <w:drawing>
           <wp:anchor distT="0" distB="0" distL="114300" distR="114300" simplePos="0" relativeHeight="251660288" behindDoc="1" locked="0" layoutInCell="1" allowOverlap="1" wp14:anchorId="27B272D6" wp14:editId="644D678B">
@@ -450,6 +453,9 @@
         </w:drawing>
       </w:r>
       <w:r>
+        <w:rPr>
+          <w:noProof/>
+        </w:rPr>
         <w:drawing>
           <wp:inline distT="0" distB="0" distL="0" distR="0" wp14:anchorId="750F1634" wp14:editId="7F7EF893">
             <wp:extent cx="3083442" cy="1274101"/>
@@ -500,6 +506,9 @@
         </w:rPr>
       </w:pPr>
       <w:r>
+        <w:rPr>
+          <w:noProof/>
+        </w:rPr>
         <w:drawing>
           <wp:anchor distT="0" distB="0" distL="114300" distR="114300" simplePos="0" relativeHeight="251661312" behindDoc="1" locked="0" layoutInCell="1" allowOverlap="1" wp14:anchorId="14FF4F41" wp14:editId="13E1DC7A">
             <wp:simplePos x="0" y="0"/>
@@ -569,27 +578,10 @@
           <w:b/>
           <w:bCs/>
         </w:rPr>
-        <w:t xml:space="preserve">FLEX-DIRECTION: </w:t>
-      </w:r>
-      <w:r>
-        <w:rPr>
-          <w:b/>
-          <w:bCs/>
-        </w:rPr>
-        <w:t>COLUMN</w:t>
-      </w:r>
-      <w:r>
-        <w:rPr>
-          <w:b/>
-          <w:bCs/>
-        </w:rPr>
-        <w:t xml:space="preserve">: </w:t>
-      </w:r>
-      <w:r>
-        <w:t xml:space="preserve">Direção </w:t>
-      </w:r>
-      <w:r>
-        <w:t>em coluna, de cima para baixo</w:t>
+        <w:t xml:space="preserve">FLEX-DIRECTION: COLUMN: </w:t>
+      </w:r>
+      <w:r>
+        <w:t>Direção em coluna, de cima para baixo</w:t>
       </w:r>
     </w:p>
     <w:p>
@@ -601,6 +593,9 @@
         </w:rPr>
       </w:pPr>
       <w:r>
+        <w:rPr>
+          <w:noProof/>
+        </w:rPr>
         <w:drawing>
           <wp:anchor distT="0" distB="0" distL="114300" distR="114300" simplePos="0" relativeHeight="251662336" behindDoc="1" locked="0" layoutInCell="1" allowOverlap="1" wp14:anchorId="052D9293" wp14:editId="4D428D3E">
             <wp:simplePos x="0" y="0"/>
@@ -823,6 +818,9 @@
         <w:jc w:val="both"/>
       </w:pPr>
       <w:r>
+        <w:rPr>
+          <w:noProof/>
+        </w:rPr>
         <w:drawing>
           <wp:inline distT="0" distB="0" distL="0" distR="0" wp14:anchorId="2CEEFEBF" wp14:editId="0FD7BF86">
             <wp:extent cx="6645910" cy="2592070"/>
@@ -865,6 +863,9 @@
         <w:jc w:val="both"/>
       </w:pPr>
       <w:r>
+        <w:rPr>
+          <w:noProof/>
+        </w:rPr>
         <w:drawing>
           <wp:inline distT="0" distB="0" distL="0" distR="0" wp14:anchorId="422EA351" wp14:editId="12054226">
             <wp:extent cx="6645910" cy="3215005"/>
@@ -900,6 +901,589 @@
             </a:graphic>
           </wp:inline>
         </w:drawing>
+      </w:r>
+    </w:p>
+    <w:p>
+      <w:pPr>
+        <w:jc w:val="both"/>
+      </w:pPr>
+      <w:r>
+        <w:rPr>
+          <w:b/>
+          <w:bCs/>
+        </w:rPr>
+        <w:t xml:space="preserve">FLEX-WRAP: </w:t>
+      </w:r>
+      <w:r>
+        <w:t>Empacotamento</w:t>
+      </w:r>
+      <w:r>
+        <w:t xml:space="preserve"> (encapsulamento)</w:t>
+      </w:r>
+      <w:r>
+        <w:t xml:space="preserve"> de itens dentro de um container.</w:t>
+      </w:r>
+      <w:r>
+        <w:t xml:space="preserve"> Essa propriedade irá determinar como a cápsula (container) irá se comportar.</w:t>
+      </w:r>
+      <w:r>
+        <w:t xml:space="preserve"> Por padrão o empacotamento vem como flex-wrap: nowrap. O empacotamento irá depender do contaúdo, por exemplo, se o conteúdo for um texto ele irá espremer até o limite da palavra mais longa.</w:t>
+      </w:r>
+      <w:r>
+        <w:t xml:space="preserve"> Os valores nowrap e wrap se sobra espaço no container ou o container está no limite do tamanho do conteúdo, </w:t>
+      </w:r>
+      <w:r>
+        <w:rPr>
+          <w:b/>
+          <w:bCs/>
+        </w:rPr>
+        <w:t xml:space="preserve">nada acontece, </w:t>
+      </w:r>
+      <w:r>
+        <w:t>ele começa a mudar quando o contêiner precisa ficar “menor” eu o conteúdo.</w:t>
+      </w:r>
+      <w:r>
+        <w:t xml:space="preserve"> </w:t>
+      </w:r>
+    </w:p>
+    <w:p>
+      <w:pPr>
+        <w:jc w:val="both"/>
+      </w:pPr>
+      <w:r>
+        <w:tab/>
+      </w:r>
+      <w:r>
+        <w:rPr>
+          <w:b/>
+          <w:bCs/>
+        </w:rPr>
+        <w:t xml:space="preserve">Flex-wrap: wrap </w:t>
+      </w:r>
+      <w:r>
+        <w:rPr>
+          <w:b/>
+          <w:bCs/>
+        </w:rPr>
+        <w:sym w:font="Wingdings" w:char="F0E0"/>
+      </w:r>
+      <w:r>
+        <w:rPr>
+          <w:b/>
+          <w:bCs/>
+        </w:rPr>
+        <w:t xml:space="preserve"> </w:t>
+      </w:r>
+      <w:r>
+        <w:t>Sempre fará a quebra no eixo cross-axis.</w:t>
+      </w:r>
+    </w:p>
+    <w:p>
+      <w:pPr>
+        <w:jc w:val="both"/>
+      </w:pPr>
+      <w:r>
+        <w:drawing>
+          <wp:anchor distT="0" distB="0" distL="114300" distR="114300" simplePos="0" relativeHeight="251663360" behindDoc="1" locked="0" layoutInCell="1" allowOverlap="1" wp14:anchorId="60956145" wp14:editId="4493723A">
+            <wp:simplePos x="0" y="0"/>
+            <wp:positionH relativeFrom="column">
+              <wp:posOffset>0</wp:posOffset>
+            </wp:positionH>
+            <wp:positionV relativeFrom="paragraph">
+              <wp:posOffset>2082</wp:posOffset>
+            </wp:positionV>
+            <wp:extent cx="1812333" cy="1095153"/>
+            <wp:effectExtent l="0" t="0" r="0" b="0"/>
+            <wp:wrapTight wrapText="bothSides">
+              <wp:wrapPolygon edited="0">
+                <wp:start x="0" y="0"/>
+                <wp:lineTo x="0" y="21049"/>
+                <wp:lineTo x="21343" y="21049"/>
+                <wp:lineTo x="21343" y="0"/>
+                <wp:lineTo x="0" y="0"/>
+              </wp:wrapPolygon>
+            </wp:wrapTight>
+            <wp:docPr id="5" name="Imagem 5"/>
+            <wp:cNvGraphicFramePr>
+              <a:graphicFrameLocks xmlns:a="http://schemas.openxmlformats.org/drawingml/2006/main" noChangeAspect="1"/>
+            </wp:cNvGraphicFramePr>
+            <a:graphic xmlns:a="http://schemas.openxmlformats.org/drawingml/2006/main">
+              <a:graphicData uri="http://schemas.openxmlformats.org/drawingml/2006/picture">
+                <pic:pic xmlns:pic="http://schemas.openxmlformats.org/drawingml/2006/picture">
+                  <pic:nvPicPr>
+                    <pic:cNvPr id="1" name=""/>
+                    <pic:cNvPicPr/>
+                  </pic:nvPicPr>
+                  <pic:blipFill>
+                    <a:blip r:embed="rId13">
+                      <a:extLst>
+                        <a:ext uri="{28A0092B-C50C-407E-A947-70E740481C1C}">
+                          <a14:useLocalDpi xmlns:a14="http://schemas.microsoft.com/office/drawing/2010/main" val="0"/>
+                        </a:ext>
+                      </a:extLst>
+                    </a:blip>
+                    <a:stretch>
+                      <a:fillRect/>
+                    </a:stretch>
+                  </pic:blipFill>
+                  <pic:spPr>
+                    <a:xfrm>
+                      <a:off x="0" y="0"/>
+                      <a:ext cx="1812333" cy="1095153"/>
+                    </a:xfrm>
+                    <a:prstGeom prst="rect">
+                      <a:avLst/>
+                    </a:prstGeom>
+                  </pic:spPr>
+                </pic:pic>
+              </a:graphicData>
+            </a:graphic>
+          </wp:anchor>
+        </w:drawing>
+      </w:r>
+      <w:r>
+        <w:t>flex-wrap: nowrap;</w:t>
+      </w:r>
+      <w:r>
+        <w:t xml:space="preserve"> </w:t>
+      </w:r>
+    </w:p>
+    <w:p>
+      <w:pPr>
+        <w:jc w:val="both"/>
+      </w:pPr>
+    </w:p>
+    <w:p>
+      <w:pPr>
+        <w:jc w:val="both"/>
+      </w:pPr>
+    </w:p>
+    <w:p>
+      <w:pPr>
+        <w:jc w:val="both"/>
+      </w:pPr>
+    </w:p>
+    <w:p>
+      <w:pPr>
+        <w:jc w:val="both"/>
+      </w:pPr>
+    </w:p>
+    <w:p>
+      <w:pPr>
+        <w:jc w:val="both"/>
+      </w:pPr>
+      <w:r>
+        <w:rPr>
+          <w:noProof/>
+        </w:rPr>
+        <w:lastRenderedPageBreak/>
+        <w:drawing>
+          <wp:anchor distT="0" distB="0" distL="114300" distR="114300" simplePos="0" relativeHeight="251664384" behindDoc="1" locked="0" layoutInCell="1" allowOverlap="1" wp14:anchorId="49B9F9EB" wp14:editId="477E9C35">
+            <wp:simplePos x="0" y="0"/>
+            <wp:positionH relativeFrom="column">
+              <wp:posOffset>0</wp:posOffset>
+            </wp:positionH>
+            <wp:positionV relativeFrom="paragraph">
+              <wp:posOffset>287020</wp:posOffset>
+            </wp:positionV>
+            <wp:extent cx="5767705" cy="5454015"/>
+            <wp:effectExtent l="0" t="0" r="4445" b="0"/>
+            <wp:wrapTight wrapText="bothSides">
+              <wp:wrapPolygon edited="0">
+                <wp:start x="0" y="0"/>
+                <wp:lineTo x="0" y="21502"/>
+                <wp:lineTo x="21545" y="21502"/>
+                <wp:lineTo x="21545" y="0"/>
+                <wp:lineTo x="0" y="0"/>
+              </wp:wrapPolygon>
+            </wp:wrapTight>
+            <wp:docPr id="10" name="Imagem 10"/>
+            <wp:cNvGraphicFramePr>
+              <a:graphicFrameLocks xmlns:a="http://schemas.openxmlformats.org/drawingml/2006/main" noChangeAspect="1"/>
+            </wp:cNvGraphicFramePr>
+            <a:graphic xmlns:a="http://schemas.openxmlformats.org/drawingml/2006/main">
+              <a:graphicData uri="http://schemas.openxmlformats.org/drawingml/2006/picture">
+                <pic:pic xmlns:pic="http://schemas.openxmlformats.org/drawingml/2006/picture">
+                  <pic:nvPicPr>
+                    <pic:cNvPr id="0" name="Picture 1"/>
+                    <pic:cNvPicPr>
+                      <a:picLocks noChangeAspect="1" noChangeArrowheads="1"/>
+                    </pic:cNvPicPr>
+                  </pic:nvPicPr>
+                  <pic:blipFill>
+                    <a:blip r:embed="rId14">
+                      <a:extLst>
+                        <a:ext uri="{28A0092B-C50C-407E-A947-70E740481C1C}">
+                          <a14:useLocalDpi xmlns:a14="http://schemas.microsoft.com/office/drawing/2010/main" val="0"/>
+                        </a:ext>
+                      </a:extLst>
+                    </a:blip>
+                    <a:srcRect/>
+                    <a:stretch>
+                      <a:fillRect/>
+                    </a:stretch>
+                  </pic:blipFill>
+                  <pic:spPr bwMode="auto">
+                    <a:xfrm>
+                      <a:off x="0" y="0"/>
+                      <a:ext cx="5767705" cy="5454015"/>
+                    </a:xfrm>
+                    <a:prstGeom prst="rect">
+                      <a:avLst/>
+                    </a:prstGeom>
+                    <a:noFill/>
+                    <a:ln>
+                      <a:noFill/>
+                    </a:ln>
+                  </pic:spPr>
+                </pic:pic>
+              </a:graphicData>
+            </a:graphic>
+            <wp14:sizeRelH relativeFrom="margin">
+              <wp14:pctWidth>0</wp14:pctWidth>
+            </wp14:sizeRelH>
+            <wp14:sizeRelV relativeFrom="margin">
+              <wp14:pctHeight>0</wp14:pctHeight>
+            </wp14:sizeRelV>
+          </wp:anchor>
+        </w:drawing>
+      </w:r>
+      <w:r>
+        <w:rPr>
+          <w:b/>
+          <w:bCs/>
+        </w:rPr>
+        <w:t>EFEITOS DE WRAP EM CADA CASO:</w:t>
+      </w:r>
+      <w:r>
+        <w:rPr>
+          <w:b/>
+          <w:bCs/>
+        </w:rPr>
+        <w:t xml:space="preserve"> </w:t>
+      </w:r>
+    </w:p>
+    <w:p>
+      <w:pPr>
+        <w:jc w:val="both"/>
+        <w:rPr>
+          <w:b/>
+          <w:bCs/>
+        </w:rPr>
+      </w:pPr>
+    </w:p>
+    <w:p>
+      <w:pPr>
+        <w:jc w:val="both"/>
+        <w:rPr>
+          <w:b/>
+          <w:bCs/>
+        </w:rPr>
+      </w:pPr>
+    </w:p>
+    <w:p>
+      <w:pPr>
+        <w:jc w:val="both"/>
+        <w:rPr>
+          <w:b/>
+          <w:bCs/>
+        </w:rPr>
+      </w:pPr>
+    </w:p>
+    <w:p>
+      <w:pPr>
+        <w:jc w:val="both"/>
+        <w:rPr>
+          <w:b/>
+          <w:bCs/>
+        </w:rPr>
+      </w:pPr>
+    </w:p>
+    <w:p>
+      <w:pPr>
+        <w:jc w:val="both"/>
+        <w:rPr>
+          <w:b/>
+          <w:bCs/>
+        </w:rPr>
+      </w:pPr>
+    </w:p>
+    <w:p>
+      <w:pPr>
+        <w:jc w:val="both"/>
+        <w:rPr>
+          <w:b/>
+          <w:bCs/>
+        </w:rPr>
+      </w:pPr>
+    </w:p>
+    <w:p>
+      <w:pPr>
+        <w:jc w:val="both"/>
+        <w:rPr>
+          <w:b/>
+          <w:bCs/>
+        </w:rPr>
+      </w:pPr>
+    </w:p>
+    <w:p>
+      <w:pPr>
+        <w:jc w:val="both"/>
+        <w:rPr>
+          <w:b/>
+          <w:bCs/>
+        </w:rPr>
+      </w:pPr>
+    </w:p>
+    <w:p>
+      <w:pPr>
+        <w:jc w:val="both"/>
+        <w:rPr>
+          <w:b/>
+          <w:bCs/>
+        </w:rPr>
+      </w:pPr>
+    </w:p>
+    <w:p>
+      <w:pPr>
+        <w:jc w:val="both"/>
+        <w:rPr>
+          <w:b/>
+          <w:bCs/>
+        </w:rPr>
+      </w:pPr>
+    </w:p>
+    <w:p>
+      <w:pPr>
+        <w:jc w:val="both"/>
+        <w:rPr>
+          <w:b/>
+          <w:bCs/>
+        </w:rPr>
+      </w:pPr>
+    </w:p>
+    <w:p>
+      <w:pPr>
+        <w:jc w:val="both"/>
+        <w:rPr>
+          <w:b/>
+          <w:bCs/>
+        </w:rPr>
+      </w:pPr>
+    </w:p>
+    <w:p>
+      <w:pPr>
+        <w:jc w:val="both"/>
+        <w:rPr>
+          <w:b/>
+          <w:bCs/>
+        </w:rPr>
+      </w:pPr>
+    </w:p>
+    <w:p>
+      <w:pPr>
+        <w:jc w:val="both"/>
+        <w:rPr>
+          <w:b/>
+          <w:bCs/>
+        </w:rPr>
+      </w:pPr>
+    </w:p>
+    <w:p>
+      <w:pPr>
+        <w:jc w:val="both"/>
+        <w:rPr>
+          <w:b/>
+          <w:bCs/>
+        </w:rPr>
+      </w:pPr>
+    </w:p>
+    <w:p>
+      <w:pPr>
+        <w:jc w:val="both"/>
+        <w:rPr>
+          <w:b/>
+          <w:bCs/>
+        </w:rPr>
+      </w:pPr>
+    </w:p>
+    <w:p>
+      <w:pPr>
+        <w:jc w:val="both"/>
+        <w:rPr>
+          <w:b/>
+          <w:bCs/>
+        </w:rPr>
+      </w:pPr>
+    </w:p>
+    <w:p>
+      <w:pPr>
+        <w:jc w:val="both"/>
+        <w:rPr>
+          <w:b/>
+          <w:bCs/>
+        </w:rPr>
+      </w:pPr>
+    </w:p>
+    <w:p>
+      <w:pPr>
+        <w:jc w:val="both"/>
+        <w:rPr>
+          <w:b/>
+          <w:bCs/>
+        </w:rPr>
+      </w:pPr>
+    </w:p>
+    <w:p>
+      <w:pPr>
+        <w:jc w:val="both"/>
+        <w:rPr>
+          <w:b/>
+          <w:bCs/>
+        </w:rPr>
+      </w:pPr>
+    </w:p>
+    <w:p>
+      <w:pPr>
+        <w:jc w:val="both"/>
+        <w:rPr>
+          <w:b/>
+          <w:bCs/>
+        </w:rPr>
+      </w:pPr>
+      <w:r>
+        <w:rPr>
+          <w:b/>
+          <w:bCs/>
+        </w:rPr>
+        <w:t xml:space="preserve">EFEITOS DE WRAP EM CASO DE WRAP-REVERSE: </w:t>
+      </w:r>
+    </w:p>
+    <w:p>
+      <w:pPr>
+        <w:jc w:val="both"/>
+        <w:rPr>
+          <w:b/>
+          <w:bCs/>
+        </w:rPr>
+      </w:pPr>
+      <w:r>
+        <w:rPr>
+          <w:b/>
+          <w:bCs/>
+        </w:rPr>
+        <w:drawing>
+          <wp:inline distT="0" distB="0" distL="0" distR="0" wp14:anchorId="13FA185A" wp14:editId="3DDD4000">
+            <wp:extent cx="6645910" cy="3279775"/>
+            <wp:effectExtent l="0" t="0" r="2540" b="0"/>
+            <wp:docPr id="12" name="Imagem 12"/>
+            <wp:cNvGraphicFramePr>
+              <a:graphicFrameLocks xmlns:a="http://schemas.openxmlformats.org/drawingml/2006/main" noChangeAspect="1"/>
+            </wp:cNvGraphicFramePr>
+            <a:graphic xmlns:a="http://schemas.openxmlformats.org/drawingml/2006/main">
+              <a:graphicData uri="http://schemas.openxmlformats.org/drawingml/2006/picture">
+                <pic:pic xmlns:pic="http://schemas.openxmlformats.org/drawingml/2006/picture">
+                  <pic:nvPicPr>
+                    <pic:cNvPr id="1" name=""/>
+                    <pic:cNvPicPr/>
+                  </pic:nvPicPr>
+                  <pic:blipFill>
+                    <a:blip r:embed="rId15"/>
+                    <a:stretch>
+                      <a:fillRect/>
+                    </a:stretch>
+                  </pic:blipFill>
+                  <pic:spPr>
+                    <a:xfrm>
+                      <a:off x="0" y="0"/>
+                      <a:ext cx="6645910" cy="3279775"/>
+                    </a:xfrm>
+                    <a:prstGeom prst="rect">
+                      <a:avLst/>
+                    </a:prstGeom>
+                  </pic:spPr>
+                </pic:pic>
+              </a:graphicData>
+            </a:graphic>
+          </wp:inline>
+        </w:drawing>
+      </w:r>
+    </w:p>
+    <w:p>
+      <w:pPr>
+        <w:jc w:val="both"/>
+      </w:pPr>
+      <w:r>
+        <w:rPr>
+          <w:b/>
+          <w:bCs/>
+          <w:highlight w:val="magenta"/>
+        </w:rPr>
+        <w:lastRenderedPageBreak/>
+        <w:t>*</w:t>
+      </w:r>
+      <w:r>
+        <w:rPr>
+          <w:b/>
+          <w:bCs/>
+          <w:highlight w:val="magenta"/>
+        </w:rPr>
+        <w:t>SHORT-HAND (FLEX-FLOW</w:t>
+      </w:r>
+      <w:r>
+        <w:rPr>
+          <w:b/>
+          <w:bCs/>
+          <w:highlight w:val="magenta"/>
+        </w:rPr>
+        <w:t xml:space="preserve"> = FLEX-DIRECTION + FLEX-WRAP):</w:t>
+      </w:r>
+      <w:r>
+        <w:rPr>
+          <w:b/>
+          <w:bCs/>
+        </w:rPr>
+        <w:t xml:space="preserve"> </w:t>
+      </w:r>
+      <w:r>
+        <w:t>Simplifica as duas declarações em apenas uma.</w:t>
+      </w:r>
+    </w:p>
+    <w:p>
+      <w:pPr>
+        <w:jc w:val="both"/>
+      </w:pPr>
+      <w:r>
+        <w:tab/>
+        <w:t>Flex-direction: row;</w:t>
+      </w:r>
+    </w:p>
+    <w:p>
+      <w:pPr>
+        <w:jc w:val="both"/>
+      </w:pPr>
+      <w:r>
+        <w:tab/>
+        <w:t>Flex-wrap: nowrap;</w:t>
+      </w:r>
+    </w:p>
+    <w:p>
+      <w:pPr>
+        <w:jc w:val="both"/>
+        <w:rPr>
+          <w:b/>
+          <w:bCs/>
+        </w:rPr>
+      </w:pPr>
+      <w:r>
+        <w:tab/>
+      </w:r>
+      <w:r>
+        <w:rPr>
+          <w:b/>
+          <w:bCs/>
+        </w:rPr>
+        <w:t>Flex-flow: row nowrap;</w:t>
       </w:r>
     </w:p>
     <w:sectPr>

</xml_diff>

<commit_message>
Att ex027 - flex-box (justify-contet e align-items)
</commit_message>
<xml_diff>
--- a/modulo-5/html5-css3-modulo5.docx
+++ b/modulo-5/html5-css3-modulo5.docx
@@ -983,6 +983,9 @@
         <w:jc w:val="both"/>
       </w:pPr>
       <w:r>
+        <w:rPr>
+          <w:noProof/>
+        </w:rPr>
         <w:drawing>
           <wp:anchor distT="0" distB="0" distL="114300" distR="114300" simplePos="0" relativeHeight="251663360" behindDoc="1" locked="0" layoutInCell="1" allowOverlap="1" wp14:anchorId="60956145" wp14:editId="4493723A">
             <wp:simplePos x="0" y="0"/>
@@ -1371,6 +1374,7 @@
         <w:rPr>
           <w:b/>
           <w:bCs/>
+          <w:noProof/>
         </w:rPr>
         <w:drawing>
           <wp:inline distT="0" distB="0" distL="0" distR="0" wp14:anchorId="13FA185A" wp14:editId="3DDD4000">
@@ -1486,6 +1490,1258 @@
         <w:t>Flex-flow: row nowrap;</w:t>
       </w:r>
     </w:p>
+    <w:p>
+      <w:pPr>
+        <w:jc w:val="both"/>
+      </w:pPr>
+      <w:r>
+        <w:rPr>
+          <w:b/>
+          <w:bCs/>
+          <w:highlight w:val="magenta"/>
+        </w:rPr>
+        <w:t>FLEX-BOX: ALINHAMENTO NOS EIXOS:</w:t>
+      </w:r>
+      <w:r>
+        <w:rPr>
+          <w:b/>
+          <w:bCs/>
+        </w:rPr>
+        <w:t xml:space="preserve"> </w:t>
+      </w:r>
+      <w:r>
+        <w:rPr>
+          <w:b/>
+          <w:bCs/>
+        </w:rPr>
+        <w:t xml:space="preserve"> justyfi-content // align-items. </w:t>
+      </w:r>
+      <w:r>
+        <w:t>Da mesma maneira que o display: flex é passado no contêiner, as propriedades de alinhamento com flex também são passadas no container.</w:t>
+      </w:r>
+    </w:p>
+    <w:p>
+      <w:pPr>
+        <w:pStyle w:val="PargrafodaLista"/>
+        <w:numPr>
+          <w:ilvl w:val="0"/>
+          <w:numId w:val="1"/>
+        </w:numPr>
+        <w:jc w:val="both"/>
+        <w:rPr>
+          <w:b/>
+          <w:bCs/>
+        </w:rPr>
+      </w:pPr>
+      <w:r>
+        <w:rPr>
+          <w:b/>
+          <w:bCs/>
+          <w:highlight w:val="magenta"/>
+        </w:rPr>
+        <w:t>Justify-content</w:t>
+      </w:r>
+      <w:r>
+        <w:rPr>
+          <w:b/>
+          <w:bCs/>
+          <w:highlight w:val="magenta"/>
+        </w:rPr>
+        <w:t xml:space="preserve"> para Direction ROW</w:t>
+      </w:r>
+      <w:r>
+        <w:rPr>
+          <w:b/>
+          <w:bCs/>
+          <w:highlight w:val="magenta"/>
+        </w:rPr>
+        <w:t>:</w:t>
+      </w:r>
+      <w:r>
+        <w:rPr>
+          <w:b/>
+          <w:bCs/>
+        </w:rPr>
+        <w:t xml:space="preserve"> </w:t>
+      </w:r>
+      <w:r>
+        <w:t xml:space="preserve">É o alinhamento </w:t>
+      </w:r>
+      <w:r>
+        <w:rPr>
+          <w:b/>
+          <w:bCs/>
+        </w:rPr>
+        <w:t xml:space="preserve">principal </w:t>
+      </w:r>
+      <w:r>
+        <w:rPr>
+          <w:highlight w:val="yellow"/>
+        </w:rPr>
+        <w:t xml:space="preserve">(justify-content </w:t>
+      </w:r>
+      <w:r>
+        <w:rPr>
+          <w:highlight w:val="yellow"/>
+        </w:rPr>
+        <w:sym w:font="Wingdings" w:char="F0E0"/>
+      </w:r>
+      <w:r>
+        <w:rPr>
+          <w:highlight w:val="yellow"/>
+        </w:rPr>
+        <w:t xml:space="preserve"> main-axis)</w:t>
+      </w:r>
+      <w:r>
+        <w:t xml:space="preserve"> se for </w:t>
+      </w:r>
+      <w:r>
+        <w:rPr>
+          <w:b/>
+          <w:bCs/>
+        </w:rPr>
+        <w:t>row (referência é linha) se for column (referência é coluna)</w:t>
+      </w:r>
+    </w:p>
+    <w:p>
+      <w:pPr>
+        <w:pStyle w:val="PargrafodaLista"/>
+        <w:ind w:left="1423"/>
+        <w:jc w:val="both"/>
+      </w:pPr>
+      <w:r>
+        <w:rPr>
+          <w:b/>
+          <w:bCs/>
+        </w:rPr>
+        <w:tab/>
+        <w:t>1</w:t>
+      </w:r>
+      <w:r>
+        <w:rPr>
+          <w:b/>
+          <w:bCs/>
+        </w:rPr>
+        <w:t>.</w:t>
+      </w:r>
+      <w:r>
+        <w:rPr>
+          <w:b/>
+          <w:bCs/>
+          <w:highlight w:val="magenta"/>
+        </w:rPr>
+        <w:t>justify-content: flex-start</w:t>
+      </w:r>
+      <w:r>
+        <w:rPr>
+          <w:highlight w:val="magenta"/>
+        </w:rPr>
+        <w:t xml:space="preserve"> </w:t>
+      </w:r>
+      <w:r>
+        <w:t xml:space="preserve">= row main-axis é linha e flex-start é </w:t>
+      </w:r>
+      <w:r>
+        <w:rPr>
+          <w:highlight w:val="yellow"/>
+        </w:rPr>
+        <w:t xml:space="preserve">grudado na </w:t>
+      </w:r>
+      <w:r>
+        <w:rPr>
+          <w:highlight w:val="yellow"/>
+        </w:rPr>
+        <w:t>esquerda</w:t>
+      </w:r>
+      <w:r>
+        <w:t>.</w:t>
+      </w:r>
+      <w:r>
+        <w:t xml:space="preserve"> (sobra espaço livre na direita)</w:t>
+      </w:r>
+    </w:p>
+    <w:p>
+      <w:pPr>
+        <w:pStyle w:val="PargrafodaLista"/>
+        <w:ind w:left="1423"/>
+        <w:jc w:val="both"/>
+      </w:pPr>
+      <w:r>
+        <w:rPr>
+          <w:b/>
+          <w:bCs/>
+        </w:rPr>
+        <w:tab/>
+        <w:t>2</w:t>
+      </w:r>
+      <w:r>
+        <w:rPr>
+          <w:b/>
+          <w:bCs/>
+          <w:highlight w:val="magenta"/>
+        </w:rPr>
+        <w:t xml:space="preserve">. justify-content: </w:t>
+      </w:r>
+      <w:r>
+        <w:rPr>
+          <w:b/>
+          <w:bCs/>
+          <w:highlight w:val="magenta"/>
+        </w:rPr>
+        <w:t>flex-end</w:t>
+      </w:r>
+      <w:r>
+        <w:rPr>
+          <w:highlight w:val="magenta"/>
+        </w:rPr>
+        <w:t xml:space="preserve"> </w:t>
+      </w:r>
+      <w:r>
+        <w:t>= row</w:t>
+      </w:r>
+      <w:r>
+        <w:t xml:space="preserve"> </w:t>
+      </w:r>
+      <w:r>
+        <w:t>main-axis é linha e flex-end é</w:t>
+      </w:r>
+      <w:r>
+        <w:t xml:space="preserve"> </w:t>
+      </w:r>
+      <w:r>
+        <w:rPr>
+          <w:highlight w:val="yellow"/>
+        </w:rPr>
+        <w:t>grudado na</w:t>
+      </w:r>
+      <w:r>
+        <w:rPr>
+          <w:highlight w:val="yellow"/>
+        </w:rPr>
+        <w:t xml:space="preserve"> direita</w:t>
+      </w:r>
+      <w:r>
+        <w:t>. (sobra espaço livre na esquerda).</w:t>
+      </w:r>
+    </w:p>
+    <w:p>
+      <w:pPr>
+        <w:pStyle w:val="PargrafodaLista"/>
+        <w:ind w:left="1423"/>
+        <w:jc w:val="both"/>
+      </w:pPr>
+      <w:r>
+        <w:rPr>
+          <w:b/>
+          <w:bCs/>
+        </w:rPr>
+        <w:tab/>
+        <w:t>3</w:t>
+      </w:r>
+      <w:r>
+        <w:rPr>
+          <w:b/>
+          <w:bCs/>
+          <w:highlight w:val="magenta"/>
+        </w:rPr>
+        <w:t>.</w:t>
+      </w:r>
+      <w:r>
+        <w:rPr>
+          <w:highlight w:val="magenta"/>
+        </w:rPr>
+        <w:t xml:space="preserve"> </w:t>
+      </w:r>
+      <w:r>
+        <w:rPr>
+          <w:b/>
+          <w:bCs/>
+          <w:highlight w:val="magenta"/>
+        </w:rPr>
+        <w:t>justify-content: center</w:t>
+      </w:r>
+      <w:r>
+        <w:rPr>
+          <w:b/>
+          <w:bCs/>
+        </w:rPr>
+        <w:t xml:space="preserve"> = </w:t>
+      </w:r>
+      <w:r>
+        <w:t>row main-axis é linha, então flex-center é grudado no meio. (sobra para os dois lados).</w:t>
+      </w:r>
+    </w:p>
+    <w:p>
+      <w:pPr>
+        <w:pStyle w:val="PargrafodaLista"/>
+        <w:ind w:left="1423"/>
+        <w:jc w:val="both"/>
+      </w:pPr>
+      <w:r>
+        <w:rPr>
+          <w:b/>
+          <w:bCs/>
+        </w:rPr>
+        <w:tab/>
+      </w:r>
+      <w:r>
+        <w:rPr>
+          <w:b/>
+          <w:bCs/>
+          <w:highlight w:val="magenta"/>
+        </w:rPr>
+        <w:t>4. justify-content: space-btween</w:t>
+      </w:r>
+      <w:r>
+        <w:rPr>
+          <w:b/>
+          <w:bCs/>
+        </w:rPr>
+        <w:t xml:space="preserve"> =</w:t>
+      </w:r>
+      <w:r>
+        <w:rPr>
+          <w:b/>
+          <w:bCs/>
+        </w:rPr>
+        <w:t xml:space="preserve"> </w:t>
+      </w:r>
+      <w:r>
+        <w:t>row o main-axis é linha, então gruda nos dois lados e deixa um espaço padrão entre os itens. (1° item no flex-start e último item no flex-end e o restante vai ser colocado no meio com espaçamento igual entre eles.)</w:t>
+      </w:r>
+    </w:p>
+    <w:p>
+      <w:pPr>
+        <w:pStyle w:val="PargrafodaLista"/>
+        <w:ind w:left="1423"/>
+        <w:jc w:val="both"/>
+      </w:pPr>
+      <w:r>
+        <w:rPr>
+          <w:b/>
+          <w:bCs/>
+        </w:rPr>
+        <w:tab/>
+      </w:r>
+      <w:r>
+        <w:rPr>
+          <w:b/>
+          <w:bCs/>
+          <w:highlight w:val="magenta"/>
+        </w:rPr>
+        <w:t>5. justify-content: space-evenly</w:t>
+      </w:r>
+      <w:r>
+        <w:rPr>
+          <w:b/>
+          <w:bCs/>
+        </w:rPr>
+        <w:t xml:space="preserve"> = </w:t>
+      </w:r>
+      <w:r>
+        <w:t xml:space="preserve">row o main-axis é linha, ele coloca espaçamento igual </w:t>
+      </w:r>
+      <w:r>
+        <w:rPr>
+          <w:b/>
+          <w:bCs/>
+        </w:rPr>
+        <w:t xml:space="preserve">antes </w:t>
+      </w:r>
+      <w:r>
+        <w:t xml:space="preserve">e </w:t>
+      </w:r>
+      <w:r>
+        <w:rPr>
+          <w:b/>
+          <w:bCs/>
+        </w:rPr>
+        <w:t xml:space="preserve">depois </w:t>
+      </w:r>
+      <w:r>
+        <w:t>de todos os itens.</w:t>
+      </w:r>
+      <w:r>
+        <w:t xml:space="preserve"> (espaçamento antes e depois é tudo igual).</w:t>
+      </w:r>
+    </w:p>
+    <w:p>
+      <w:pPr>
+        <w:pStyle w:val="PargrafodaLista"/>
+        <w:ind w:left="1423"/>
+        <w:jc w:val="both"/>
+      </w:pPr>
+      <w:r>
+        <w:rPr>
+          <w:b/>
+          <w:bCs/>
+        </w:rPr>
+        <w:tab/>
+      </w:r>
+      <w:r>
+        <w:rPr>
+          <w:b/>
+          <w:bCs/>
+          <w:highlight w:val="magenta"/>
+        </w:rPr>
+        <w:t>6. justify-content: space-arround</w:t>
+      </w:r>
+      <w:r>
+        <w:rPr>
+          <w:b/>
+          <w:bCs/>
+        </w:rPr>
+        <w:t xml:space="preserve">= </w:t>
+      </w:r>
+      <w:r>
+        <w:t>row o main-axis é linha, então ele divide o container na quantidade de itens e coloca o idem dentro dessa sobra. (sobra</w:t>
+      </w:r>
+      <w:r>
+        <w:t xml:space="preserve"> do “space-around” espaço ao redor</w:t>
+      </w:r>
+      <w:r>
+        <w:t xml:space="preserve"> é somada).</w:t>
+      </w:r>
+    </w:p>
+    <w:p>
+      <w:pPr>
+        <w:pStyle w:val="PargrafodaLista"/>
+        <w:ind w:left="1423"/>
+        <w:jc w:val="both"/>
+      </w:pPr>
+    </w:p>
+    <w:p>
+      <w:pPr>
+        <w:pStyle w:val="PargrafodaLista"/>
+        <w:ind w:left="1423"/>
+        <w:jc w:val="both"/>
+      </w:pPr>
+      <w:r>
+        <w:rPr>
+          <w:noProof/>
+        </w:rPr>
+        <w:drawing>
+          <wp:anchor distT="0" distB="0" distL="114300" distR="114300" simplePos="0" relativeHeight="251666432" behindDoc="1" locked="0" layoutInCell="1" allowOverlap="1" wp14:anchorId="653E4C53" wp14:editId="3CDD3290">
+            <wp:simplePos x="0" y="0"/>
+            <wp:positionH relativeFrom="column">
+              <wp:posOffset>-347419</wp:posOffset>
+            </wp:positionH>
+            <wp:positionV relativeFrom="paragraph">
+              <wp:posOffset>250825</wp:posOffset>
+            </wp:positionV>
+            <wp:extent cx="7296348" cy="3823855"/>
+            <wp:effectExtent l="0" t="0" r="0" b="5715"/>
+            <wp:wrapTight wrapText="bothSides">
+              <wp:wrapPolygon edited="0">
+                <wp:start x="0" y="0"/>
+                <wp:lineTo x="0" y="21525"/>
+                <wp:lineTo x="21544" y="21525"/>
+                <wp:lineTo x="21544" y="0"/>
+                <wp:lineTo x="0" y="0"/>
+              </wp:wrapPolygon>
+            </wp:wrapTight>
+            <wp:docPr id="13" name="Imagem 13"/>
+            <wp:cNvGraphicFramePr>
+              <a:graphicFrameLocks xmlns:a="http://schemas.openxmlformats.org/drawingml/2006/main" noChangeAspect="1"/>
+            </wp:cNvGraphicFramePr>
+            <a:graphic xmlns:a="http://schemas.openxmlformats.org/drawingml/2006/main">
+              <a:graphicData uri="http://schemas.openxmlformats.org/drawingml/2006/picture">
+                <pic:pic xmlns:pic="http://schemas.openxmlformats.org/drawingml/2006/picture">
+                  <pic:nvPicPr>
+                    <pic:cNvPr id="0" name="Picture 3"/>
+                    <pic:cNvPicPr>
+                      <a:picLocks noChangeAspect="1" noChangeArrowheads="1"/>
+                    </pic:cNvPicPr>
+                  </pic:nvPicPr>
+                  <pic:blipFill>
+                    <a:blip r:embed="rId16">
+                      <a:extLst>
+                        <a:ext uri="{28A0092B-C50C-407E-A947-70E740481C1C}">
+                          <a14:useLocalDpi xmlns:a14="http://schemas.microsoft.com/office/drawing/2010/main" val="0"/>
+                        </a:ext>
+                      </a:extLst>
+                    </a:blip>
+                    <a:srcRect/>
+                    <a:stretch>
+                      <a:fillRect/>
+                    </a:stretch>
+                  </pic:blipFill>
+                  <pic:spPr bwMode="auto">
+                    <a:xfrm>
+                      <a:off x="0" y="0"/>
+                      <a:ext cx="7296348" cy="3823855"/>
+                    </a:xfrm>
+                    <a:prstGeom prst="rect">
+                      <a:avLst/>
+                    </a:prstGeom>
+                    <a:noFill/>
+                    <a:ln>
+                      <a:noFill/>
+                    </a:ln>
+                  </pic:spPr>
+                </pic:pic>
+              </a:graphicData>
+            </a:graphic>
+            <wp14:sizeRelH relativeFrom="margin">
+              <wp14:pctWidth>0</wp14:pctWidth>
+            </wp14:sizeRelH>
+            <wp14:sizeRelV relativeFrom="margin">
+              <wp14:pctHeight>0</wp14:pctHeight>
+            </wp14:sizeRelV>
+          </wp:anchor>
+        </w:drawing>
+      </w:r>
+    </w:p>
+    <w:p>
+      <w:pPr>
+        <w:pStyle w:val="PargrafodaLista"/>
+        <w:ind w:left="1423"/>
+        <w:jc w:val="both"/>
+      </w:pPr>
+    </w:p>
+    <w:p>
+      <w:pPr>
+        <w:pStyle w:val="PargrafodaLista"/>
+        <w:ind w:left="1423"/>
+        <w:jc w:val="both"/>
+      </w:pPr>
+    </w:p>
+    <w:p>
+      <w:pPr>
+        <w:pStyle w:val="PargrafodaLista"/>
+        <w:ind w:left="1423"/>
+        <w:jc w:val="both"/>
+      </w:pPr>
+    </w:p>
+    <w:p>
+      <w:pPr>
+        <w:pStyle w:val="PargrafodaLista"/>
+        <w:ind w:left="1423"/>
+        <w:jc w:val="both"/>
+      </w:pPr>
+    </w:p>
+    <w:p>
+      <w:pPr>
+        <w:pStyle w:val="PargrafodaLista"/>
+        <w:numPr>
+          <w:ilvl w:val="0"/>
+          <w:numId w:val="1"/>
+        </w:numPr>
+        <w:jc w:val="both"/>
+        <w:rPr>
+          <w:highlight w:val="magenta"/>
+        </w:rPr>
+      </w:pPr>
+      <w:r>
+        <w:rPr>
+          <w:b/>
+          <w:bCs/>
+          <w:highlight w:val="magenta"/>
+        </w:rPr>
+        <w:lastRenderedPageBreak/>
+        <w:t>Justify-content para Direction COLUMN:</w:t>
+      </w:r>
+      <w:r>
+        <w:rPr>
+          <w:b/>
+          <w:bCs/>
+          <w:highlight w:val="magenta"/>
+        </w:rPr>
+        <w:t xml:space="preserve"> </w:t>
+      </w:r>
+      <w:r>
+        <w:t>É o alinhamento principal</w:t>
+      </w:r>
+      <w:r>
+        <w:t xml:space="preserve"> (justify-contet </w:t>
+      </w:r>
+      <w:r>
+        <w:sym w:font="Wingdings" w:char="F0E0"/>
+      </w:r>
+      <w:r>
+        <w:t xml:space="preserve"> main-axis) se for </w:t>
+      </w:r>
+      <w:r>
+        <w:rPr>
+          <w:b/>
+          <w:bCs/>
+        </w:rPr>
+        <w:t>row (referência é linha) se for column (referência é coluna).</w:t>
+      </w:r>
+    </w:p>
+    <w:p>
+      <w:pPr>
+        <w:pStyle w:val="PargrafodaLista"/>
+        <w:numPr>
+          <w:ilvl w:val="0"/>
+          <w:numId w:val="3"/>
+        </w:numPr>
+        <w:jc w:val="both"/>
+        <w:rPr>
+          <w:highlight w:val="magenta"/>
+        </w:rPr>
+      </w:pPr>
+      <w:r>
+        <w:rPr>
+          <w:b/>
+          <w:bCs/>
+          <w:highlight w:val="magenta"/>
+        </w:rPr>
+        <w:t>Justify-content: flex-start</w:t>
+      </w:r>
+      <w:r>
+        <w:rPr>
+          <w:b/>
+          <w:bCs/>
+        </w:rPr>
+        <w:t xml:space="preserve"> = </w:t>
+      </w:r>
+      <w:r>
+        <w:t>column é coluna</w:t>
+      </w:r>
+      <w:r>
+        <w:t xml:space="preserve"> então main-axis é vertical</w:t>
+      </w:r>
+      <w:r>
+        <w:t>, então flex-start é topo. (sobra espaço livre em baixo).</w:t>
+      </w:r>
+    </w:p>
+    <w:p>
+      <w:pPr>
+        <w:pStyle w:val="PargrafodaLista"/>
+        <w:numPr>
+          <w:ilvl w:val="0"/>
+          <w:numId w:val="3"/>
+        </w:numPr>
+        <w:jc w:val="both"/>
+        <w:rPr>
+          <w:highlight w:val="magenta"/>
+        </w:rPr>
+      </w:pPr>
+      <w:r>
+        <w:rPr>
+          <w:b/>
+          <w:bCs/>
+          <w:highlight w:val="magenta"/>
+        </w:rPr>
+        <w:t>Justify-content: flex-</w:t>
+      </w:r>
+      <w:r>
+        <w:rPr>
+          <w:b/>
+          <w:bCs/>
+          <w:highlight w:val="magenta"/>
+        </w:rPr>
+        <w:t>end</w:t>
+      </w:r>
+      <w:r>
+        <w:rPr>
+          <w:b/>
+          <w:bCs/>
+        </w:rPr>
+        <w:t xml:space="preserve"> = </w:t>
+      </w:r>
+      <w:r>
+        <w:t>column é coluna</w:t>
+      </w:r>
+      <w:r>
+        <w:t xml:space="preserve"> então main-axis é vertical</w:t>
+      </w:r>
+      <w:r>
+        <w:t>, então flex-</w:t>
+      </w:r>
+      <w:r>
+        <w:t>end</w:t>
+      </w:r>
+      <w:r>
+        <w:t xml:space="preserve"> é </w:t>
+      </w:r>
+      <w:r>
+        <w:t>em baixo</w:t>
+      </w:r>
+      <w:r>
+        <w:t xml:space="preserve">. (sobra espaço livre em </w:t>
+      </w:r>
+      <w:r>
+        <w:t>cima</w:t>
+      </w:r>
+      <w:r>
+        <w:t>).</w:t>
+      </w:r>
+    </w:p>
+    <w:p>
+      <w:pPr>
+        <w:pStyle w:val="PargrafodaLista"/>
+        <w:numPr>
+          <w:ilvl w:val="0"/>
+          <w:numId w:val="3"/>
+        </w:numPr>
+        <w:jc w:val="both"/>
+        <w:rPr>
+          <w:highlight w:val="magenta"/>
+        </w:rPr>
+      </w:pPr>
+      <w:r>
+        <w:rPr>
+          <w:b/>
+          <w:bCs/>
+          <w:highlight w:val="magenta"/>
+        </w:rPr>
+        <w:t xml:space="preserve">Justify-content: center: </w:t>
+      </w:r>
+      <w:r>
+        <w:rPr>
+          <w:b/>
+          <w:bCs/>
+        </w:rPr>
+        <w:t xml:space="preserve">= </w:t>
+      </w:r>
+      <w:r>
+        <w:t>column é coluna</w:t>
+      </w:r>
+      <w:r>
+        <w:t xml:space="preserve"> e main-axis é vertical</w:t>
+      </w:r>
+      <w:r>
+        <w:t>, então ele centraliza o conteúdo. (sobra espaço igual em cima e em baixo).</w:t>
+      </w:r>
+    </w:p>
+    <w:p>
+      <w:pPr>
+        <w:pStyle w:val="PargrafodaLista"/>
+        <w:numPr>
+          <w:ilvl w:val="0"/>
+          <w:numId w:val="3"/>
+        </w:numPr>
+        <w:jc w:val="both"/>
+        <w:rPr>
+          <w:highlight w:val="magenta"/>
+        </w:rPr>
+      </w:pPr>
+      <w:r>
+        <w:rPr>
+          <w:b/>
+          <w:bCs/>
+          <w:highlight w:val="magenta"/>
+        </w:rPr>
+        <w:t>Justify-content: space-btween</w:t>
+      </w:r>
+      <w:r>
+        <w:rPr>
+          <w:b/>
+          <w:bCs/>
+        </w:rPr>
+        <w:t xml:space="preserve"> </w:t>
+      </w:r>
+      <w:r>
+        <w:t xml:space="preserve"> = column é coluna e main-axis é coluna, então coloca o 1° e último item grudados, respectivamente no topo e em baixo e preenche com o restante no meio.</w:t>
+      </w:r>
+    </w:p>
+    <w:p>
+      <w:pPr>
+        <w:pStyle w:val="PargrafodaLista"/>
+        <w:numPr>
+          <w:ilvl w:val="0"/>
+          <w:numId w:val="3"/>
+        </w:numPr>
+        <w:jc w:val="both"/>
+        <w:rPr>
+          <w:highlight w:val="magenta"/>
+        </w:rPr>
+      </w:pPr>
+      <w:r>
+        <w:rPr>
+          <w:b/>
+          <w:bCs/>
+          <w:highlight w:val="magenta"/>
+        </w:rPr>
+        <w:t>Justify-content: space-evenly</w:t>
+      </w:r>
+      <w:r>
+        <w:rPr>
+          <w:highlight w:val="magenta"/>
+        </w:rPr>
+        <w:t xml:space="preserve"> </w:t>
+      </w:r>
+      <w:r>
+        <w:t>= column é coluna e o main-axis é vertical, então ele coloca espaços iguas entre os itens.</w:t>
+      </w:r>
+    </w:p>
+    <w:p>
+      <w:pPr>
+        <w:pStyle w:val="PargrafodaLista"/>
+        <w:numPr>
+          <w:ilvl w:val="0"/>
+          <w:numId w:val="3"/>
+        </w:numPr>
+        <w:jc w:val="both"/>
+        <w:rPr>
+          <w:highlight w:val="magenta"/>
+        </w:rPr>
+      </w:pPr>
+      <w:r>
+        <w:rPr>
+          <w:noProof/>
+          <w:highlight w:val="magenta"/>
+        </w:rPr>
+        <w:drawing>
+          <wp:anchor distT="0" distB="0" distL="114300" distR="114300" simplePos="0" relativeHeight="251665408" behindDoc="1" locked="0" layoutInCell="1" allowOverlap="1" wp14:anchorId="19137B77" wp14:editId="575F66C3">
+            <wp:simplePos x="0" y="0"/>
+            <wp:positionH relativeFrom="column">
+              <wp:posOffset>183515</wp:posOffset>
+            </wp:positionH>
+            <wp:positionV relativeFrom="paragraph">
+              <wp:posOffset>896620</wp:posOffset>
+            </wp:positionV>
+            <wp:extent cx="6519545" cy="3573145"/>
+            <wp:effectExtent l="0" t="0" r="0" b="8255"/>
+            <wp:wrapTight wrapText="bothSides">
+              <wp:wrapPolygon edited="0">
+                <wp:start x="0" y="0"/>
+                <wp:lineTo x="0" y="21535"/>
+                <wp:lineTo x="21522" y="21535"/>
+                <wp:lineTo x="21522" y="0"/>
+                <wp:lineTo x="0" y="0"/>
+              </wp:wrapPolygon>
+            </wp:wrapTight>
+            <wp:docPr id="9" name="Imagem 9"/>
+            <wp:cNvGraphicFramePr>
+              <a:graphicFrameLocks xmlns:a="http://schemas.openxmlformats.org/drawingml/2006/main" noChangeAspect="1"/>
+            </wp:cNvGraphicFramePr>
+            <a:graphic xmlns:a="http://schemas.openxmlformats.org/drawingml/2006/main">
+              <a:graphicData uri="http://schemas.openxmlformats.org/drawingml/2006/picture">
+                <pic:pic xmlns:pic="http://schemas.openxmlformats.org/drawingml/2006/picture">
+                  <pic:nvPicPr>
+                    <pic:cNvPr id="0" name="Picture 2"/>
+                    <pic:cNvPicPr>
+                      <a:picLocks noChangeAspect="1" noChangeArrowheads="1"/>
+                    </pic:cNvPicPr>
+                  </pic:nvPicPr>
+                  <pic:blipFill>
+                    <a:blip r:embed="rId17">
+                      <a:extLst>
+                        <a:ext uri="{28A0092B-C50C-407E-A947-70E740481C1C}">
+                          <a14:useLocalDpi xmlns:a14="http://schemas.microsoft.com/office/drawing/2010/main" val="0"/>
+                        </a:ext>
+                      </a:extLst>
+                    </a:blip>
+                    <a:srcRect/>
+                    <a:stretch>
+                      <a:fillRect/>
+                    </a:stretch>
+                  </pic:blipFill>
+                  <pic:spPr bwMode="auto">
+                    <a:xfrm>
+                      <a:off x="0" y="0"/>
+                      <a:ext cx="6519545" cy="3573145"/>
+                    </a:xfrm>
+                    <a:prstGeom prst="rect">
+                      <a:avLst/>
+                    </a:prstGeom>
+                    <a:noFill/>
+                    <a:ln>
+                      <a:noFill/>
+                    </a:ln>
+                  </pic:spPr>
+                </pic:pic>
+              </a:graphicData>
+            </a:graphic>
+            <wp14:sizeRelH relativeFrom="margin">
+              <wp14:pctWidth>0</wp14:pctWidth>
+            </wp14:sizeRelH>
+            <wp14:sizeRelV relativeFrom="margin">
+              <wp14:pctHeight>0</wp14:pctHeight>
+            </wp14:sizeRelV>
+          </wp:anchor>
+        </w:drawing>
+      </w:r>
+      <w:r>
+        <w:rPr>
+          <w:b/>
+          <w:bCs/>
+          <w:highlight w:val="magenta"/>
+        </w:rPr>
+        <w:t xml:space="preserve">Justify-content: space-arround </w:t>
+      </w:r>
+      <w:r>
+        <w:rPr>
+          <w:b/>
+          <w:bCs/>
+        </w:rPr>
+        <w:t xml:space="preserve">= </w:t>
+      </w:r>
+      <w:r>
+        <w:t>column é coluna e o main-axis é vertical, então ele soma os espaços anteriores e posteriores, o 1° e últimos item não possuem espaços anteriores e posteriores, respectivamente.</w:t>
+      </w:r>
+      <w:r>
+        <w:t xml:space="preserve"> (sobra é a soma do espaço ao redor, ou seja, “space-around”).</w:t>
+      </w:r>
+    </w:p>
+    <w:p>
+      <w:pPr>
+        <w:pStyle w:val="PargrafodaLista"/>
+        <w:ind w:left="708"/>
+        <w:jc w:val="both"/>
+        <w:rPr>
+          <w:highlight w:val="magenta"/>
+        </w:rPr>
+      </w:pPr>
+    </w:p>
+    <w:p>
+      <w:pPr>
+        <w:pStyle w:val="PargrafodaLista"/>
+        <w:ind w:left="708"/>
+        <w:jc w:val="both"/>
+        <w:rPr>
+          <w:highlight w:val="magenta"/>
+        </w:rPr>
+      </w:pPr>
+    </w:p>
+    <w:p>
+      <w:pPr>
+        <w:pStyle w:val="PargrafodaLista"/>
+        <w:ind w:left="708"/>
+        <w:jc w:val="both"/>
+        <w:rPr>
+          <w:highlight w:val="magenta"/>
+        </w:rPr>
+      </w:pPr>
+    </w:p>
+    <w:p>
+      <w:pPr>
+        <w:pStyle w:val="PargrafodaLista"/>
+        <w:ind w:left="708"/>
+        <w:jc w:val="both"/>
+        <w:rPr>
+          <w:highlight w:val="magenta"/>
+        </w:rPr>
+      </w:pPr>
+    </w:p>
+    <w:p>
+      <w:pPr>
+        <w:pStyle w:val="PargrafodaLista"/>
+        <w:ind w:left="708"/>
+        <w:jc w:val="both"/>
+        <w:rPr>
+          <w:highlight w:val="magenta"/>
+        </w:rPr>
+      </w:pPr>
+    </w:p>
+    <w:p>
+      <w:pPr>
+        <w:pStyle w:val="PargrafodaLista"/>
+        <w:ind w:left="708"/>
+        <w:jc w:val="both"/>
+        <w:rPr>
+          <w:highlight w:val="magenta"/>
+        </w:rPr>
+      </w:pPr>
+    </w:p>
+    <w:p>
+      <w:pPr>
+        <w:pStyle w:val="PargrafodaLista"/>
+        <w:ind w:left="708"/>
+        <w:jc w:val="both"/>
+        <w:rPr>
+          <w:highlight w:val="magenta"/>
+        </w:rPr>
+      </w:pPr>
+    </w:p>
+    <w:p>
+      <w:pPr>
+        <w:pStyle w:val="PargrafodaLista"/>
+        <w:ind w:left="708"/>
+        <w:jc w:val="both"/>
+        <w:rPr>
+          <w:highlight w:val="magenta"/>
+        </w:rPr>
+      </w:pPr>
+    </w:p>
+    <w:p>
+      <w:pPr>
+        <w:pStyle w:val="PargrafodaLista"/>
+        <w:ind w:left="708"/>
+        <w:jc w:val="both"/>
+        <w:rPr>
+          <w:highlight w:val="magenta"/>
+        </w:rPr>
+      </w:pPr>
+    </w:p>
+    <w:p>
+      <w:pPr>
+        <w:pStyle w:val="PargrafodaLista"/>
+        <w:ind w:left="708"/>
+        <w:jc w:val="both"/>
+        <w:rPr>
+          <w:highlight w:val="magenta"/>
+        </w:rPr>
+      </w:pPr>
+    </w:p>
+    <w:p>
+      <w:pPr>
+        <w:pStyle w:val="PargrafodaLista"/>
+        <w:ind w:left="708"/>
+        <w:jc w:val="both"/>
+        <w:rPr>
+          <w:highlight w:val="magenta"/>
+        </w:rPr>
+      </w:pPr>
+    </w:p>
+    <w:p>
+      <w:pPr>
+        <w:pStyle w:val="PargrafodaLista"/>
+        <w:ind w:left="708"/>
+        <w:jc w:val="both"/>
+        <w:rPr>
+          <w:highlight w:val="magenta"/>
+        </w:rPr>
+      </w:pPr>
+    </w:p>
+    <w:p>
+      <w:pPr>
+        <w:pStyle w:val="PargrafodaLista"/>
+        <w:ind w:left="708"/>
+        <w:jc w:val="both"/>
+        <w:rPr>
+          <w:highlight w:val="magenta"/>
+        </w:rPr>
+      </w:pPr>
+    </w:p>
+    <w:p>
+      <w:pPr>
+        <w:pStyle w:val="PargrafodaLista"/>
+        <w:ind w:left="708"/>
+        <w:jc w:val="both"/>
+        <w:rPr>
+          <w:highlight w:val="magenta"/>
+        </w:rPr>
+      </w:pPr>
+    </w:p>
+    <w:p>
+      <w:pPr>
+        <w:pStyle w:val="PargrafodaLista"/>
+        <w:ind w:left="708"/>
+        <w:jc w:val="both"/>
+        <w:rPr>
+          <w:highlight w:val="magenta"/>
+        </w:rPr>
+      </w:pPr>
+    </w:p>
+    <w:p>
+      <w:pPr>
+        <w:pStyle w:val="PargrafodaLista"/>
+        <w:numPr>
+          <w:ilvl w:val="0"/>
+          <w:numId w:val="1"/>
+        </w:numPr>
+        <w:jc w:val="both"/>
+      </w:pPr>
+      <w:r>
+        <w:rPr>
+          <w:b/>
+          <w:bCs/>
+          <w:highlight w:val="magenta"/>
+        </w:rPr>
+        <w:lastRenderedPageBreak/>
+        <w:t xml:space="preserve">Align-items: </w:t>
+      </w:r>
+      <w:r>
+        <w:t>é o posicionamento não principal e é relativo ao cross-axis (eixo perpendicular).</w:t>
+      </w:r>
+      <w:r>
+        <w:t xml:space="preserve"> Se vier no tipo row (linha) o cross-axis é o eixo vertical. Ele vem por padrão com o valor </w:t>
+      </w:r>
+      <w:r>
+        <w:rPr>
+          <w:b/>
+          <w:bCs/>
+        </w:rPr>
+        <w:t xml:space="preserve">stretch </w:t>
+      </w:r>
+      <w:r>
+        <w:t>(estica o conteúdo junto com o esticamento do cross-exis)</w:t>
+      </w:r>
+      <w:r>
+        <w:t>.</w:t>
+      </w:r>
+    </w:p>
+    <w:p>
+      <w:pPr>
+        <w:pStyle w:val="PargrafodaLista"/>
+        <w:numPr>
+          <w:ilvl w:val="0"/>
+          <w:numId w:val="4"/>
+        </w:numPr>
+        <w:jc w:val="both"/>
+      </w:pPr>
+      <w:r>
+        <w:rPr>
+          <w:b/>
+          <w:bCs/>
+        </w:rPr>
+        <w:t>Align-items: flex-start</w:t>
+      </w:r>
+      <w:r>
+        <w:rPr>
+          <w:b/>
+          <w:bCs/>
+        </w:rPr>
+        <w:t xml:space="preserve"> =</w:t>
+      </w:r>
+      <w:r>
+        <w:rPr>
+          <w:b/>
+          <w:bCs/>
+        </w:rPr>
+        <w:t xml:space="preserve"> </w:t>
+      </w:r>
+      <w:r>
+        <w:t>sendo fllex-direction: row o main-axis é linha então o cross-axis é vertical, portante o flex-start é no topo do cross-axis. (sobra espaço em baixo).</w:t>
+      </w:r>
+    </w:p>
+    <w:p>
+      <w:pPr>
+        <w:pStyle w:val="PargrafodaLista"/>
+        <w:numPr>
+          <w:ilvl w:val="0"/>
+          <w:numId w:val="4"/>
+        </w:numPr>
+        <w:jc w:val="both"/>
+        <w:rPr>
+          <w:b/>
+          <w:bCs/>
+        </w:rPr>
+      </w:pPr>
+      <w:r>
+        <w:rPr>
+          <w:b/>
+          <w:bCs/>
+        </w:rPr>
+        <w:t>Align-itens: flex</w:t>
+      </w:r>
+      <w:r>
+        <w:rPr>
+          <w:b/>
+          <w:bCs/>
+        </w:rPr>
+        <w:t>-end</w:t>
+      </w:r>
+      <w:r>
+        <w:rPr>
+          <w:b/>
+          <w:bCs/>
+        </w:rPr>
+        <w:t xml:space="preserve"> =</w:t>
+      </w:r>
+      <w:r>
+        <w:rPr>
+          <w:b/>
+          <w:bCs/>
+        </w:rPr>
+        <w:t xml:space="preserve"> </w:t>
+      </w:r>
+      <w:r>
+        <w:t>sendo o flex-direction do tipo row o main-exis é linha, portanto o cross-axis é vertical, portanto o flex-start vai ser em baixo. (sobra espaço no topo).</w:t>
+      </w:r>
+    </w:p>
+    <w:p>
+      <w:pPr>
+        <w:pStyle w:val="PargrafodaLista"/>
+        <w:numPr>
+          <w:ilvl w:val="0"/>
+          <w:numId w:val="4"/>
+        </w:numPr>
+        <w:jc w:val="both"/>
+        <w:rPr>
+          <w:b/>
+          <w:bCs/>
+        </w:rPr>
+      </w:pPr>
+      <w:r>
+        <w:rPr>
+          <w:b/>
+          <w:bCs/>
+        </w:rPr>
+        <w:t xml:space="preserve">Align-itens: center = </w:t>
+      </w:r>
+      <w:r>
+        <w:t>se o flex-direction for row, o main-axis é linha e o cross-axis é vertical, portanto o alinhamento é no centro da coluna. (Sobra espaço igual no topo e na base).</w:t>
+      </w:r>
+    </w:p>
+    <w:p>
+      <w:pPr>
+        <w:jc w:val="both"/>
+      </w:pPr>
+      <w:r>
+        <w:rPr>
+          <w:noProof/>
+        </w:rPr>
+        <w:drawing>
+          <wp:anchor distT="0" distB="0" distL="114300" distR="114300" simplePos="0" relativeHeight="251667456" behindDoc="1" locked="0" layoutInCell="1" allowOverlap="1" wp14:anchorId="11DED4D4" wp14:editId="6A7C095B">
+            <wp:simplePos x="0" y="0"/>
+            <wp:positionH relativeFrom="column">
+              <wp:posOffset>231346</wp:posOffset>
+            </wp:positionH>
+            <wp:positionV relativeFrom="paragraph">
+              <wp:posOffset>163624</wp:posOffset>
+            </wp:positionV>
+            <wp:extent cx="6638290" cy="3051810"/>
+            <wp:effectExtent l="0" t="0" r="0" b="0"/>
+            <wp:wrapTight wrapText="bothSides">
+              <wp:wrapPolygon edited="0">
+                <wp:start x="0" y="0"/>
+                <wp:lineTo x="0" y="21438"/>
+                <wp:lineTo x="21509" y="21438"/>
+                <wp:lineTo x="21509" y="0"/>
+                <wp:lineTo x="0" y="0"/>
+              </wp:wrapPolygon>
+            </wp:wrapTight>
+            <wp:docPr id="15" name="Imagem 15"/>
+            <wp:cNvGraphicFramePr>
+              <a:graphicFrameLocks xmlns:a="http://schemas.openxmlformats.org/drawingml/2006/main" noChangeAspect="1"/>
+            </wp:cNvGraphicFramePr>
+            <a:graphic xmlns:a="http://schemas.openxmlformats.org/drawingml/2006/main">
+              <a:graphicData uri="http://schemas.openxmlformats.org/drawingml/2006/picture">
+                <pic:pic xmlns:pic="http://schemas.openxmlformats.org/drawingml/2006/picture">
+                  <pic:nvPicPr>
+                    <pic:cNvPr id="0" name="Picture 4"/>
+                    <pic:cNvPicPr>
+                      <a:picLocks noChangeAspect="1" noChangeArrowheads="1"/>
+                    </pic:cNvPicPr>
+                  </pic:nvPicPr>
+                  <pic:blipFill>
+                    <a:blip r:embed="rId18">
+                      <a:extLst>
+                        <a:ext uri="{28A0092B-C50C-407E-A947-70E740481C1C}">
+                          <a14:useLocalDpi xmlns:a14="http://schemas.microsoft.com/office/drawing/2010/main" val="0"/>
+                        </a:ext>
+                      </a:extLst>
+                    </a:blip>
+                    <a:srcRect/>
+                    <a:stretch>
+                      <a:fillRect/>
+                    </a:stretch>
+                  </pic:blipFill>
+                  <pic:spPr bwMode="auto">
+                    <a:xfrm>
+                      <a:off x="0" y="0"/>
+                      <a:ext cx="6638290" cy="3051810"/>
+                    </a:xfrm>
+                    <a:prstGeom prst="rect">
+                      <a:avLst/>
+                    </a:prstGeom>
+                    <a:noFill/>
+                    <a:ln>
+                      <a:noFill/>
+                    </a:ln>
+                  </pic:spPr>
+                </pic:pic>
+              </a:graphicData>
+            </a:graphic>
+          </wp:anchor>
+        </w:drawing>
+      </w:r>
+    </w:p>
     <w:sectPr>
       <w:pgSz w:w="11906" w:h="16838"/>
       <w:pgMar w:top="720" w:right="720" w:bottom="720" w:left="720" w:header="708" w:footer="708" w:gutter="0"/>
@@ -1501,7 +2757,7 @@
   <w:abstractNum w:abstractNumId="0" w15:restartNumberingAfterBreak="0">
     <w:nsid w:val="168B0CA8"/>
     <w:multiLevelType w:val="hybridMultilevel"/>
-    <w:tmpl w:val="672ED94E"/>
+    <w:tmpl w:val="3A9E1980"/>
     <w:lvl w:ilvl="0" w:tplc="04160001">
       <w:start w:val="1"/>
       <w:numFmt w:val="bullet"/>
@@ -1614,7 +2870,7 @@
   <w:abstractNum w:abstractNumId="1" w15:restartNumberingAfterBreak="0">
     <w:nsid w:val="37AD1EA5"/>
     <w:multiLevelType w:val="hybridMultilevel"/>
-    <w:tmpl w:val="CED8DD30"/>
+    <w:tmpl w:val="75B0502A"/>
     <w:lvl w:ilvl="0" w:tplc="0416000F">
       <w:start w:val="1"/>
       <w:numFmt w:val="decimal"/>
@@ -1694,6 +2950,186 @@
       <w:lvlJc w:val="right"/>
       <w:pPr>
         <w:ind w:left="6480" w:hanging="180"/>
+      </w:pPr>
+    </w:lvl>
+  </w:abstractNum>
+  <w:abstractNum w:abstractNumId="2" w15:restartNumberingAfterBreak="0">
+    <w:nsid w:val="528E65CB"/>
+    <w:multiLevelType w:val="hybridMultilevel"/>
+    <w:tmpl w:val="3E28EB7C"/>
+    <w:lvl w:ilvl="0" w:tplc="BFDA8874">
+      <w:start w:val="1"/>
+      <w:numFmt w:val="decimal"/>
+      <w:lvlText w:val="%1."/>
+      <w:lvlJc w:val="left"/>
+      <w:pPr>
+        <w:ind w:left="2488" w:hanging="360"/>
+      </w:pPr>
+      <w:rPr>
+        <w:rFonts w:hint="default"/>
+        <w:b/>
+      </w:rPr>
+    </w:lvl>
+    <w:lvl w:ilvl="1" w:tplc="04160019" w:tentative="1">
+      <w:start w:val="1"/>
+      <w:numFmt w:val="lowerLetter"/>
+      <w:lvlText w:val="%2."/>
+      <w:lvlJc w:val="left"/>
+      <w:pPr>
+        <w:ind w:left="3208" w:hanging="360"/>
+      </w:pPr>
+    </w:lvl>
+    <w:lvl w:ilvl="2" w:tplc="0416001B" w:tentative="1">
+      <w:start w:val="1"/>
+      <w:numFmt w:val="lowerRoman"/>
+      <w:lvlText w:val="%3."/>
+      <w:lvlJc w:val="right"/>
+      <w:pPr>
+        <w:ind w:left="3928" w:hanging="180"/>
+      </w:pPr>
+    </w:lvl>
+    <w:lvl w:ilvl="3" w:tplc="0416000F" w:tentative="1">
+      <w:start w:val="1"/>
+      <w:numFmt w:val="decimal"/>
+      <w:lvlText w:val="%4."/>
+      <w:lvlJc w:val="left"/>
+      <w:pPr>
+        <w:ind w:left="4648" w:hanging="360"/>
+      </w:pPr>
+    </w:lvl>
+    <w:lvl w:ilvl="4" w:tplc="04160019" w:tentative="1">
+      <w:start w:val="1"/>
+      <w:numFmt w:val="lowerLetter"/>
+      <w:lvlText w:val="%5."/>
+      <w:lvlJc w:val="left"/>
+      <w:pPr>
+        <w:ind w:left="5368" w:hanging="360"/>
+      </w:pPr>
+    </w:lvl>
+    <w:lvl w:ilvl="5" w:tplc="0416001B" w:tentative="1">
+      <w:start w:val="1"/>
+      <w:numFmt w:val="lowerRoman"/>
+      <w:lvlText w:val="%6."/>
+      <w:lvlJc w:val="right"/>
+      <w:pPr>
+        <w:ind w:left="6088" w:hanging="180"/>
+      </w:pPr>
+    </w:lvl>
+    <w:lvl w:ilvl="6" w:tplc="0416000F" w:tentative="1">
+      <w:start w:val="1"/>
+      <w:numFmt w:val="decimal"/>
+      <w:lvlText w:val="%7."/>
+      <w:lvlJc w:val="left"/>
+      <w:pPr>
+        <w:ind w:left="6808" w:hanging="360"/>
+      </w:pPr>
+    </w:lvl>
+    <w:lvl w:ilvl="7" w:tplc="04160019" w:tentative="1">
+      <w:start w:val="1"/>
+      <w:numFmt w:val="lowerLetter"/>
+      <w:lvlText w:val="%8."/>
+      <w:lvlJc w:val="left"/>
+      <w:pPr>
+        <w:ind w:left="7528" w:hanging="360"/>
+      </w:pPr>
+    </w:lvl>
+    <w:lvl w:ilvl="8" w:tplc="0416001B" w:tentative="1">
+      <w:start w:val="1"/>
+      <w:numFmt w:val="lowerRoman"/>
+      <w:lvlText w:val="%9."/>
+      <w:lvlJc w:val="right"/>
+      <w:pPr>
+        <w:ind w:left="8248" w:hanging="180"/>
+      </w:pPr>
+    </w:lvl>
+  </w:abstractNum>
+  <w:abstractNum w:abstractNumId="3" w15:restartNumberingAfterBreak="0">
+    <w:nsid w:val="66646497"/>
+    <w:multiLevelType w:val="hybridMultilevel"/>
+    <w:tmpl w:val="82E87AA4"/>
+    <w:lvl w:ilvl="0" w:tplc="BFDA8874">
+      <w:start w:val="1"/>
+      <w:numFmt w:val="decimal"/>
+      <w:lvlText w:val="%1."/>
+      <w:lvlJc w:val="left"/>
+      <w:pPr>
+        <w:ind w:left="2488" w:hanging="360"/>
+      </w:pPr>
+      <w:rPr>
+        <w:rFonts w:hint="default"/>
+        <w:b/>
+      </w:rPr>
+    </w:lvl>
+    <w:lvl w:ilvl="1" w:tplc="04160019" w:tentative="1">
+      <w:start w:val="1"/>
+      <w:numFmt w:val="lowerLetter"/>
+      <w:lvlText w:val="%2."/>
+      <w:lvlJc w:val="left"/>
+      <w:pPr>
+        <w:ind w:left="3208" w:hanging="360"/>
+      </w:pPr>
+    </w:lvl>
+    <w:lvl w:ilvl="2" w:tplc="0416001B" w:tentative="1">
+      <w:start w:val="1"/>
+      <w:numFmt w:val="lowerRoman"/>
+      <w:lvlText w:val="%3."/>
+      <w:lvlJc w:val="right"/>
+      <w:pPr>
+        <w:ind w:left="3928" w:hanging="180"/>
+      </w:pPr>
+    </w:lvl>
+    <w:lvl w:ilvl="3" w:tplc="0416000F" w:tentative="1">
+      <w:start w:val="1"/>
+      <w:numFmt w:val="decimal"/>
+      <w:lvlText w:val="%4."/>
+      <w:lvlJc w:val="left"/>
+      <w:pPr>
+        <w:ind w:left="4648" w:hanging="360"/>
+      </w:pPr>
+    </w:lvl>
+    <w:lvl w:ilvl="4" w:tplc="04160019" w:tentative="1">
+      <w:start w:val="1"/>
+      <w:numFmt w:val="lowerLetter"/>
+      <w:lvlText w:val="%5."/>
+      <w:lvlJc w:val="left"/>
+      <w:pPr>
+        <w:ind w:left="5368" w:hanging="360"/>
+      </w:pPr>
+    </w:lvl>
+    <w:lvl w:ilvl="5" w:tplc="0416001B" w:tentative="1">
+      <w:start w:val="1"/>
+      <w:numFmt w:val="lowerRoman"/>
+      <w:lvlText w:val="%6."/>
+      <w:lvlJc w:val="right"/>
+      <w:pPr>
+        <w:ind w:left="6088" w:hanging="180"/>
+      </w:pPr>
+    </w:lvl>
+    <w:lvl w:ilvl="6" w:tplc="0416000F" w:tentative="1">
+      <w:start w:val="1"/>
+      <w:numFmt w:val="decimal"/>
+      <w:lvlText w:val="%7."/>
+      <w:lvlJc w:val="left"/>
+      <w:pPr>
+        <w:ind w:left="6808" w:hanging="360"/>
+      </w:pPr>
+    </w:lvl>
+    <w:lvl w:ilvl="7" w:tplc="04160019" w:tentative="1">
+      <w:start w:val="1"/>
+      <w:numFmt w:val="lowerLetter"/>
+      <w:lvlText w:val="%8."/>
+      <w:lvlJc w:val="left"/>
+      <w:pPr>
+        <w:ind w:left="7528" w:hanging="360"/>
+      </w:pPr>
+    </w:lvl>
+    <w:lvl w:ilvl="8" w:tplc="0416001B" w:tentative="1">
+      <w:start w:val="1"/>
+      <w:numFmt w:val="lowerRoman"/>
+      <w:lvlText w:val="%9."/>
+      <w:lvlJc w:val="right"/>
+      <w:pPr>
+        <w:ind w:left="8248" w:hanging="180"/>
       </w:pPr>
     </w:lvl>
   </w:abstractNum>
@@ -1702,6 +3138,12 @@
   </w:num>
   <w:num w:numId="2">
     <w:abstractNumId w:val="1"/>
+  </w:num>
+  <w:num w:numId="3">
+    <w:abstractNumId w:val="2"/>
+  </w:num>
+  <w:num w:numId="4">
+    <w:abstractNumId w:val="3"/>
   </w:num>
 </w:numbering>
 </file>

</xml_diff>

<commit_message>
Att ex027 - flexbox: center center
</commit_message>
<xml_diff>
--- a/modulo-5/html5-css3-modulo5.docx
+++ b/modulo-5/html5-css3-modulo5.docx
@@ -99,12 +99,21 @@
           </wp:anchor>
         </w:drawing>
       </w:r>
-      <w:r>
-        <w:rPr>
-          <w:b/>
-          <w:bCs/>
-        </w:rPr>
-        <w:t>Flexible Box</w:t>
+      <w:proofErr w:type="spellStart"/>
+      <w:r>
+        <w:rPr>
+          <w:b/>
+          <w:bCs/>
+        </w:rPr>
+        <w:t>Flexible</w:t>
+      </w:r>
+      <w:proofErr w:type="spellEnd"/>
+      <w:r>
+        <w:rPr>
+          <w:b/>
+          <w:bCs/>
+        </w:rPr>
+        <w:t xml:space="preserve"> Box</w:t>
       </w:r>
       <w:r>
         <w:rPr>
@@ -162,28 +171,84 @@
         <w:t xml:space="preserve"> </w:t>
       </w:r>
       <w:r>
-        <w:t>Quando se cria um container display: block e itens filhos display: inline-block quando se altera o tamanho da tela os conteúdos (itens) podem acabar transbordando e saindo do container, pois não houve ajuste flexível.</w:t>
-      </w:r>
-    </w:p>
-    <w:p>
-      <w:pPr>
-        <w:jc w:val="both"/>
-      </w:pPr>
-      <w:r>
-        <w:rPr>
-          <w:b/>
-          <w:bCs/>
-        </w:rPr>
-        <w:t xml:space="preserve">O Felxbox </w:t>
+        <w:t xml:space="preserve">Quando se cria um container display: </w:t>
+      </w:r>
+      <w:proofErr w:type="spellStart"/>
+      <w:r>
+        <w:t>block</w:t>
+      </w:r>
+      <w:proofErr w:type="spellEnd"/>
+      <w:r>
+        <w:t xml:space="preserve"> e itens filhos display: </w:t>
+      </w:r>
+      <w:proofErr w:type="spellStart"/>
+      <w:r>
+        <w:t>inline-block</w:t>
+      </w:r>
+      <w:proofErr w:type="spellEnd"/>
+      <w:r>
+        <w:t xml:space="preserve"> quando se altera o tamanho da tela os conteúdos (itens) podem acabar transbordando e saindo do container, pois não houve ajuste flexível.</w:t>
+      </w:r>
+    </w:p>
+    <w:p>
+      <w:pPr>
+        <w:jc w:val="both"/>
+      </w:pPr>
+      <w:r>
+        <w:rPr>
+          <w:b/>
+          <w:bCs/>
+        </w:rPr>
+        <w:t xml:space="preserve">O </w:t>
+      </w:r>
+      <w:proofErr w:type="spellStart"/>
+      <w:r>
+        <w:rPr>
+          <w:b/>
+          <w:bCs/>
+        </w:rPr>
+        <w:t>Felxbox</w:t>
+      </w:r>
+      <w:proofErr w:type="spellEnd"/>
+      <w:r>
+        <w:rPr>
+          <w:b/>
+          <w:bCs/>
+        </w:rPr>
+        <w:t xml:space="preserve"> </w:t>
       </w:r>
       <w:r>
         <w:t>veio justamente para corrigir esse transbordamento e deixar containers e conteúdos flexíveis e responsivos</w:t>
       </w:r>
       <w:r>
-        <w:t xml:space="preserve"> (para isso passar propriedade display: flex no container</w:t>
-      </w:r>
-      <w:r>
-        <w:t xml:space="preserve"> e nos intens flex: auto).</w:t>
+        <w:t xml:space="preserve"> (para isso passar propriedade display: </w:t>
+      </w:r>
+      <w:proofErr w:type="spellStart"/>
+      <w:r>
+        <w:t>flex</w:t>
+      </w:r>
+      <w:proofErr w:type="spellEnd"/>
+      <w:r>
+        <w:t xml:space="preserve"> no container</w:t>
+      </w:r>
+      <w:r>
+        <w:t xml:space="preserve"> e nos </w:t>
+      </w:r>
+      <w:proofErr w:type="spellStart"/>
+      <w:r>
+        <w:t>intens</w:t>
+      </w:r>
+      <w:proofErr w:type="spellEnd"/>
+      <w:r>
+        <w:t xml:space="preserve"> </w:t>
+      </w:r>
+      <w:proofErr w:type="spellStart"/>
+      <w:r>
+        <w:t>flex</w:t>
+      </w:r>
+      <w:proofErr w:type="spellEnd"/>
+      <w:r>
+        <w:t>: auto).</w:t>
       </w:r>
     </w:p>
     <w:p>
@@ -210,8 +275,17 @@
           <w:b/>
           <w:bCs/>
         </w:rPr>
-        <w:t>display: flex</w:t>
-      </w:r>
+        <w:t xml:space="preserve">display: </w:t>
+      </w:r>
+      <w:proofErr w:type="spellStart"/>
+      <w:r>
+        <w:rPr>
+          <w:b/>
+          <w:bCs/>
+        </w:rPr>
+        <w:t>flex</w:t>
+      </w:r>
+      <w:proofErr w:type="spellEnd"/>
       <w:r>
         <w:rPr>
           <w:b/>
@@ -220,7 +294,15 @@
         <w:t xml:space="preserve"> </w:t>
       </w:r>
       <w:r>
-        <w:t>o os itens são os flex-itens.</w:t>
+        <w:t xml:space="preserve">o os itens são os </w:t>
+      </w:r>
+      <w:proofErr w:type="spellStart"/>
+      <w:r>
+        <w:t>flex</w:t>
+      </w:r>
+      <w:proofErr w:type="spellEnd"/>
+      <w:r>
+        <w:t>-itens.</w:t>
       </w:r>
     </w:p>
     <w:p>
@@ -233,7 +315,23 @@
         <w:jc w:val="both"/>
       </w:pPr>
       <w:r>
-        <w:t>Quando passamos container {display: flex} e item {flex: auto} ele vai preencher totalmente o container com os itens, ou seja, quantos itens existem? Esses itens que existem ocuparão tudo.</w:t>
+        <w:t xml:space="preserve">Quando passamos container {display: </w:t>
+      </w:r>
+      <w:proofErr w:type="spellStart"/>
+      <w:r>
+        <w:t>flex</w:t>
+      </w:r>
+      <w:proofErr w:type="spellEnd"/>
+      <w:r>
+        <w:t>} e item {</w:t>
+      </w:r>
+      <w:proofErr w:type="spellStart"/>
+      <w:r>
+        <w:t>flex</w:t>
+      </w:r>
+      <w:proofErr w:type="spellEnd"/>
+      <w:r>
+        <w:t>: auto} ele vai preencher totalmente o container com os itens, ou seja, quantos itens existem? Esses itens que existem ocuparão tudo.</w:t>
       </w:r>
     </w:p>
     <w:p>
@@ -324,7 +422,23 @@
           <w:b/>
           <w:bCs/>
         </w:rPr>
-        <w:t>Existem 4 flex-direction de configurações de container:</w:t>
+        <w:t xml:space="preserve">Existem 4 </w:t>
+      </w:r>
+      <w:proofErr w:type="spellStart"/>
+      <w:r>
+        <w:rPr>
+          <w:b/>
+          <w:bCs/>
+        </w:rPr>
+        <w:t>flex-direction</w:t>
+      </w:r>
+      <w:proofErr w:type="spellEnd"/>
+      <w:r>
+        <w:rPr>
+          <w:b/>
+          <w:bCs/>
+        </w:rPr>
+        <w:t xml:space="preserve"> de configurações de container:</w:t>
       </w:r>
     </w:p>
     <w:p>
@@ -371,7 +485,15 @@
         <w:t xml:space="preserve">FLEX-DIRECTION: ROW: </w:t>
       </w:r>
       <w:r>
-        <w:t>Direção em linha, da esquerda para a direita e row-reverse começa da direita para esquerda</w:t>
+        <w:t xml:space="preserve">Direção em linha, da esquerda para a direita e </w:t>
+      </w:r>
+      <w:proofErr w:type="spellStart"/>
+      <w:r>
+        <w:t>row</w:t>
+      </w:r>
+      <w:proofErr w:type="spellEnd"/>
+      <w:r>
+        <w:t>-reverse começa da direita para esquerda</w:t>
       </w:r>
     </w:p>
     <w:p>
@@ -794,23 +916,80 @@
         <w:t>Eixo principal</w:t>
       </w:r>
       <w:r>
-        <w:t xml:space="preserve"> – é o eixo gerado igual ao eixo do flex-direction. Por exemplo se a propriedade for flex-direction: row, o eixo principal será o eixo “x” (linha).</w:t>
+        <w:t xml:space="preserve"> – é o eixo gerado igual ao eixo do </w:t>
+      </w:r>
+      <w:proofErr w:type="spellStart"/>
+      <w:r>
+        <w:t>flex-direction</w:t>
+      </w:r>
+      <w:proofErr w:type="spellEnd"/>
+      <w:r>
+        <w:t xml:space="preserve">. Por exemplo se a propriedade for </w:t>
+      </w:r>
+      <w:proofErr w:type="spellStart"/>
+      <w:r>
+        <w:t>flex-direction</w:t>
+      </w:r>
+      <w:proofErr w:type="spellEnd"/>
+      <w:r>
+        <w:t xml:space="preserve">: </w:t>
+      </w:r>
+      <w:proofErr w:type="spellStart"/>
+      <w:r>
+        <w:t>row</w:t>
+      </w:r>
+      <w:proofErr w:type="spellEnd"/>
+      <w:r>
+        <w:t>, o eixo principal será o eixo “x” (linha).</w:t>
       </w:r>
       <w:r>
         <w:t xml:space="preserve"> Também é gerado o </w:t>
       </w:r>
-      <w:r>
-        <w:rPr>
-          <w:b/>
-          <w:bCs/>
-        </w:rPr>
-        <w:t xml:space="preserve">cross-axis </w:t>
+      <w:proofErr w:type="spellStart"/>
+      <w:r>
+        <w:rPr>
+          <w:b/>
+          <w:bCs/>
+        </w:rPr>
+        <w:t>cross-axis</w:t>
+      </w:r>
+      <w:proofErr w:type="spellEnd"/>
+      <w:r>
+        <w:rPr>
+          <w:b/>
+          <w:bCs/>
+        </w:rPr>
+        <w:t xml:space="preserve"> </w:t>
       </w:r>
       <w:r>
         <w:t>que é um eixo perpendicular ao eixo principal.</w:t>
       </w:r>
       <w:r>
-        <w:t xml:space="preserve"> Isso é o “padão” para configuração flex-direction: row com o nosso idioma (que é lido da esquerda para direita).</w:t>
+        <w:t xml:space="preserve"> Isso é o “</w:t>
+      </w:r>
+      <w:proofErr w:type="spellStart"/>
+      <w:r>
+        <w:t>padão</w:t>
+      </w:r>
+      <w:proofErr w:type="spellEnd"/>
+      <w:r>
+        <w:t xml:space="preserve">” para configuração </w:t>
+      </w:r>
+      <w:proofErr w:type="spellStart"/>
+      <w:r>
+        <w:t>flex-direction</w:t>
+      </w:r>
+      <w:proofErr w:type="spellEnd"/>
+      <w:r>
+        <w:t xml:space="preserve">: </w:t>
+      </w:r>
+      <w:proofErr w:type="spellStart"/>
+      <w:r>
+        <w:t>row</w:t>
+      </w:r>
+      <w:proofErr w:type="spellEnd"/>
+      <w:r>
+        <w:t xml:space="preserve"> com o nosso idioma (que é lido da esquerda para direita).</w:t>
       </w:r>
     </w:p>
     <w:p>
@@ -927,10 +1106,42 @@
         <w:t xml:space="preserve"> Essa propriedade irá determinar como a cápsula (container) irá se comportar.</w:t>
       </w:r>
       <w:r>
-        <w:t xml:space="preserve"> Por padrão o empacotamento vem como flex-wrap: nowrap. O empacotamento irá depender do contaúdo, por exemplo, se o conteúdo for um texto ele irá espremer até o limite da palavra mais longa.</w:t>
-      </w:r>
-      <w:r>
-        <w:t xml:space="preserve"> Os valores nowrap e wrap se sobra espaço no container ou o container está no limite do tamanho do conteúdo, </w:t>
+        <w:t xml:space="preserve"> Por padrão o empacotamento vem como </w:t>
+      </w:r>
+      <w:proofErr w:type="spellStart"/>
+      <w:r>
+        <w:t>flex</w:t>
+      </w:r>
+      <w:proofErr w:type="spellEnd"/>
+      <w:r>
+        <w:t xml:space="preserve">-wrap: </w:t>
+      </w:r>
+      <w:proofErr w:type="spellStart"/>
+      <w:r>
+        <w:t>nowrap</w:t>
+      </w:r>
+      <w:proofErr w:type="spellEnd"/>
+      <w:r>
+        <w:t xml:space="preserve">. O empacotamento irá depender do </w:t>
+      </w:r>
+      <w:proofErr w:type="spellStart"/>
+      <w:r>
+        <w:t>contaúdo</w:t>
+      </w:r>
+      <w:proofErr w:type="spellEnd"/>
+      <w:r>
+        <w:t>, por exemplo, se o conteúdo for um texto ele irá espremer até o limite da palavra mais longa.</w:t>
+      </w:r>
+      <w:r>
+        <w:t xml:space="preserve"> Os valores </w:t>
+      </w:r>
+      <w:proofErr w:type="spellStart"/>
+      <w:r>
+        <w:t>nowrap</w:t>
+      </w:r>
+      <w:proofErr w:type="spellEnd"/>
+      <w:r>
+        <w:t xml:space="preserve"> e wrap se sobra espaço no container ou o container está no limite do tamanho do conteúdo, </w:t>
       </w:r>
       <w:r>
         <w:rPr>
@@ -975,7 +1186,15 @@
         <w:t xml:space="preserve"> </w:t>
       </w:r>
       <w:r>
-        <w:t>Sempre fará a quebra no eixo cross-axis.</w:t>
+        <w:t xml:space="preserve">Sempre fará a quebra no eixo </w:t>
+      </w:r>
+      <w:proofErr w:type="spellStart"/>
+      <w:r>
+        <w:t>cross-axis</w:t>
+      </w:r>
+      <w:proofErr w:type="spellEnd"/>
+      <w:r>
+        <w:t>.</w:t>
       </w:r>
     </w:p>
     <w:p>
@@ -1044,8 +1263,21 @@
           </wp:anchor>
         </w:drawing>
       </w:r>
-      <w:r>
-        <w:t>flex-wrap: nowrap;</w:t>
+      <w:proofErr w:type="spellStart"/>
+      <w:r>
+        <w:t>flex</w:t>
+      </w:r>
+      <w:proofErr w:type="spellEnd"/>
+      <w:r>
+        <w:t xml:space="preserve">-wrap: </w:t>
+      </w:r>
+      <w:proofErr w:type="spellStart"/>
+      <w:r>
+        <w:t>nowrap</w:t>
+      </w:r>
+      <w:proofErr w:type="spellEnd"/>
+      <w:r>
+        <w:t>;</w:t>
       </w:r>
       <w:r>
         <w:t xml:space="preserve"> </w:t>
@@ -1459,7 +1691,23 @@
       </w:pPr>
       <w:r>
         <w:tab/>
-        <w:t>Flex-direction: row;</w:t>
+        <w:t>Flex-</w:t>
+      </w:r>
+      <w:proofErr w:type="spellStart"/>
+      <w:r>
+        <w:t>direction</w:t>
+      </w:r>
+      <w:proofErr w:type="spellEnd"/>
+      <w:r>
+        <w:t xml:space="preserve">: </w:t>
+      </w:r>
+      <w:proofErr w:type="spellStart"/>
+      <w:r>
+        <w:t>row</w:t>
+      </w:r>
+      <w:proofErr w:type="spellEnd"/>
+      <w:r>
+        <w:t>;</w:t>
       </w:r>
     </w:p>
     <w:p>
@@ -1468,7 +1716,15 @@
       </w:pPr>
       <w:r>
         <w:tab/>
-        <w:t>Flex-wrap: nowrap;</w:t>
+        <w:t xml:space="preserve">Flex-wrap: </w:t>
+      </w:r>
+      <w:proofErr w:type="spellStart"/>
+      <w:r>
+        <w:t>nowrap</w:t>
+      </w:r>
+      <w:proofErr w:type="spellEnd"/>
+      <w:r>
+        <w:t>;</w:t>
       </w:r>
     </w:p>
     <w:p>
@@ -1487,7 +1743,55 @@
           <w:b/>
           <w:bCs/>
         </w:rPr>
-        <w:t>Flex-flow: row nowrap;</w:t>
+        <w:t>Flex-</w:t>
+      </w:r>
+      <w:proofErr w:type="spellStart"/>
+      <w:r>
+        <w:rPr>
+          <w:b/>
+          <w:bCs/>
+        </w:rPr>
+        <w:t>flow</w:t>
+      </w:r>
+      <w:proofErr w:type="spellEnd"/>
+      <w:r>
+        <w:rPr>
+          <w:b/>
+          <w:bCs/>
+        </w:rPr>
+        <w:t xml:space="preserve">: </w:t>
+      </w:r>
+      <w:proofErr w:type="spellStart"/>
+      <w:r>
+        <w:rPr>
+          <w:b/>
+          <w:bCs/>
+        </w:rPr>
+        <w:t>row</w:t>
+      </w:r>
+      <w:proofErr w:type="spellEnd"/>
+      <w:r>
+        <w:rPr>
+          <w:b/>
+          <w:bCs/>
+        </w:rPr>
+        <w:t xml:space="preserve"> </w:t>
+      </w:r>
+      <w:proofErr w:type="spellStart"/>
+      <w:r>
+        <w:rPr>
+          <w:b/>
+          <w:bCs/>
+        </w:rPr>
+        <w:t>nowrap</w:t>
+      </w:r>
+      <w:proofErr w:type="spellEnd"/>
+      <w:r>
+        <w:rPr>
+          <w:b/>
+          <w:bCs/>
+        </w:rPr>
+        <w:t>;</w:t>
       </w:r>
     </w:p>
     <w:p>
@@ -1514,10 +1818,58 @@
           <w:b/>
           <w:bCs/>
         </w:rPr>
-        <w:t xml:space="preserve"> justyfi-content // align-items. </w:t>
-      </w:r>
-      <w:r>
-        <w:t>Da mesma maneira que o display: flex é passado no contêiner, as propriedades de alinhamento com flex também são passadas no container.</w:t>
+        <w:t xml:space="preserve"> </w:t>
+      </w:r>
+      <w:proofErr w:type="spellStart"/>
+      <w:r>
+        <w:rPr>
+          <w:b/>
+          <w:bCs/>
+        </w:rPr>
+        <w:t>justyfi-content</w:t>
+      </w:r>
+      <w:proofErr w:type="spellEnd"/>
+      <w:r>
+        <w:rPr>
+          <w:b/>
+          <w:bCs/>
+        </w:rPr>
+        <w:t xml:space="preserve"> // </w:t>
+      </w:r>
+      <w:proofErr w:type="spellStart"/>
+      <w:r>
+        <w:rPr>
+          <w:b/>
+          <w:bCs/>
+        </w:rPr>
+        <w:t>align-items</w:t>
+      </w:r>
+      <w:proofErr w:type="spellEnd"/>
+      <w:r>
+        <w:rPr>
+          <w:b/>
+          <w:bCs/>
+        </w:rPr>
+        <w:t xml:space="preserve">. </w:t>
+      </w:r>
+      <w:r>
+        <w:t xml:space="preserve">Da mesma maneira que o display: </w:t>
+      </w:r>
+      <w:proofErr w:type="spellStart"/>
+      <w:r>
+        <w:t>flex</w:t>
+      </w:r>
+      <w:proofErr w:type="spellEnd"/>
+      <w:r>
+        <w:t xml:space="preserve"> é passado no contêiner, as propriedades de alinhamento com </w:t>
+      </w:r>
+      <w:proofErr w:type="spellStart"/>
+      <w:r>
+        <w:t>flex</w:t>
+      </w:r>
+      <w:proofErr w:type="spellEnd"/>
+      <w:r>
+        <w:t xml:space="preserve"> também são passadas no container.</w:t>
       </w:r>
     </w:p>
     <w:p>
@@ -1533,6 +1885,7 @@
           <w:bCs/>
         </w:rPr>
       </w:pPr>
+      <w:proofErr w:type="spellStart"/>
       <w:r>
         <w:rPr>
           <w:b/>
@@ -1541,6 +1894,7 @@
         </w:rPr>
         <w:t>Justify-content</w:t>
       </w:r>
+      <w:proofErr w:type="spellEnd"/>
       <w:r>
         <w:rPr>
           <w:b/>
@@ -1578,29 +1932,82 @@
         <w:rPr>
           <w:highlight w:val="yellow"/>
         </w:rPr>
-        <w:t xml:space="preserve">(justify-content </w:t>
-      </w:r>
+        <w:t>(</w:t>
+      </w:r>
+      <w:proofErr w:type="spellStart"/>
       <w:r>
         <w:rPr>
           <w:highlight w:val="yellow"/>
         </w:rPr>
+        <w:t>justify-content</w:t>
+      </w:r>
+      <w:proofErr w:type="spellEnd"/>
+      <w:r>
+        <w:rPr>
+          <w:highlight w:val="yellow"/>
+        </w:rPr>
+        <w:t xml:space="preserve"> </w:t>
+      </w:r>
+      <w:r>
+        <w:rPr>
+          <w:highlight w:val="yellow"/>
+        </w:rPr>
         <w:sym w:font="Wingdings" w:char="F0E0"/>
       </w:r>
       <w:r>
         <w:rPr>
           <w:highlight w:val="yellow"/>
         </w:rPr>
-        <w:t xml:space="preserve"> main-axis)</w:t>
+        <w:t xml:space="preserve"> </w:t>
+      </w:r>
+      <w:proofErr w:type="spellStart"/>
+      <w:r>
+        <w:rPr>
+          <w:highlight w:val="yellow"/>
+        </w:rPr>
+        <w:t>main-axis</w:t>
+      </w:r>
+      <w:proofErr w:type="spellEnd"/>
+      <w:r>
+        <w:rPr>
+          <w:highlight w:val="yellow"/>
+        </w:rPr>
+        <w:t>)</w:t>
       </w:r>
       <w:r>
         <w:t xml:space="preserve"> se for </w:t>
       </w:r>
-      <w:r>
-        <w:rPr>
-          <w:b/>
-          <w:bCs/>
-        </w:rPr>
-        <w:t>row (referência é linha) se for column (referência é coluna)</w:t>
+      <w:proofErr w:type="spellStart"/>
+      <w:r>
+        <w:rPr>
+          <w:b/>
+          <w:bCs/>
+        </w:rPr>
+        <w:t>row</w:t>
+      </w:r>
+      <w:proofErr w:type="spellEnd"/>
+      <w:r>
+        <w:rPr>
+          <w:b/>
+          <w:bCs/>
+        </w:rPr>
+        <w:t xml:space="preserve"> (referência é linha) se for </w:t>
+      </w:r>
+      <w:proofErr w:type="spellStart"/>
+      <w:r>
+        <w:rPr>
+          <w:b/>
+          <w:bCs/>
+        </w:rPr>
+        <w:t>column</w:t>
+      </w:r>
+      <w:proofErr w:type="spellEnd"/>
+      <w:r>
+        <w:rPr>
+          <w:b/>
+          <w:bCs/>
+        </w:rPr>
+        <w:t xml:space="preserve"> (referência é coluna)</w:t>
       </w:r>
     </w:p>
     <w:p>
@@ -1630,7 +2037,25 @@
           <w:bCs/>
           <w:highlight w:val="magenta"/>
         </w:rPr>
-        <w:t>justify-content: flex-start</w:t>
+        <w:t xml:space="preserve">justify-content: </w:t>
+      </w:r>
+      <w:proofErr w:type="spellStart"/>
+      <w:r>
+        <w:rPr>
+          <w:b/>
+          <w:bCs/>
+          <w:highlight w:val="magenta"/>
+        </w:rPr>
+        <w:t>flex</w:t>
+      </w:r>
+      <w:proofErr w:type="spellEnd"/>
+      <w:r>
+        <w:rPr>
+          <w:b/>
+          <w:bCs/>
+          <w:highlight w:val="magenta"/>
+        </w:rPr>
+        <w:t>-start</w:t>
       </w:r>
       <w:r>
         <w:rPr>
@@ -1639,7 +2064,31 @@
         <w:t xml:space="preserve"> </w:t>
       </w:r>
       <w:r>
-        <w:t xml:space="preserve">= row main-axis é linha e flex-start é </w:t>
+        <w:t xml:space="preserve">= </w:t>
+      </w:r>
+      <w:proofErr w:type="spellStart"/>
+      <w:r>
+        <w:t>row</w:t>
+      </w:r>
+      <w:proofErr w:type="spellEnd"/>
+      <w:r>
+        <w:t xml:space="preserve"> </w:t>
+      </w:r>
+      <w:proofErr w:type="spellStart"/>
+      <w:r>
+        <w:t>main-axis</w:t>
+      </w:r>
+      <w:proofErr w:type="spellEnd"/>
+      <w:r>
+        <w:t xml:space="preserve"> é linha e </w:t>
+      </w:r>
+      <w:proofErr w:type="spellStart"/>
+      <w:r>
+        <w:t>flex</w:t>
+      </w:r>
+      <w:proofErr w:type="spellEnd"/>
+      <w:r>
+        <w:t xml:space="preserve">-start é </w:t>
       </w:r>
       <w:r>
         <w:rPr>
@@ -1680,8 +2129,27 @@
           <w:bCs/>
           <w:highlight w:val="magenta"/>
         </w:rPr>
-        <w:t xml:space="preserve">. justify-content: </w:t>
-      </w:r>
+        <w:t xml:space="preserve">. </w:t>
+      </w:r>
+      <w:proofErr w:type="spellStart"/>
+      <w:r>
+        <w:rPr>
+          <w:b/>
+          <w:bCs/>
+          <w:highlight w:val="magenta"/>
+        </w:rPr>
+        <w:t>justify-content</w:t>
+      </w:r>
+      <w:proofErr w:type="spellEnd"/>
+      <w:r>
+        <w:rPr>
+          <w:b/>
+          <w:bCs/>
+          <w:highlight w:val="magenta"/>
+        </w:rPr>
+        <w:t xml:space="preserve">: </w:t>
+      </w:r>
+      <w:proofErr w:type="spellStart"/>
       <w:r>
         <w:rPr>
           <w:b/>
@@ -1690,6 +2158,7 @@
         </w:rPr>
         <w:t>flex-end</w:t>
       </w:r>
+      <w:proofErr w:type="spellEnd"/>
       <w:r>
         <w:rPr>
           <w:highlight w:val="magenta"/>
@@ -1697,13 +2166,31 @@
         <w:t xml:space="preserve"> </w:t>
       </w:r>
       <w:r>
-        <w:t>= row</w:t>
-      </w:r>
+        <w:t xml:space="preserve">= </w:t>
+      </w:r>
+      <w:proofErr w:type="spellStart"/>
+      <w:r>
+        <w:t>row</w:t>
+      </w:r>
+      <w:proofErr w:type="spellEnd"/>
       <w:r>
         <w:t xml:space="preserve"> </w:t>
       </w:r>
-      <w:r>
-        <w:t>main-axis é linha e flex-end é</w:t>
+      <w:proofErr w:type="spellStart"/>
+      <w:r>
+        <w:t>main-axis</w:t>
+      </w:r>
+      <w:proofErr w:type="spellEnd"/>
+      <w:r>
+        <w:t xml:space="preserve"> é linha e </w:t>
+      </w:r>
+      <w:proofErr w:type="spellStart"/>
+      <w:r>
+        <w:t>flex-end</w:t>
+      </w:r>
+      <w:proofErr w:type="spellEnd"/>
+      <w:r>
+        <w:t xml:space="preserve"> é</w:t>
       </w:r>
       <w:r>
         <w:t xml:space="preserve"> </w:t>
@@ -1752,13 +2239,23 @@
         </w:rPr>
         <w:t xml:space="preserve"> </w:t>
       </w:r>
-      <w:r>
-        <w:rPr>
-          <w:b/>
-          <w:bCs/>
-          <w:highlight w:val="magenta"/>
-        </w:rPr>
-        <w:t>justify-content: center</w:t>
+      <w:proofErr w:type="spellStart"/>
+      <w:r>
+        <w:rPr>
+          <w:b/>
+          <w:bCs/>
+          <w:highlight w:val="magenta"/>
+        </w:rPr>
+        <w:t>justify-content</w:t>
+      </w:r>
+      <w:proofErr w:type="spellEnd"/>
+      <w:r>
+        <w:rPr>
+          <w:b/>
+          <w:bCs/>
+          <w:highlight w:val="magenta"/>
+        </w:rPr>
+        <w:t>: center</w:t>
       </w:r>
       <w:r>
         <w:rPr>
@@ -1767,8 +2264,29 @@
         </w:rPr>
         <w:t xml:space="preserve"> = </w:t>
       </w:r>
-      <w:r>
-        <w:t>row main-axis é linha, então flex-center é grudado no meio. (sobra para os dois lados).</w:t>
+      <w:proofErr w:type="spellStart"/>
+      <w:r>
+        <w:t>row</w:t>
+      </w:r>
+      <w:proofErr w:type="spellEnd"/>
+      <w:r>
+        <w:t xml:space="preserve"> </w:t>
+      </w:r>
+      <w:proofErr w:type="spellStart"/>
+      <w:r>
+        <w:t>main-axis</w:t>
+      </w:r>
+      <w:proofErr w:type="spellEnd"/>
+      <w:r>
+        <w:t xml:space="preserve"> é linha, então </w:t>
+      </w:r>
+      <w:proofErr w:type="spellStart"/>
+      <w:r>
+        <w:t>flex</w:t>
+      </w:r>
+      <w:proofErr w:type="spellEnd"/>
+      <w:r>
+        <w:t>-center é grudado no meio. (sobra para os dois lados).</w:t>
       </w:r>
     </w:p>
     <w:p>
@@ -1790,8 +2308,36 @@
           <w:bCs/>
           <w:highlight w:val="magenta"/>
         </w:rPr>
-        <w:t>4. justify-content: space-btween</w:t>
-      </w:r>
+        <w:t xml:space="preserve">4. </w:t>
+      </w:r>
+      <w:proofErr w:type="spellStart"/>
+      <w:r>
+        <w:rPr>
+          <w:b/>
+          <w:bCs/>
+          <w:highlight w:val="magenta"/>
+        </w:rPr>
+        <w:t>justify-content</w:t>
+      </w:r>
+      <w:proofErr w:type="spellEnd"/>
+      <w:r>
+        <w:rPr>
+          <w:b/>
+          <w:bCs/>
+          <w:highlight w:val="magenta"/>
+        </w:rPr>
+        <w:t xml:space="preserve">: </w:t>
+      </w:r>
+      <w:proofErr w:type="spellStart"/>
+      <w:r>
+        <w:rPr>
+          <w:b/>
+          <w:bCs/>
+          <w:highlight w:val="magenta"/>
+        </w:rPr>
+        <w:t>space-btween</w:t>
+      </w:r>
+      <w:proofErr w:type="spellEnd"/>
       <w:r>
         <w:rPr>
           <w:b/>
@@ -1806,8 +2352,37 @@
         </w:rPr>
         <w:t xml:space="preserve"> </w:t>
       </w:r>
-      <w:r>
-        <w:t>row o main-axis é linha, então gruda nos dois lados e deixa um espaço padrão entre os itens. (1° item no flex-start e último item no flex-end e o restante vai ser colocado no meio com espaçamento igual entre eles.)</w:t>
+      <w:proofErr w:type="spellStart"/>
+      <w:r>
+        <w:t>row</w:t>
+      </w:r>
+      <w:proofErr w:type="spellEnd"/>
+      <w:r>
+        <w:t xml:space="preserve"> o </w:t>
+      </w:r>
+      <w:proofErr w:type="spellStart"/>
+      <w:r>
+        <w:t>main-axis</w:t>
+      </w:r>
+      <w:proofErr w:type="spellEnd"/>
+      <w:r>
+        <w:t xml:space="preserve"> é linha, então gruda nos dois lados e deixa um espaço padrão entre os itens. (1° item no </w:t>
+      </w:r>
+      <w:proofErr w:type="spellStart"/>
+      <w:r>
+        <w:t>flex</w:t>
+      </w:r>
+      <w:proofErr w:type="spellEnd"/>
+      <w:r>
+        <w:t xml:space="preserve">-start e último item no </w:t>
+      </w:r>
+      <w:proofErr w:type="spellStart"/>
+      <w:r>
+        <w:t>flex-end</w:t>
+      </w:r>
+      <w:proofErr w:type="spellEnd"/>
+      <w:r>
+        <w:t xml:space="preserve"> e o restante vai ser colocado no meio com espaçamento igual entre eles.)</w:t>
       </w:r>
     </w:p>
     <w:p>
@@ -1829,8 +2404,36 @@
           <w:bCs/>
           <w:highlight w:val="magenta"/>
         </w:rPr>
-        <w:t>5. justify-content: space-evenly</w:t>
-      </w:r>
+        <w:t xml:space="preserve">5. </w:t>
+      </w:r>
+      <w:proofErr w:type="spellStart"/>
+      <w:r>
+        <w:rPr>
+          <w:b/>
+          <w:bCs/>
+          <w:highlight w:val="magenta"/>
+        </w:rPr>
+        <w:t>justify-content</w:t>
+      </w:r>
+      <w:proofErr w:type="spellEnd"/>
+      <w:r>
+        <w:rPr>
+          <w:b/>
+          <w:bCs/>
+          <w:highlight w:val="magenta"/>
+        </w:rPr>
+        <w:t xml:space="preserve">: </w:t>
+      </w:r>
+      <w:proofErr w:type="spellStart"/>
+      <w:r>
+        <w:rPr>
+          <w:b/>
+          <w:bCs/>
+          <w:highlight w:val="magenta"/>
+        </w:rPr>
+        <w:t>space-evenly</w:t>
+      </w:r>
+      <w:proofErr w:type="spellEnd"/>
       <w:r>
         <w:rPr>
           <w:b/>
@@ -1838,8 +2441,21 @@
         </w:rPr>
         <w:t xml:space="preserve"> = </w:t>
       </w:r>
-      <w:r>
-        <w:t xml:space="preserve">row o main-axis é linha, ele coloca espaçamento igual </w:t>
+      <w:proofErr w:type="spellStart"/>
+      <w:r>
+        <w:t>row</w:t>
+      </w:r>
+      <w:proofErr w:type="spellEnd"/>
+      <w:r>
+        <w:t xml:space="preserve"> o </w:t>
+      </w:r>
+      <w:proofErr w:type="spellStart"/>
+      <w:r>
+        <w:t>main-axis</w:t>
+      </w:r>
+      <w:proofErr w:type="spellEnd"/>
+      <w:r>
+        <w:t xml:space="preserve"> é linha, ele coloca espaçamento igual </w:t>
       </w:r>
       <w:r>
         <w:rPr>
@@ -1884,8 +2500,36 @@
           <w:bCs/>
           <w:highlight w:val="magenta"/>
         </w:rPr>
-        <w:t>6. justify-content: space-arround</w:t>
-      </w:r>
+        <w:t xml:space="preserve">6. </w:t>
+      </w:r>
+      <w:proofErr w:type="spellStart"/>
+      <w:r>
+        <w:rPr>
+          <w:b/>
+          <w:bCs/>
+          <w:highlight w:val="magenta"/>
+        </w:rPr>
+        <w:t>justify-content</w:t>
+      </w:r>
+      <w:proofErr w:type="spellEnd"/>
+      <w:r>
+        <w:rPr>
+          <w:b/>
+          <w:bCs/>
+          <w:highlight w:val="magenta"/>
+        </w:rPr>
+        <w:t xml:space="preserve">: </w:t>
+      </w:r>
+      <w:proofErr w:type="spellStart"/>
+      <w:r>
+        <w:rPr>
+          <w:b/>
+          <w:bCs/>
+          <w:highlight w:val="magenta"/>
+        </w:rPr>
+        <w:t>space-arround</w:t>
+      </w:r>
+      <w:proofErr w:type="spellEnd"/>
       <w:r>
         <w:rPr>
           <w:b/>
@@ -1893,11 +2537,32 @@
         </w:rPr>
         <w:t xml:space="preserve">= </w:t>
       </w:r>
-      <w:r>
-        <w:t>row o main-axis é linha, então ele divide o container na quantidade de itens e coloca o idem dentro dessa sobra. (sobra</w:t>
-      </w:r>
-      <w:r>
-        <w:t xml:space="preserve"> do “space-around” espaço ao redor</w:t>
+      <w:proofErr w:type="spellStart"/>
+      <w:r>
+        <w:t>row</w:t>
+      </w:r>
+      <w:proofErr w:type="spellEnd"/>
+      <w:r>
+        <w:t xml:space="preserve"> o </w:t>
+      </w:r>
+      <w:proofErr w:type="spellStart"/>
+      <w:r>
+        <w:t>main-axis</w:t>
+      </w:r>
+      <w:proofErr w:type="spellEnd"/>
+      <w:r>
+        <w:t xml:space="preserve"> é linha, então ele divide o container na quantidade de itens e coloca o idem dentro dessa sobra. (sobra</w:t>
+      </w:r>
+      <w:r>
+        <w:t xml:space="preserve"> do “</w:t>
+      </w:r>
+      <w:proofErr w:type="spellStart"/>
+      <w:r>
+        <w:t>space-around</w:t>
+      </w:r>
+      <w:proofErr w:type="spellEnd"/>
+      <w:r>
+        <w:t>” espaço ao redor</w:t>
       </w:r>
       <w:r>
         <w:t xml:space="preserve"> é somada).</w:t>
@@ -2032,6 +2697,7 @@
           <w:highlight w:val="magenta"/>
         </w:rPr>
       </w:pPr>
+      <w:proofErr w:type="spellStart"/>
       <w:r>
         <w:rPr>
           <w:b/>
@@ -2039,7 +2705,16 @@
           <w:highlight w:val="magenta"/>
         </w:rPr>
         <w:lastRenderedPageBreak/>
-        <w:t>Justify-content para Direction COLUMN:</w:t>
+        <w:t>Justify-content</w:t>
+      </w:r>
+      <w:proofErr w:type="spellEnd"/>
+      <w:r>
+        <w:rPr>
+          <w:b/>
+          <w:bCs/>
+          <w:highlight w:val="magenta"/>
+        </w:rPr>
+        <w:t xml:space="preserve"> para Direction COLUMN:</w:t>
       </w:r>
       <w:r>
         <w:rPr>
@@ -2053,20 +2728,61 @@
         <w:t>É o alinhamento principal</w:t>
       </w:r>
       <w:r>
-        <w:t xml:space="preserve"> (justify-contet </w:t>
+        <w:t xml:space="preserve"> (</w:t>
+      </w:r>
+      <w:proofErr w:type="spellStart"/>
+      <w:r>
+        <w:t>justify-contet</w:t>
+      </w:r>
+      <w:proofErr w:type="spellEnd"/>
+      <w:r>
+        <w:t xml:space="preserve"> </w:t>
       </w:r>
       <w:r>
         <w:sym w:font="Wingdings" w:char="F0E0"/>
       </w:r>
       <w:r>
-        <w:t xml:space="preserve"> main-axis) se for </w:t>
-      </w:r>
-      <w:r>
-        <w:rPr>
-          <w:b/>
-          <w:bCs/>
-        </w:rPr>
-        <w:t>row (referência é linha) se for column (referência é coluna).</w:t>
+        <w:t xml:space="preserve"> </w:t>
+      </w:r>
+      <w:proofErr w:type="spellStart"/>
+      <w:r>
+        <w:t>main-axis</w:t>
+      </w:r>
+      <w:proofErr w:type="spellEnd"/>
+      <w:r>
+        <w:t xml:space="preserve">) se for </w:t>
+      </w:r>
+      <w:proofErr w:type="spellStart"/>
+      <w:r>
+        <w:rPr>
+          <w:b/>
+          <w:bCs/>
+        </w:rPr>
+        <w:t>row</w:t>
+      </w:r>
+      <w:proofErr w:type="spellEnd"/>
+      <w:r>
+        <w:rPr>
+          <w:b/>
+          <w:bCs/>
+        </w:rPr>
+        <w:t xml:space="preserve"> (referência é linha) se for </w:t>
+      </w:r>
+      <w:proofErr w:type="spellStart"/>
+      <w:r>
+        <w:rPr>
+          <w:b/>
+          <w:bCs/>
+        </w:rPr>
+        <w:t>column</w:t>
+      </w:r>
+      <w:proofErr w:type="spellEnd"/>
+      <w:r>
+        <w:rPr>
+          <w:b/>
+          <w:bCs/>
+        </w:rPr>
+        <w:t xml:space="preserve"> (referência é coluna).</w:t>
       </w:r>
     </w:p>
     <w:p>
@@ -2081,13 +2797,41 @@
           <w:highlight w:val="magenta"/>
         </w:rPr>
       </w:pPr>
-      <w:r>
-        <w:rPr>
-          <w:b/>
-          <w:bCs/>
-          <w:highlight w:val="magenta"/>
-        </w:rPr>
-        <w:t>Justify-content: flex-start</w:t>
+      <w:proofErr w:type="spellStart"/>
+      <w:r>
+        <w:rPr>
+          <w:b/>
+          <w:bCs/>
+          <w:highlight w:val="magenta"/>
+        </w:rPr>
+        <w:t>Justify-content</w:t>
+      </w:r>
+      <w:proofErr w:type="spellEnd"/>
+      <w:r>
+        <w:rPr>
+          <w:b/>
+          <w:bCs/>
+          <w:highlight w:val="magenta"/>
+        </w:rPr>
+        <w:t xml:space="preserve">: </w:t>
+      </w:r>
+      <w:proofErr w:type="spellStart"/>
+      <w:r>
+        <w:rPr>
+          <w:b/>
+          <w:bCs/>
+          <w:highlight w:val="magenta"/>
+        </w:rPr>
+        <w:t>flex</w:t>
+      </w:r>
+      <w:proofErr w:type="spellEnd"/>
+      <w:r>
+        <w:rPr>
+          <w:b/>
+          <w:bCs/>
+          <w:highlight w:val="magenta"/>
+        </w:rPr>
+        <w:t>-start</w:t>
       </w:r>
       <w:r>
         <w:rPr>
@@ -2096,14 +2840,35 @@
         </w:rPr>
         <w:t xml:space="preserve"> = </w:t>
       </w:r>
-      <w:r>
-        <w:t>column é coluna</w:t>
-      </w:r>
-      <w:r>
-        <w:t xml:space="preserve"> então main-axis é vertical</w:t>
-      </w:r>
-      <w:r>
-        <w:t>, então flex-start é topo. (sobra espaço livre em baixo).</w:t>
+      <w:proofErr w:type="spellStart"/>
+      <w:r>
+        <w:t>column</w:t>
+      </w:r>
+      <w:proofErr w:type="spellEnd"/>
+      <w:r>
+        <w:t xml:space="preserve"> é coluna</w:t>
+      </w:r>
+      <w:r>
+        <w:t xml:space="preserve"> então </w:t>
+      </w:r>
+      <w:proofErr w:type="spellStart"/>
+      <w:r>
+        <w:t>main-axis</w:t>
+      </w:r>
+      <w:proofErr w:type="spellEnd"/>
+      <w:r>
+        <w:t xml:space="preserve"> é vertical</w:t>
+      </w:r>
+      <w:r>
+        <w:t xml:space="preserve">, então </w:t>
+      </w:r>
+      <w:proofErr w:type="spellStart"/>
+      <w:r>
+        <w:t>flex</w:t>
+      </w:r>
+      <w:proofErr w:type="spellEnd"/>
+      <w:r>
+        <w:t>-start é topo. (sobra espaço livre em baixo).</w:t>
       </w:r>
     </w:p>
     <w:p>
@@ -2118,13 +2883,32 @@
           <w:highlight w:val="magenta"/>
         </w:rPr>
       </w:pPr>
-      <w:r>
-        <w:rPr>
-          <w:b/>
-          <w:bCs/>
-          <w:highlight w:val="magenta"/>
-        </w:rPr>
-        <w:t>Justify-content: flex-</w:t>
+      <w:proofErr w:type="spellStart"/>
+      <w:r>
+        <w:rPr>
+          <w:b/>
+          <w:bCs/>
+          <w:highlight w:val="magenta"/>
+        </w:rPr>
+        <w:t>Justify-content</w:t>
+      </w:r>
+      <w:proofErr w:type="spellEnd"/>
+      <w:r>
+        <w:rPr>
+          <w:b/>
+          <w:bCs/>
+          <w:highlight w:val="magenta"/>
+        </w:rPr>
+        <w:t xml:space="preserve">: </w:t>
+      </w:r>
+      <w:proofErr w:type="spellStart"/>
+      <w:r>
+        <w:rPr>
+          <w:b/>
+          <w:bCs/>
+          <w:highlight w:val="magenta"/>
+        </w:rPr>
+        <w:t>flex-</w:t>
       </w:r>
       <w:r>
         <w:rPr>
@@ -2134,6 +2918,7 @@
         </w:rPr>
         <w:t>end</w:t>
       </w:r>
+      <w:proofErr w:type="spellEnd"/>
       <w:r>
         <w:rPr>
           <w:b/>
@@ -2141,18 +2926,36 @@
         </w:rPr>
         <w:t xml:space="preserve"> = </w:t>
       </w:r>
-      <w:r>
-        <w:t>column é coluna</w:t>
-      </w:r>
-      <w:r>
-        <w:t xml:space="preserve"> então main-axis é vertical</w:t>
-      </w:r>
-      <w:r>
-        <w:t>, então flex-</w:t>
+      <w:proofErr w:type="spellStart"/>
+      <w:r>
+        <w:t>column</w:t>
+      </w:r>
+      <w:proofErr w:type="spellEnd"/>
+      <w:r>
+        <w:t xml:space="preserve"> é coluna</w:t>
+      </w:r>
+      <w:r>
+        <w:t xml:space="preserve"> então </w:t>
+      </w:r>
+      <w:proofErr w:type="spellStart"/>
+      <w:r>
+        <w:t>main-axis</w:t>
+      </w:r>
+      <w:proofErr w:type="spellEnd"/>
+      <w:r>
+        <w:t xml:space="preserve"> é vertical</w:t>
+      </w:r>
+      <w:r>
+        <w:t xml:space="preserve">, então </w:t>
+      </w:r>
+      <w:proofErr w:type="spellStart"/>
+      <w:r>
+        <w:t>flex-</w:t>
       </w:r>
       <w:r>
         <w:t>end</w:t>
       </w:r>
+      <w:proofErr w:type="spellEnd"/>
       <w:r>
         <w:t xml:space="preserve"> é </w:t>
       </w:r>
@@ -2181,13 +2984,23 @@
           <w:highlight w:val="magenta"/>
         </w:rPr>
       </w:pPr>
-      <w:r>
-        <w:rPr>
-          <w:b/>
-          <w:bCs/>
-          <w:highlight w:val="magenta"/>
-        </w:rPr>
-        <w:t xml:space="preserve">Justify-content: center: </w:t>
+      <w:proofErr w:type="spellStart"/>
+      <w:r>
+        <w:rPr>
+          <w:b/>
+          <w:bCs/>
+          <w:highlight w:val="magenta"/>
+        </w:rPr>
+        <w:t>Justify-content</w:t>
+      </w:r>
+      <w:proofErr w:type="spellEnd"/>
+      <w:r>
+        <w:rPr>
+          <w:b/>
+          <w:bCs/>
+          <w:highlight w:val="magenta"/>
+        </w:rPr>
+        <w:t xml:space="preserve">: center: </w:t>
       </w:r>
       <w:r>
         <w:rPr>
@@ -2196,11 +3009,24 @@
         </w:rPr>
         <w:t xml:space="preserve">= </w:t>
       </w:r>
-      <w:r>
-        <w:t>column é coluna</w:t>
-      </w:r>
-      <w:r>
-        <w:t xml:space="preserve"> e main-axis é vertical</w:t>
+      <w:proofErr w:type="spellStart"/>
+      <w:r>
+        <w:t>column</w:t>
+      </w:r>
+      <w:proofErr w:type="spellEnd"/>
+      <w:r>
+        <w:t xml:space="preserve"> é coluna</w:t>
+      </w:r>
+      <w:r>
+        <w:t xml:space="preserve"> e </w:t>
+      </w:r>
+      <w:proofErr w:type="spellStart"/>
+      <w:r>
+        <w:t>main-axis</w:t>
+      </w:r>
+      <w:proofErr w:type="spellEnd"/>
+      <w:r>
+        <w:t xml:space="preserve"> é vertical</w:t>
       </w:r>
       <w:r>
         <w:t>, então ele centraliza o conteúdo. (sobra espaço igual em cima e em baixo).</w:t>
@@ -2218,14 +3044,34 @@
           <w:highlight w:val="magenta"/>
         </w:rPr>
       </w:pPr>
-      <w:r>
-        <w:rPr>
-          <w:b/>
-          <w:bCs/>
-          <w:highlight w:val="magenta"/>
-        </w:rPr>
-        <w:t>Justify-content: space-btween</w:t>
-      </w:r>
+      <w:proofErr w:type="spellStart"/>
+      <w:r>
+        <w:rPr>
+          <w:b/>
+          <w:bCs/>
+          <w:highlight w:val="magenta"/>
+        </w:rPr>
+        <w:t>Justify-content</w:t>
+      </w:r>
+      <w:proofErr w:type="spellEnd"/>
+      <w:r>
+        <w:rPr>
+          <w:b/>
+          <w:bCs/>
+          <w:highlight w:val="magenta"/>
+        </w:rPr>
+        <w:t xml:space="preserve">: </w:t>
+      </w:r>
+      <w:proofErr w:type="spellStart"/>
+      <w:r>
+        <w:rPr>
+          <w:b/>
+          <w:bCs/>
+          <w:highlight w:val="magenta"/>
+        </w:rPr>
+        <w:t>space-btween</w:t>
+      </w:r>
+      <w:proofErr w:type="spellEnd"/>
       <w:r>
         <w:rPr>
           <w:b/>
@@ -2234,7 +3080,23 @@
         <w:t xml:space="preserve"> </w:t>
       </w:r>
       <w:r>
-        <w:t xml:space="preserve"> = column é coluna e main-axis é coluna, então coloca o 1° e último item grudados, respectivamente no topo e em baixo e preenche com o restante no meio.</w:t>
+        <w:t xml:space="preserve"> = </w:t>
+      </w:r>
+      <w:proofErr w:type="spellStart"/>
+      <w:r>
+        <w:t>column</w:t>
+      </w:r>
+      <w:proofErr w:type="spellEnd"/>
+      <w:r>
+        <w:t xml:space="preserve"> é coluna e </w:t>
+      </w:r>
+      <w:proofErr w:type="spellStart"/>
+      <w:r>
+        <w:t>main-axis</w:t>
+      </w:r>
+      <w:proofErr w:type="spellEnd"/>
+      <w:r>
+        <w:t xml:space="preserve"> é coluna, então coloca o 1° e último item grudados, respectivamente no topo e em baixo e preenche com o restante no meio.</w:t>
       </w:r>
     </w:p>
     <w:p>
@@ -2249,14 +3111,34 @@
           <w:highlight w:val="magenta"/>
         </w:rPr>
       </w:pPr>
-      <w:r>
-        <w:rPr>
-          <w:b/>
-          <w:bCs/>
-          <w:highlight w:val="magenta"/>
-        </w:rPr>
-        <w:t>Justify-content: space-evenly</w:t>
-      </w:r>
+      <w:proofErr w:type="spellStart"/>
+      <w:r>
+        <w:rPr>
+          <w:b/>
+          <w:bCs/>
+          <w:highlight w:val="magenta"/>
+        </w:rPr>
+        <w:t>Justify-content</w:t>
+      </w:r>
+      <w:proofErr w:type="spellEnd"/>
+      <w:r>
+        <w:rPr>
+          <w:b/>
+          <w:bCs/>
+          <w:highlight w:val="magenta"/>
+        </w:rPr>
+        <w:t xml:space="preserve">: </w:t>
+      </w:r>
+      <w:proofErr w:type="spellStart"/>
+      <w:r>
+        <w:rPr>
+          <w:b/>
+          <w:bCs/>
+          <w:highlight w:val="magenta"/>
+        </w:rPr>
+        <w:t>space-evenly</w:t>
+      </w:r>
+      <w:proofErr w:type="spellEnd"/>
       <w:r>
         <w:rPr>
           <w:highlight w:val="magenta"/>
@@ -2264,7 +3146,31 @@
         <w:t xml:space="preserve"> </w:t>
       </w:r>
       <w:r>
-        <w:t>= column é coluna e o main-axis é vertical, então ele coloca espaços iguas entre os itens.</w:t>
+        <w:t xml:space="preserve">= </w:t>
+      </w:r>
+      <w:proofErr w:type="spellStart"/>
+      <w:r>
+        <w:t>column</w:t>
+      </w:r>
+      <w:proofErr w:type="spellEnd"/>
+      <w:r>
+        <w:t xml:space="preserve"> é coluna e o </w:t>
+      </w:r>
+      <w:proofErr w:type="spellStart"/>
+      <w:r>
+        <w:t>main-axis</w:t>
+      </w:r>
+      <w:proofErr w:type="spellEnd"/>
+      <w:r>
+        <w:t xml:space="preserve"> é vertical, então ele coloca espaços </w:t>
+      </w:r>
+      <w:proofErr w:type="spellStart"/>
+      <w:r>
+        <w:t>iguas</w:t>
+      </w:r>
+      <w:proofErr w:type="spellEnd"/>
+      <w:r>
+        <w:t xml:space="preserve"> entre os itens.</w:t>
       </w:r>
     </w:p>
     <w:p>
@@ -2355,13 +3261,41 @@
           </wp:anchor>
         </w:drawing>
       </w:r>
-      <w:r>
-        <w:rPr>
-          <w:b/>
-          <w:bCs/>
-          <w:highlight w:val="magenta"/>
-        </w:rPr>
-        <w:t xml:space="preserve">Justify-content: space-arround </w:t>
+      <w:proofErr w:type="spellStart"/>
+      <w:r>
+        <w:rPr>
+          <w:b/>
+          <w:bCs/>
+          <w:highlight w:val="magenta"/>
+        </w:rPr>
+        <w:t>Justify-content</w:t>
+      </w:r>
+      <w:proofErr w:type="spellEnd"/>
+      <w:r>
+        <w:rPr>
+          <w:b/>
+          <w:bCs/>
+          <w:highlight w:val="magenta"/>
+        </w:rPr>
+        <w:t xml:space="preserve">: </w:t>
+      </w:r>
+      <w:proofErr w:type="spellStart"/>
+      <w:r>
+        <w:rPr>
+          <w:b/>
+          <w:bCs/>
+          <w:highlight w:val="magenta"/>
+        </w:rPr>
+        <w:t>space-arround</w:t>
+      </w:r>
+      <w:proofErr w:type="spellEnd"/>
+      <w:r>
+        <w:rPr>
+          <w:b/>
+          <w:bCs/>
+          <w:highlight w:val="magenta"/>
+        </w:rPr>
+        <w:t xml:space="preserve"> </w:t>
       </w:r>
       <w:r>
         <w:rPr>
@@ -2370,11 +3304,32 @@
         </w:rPr>
         <w:t xml:space="preserve">= </w:t>
       </w:r>
-      <w:r>
-        <w:t>column é coluna e o main-axis é vertical, então ele soma os espaços anteriores e posteriores, o 1° e últimos item não possuem espaços anteriores e posteriores, respectivamente.</w:t>
-      </w:r>
-      <w:r>
-        <w:t xml:space="preserve"> (sobra é a soma do espaço ao redor, ou seja, “space-around”).</w:t>
+      <w:proofErr w:type="spellStart"/>
+      <w:r>
+        <w:t>column</w:t>
+      </w:r>
+      <w:proofErr w:type="spellEnd"/>
+      <w:r>
+        <w:t xml:space="preserve"> é coluna e o </w:t>
+      </w:r>
+      <w:proofErr w:type="spellStart"/>
+      <w:r>
+        <w:t>main-axis</w:t>
+      </w:r>
+      <w:proofErr w:type="spellEnd"/>
+      <w:r>
+        <w:t xml:space="preserve"> é vertical, então ele soma os espaços anteriores e posteriores, o 1° e últimos item não possuem espaços anteriores e posteriores, respectivamente.</w:t>
+      </w:r>
+      <w:r>
+        <w:t xml:space="preserve"> (sobra é a soma do espaço ao redor, ou seja, “</w:t>
+      </w:r>
+      <w:proofErr w:type="spellStart"/>
+      <w:r>
+        <w:t>space-around</w:t>
+      </w:r>
+      <w:proofErr w:type="spellEnd"/>
+      <w:r>
+        <w:t>”).</w:t>
       </w:r>
     </w:p>
     <w:p>
@@ -2536,6 +3491,7 @@
         </w:numPr>
         <w:jc w:val="both"/>
       </w:pPr>
+      <w:proofErr w:type="spellStart"/>
       <w:r>
         <w:rPr>
           <w:b/>
@@ -2543,23 +3499,73 @@
           <w:highlight w:val="magenta"/>
         </w:rPr>
         <w:lastRenderedPageBreak/>
-        <w:t xml:space="preserve">Align-items: </w:t>
-      </w:r>
-      <w:r>
-        <w:t>é o posicionamento não principal e é relativo ao cross-axis (eixo perpendicular).</w:t>
-      </w:r>
-      <w:r>
-        <w:t xml:space="preserve"> Se vier no tipo row (linha) o cross-axis é o eixo vertical. Ele vem por padrão com o valor </w:t>
-      </w:r>
-      <w:r>
-        <w:rPr>
-          <w:b/>
-          <w:bCs/>
-        </w:rPr>
-        <w:t xml:space="preserve">stretch </w:t>
-      </w:r>
-      <w:r>
-        <w:t>(estica o conteúdo junto com o esticamento do cross-exis)</w:t>
+        <w:t>Align-items</w:t>
+      </w:r>
+      <w:proofErr w:type="spellEnd"/>
+      <w:r>
+        <w:rPr>
+          <w:b/>
+          <w:bCs/>
+          <w:highlight w:val="magenta"/>
+        </w:rPr>
+        <w:t xml:space="preserve">: </w:t>
+      </w:r>
+      <w:r>
+        <w:t xml:space="preserve">é o posicionamento não principal e é relativo ao </w:t>
+      </w:r>
+      <w:proofErr w:type="spellStart"/>
+      <w:r>
+        <w:t>cross-axis</w:t>
+      </w:r>
+      <w:proofErr w:type="spellEnd"/>
+      <w:r>
+        <w:t xml:space="preserve"> (eixo perpendicular).</w:t>
+      </w:r>
+      <w:r>
+        <w:t xml:space="preserve"> Se vier no tipo </w:t>
+      </w:r>
+      <w:proofErr w:type="spellStart"/>
+      <w:r>
+        <w:t>row</w:t>
+      </w:r>
+      <w:proofErr w:type="spellEnd"/>
+      <w:r>
+        <w:t xml:space="preserve"> (linha) o </w:t>
+      </w:r>
+      <w:proofErr w:type="spellStart"/>
+      <w:r>
+        <w:t>cross-axis</w:t>
+      </w:r>
+      <w:proofErr w:type="spellEnd"/>
+      <w:r>
+        <w:t xml:space="preserve"> é o eixo vertical. Ele vem por padrão com o valor </w:t>
+      </w:r>
+      <w:proofErr w:type="spellStart"/>
+      <w:r>
+        <w:rPr>
+          <w:b/>
+          <w:bCs/>
+        </w:rPr>
+        <w:t>stretch</w:t>
+      </w:r>
+      <w:proofErr w:type="spellEnd"/>
+      <w:r>
+        <w:rPr>
+          <w:b/>
+          <w:bCs/>
+        </w:rPr>
+        <w:t xml:space="preserve"> </w:t>
+      </w:r>
+      <w:r>
+        <w:t xml:space="preserve">(estica o conteúdo junto com o esticamento do </w:t>
+      </w:r>
+      <w:proofErr w:type="spellStart"/>
+      <w:r>
+        <w:t>cross-exis</w:t>
+      </w:r>
+      <w:proofErr w:type="spellEnd"/>
+      <w:r>
+        <w:t>)</w:t>
       </w:r>
       <w:r>
         <w:t>.</w:t>
@@ -2574,12 +3580,37 @@
         </w:numPr>
         <w:jc w:val="both"/>
       </w:pPr>
-      <w:r>
-        <w:rPr>
-          <w:b/>
-          <w:bCs/>
-        </w:rPr>
-        <w:t>Align-items: flex-start</w:t>
+      <w:proofErr w:type="spellStart"/>
+      <w:r>
+        <w:rPr>
+          <w:b/>
+          <w:bCs/>
+        </w:rPr>
+        <w:t>Align-items</w:t>
+      </w:r>
+      <w:proofErr w:type="spellEnd"/>
+      <w:r>
+        <w:rPr>
+          <w:b/>
+          <w:bCs/>
+        </w:rPr>
+        <w:t xml:space="preserve">: </w:t>
+      </w:r>
+      <w:proofErr w:type="spellStart"/>
+      <w:r>
+        <w:rPr>
+          <w:b/>
+          <w:bCs/>
+        </w:rPr>
+        <w:t>flex</w:t>
+      </w:r>
+      <w:proofErr w:type="spellEnd"/>
+      <w:r>
+        <w:rPr>
+          <w:b/>
+          <w:bCs/>
+        </w:rPr>
+        <w:t>-start</w:t>
       </w:r>
       <w:r>
         <w:rPr>
@@ -2596,7 +3627,63 @@
         <w:t xml:space="preserve"> </w:t>
       </w:r>
       <w:r>
-        <w:t>sendo fllex-direction: row o main-axis é linha então o cross-axis é vertical, portante o flex-start é no topo do cross-axis. (sobra espaço em baixo).</w:t>
+        <w:t xml:space="preserve">sendo </w:t>
+      </w:r>
+      <w:proofErr w:type="spellStart"/>
+      <w:r>
+        <w:t>fllex-direction</w:t>
+      </w:r>
+      <w:proofErr w:type="spellEnd"/>
+      <w:r>
+        <w:t xml:space="preserve">: </w:t>
+      </w:r>
+      <w:proofErr w:type="spellStart"/>
+      <w:r>
+        <w:t>row</w:t>
+      </w:r>
+      <w:proofErr w:type="spellEnd"/>
+      <w:r>
+        <w:t xml:space="preserve"> o </w:t>
+      </w:r>
+      <w:proofErr w:type="spellStart"/>
+      <w:r>
+        <w:t>main-axis</w:t>
+      </w:r>
+      <w:proofErr w:type="spellEnd"/>
+      <w:r>
+        <w:t xml:space="preserve"> é linha então o </w:t>
+      </w:r>
+      <w:proofErr w:type="spellStart"/>
+      <w:r>
+        <w:t>cross-axis</w:t>
+      </w:r>
+      <w:proofErr w:type="spellEnd"/>
+      <w:r>
+        <w:t xml:space="preserve"> é vertical, </w:t>
+      </w:r>
+      <w:proofErr w:type="spellStart"/>
+      <w:r>
+        <w:t>portante</w:t>
+      </w:r>
+      <w:proofErr w:type="spellEnd"/>
+      <w:r>
+        <w:t xml:space="preserve"> o </w:t>
+      </w:r>
+      <w:proofErr w:type="spellStart"/>
+      <w:r>
+        <w:t>flex</w:t>
+      </w:r>
+      <w:proofErr w:type="spellEnd"/>
+      <w:r>
+        <w:t xml:space="preserve">-start é no topo do </w:t>
+      </w:r>
+      <w:proofErr w:type="spellStart"/>
+      <w:r>
+        <w:t>cross-axis</w:t>
+      </w:r>
+      <w:proofErr w:type="spellEnd"/>
+      <w:r>
+        <w:t>. (sobra espaço em baixo).</w:t>
       </w:r>
     </w:p>
     <w:p>
@@ -2612,12 +3699,29 @@
           <w:bCs/>
         </w:rPr>
       </w:pPr>
-      <w:r>
-        <w:rPr>
-          <w:b/>
-          <w:bCs/>
-        </w:rPr>
-        <w:t>Align-itens: flex</w:t>
+      <w:proofErr w:type="spellStart"/>
+      <w:r>
+        <w:rPr>
+          <w:b/>
+          <w:bCs/>
+        </w:rPr>
+        <w:t>Align</w:t>
+      </w:r>
+      <w:proofErr w:type="spellEnd"/>
+      <w:r>
+        <w:rPr>
+          <w:b/>
+          <w:bCs/>
+        </w:rPr>
+        <w:t xml:space="preserve">-itens: </w:t>
+      </w:r>
+      <w:proofErr w:type="spellStart"/>
+      <w:r>
+        <w:rPr>
+          <w:b/>
+          <w:bCs/>
+        </w:rPr>
+        <w:t>flex</w:t>
       </w:r>
       <w:r>
         <w:rPr>
@@ -2626,6 +3730,7 @@
         </w:rPr>
         <w:t>-end</w:t>
       </w:r>
+      <w:proofErr w:type="spellEnd"/>
       <w:r>
         <w:rPr>
           <w:b/>
@@ -2641,7 +3746,47 @@
         <w:t xml:space="preserve"> </w:t>
       </w:r>
       <w:r>
-        <w:t>sendo o flex-direction do tipo row o main-exis é linha, portanto o cross-axis é vertical, portanto o flex-start vai ser em baixo. (sobra espaço no topo).</w:t>
+        <w:t xml:space="preserve">sendo o </w:t>
+      </w:r>
+      <w:proofErr w:type="spellStart"/>
+      <w:r>
+        <w:t>flex-direction</w:t>
+      </w:r>
+      <w:proofErr w:type="spellEnd"/>
+      <w:r>
+        <w:t xml:space="preserve"> do tipo </w:t>
+      </w:r>
+      <w:proofErr w:type="spellStart"/>
+      <w:r>
+        <w:t>row</w:t>
+      </w:r>
+      <w:proofErr w:type="spellEnd"/>
+      <w:r>
+        <w:t xml:space="preserve"> o </w:t>
+      </w:r>
+      <w:proofErr w:type="spellStart"/>
+      <w:r>
+        <w:t>main-exis</w:t>
+      </w:r>
+      <w:proofErr w:type="spellEnd"/>
+      <w:r>
+        <w:t xml:space="preserve"> é linha, portanto o </w:t>
+      </w:r>
+      <w:proofErr w:type="spellStart"/>
+      <w:r>
+        <w:t>cross-axis</w:t>
+      </w:r>
+      <w:proofErr w:type="spellEnd"/>
+      <w:r>
+        <w:t xml:space="preserve"> é vertical, portanto o </w:t>
+      </w:r>
+      <w:proofErr w:type="spellStart"/>
+      <w:r>
+        <w:t>flex</w:t>
+      </w:r>
+      <w:proofErr w:type="spellEnd"/>
+      <w:r>
+        <w:t>-start vai ser em baixo. (sobra espaço no topo).</w:t>
       </w:r>
     </w:p>
     <w:p>
@@ -2726,44 +3871,176 @@
           </wp:anchor>
         </w:drawing>
       </w:r>
-      <w:r>
-        <w:rPr>
-          <w:b/>
-          <w:bCs/>
-        </w:rPr>
-        <w:t xml:space="preserve">Align-itens: center = </w:t>
-      </w:r>
-      <w:r>
-        <w:t>se o flex-direction for row, o main-axis é linha e o cross-axis é vertical, portanto o alinhamento é no centro da coluna. (Sobra espaço igual no topo e na base).</w:t>
-      </w:r>
-    </w:p>
-    <w:p>
-      <w:pPr>
-        <w:jc w:val="both"/>
-      </w:pPr>
-    </w:p>
-    <w:p>
-      <w:pPr>
-        <w:jc w:val="both"/>
-        <w:rPr>
-          <w:b/>
-          <w:bCs/>
-        </w:rPr>
-      </w:pPr>
-    </w:p>
-    <w:p>
-      <w:pPr>
-        <w:jc w:val="both"/>
-      </w:pPr>
-      <w:r>
-        <w:rPr>
-          <w:b/>
-          <w:bCs/>
-        </w:rPr>
-        <w:t xml:space="preserve">Modulo flex-box: </w:t>
+      <w:proofErr w:type="spellStart"/>
+      <w:r>
+        <w:rPr>
+          <w:b/>
+          <w:bCs/>
+        </w:rPr>
+        <w:t>Align</w:t>
+      </w:r>
+      <w:proofErr w:type="spellEnd"/>
+      <w:r>
+        <w:rPr>
+          <w:b/>
+          <w:bCs/>
+        </w:rPr>
+        <w:t xml:space="preserve">-itens: center = </w:t>
+      </w:r>
+      <w:r>
+        <w:t xml:space="preserve">se o </w:t>
+      </w:r>
+      <w:proofErr w:type="spellStart"/>
+      <w:r>
+        <w:t>flex-direction</w:t>
+      </w:r>
+      <w:proofErr w:type="spellEnd"/>
+      <w:r>
+        <w:t xml:space="preserve"> for </w:t>
+      </w:r>
+      <w:proofErr w:type="spellStart"/>
+      <w:r>
+        <w:t>row</w:t>
+      </w:r>
+      <w:proofErr w:type="spellEnd"/>
+      <w:r>
+        <w:t xml:space="preserve">, o </w:t>
+      </w:r>
+      <w:proofErr w:type="spellStart"/>
+      <w:r>
+        <w:t>main-axis</w:t>
+      </w:r>
+      <w:proofErr w:type="spellEnd"/>
+      <w:r>
+        <w:t xml:space="preserve"> é linha e o </w:t>
+      </w:r>
+      <w:proofErr w:type="spellStart"/>
+      <w:r>
+        <w:t>cross-axis</w:t>
+      </w:r>
+      <w:proofErr w:type="spellEnd"/>
+      <w:r>
+        <w:t xml:space="preserve"> é vertical, portanto o alinhamento é no centro da coluna. (Sobra espaço igual no topo e na base).</w:t>
+      </w:r>
+    </w:p>
+    <w:p>
+      <w:pPr>
+        <w:jc w:val="both"/>
+      </w:pPr>
+    </w:p>
+    <w:p>
+      <w:pPr>
+        <w:jc w:val="both"/>
+        <w:rPr>
+          <w:b/>
+          <w:bCs/>
+        </w:rPr>
+      </w:pPr>
+    </w:p>
+    <w:p>
+      <w:pPr>
+        <w:jc w:val="both"/>
+      </w:pPr>
+      <w:r>
+        <w:rPr>
+          <w:b/>
+          <w:bCs/>
+        </w:rPr>
+        <w:t xml:space="preserve">Modulo </w:t>
+      </w:r>
+      <w:proofErr w:type="spellStart"/>
+      <w:r>
+        <w:rPr>
+          <w:b/>
+          <w:bCs/>
+        </w:rPr>
+        <w:t>flex</w:t>
+      </w:r>
+      <w:proofErr w:type="spellEnd"/>
+      <w:r>
+        <w:rPr>
+          <w:b/>
+          <w:bCs/>
+        </w:rPr>
+        <w:t xml:space="preserve">-box: </w:t>
       </w:r>
       <w:r>
         <w:t>Para centralizar elementos e independente do tamanho da tela e do formato do container, o elemento sempre ficará no meio (centralizado).</w:t>
+      </w:r>
+      <w:r>
+        <w:t xml:space="preserve"> Para centralizar um item dentro de um container pai, independente do </w:t>
+      </w:r>
+      <w:proofErr w:type="spellStart"/>
+      <w:r>
+        <w:t>flex-direction</w:t>
+      </w:r>
+      <w:proofErr w:type="spellEnd"/>
+      <w:r>
+        <w:t xml:space="preserve"> (</w:t>
+      </w:r>
+      <w:proofErr w:type="spellStart"/>
+      <w:r>
+        <w:t>row</w:t>
+      </w:r>
+      <w:proofErr w:type="spellEnd"/>
+      <w:r>
+        <w:t xml:space="preserve"> ou </w:t>
+      </w:r>
+      <w:proofErr w:type="spellStart"/>
+      <w:r>
+        <w:t>column</w:t>
+      </w:r>
+      <w:proofErr w:type="spellEnd"/>
+      <w:r>
+        <w:t xml:space="preserve">), passando as </w:t>
+      </w:r>
+      <w:proofErr w:type="spellStart"/>
+      <w:r>
+        <w:t>prorpriedades</w:t>
+      </w:r>
+      <w:proofErr w:type="spellEnd"/>
+      <w:r>
+        <w:t xml:space="preserve"> </w:t>
+      </w:r>
+      <w:proofErr w:type="spellStart"/>
+      <w:r>
+        <w:t>justify</w:t>
+      </w:r>
+      <w:proofErr w:type="spellEnd"/>
+      <w:r>
+        <w:t xml:space="preserve">-conter: para o </w:t>
+      </w:r>
+      <w:proofErr w:type="spellStart"/>
+      <w:r>
+        <w:t>main-axie</w:t>
+      </w:r>
+      <w:proofErr w:type="spellEnd"/>
+      <w:r>
+        <w:t xml:space="preserve"> e a </w:t>
+      </w:r>
+      <w:proofErr w:type="spellStart"/>
+      <w:r>
+        <w:t>pripriedade</w:t>
+      </w:r>
+      <w:proofErr w:type="spellEnd"/>
+      <w:r>
+        <w:t xml:space="preserve"> </w:t>
+      </w:r>
+      <w:proofErr w:type="spellStart"/>
+      <w:r>
+        <w:t>align</w:t>
+      </w:r>
+      <w:proofErr w:type="spellEnd"/>
+      <w:r>
+        <w:t xml:space="preserve">-itens: center o item ficará centralizado no container </w:t>
+      </w:r>
+      <w:proofErr w:type="spellStart"/>
+      <w:r>
+        <w:t>independente</w:t>
+      </w:r>
+      <w:proofErr w:type="spellEnd"/>
+      <w:r>
+        <w:t xml:space="preserve"> do tamanho e formato do container.</w:t>
       </w:r>
     </w:p>
     <w:sectPr>

</xml_diff>

<commit_message>
Att ex006 flex-box: align-content
</commit_message>
<xml_diff>
--- a/modulo-5/html5-css3-modulo5.docx
+++ b/modulo-5/html5-css3-modulo5.docx
@@ -99,21 +99,12 @@
           </wp:anchor>
         </w:drawing>
       </w:r>
-      <w:proofErr w:type="spellStart"/>
-      <w:r>
-        <w:rPr>
-          <w:b/>
-          <w:bCs/>
-        </w:rPr>
-        <w:t>Flexible</w:t>
-      </w:r>
-      <w:proofErr w:type="spellEnd"/>
-      <w:r>
-        <w:rPr>
-          <w:b/>
-          <w:bCs/>
-        </w:rPr>
-        <w:t xml:space="preserve"> Box</w:t>
+      <w:r>
+        <w:rPr>
+          <w:b/>
+          <w:bCs/>
+        </w:rPr>
+        <w:t>Flexible Box</w:t>
       </w:r>
       <w:r>
         <w:rPr>
@@ -171,45 +162,56 @@
         <w:t xml:space="preserve"> </w:t>
       </w:r>
       <w:r>
-        <w:t xml:space="preserve">Quando se cria um container display: </w:t>
-      </w:r>
-      <w:proofErr w:type="spellStart"/>
-      <w:r>
-        <w:t>block</w:t>
-      </w:r>
-      <w:proofErr w:type="spellEnd"/>
-      <w:r>
-        <w:t xml:space="preserve"> e itens filhos display: </w:t>
-      </w:r>
-      <w:proofErr w:type="spellStart"/>
-      <w:r>
-        <w:t>inline-block</w:t>
-      </w:r>
-      <w:proofErr w:type="spellEnd"/>
-      <w:r>
-        <w:t xml:space="preserve"> quando se altera o tamanho da tela os conteúdos (itens) podem acabar transbordando e saindo do container, pois não houve ajuste flexível.</w:t>
-      </w:r>
-    </w:p>
-    <w:p>
-      <w:pPr>
-        <w:jc w:val="both"/>
-      </w:pPr>
-      <w:r>
-        <w:rPr>
-          <w:b/>
-          <w:bCs/>
-        </w:rPr>
-        <w:t xml:space="preserve">O </w:t>
-      </w:r>
-      <w:proofErr w:type="spellStart"/>
-      <w:r>
-        <w:rPr>
-          <w:b/>
-          <w:bCs/>
-        </w:rPr>
-        <w:t>Felxbox</w:t>
-      </w:r>
-      <w:proofErr w:type="spellEnd"/>
+        <w:t>Quando se cria um container display: block e itens filhos display: inline-block quando se altera o tamanho da tela os conteúdos (itens) podem acabar transbordando e saindo do container, pois não houve ajuste flexível.</w:t>
+      </w:r>
+    </w:p>
+    <w:p>
+      <w:pPr>
+        <w:jc w:val="both"/>
+      </w:pPr>
+      <w:r>
+        <w:rPr>
+          <w:b/>
+          <w:bCs/>
+        </w:rPr>
+        <w:t xml:space="preserve">O Felxbox </w:t>
+      </w:r>
+      <w:r>
+        <w:t>veio justamente para corrigir esse transbordamento e deixar containers e conteúdos flexíveis e responsivos</w:t>
+      </w:r>
+      <w:r>
+        <w:t xml:space="preserve"> (para isso passar propriedade display: flex no container</w:t>
+      </w:r>
+      <w:r>
+        <w:t xml:space="preserve"> e nos intens flex: auto).</w:t>
+      </w:r>
+    </w:p>
+    <w:p>
+      <w:pPr>
+        <w:jc w:val="both"/>
+      </w:pPr>
+    </w:p>
+    <w:p>
+      <w:pPr>
+        <w:jc w:val="both"/>
+      </w:pPr>
+      <w:r>
+        <w:rPr>
+          <w:b/>
+          <w:bCs/>
+        </w:rPr>
+        <w:t xml:space="preserve">Quem é o pai? </w:t>
+      </w:r>
+      <w:r>
+        <w:t xml:space="preserve">É o container, pai que vai levar a configuração </w:t>
+      </w:r>
+      <w:r>
+        <w:rPr>
+          <w:b/>
+          <w:bCs/>
+        </w:rPr>
+        <w:t>display: flex</w:t>
+      </w:r>
       <w:r>
         <w:rPr>
           <w:b/>
@@ -218,91 +220,7 @@
         <w:t xml:space="preserve"> </w:t>
       </w:r>
       <w:r>
-        <w:t>veio justamente para corrigir esse transbordamento e deixar containers e conteúdos flexíveis e responsivos</w:t>
-      </w:r>
-      <w:r>
-        <w:t xml:space="preserve"> (para isso passar propriedade display: </w:t>
-      </w:r>
-      <w:proofErr w:type="spellStart"/>
-      <w:r>
-        <w:t>flex</w:t>
-      </w:r>
-      <w:proofErr w:type="spellEnd"/>
-      <w:r>
-        <w:t xml:space="preserve"> no container</w:t>
-      </w:r>
-      <w:r>
-        <w:t xml:space="preserve"> e nos </w:t>
-      </w:r>
-      <w:proofErr w:type="spellStart"/>
-      <w:r>
-        <w:t>intens</w:t>
-      </w:r>
-      <w:proofErr w:type="spellEnd"/>
-      <w:r>
-        <w:t xml:space="preserve"> </w:t>
-      </w:r>
-      <w:proofErr w:type="spellStart"/>
-      <w:r>
-        <w:t>flex</w:t>
-      </w:r>
-      <w:proofErr w:type="spellEnd"/>
-      <w:r>
-        <w:t>: auto).</w:t>
-      </w:r>
-    </w:p>
-    <w:p>
-      <w:pPr>
-        <w:jc w:val="both"/>
-      </w:pPr>
-    </w:p>
-    <w:p>
-      <w:pPr>
-        <w:jc w:val="both"/>
-      </w:pPr>
-      <w:r>
-        <w:rPr>
-          <w:b/>
-          <w:bCs/>
-        </w:rPr>
-        <w:t xml:space="preserve">Quem é o pai? </w:t>
-      </w:r>
-      <w:r>
-        <w:t xml:space="preserve">É o container, pai que vai levar a configuração </w:t>
-      </w:r>
-      <w:r>
-        <w:rPr>
-          <w:b/>
-          <w:bCs/>
-        </w:rPr>
-        <w:t xml:space="preserve">display: </w:t>
-      </w:r>
-      <w:proofErr w:type="spellStart"/>
-      <w:r>
-        <w:rPr>
-          <w:b/>
-          <w:bCs/>
-        </w:rPr>
-        <w:t>flex</w:t>
-      </w:r>
-      <w:proofErr w:type="spellEnd"/>
-      <w:r>
-        <w:rPr>
-          <w:b/>
-          <w:bCs/>
-        </w:rPr>
-        <w:t xml:space="preserve"> </w:t>
-      </w:r>
-      <w:r>
-        <w:t xml:space="preserve">o os itens são os </w:t>
-      </w:r>
-      <w:proofErr w:type="spellStart"/>
-      <w:r>
-        <w:t>flex</w:t>
-      </w:r>
-      <w:proofErr w:type="spellEnd"/>
-      <w:r>
-        <w:t>-itens.</w:t>
+        <w:t>o os itens são os flex-itens.</w:t>
       </w:r>
     </w:p>
     <w:p>
@@ -315,23 +233,7 @@
         <w:jc w:val="both"/>
       </w:pPr>
       <w:r>
-        <w:t xml:space="preserve">Quando passamos container {display: </w:t>
-      </w:r>
-      <w:proofErr w:type="spellStart"/>
-      <w:r>
-        <w:t>flex</w:t>
-      </w:r>
-      <w:proofErr w:type="spellEnd"/>
-      <w:r>
-        <w:t>} e item {</w:t>
-      </w:r>
-      <w:proofErr w:type="spellStart"/>
-      <w:r>
-        <w:t>flex</w:t>
-      </w:r>
-      <w:proofErr w:type="spellEnd"/>
-      <w:r>
-        <w:t>: auto} ele vai preencher totalmente o container com os itens, ou seja, quantos itens existem? Esses itens que existem ocuparão tudo.</w:t>
+        <w:t>Quando passamos container {display: flex} e item {flex: auto} ele vai preencher totalmente o container com os itens, ou seja, quantos itens existem? Esses itens que existem ocuparão tudo.</w:t>
       </w:r>
     </w:p>
     <w:p>
@@ -422,23 +324,7 @@
           <w:b/>
           <w:bCs/>
         </w:rPr>
-        <w:t xml:space="preserve">Existem 4 </w:t>
-      </w:r>
-      <w:proofErr w:type="spellStart"/>
-      <w:r>
-        <w:rPr>
-          <w:b/>
-          <w:bCs/>
-        </w:rPr>
-        <w:t>flex-direction</w:t>
-      </w:r>
-      <w:proofErr w:type="spellEnd"/>
-      <w:r>
-        <w:rPr>
-          <w:b/>
-          <w:bCs/>
-        </w:rPr>
-        <w:t xml:space="preserve"> de configurações de container:</w:t>
+        <w:t>Existem 4 flex-direction de configurações de container:</w:t>
       </w:r>
     </w:p>
     <w:p>
@@ -485,15 +371,7 @@
         <w:t xml:space="preserve">FLEX-DIRECTION: ROW: </w:t>
       </w:r>
       <w:r>
-        <w:t xml:space="preserve">Direção em linha, da esquerda para a direita e </w:t>
-      </w:r>
-      <w:proofErr w:type="spellStart"/>
-      <w:r>
-        <w:t>row</w:t>
-      </w:r>
-      <w:proofErr w:type="spellEnd"/>
-      <w:r>
-        <w:t>-reverse começa da direita para esquerda</w:t>
+        <w:t>Direção em linha, da esquerda para a direita e row-reverse começa da direita para esquerda</w:t>
       </w:r>
     </w:p>
     <w:p>
@@ -916,80 +794,23 @@
         <w:t>Eixo principal</w:t>
       </w:r>
       <w:r>
-        <w:t xml:space="preserve"> – é o eixo gerado igual ao eixo do </w:t>
-      </w:r>
-      <w:proofErr w:type="spellStart"/>
-      <w:r>
-        <w:t>flex-direction</w:t>
-      </w:r>
-      <w:proofErr w:type="spellEnd"/>
-      <w:r>
-        <w:t xml:space="preserve">. Por exemplo se a propriedade for </w:t>
-      </w:r>
-      <w:proofErr w:type="spellStart"/>
-      <w:r>
-        <w:t>flex-direction</w:t>
-      </w:r>
-      <w:proofErr w:type="spellEnd"/>
-      <w:r>
-        <w:t xml:space="preserve">: </w:t>
-      </w:r>
-      <w:proofErr w:type="spellStart"/>
-      <w:r>
-        <w:t>row</w:t>
-      </w:r>
-      <w:proofErr w:type="spellEnd"/>
-      <w:r>
-        <w:t>, o eixo principal será o eixo “x” (linha).</w:t>
+        <w:t xml:space="preserve"> – é o eixo gerado igual ao eixo do flex-direction. Por exemplo se a propriedade for flex-direction: row, o eixo principal será o eixo “x” (linha).</w:t>
       </w:r>
       <w:r>
         <w:t xml:space="preserve"> Também é gerado o </w:t>
       </w:r>
-      <w:proofErr w:type="spellStart"/>
-      <w:r>
-        <w:rPr>
-          <w:b/>
-          <w:bCs/>
-        </w:rPr>
-        <w:t>cross-axis</w:t>
-      </w:r>
-      <w:proofErr w:type="spellEnd"/>
-      <w:r>
-        <w:rPr>
-          <w:b/>
-          <w:bCs/>
-        </w:rPr>
-        <w:t xml:space="preserve"> </w:t>
+      <w:r>
+        <w:rPr>
+          <w:b/>
+          <w:bCs/>
+        </w:rPr>
+        <w:t xml:space="preserve">cross-axis </w:t>
       </w:r>
       <w:r>
         <w:t>que é um eixo perpendicular ao eixo principal.</w:t>
       </w:r>
       <w:r>
-        <w:t xml:space="preserve"> Isso é o “</w:t>
-      </w:r>
-      <w:proofErr w:type="spellStart"/>
-      <w:r>
-        <w:t>padão</w:t>
-      </w:r>
-      <w:proofErr w:type="spellEnd"/>
-      <w:r>
-        <w:t xml:space="preserve">” para configuração </w:t>
-      </w:r>
-      <w:proofErr w:type="spellStart"/>
-      <w:r>
-        <w:t>flex-direction</w:t>
-      </w:r>
-      <w:proofErr w:type="spellEnd"/>
-      <w:r>
-        <w:t xml:space="preserve">: </w:t>
-      </w:r>
-      <w:proofErr w:type="spellStart"/>
-      <w:r>
-        <w:t>row</w:t>
-      </w:r>
-      <w:proofErr w:type="spellEnd"/>
-      <w:r>
-        <w:t xml:space="preserve"> com o nosso idioma (que é lido da esquerda para direita).</w:t>
+        <w:t xml:space="preserve"> Isso é o “padão” para configuração flex-direction: row com o nosso idioma (que é lido da esquerda para direita).</w:t>
       </w:r>
     </w:p>
     <w:p>
@@ -1106,42 +927,10 @@
         <w:t xml:space="preserve"> Essa propriedade irá determinar como a cápsula (container) irá se comportar.</w:t>
       </w:r>
       <w:r>
-        <w:t xml:space="preserve"> Por padrão o empacotamento vem como </w:t>
-      </w:r>
-      <w:proofErr w:type="spellStart"/>
-      <w:r>
-        <w:t>flex</w:t>
-      </w:r>
-      <w:proofErr w:type="spellEnd"/>
-      <w:r>
-        <w:t xml:space="preserve">-wrap: </w:t>
-      </w:r>
-      <w:proofErr w:type="spellStart"/>
-      <w:r>
-        <w:t>nowrap</w:t>
-      </w:r>
-      <w:proofErr w:type="spellEnd"/>
-      <w:r>
-        <w:t xml:space="preserve">. O empacotamento irá depender do </w:t>
-      </w:r>
-      <w:proofErr w:type="spellStart"/>
-      <w:r>
-        <w:t>contaúdo</w:t>
-      </w:r>
-      <w:proofErr w:type="spellEnd"/>
-      <w:r>
-        <w:t>, por exemplo, se o conteúdo for um texto ele irá espremer até o limite da palavra mais longa.</w:t>
-      </w:r>
-      <w:r>
-        <w:t xml:space="preserve"> Os valores </w:t>
-      </w:r>
-      <w:proofErr w:type="spellStart"/>
-      <w:r>
-        <w:t>nowrap</w:t>
-      </w:r>
-      <w:proofErr w:type="spellEnd"/>
-      <w:r>
-        <w:t xml:space="preserve"> e wrap se sobra espaço no container ou o container está no limite do tamanho do conteúdo, </w:t>
+        <w:t xml:space="preserve"> Por padrão o empacotamento vem como flex-wrap: nowrap. O empacotamento irá depender do contaúdo, por exemplo, se o conteúdo for um texto ele irá espremer até o limite da palavra mais longa.</w:t>
+      </w:r>
+      <w:r>
+        <w:t xml:space="preserve"> Os valores nowrap e wrap se sobra espaço no container ou o container está no limite do tamanho do conteúdo, </w:t>
       </w:r>
       <w:r>
         <w:rPr>
@@ -1186,15 +975,7 @@
         <w:t xml:space="preserve"> </w:t>
       </w:r>
       <w:r>
-        <w:t xml:space="preserve">Sempre fará a quebra no eixo </w:t>
-      </w:r>
-      <w:proofErr w:type="spellStart"/>
-      <w:r>
-        <w:t>cross-axis</w:t>
-      </w:r>
-      <w:proofErr w:type="spellEnd"/>
-      <w:r>
-        <w:t>.</w:t>
+        <w:t>Sempre fará a quebra no eixo cross-axis.</w:t>
       </w:r>
     </w:p>
     <w:p>
@@ -1263,21 +1044,8 @@
           </wp:anchor>
         </w:drawing>
       </w:r>
-      <w:proofErr w:type="spellStart"/>
-      <w:r>
-        <w:t>flex</w:t>
-      </w:r>
-      <w:proofErr w:type="spellEnd"/>
-      <w:r>
-        <w:t xml:space="preserve">-wrap: </w:t>
-      </w:r>
-      <w:proofErr w:type="spellStart"/>
-      <w:r>
-        <w:t>nowrap</w:t>
-      </w:r>
-      <w:proofErr w:type="spellEnd"/>
-      <w:r>
-        <w:t>;</w:t>
+      <w:r>
+        <w:t>flex-wrap: nowrap;</w:t>
       </w:r>
       <w:r>
         <w:t xml:space="preserve"> </w:t>
@@ -1691,23 +1459,7 @@
       </w:pPr>
       <w:r>
         <w:tab/>
-        <w:t>Flex-</w:t>
-      </w:r>
-      <w:proofErr w:type="spellStart"/>
-      <w:r>
-        <w:t>direction</w:t>
-      </w:r>
-      <w:proofErr w:type="spellEnd"/>
-      <w:r>
-        <w:t xml:space="preserve">: </w:t>
-      </w:r>
-      <w:proofErr w:type="spellStart"/>
-      <w:r>
-        <w:t>row</w:t>
-      </w:r>
-      <w:proofErr w:type="spellEnd"/>
-      <w:r>
-        <w:t>;</w:t>
+        <w:t>Flex-direction: row;</w:t>
       </w:r>
     </w:p>
     <w:p>
@@ -1716,15 +1468,7 @@
       </w:pPr>
       <w:r>
         <w:tab/>
-        <w:t xml:space="preserve">Flex-wrap: </w:t>
-      </w:r>
-      <w:proofErr w:type="spellStart"/>
-      <w:r>
-        <w:t>nowrap</w:t>
-      </w:r>
-      <w:proofErr w:type="spellEnd"/>
-      <w:r>
-        <w:t>;</w:t>
+        <w:t>Flex-wrap: nowrap;</w:t>
       </w:r>
     </w:p>
     <w:p>
@@ -1743,33 +1487,21 @@
           <w:b/>
           <w:bCs/>
         </w:rPr>
-        <w:t>Flex-</w:t>
-      </w:r>
-      <w:proofErr w:type="spellStart"/>
-      <w:r>
-        <w:rPr>
-          <w:b/>
-          <w:bCs/>
-        </w:rPr>
-        <w:t>flow</w:t>
-      </w:r>
-      <w:proofErr w:type="spellEnd"/>
-      <w:r>
-        <w:rPr>
-          <w:b/>
-          <w:bCs/>
-        </w:rPr>
-        <w:t xml:space="preserve">: </w:t>
-      </w:r>
-      <w:proofErr w:type="spellStart"/>
-      <w:r>
-        <w:rPr>
-          <w:b/>
-          <w:bCs/>
-        </w:rPr>
-        <w:t>row</w:t>
-      </w:r>
-      <w:proofErr w:type="spellEnd"/>
+        <w:t>Flex-flow: row nowrap;</w:t>
+      </w:r>
+    </w:p>
+    <w:p>
+      <w:pPr>
+        <w:jc w:val="both"/>
+      </w:pPr>
+      <w:r>
+        <w:rPr>
+          <w:b/>
+          <w:bCs/>
+          <w:highlight w:val="magenta"/>
+        </w:rPr>
+        <w:t>FLEX-BOX: ALINHAMENTO NOS EIXOS:</w:t>
+      </w:r>
       <w:r>
         <w:rPr>
           <w:b/>
@@ -1777,99 +1509,15 @@
         </w:rPr>
         <w:t xml:space="preserve"> </w:t>
       </w:r>
-      <w:proofErr w:type="spellStart"/>
-      <w:r>
-        <w:rPr>
-          <w:b/>
-          <w:bCs/>
-        </w:rPr>
-        <w:t>nowrap</w:t>
-      </w:r>
-      <w:proofErr w:type="spellEnd"/>
-      <w:r>
-        <w:rPr>
-          <w:b/>
-          <w:bCs/>
-        </w:rPr>
-        <w:t>;</w:t>
-      </w:r>
-    </w:p>
-    <w:p>
-      <w:pPr>
-        <w:jc w:val="both"/>
-      </w:pPr>
-      <w:r>
-        <w:rPr>
-          <w:b/>
-          <w:bCs/>
-          <w:highlight w:val="magenta"/>
-        </w:rPr>
-        <w:t>FLEX-BOX: ALINHAMENTO NOS EIXOS:</w:t>
-      </w:r>
-      <w:r>
-        <w:rPr>
-          <w:b/>
-          <w:bCs/>
-        </w:rPr>
-        <w:t xml:space="preserve"> </w:t>
-      </w:r>
-      <w:r>
-        <w:rPr>
-          <w:b/>
-          <w:bCs/>
-        </w:rPr>
-        <w:t xml:space="preserve"> </w:t>
-      </w:r>
-      <w:proofErr w:type="spellStart"/>
-      <w:r>
-        <w:rPr>
-          <w:b/>
-          <w:bCs/>
-        </w:rPr>
-        <w:t>justyfi-content</w:t>
-      </w:r>
-      <w:proofErr w:type="spellEnd"/>
-      <w:r>
-        <w:rPr>
-          <w:b/>
-          <w:bCs/>
-        </w:rPr>
-        <w:t xml:space="preserve"> // </w:t>
-      </w:r>
-      <w:proofErr w:type="spellStart"/>
-      <w:r>
-        <w:rPr>
-          <w:b/>
-          <w:bCs/>
-        </w:rPr>
-        <w:t>align-items</w:t>
-      </w:r>
-      <w:proofErr w:type="spellEnd"/>
-      <w:r>
-        <w:rPr>
-          <w:b/>
-          <w:bCs/>
-        </w:rPr>
-        <w:t xml:space="preserve">. </w:t>
-      </w:r>
-      <w:r>
-        <w:t xml:space="preserve">Da mesma maneira que o display: </w:t>
-      </w:r>
-      <w:proofErr w:type="spellStart"/>
-      <w:r>
-        <w:t>flex</w:t>
-      </w:r>
-      <w:proofErr w:type="spellEnd"/>
-      <w:r>
-        <w:t xml:space="preserve"> é passado no contêiner, as propriedades de alinhamento com </w:t>
-      </w:r>
-      <w:proofErr w:type="spellStart"/>
-      <w:r>
-        <w:t>flex</w:t>
-      </w:r>
-      <w:proofErr w:type="spellEnd"/>
-      <w:r>
-        <w:t xml:space="preserve"> também são passadas no container.</w:t>
+      <w:r>
+        <w:rPr>
+          <w:b/>
+          <w:bCs/>
+        </w:rPr>
+        <w:t xml:space="preserve"> justyfi-content // align-items. </w:t>
+      </w:r>
+      <w:r>
+        <w:t>Da mesma maneira que o display: flex é passado no contêiner, as propriedades de alinhamento com flex também são passadas no container.</w:t>
       </w:r>
     </w:p>
     <w:p>
@@ -1885,7 +1533,6 @@
           <w:bCs/>
         </w:rPr>
       </w:pPr>
-      <w:proofErr w:type="spellStart"/>
       <w:r>
         <w:rPr>
           <w:b/>
@@ -1894,7 +1541,6 @@
         </w:rPr>
         <w:t>Justify-content</w:t>
       </w:r>
-      <w:proofErr w:type="spellEnd"/>
       <w:r>
         <w:rPr>
           <w:b/>
@@ -1932,82 +1578,29 @@
         <w:rPr>
           <w:highlight w:val="yellow"/>
         </w:rPr>
-        <w:t>(</w:t>
-      </w:r>
-      <w:proofErr w:type="spellStart"/>
+        <w:t xml:space="preserve">(justify-content </w:t>
+      </w:r>
       <w:r>
         <w:rPr>
           <w:highlight w:val="yellow"/>
         </w:rPr>
-        <w:t>justify-content</w:t>
-      </w:r>
-      <w:proofErr w:type="spellEnd"/>
+        <w:sym w:font="Wingdings" w:char="F0E0"/>
+      </w:r>
       <w:r>
         <w:rPr>
           <w:highlight w:val="yellow"/>
         </w:rPr>
-        <w:t xml:space="preserve"> </w:t>
-      </w:r>
-      <w:r>
-        <w:rPr>
-          <w:highlight w:val="yellow"/>
-        </w:rPr>
-        <w:sym w:font="Wingdings" w:char="F0E0"/>
-      </w:r>
-      <w:r>
-        <w:rPr>
-          <w:highlight w:val="yellow"/>
-        </w:rPr>
-        <w:t xml:space="preserve"> </w:t>
-      </w:r>
-      <w:proofErr w:type="spellStart"/>
-      <w:r>
-        <w:rPr>
-          <w:highlight w:val="yellow"/>
-        </w:rPr>
-        <w:t>main-axis</w:t>
-      </w:r>
-      <w:proofErr w:type="spellEnd"/>
-      <w:r>
-        <w:rPr>
-          <w:highlight w:val="yellow"/>
-        </w:rPr>
-        <w:t>)</w:t>
+        <w:t xml:space="preserve"> main-axis)</w:t>
       </w:r>
       <w:r>
         <w:t xml:space="preserve"> se for </w:t>
       </w:r>
-      <w:proofErr w:type="spellStart"/>
-      <w:r>
-        <w:rPr>
-          <w:b/>
-          <w:bCs/>
-        </w:rPr>
-        <w:t>row</w:t>
-      </w:r>
-      <w:proofErr w:type="spellEnd"/>
-      <w:r>
-        <w:rPr>
-          <w:b/>
-          <w:bCs/>
-        </w:rPr>
-        <w:t xml:space="preserve"> (referência é linha) se for </w:t>
-      </w:r>
-      <w:proofErr w:type="spellStart"/>
-      <w:r>
-        <w:rPr>
-          <w:b/>
-          <w:bCs/>
-        </w:rPr>
-        <w:t>column</w:t>
-      </w:r>
-      <w:proofErr w:type="spellEnd"/>
-      <w:r>
-        <w:rPr>
-          <w:b/>
-          <w:bCs/>
-        </w:rPr>
-        <w:t xml:space="preserve"> (referência é coluna)</w:t>
+      <w:r>
+        <w:rPr>
+          <w:b/>
+          <w:bCs/>
+        </w:rPr>
+        <w:t>row (referência é linha) se for column (referência é coluna)</w:t>
       </w:r>
     </w:p>
     <w:p>
@@ -2037,25 +1630,7 @@
           <w:bCs/>
           <w:highlight w:val="magenta"/>
         </w:rPr>
-        <w:t xml:space="preserve">justify-content: </w:t>
-      </w:r>
-      <w:proofErr w:type="spellStart"/>
-      <w:r>
-        <w:rPr>
-          <w:b/>
-          <w:bCs/>
-          <w:highlight w:val="magenta"/>
-        </w:rPr>
-        <w:t>flex</w:t>
-      </w:r>
-      <w:proofErr w:type="spellEnd"/>
-      <w:r>
-        <w:rPr>
-          <w:b/>
-          <w:bCs/>
-          <w:highlight w:val="magenta"/>
-        </w:rPr>
-        <w:t>-start</w:t>
+        <w:t>justify-content: flex-start</w:t>
       </w:r>
       <w:r>
         <w:rPr>
@@ -2064,31 +1639,7 @@
         <w:t xml:space="preserve"> </w:t>
       </w:r>
       <w:r>
-        <w:t xml:space="preserve">= </w:t>
-      </w:r>
-      <w:proofErr w:type="spellStart"/>
-      <w:r>
-        <w:t>row</w:t>
-      </w:r>
-      <w:proofErr w:type="spellEnd"/>
-      <w:r>
-        <w:t xml:space="preserve"> </w:t>
-      </w:r>
-      <w:proofErr w:type="spellStart"/>
-      <w:r>
-        <w:t>main-axis</w:t>
-      </w:r>
-      <w:proofErr w:type="spellEnd"/>
-      <w:r>
-        <w:t xml:space="preserve"> é linha e </w:t>
-      </w:r>
-      <w:proofErr w:type="spellStart"/>
-      <w:r>
-        <w:t>flex</w:t>
-      </w:r>
-      <w:proofErr w:type="spellEnd"/>
-      <w:r>
-        <w:t xml:space="preserve">-start é </w:t>
+        <w:t xml:space="preserve">= row main-axis é linha e flex-start é </w:t>
       </w:r>
       <w:r>
         <w:rPr>
@@ -2129,27 +1680,8 @@
           <w:bCs/>
           <w:highlight w:val="magenta"/>
         </w:rPr>
-        <w:t xml:space="preserve">. </w:t>
-      </w:r>
-      <w:proofErr w:type="spellStart"/>
-      <w:r>
-        <w:rPr>
-          <w:b/>
-          <w:bCs/>
-          <w:highlight w:val="magenta"/>
-        </w:rPr>
-        <w:t>justify-content</w:t>
-      </w:r>
-      <w:proofErr w:type="spellEnd"/>
-      <w:r>
-        <w:rPr>
-          <w:b/>
-          <w:bCs/>
-          <w:highlight w:val="magenta"/>
-        </w:rPr>
-        <w:t xml:space="preserve">: </w:t>
-      </w:r>
-      <w:proofErr w:type="spellStart"/>
+        <w:t xml:space="preserve">. justify-content: </w:t>
+      </w:r>
       <w:r>
         <w:rPr>
           <w:b/>
@@ -2158,7 +1690,6 @@
         </w:rPr>
         <w:t>flex-end</w:t>
       </w:r>
-      <w:proofErr w:type="spellEnd"/>
       <w:r>
         <w:rPr>
           <w:highlight w:val="magenta"/>
@@ -2166,31 +1697,13 @@
         <w:t xml:space="preserve"> </w:t>
       </w:r>
       <w:r>
-        <w:t xml:space="preserve">= </w:t>
-      </w:r>
-      <w:proofErr w:type="spellStart"/>
-      <w:r>
-        <w:t>row</w:t>
-      </w:r>
-      <w:proofErr w:type="spellEnd"/>
+        <w:t>= row</w:t>
+      </w:r>
       <w:r>
         <w:t xml:space="preserve"> </w:t>
       </w:r>
-      <w:proofErr w:type="spellStart"/>
-      <w:r>
-        <w:t>main-axis</w:t>
-      </w:r>
-      <w:proofErr w:type="spellEnd"/>
-      <w:r>
-        <w:t xml:space="preserve"> é linha e </w:t>
-      </w:r>
-      <w:proofErr w:type="spellStart"/>
-      <w:r>
-        <w:t>flex-end</w:t>
-      </w:r>
-      <w:proofErr w:type="spellEnd"/>
-      <w:r>
-        <w:t xml:space="preserve"> é</w:t>
+      <w:r>
+        <w:t>main-axis é linha e flex-end é</w:t>
       </w:r>
       <w:r>
         <w:t xml:space="preserve"> </w:t>
@@ -2239,23 +1752,13 @@
         </w:rPr>
         <w:t xml:space="preserve"> </w:t>
       </w:r>
-      <w:proofErr w:type="spellStart"/>
-      <w:r>
-        <w:rPr>
-          <w:b/>
-          <w:bCs/>
-          <w:highlight w:val="magenta"/>
-        </w:rPr>
-        <w:t>justify-content</w:t>
-      </w:r>
-      <w:proofErr w:type="spellEnd"/>
-      <w:r>
-        <w:rPr>
-          <w:b/>
-          <w:bCs/>
-          <w:highlight w:val="magenta"/>
-        </w:rPr>
-        <w:t>: center</w:t>
+      <w:r>
+        <w:rPr>
+          <w:b/>
+          <w:bCs/>
+          <w:highlight w:val="magenta"/>
+        </w:rPr>
+        <w:t>justify-content: center</w:t>
       </w:r>
       <w:r>
         <w:rPr>
@@ -2264,29 +1767,47 @@
         </w:rPr>
         <w:t xml:space="preserve"> = </w:t>
       </w:r>
-      <w:proofErr w:type="spellStart"/>
-      <w:r>
-        <w:t>row</w:t>
-      </w:r>
-      <w:proofErr w:type="spellEnd"/>
-      <w:r>
+      <w:r>
+        <w:t>row main-axis é linha, então flex-center é grudado no meio. (sobra para os dois lados).</w:t>
+      </w:r>
+    </w:p>
+    <w:p>
+      <w:pPr>
+        <w:pStyle w:val="PargrafodaLista"/>
+        <w:ind w:left="1423"/>
+        <w:jc w:val="both"/>
+      </w:pPr>
+      <w:r>
+        <w:rPr>
+          <w:b/>
+          <w:bCs/>
+        </w:rPr>
+        <w:tab/>
+      </w:r>
+      <w:r>
+        <w:rPr>
+          <w:b/>
+          <w:bCs/>
+          <w:highlight w:val="magenta"/>
+        </w:rPr>
+        <w:t>4. justify-content: space-btween</w:t>
+      </w:r>
+      <w:r>
+        <w:rPr>
+          <w:b/>
+          <w:bCs/>
+        </w:rPr>
+        <w:t xml:space="preserve"> =</w:t>
+      </w:r>
+      <w:r>
+        <w:rPr>
+          <w:b/>
+          <w:bCs/>
+        </w:rPr>
         <w:t xml:space="preserve"> </w:t>
       </w:r>
-      <w:proofErr w:type="spellStart"/>
-      <w:r>
-        <w:t>main-axis</w:t>
-      </w:r>
-      <w:proofErr w:type="spellEnd"/>
-      <w:r>
-        <w:t xml:space="preserve"> é linha, então </w:t>
-      </w:r>
-      <w:proofErr w:type="spellStart"/>
-      <w:r>
-        <w:t>flex</w:t>
-      </w:r>
-      <w:proofErr w:type="spellEnd"/>
-      <w:r>
-        <w:t>-center é grudado no meio. (sobra para os dois lados).</w:t>
+      <w:r>
+        <w:t>row o main-axis é linha, então gruda nos dois lados e deixa um espaço padrão entre os itens. (1° item no flex-start e último item no flex-end e o restante vai ser colocado no meio com espaçamento igual entre eles.)</w:t>
       </w:r>
     </w:p>
     <w:p>
@@ -2308,81 +1829,40 @@
           <w:bCs/>
           <w:highlight w:val="magenta"/>
         </w:rPr>
-        <w:t xml:space="preserve">4. </w:t>
-      </w:r>
-      <w:proofErr w:type="spellStart"/>
-      <w:r>
-        <w:rPr>
-          <w:b/>
-          <w:bCs/>
-          <w:highlight w:val="magenta"/>
-        </w:rPr>
-        <w:t>justify-content</w:t>
-      </w:r>
-      <w:proofErr w:type="spellEnd"/>
-      <w:r>
-        <w:rPr>
-          <w:b/>
-          <w:bCs/>
-          <w:highlight w:val="magenta"/>
-        </w:rPr>
-        <w:t xml:space="preserve">: </w:t>
-      </w:r>
-      <w:proofErr w:type="spellStart"/>
-      <w:r>
-        <w:rPr>
-          <w:b/>
-          <w:bCs/>
-          <w:highlight w:val="magenta"/>
-        </w:rPr>
-        <w:t>space-btween</w:t>
-      </w:r>
-      <w:proofErr w:type="spellEnd"/>
-      <w:r>
-        <w:rPr>
-          <w:b/>
-          <w:bCs/>
-        </w:rPr>
-        <w:t xml:space="preserve"> =</w:t>
-      </w:r>
-      <w:r>
-        <w:rPr>
-          <w:b/>
-          <w:bCs/>
-        </w:rPr>
-        <w:t xml:space="preserve"> </w:t>
-      </w:r>
-      <w:proofErr w:type="spellStart"/>
-      <w:r>
-        <w:t>row</w:t>
-      </w:r>
-      <w:proofErr w:type="spellEnd"/>
-      <w:r>
-        <w:t xml:space="preserve"> o </w:t>
-      </w:r>
-      <w:proofErr w:type="spellStart"/>
-      <w:r>
-        <w:t>main-axis</w:t>
-      </w:r>
-      <w:proofErr w:type="spellEnd"/>
-      <w:r>
-        <w:t xml:space="preserve"> é linha, então gruda nos dois lados e deixa um espaço padrão entre os itens. (1° item no </w:t>
-      </w:r>
-      <w:proofErr w:type="spellStart"/>
-      <w:r>
-        <w:t>flex</w:t>
-      </w:r>
-      <w:proofErr w:type="spellEnd"/>
-      <w:r>
-        <w:t xml:space="preserve">-start e último item no </w:t>
-      </w:r>
-      <w:proofErr w:type="spellStart"/>
-      <w:r>
-        <w:t>flex-end</w:t>
-      </w:r>
-      <w:proofErr w:type="spellEnd"/>
-      <w:r>
-        <w:t xml:space="preserve"> e o restante vai ser colocado no meio com espaçamento igual entre eles.)</w:t>
+        <w:t>5. justify-content: space-evenly</w:t>
+      </w:r>
+      <w:r>
+        <w:rPr>
+          <w:b/>
+          <w:bCs/>
+        </w:rPr>
+        <w:t xml:space="preserve"> = </w:t>
+      </w:r>
+      <w:r>
+        <w:t xml:space="preserve">row o main-axis é linha, ele coloca espaçamento igual </w:t>
+      </w:r>
+      <w:r>
+        <w:rPr>
+          <w:b/>
+          <w:bCs/>
+        </w:rPr>
+        <w:t xml:space="preserve">antes </w:t>
+      </w:r>
+      <w:r>
+        <w:t xml:space="preserve">e </w:t>
+      </w:r>
+      <w:r>
+        <w:rPr>
+          <w:b/>
+          <w:bCs/>
+        </w:rPr>
+        <w:t xml:space="preserve">depois </w:t>
+      </w:r>
+      <w:r>
+        <w:t>de todos os itens.</w:t>
+      </w:r>
+      <w:r>
+        <w:t xml:space="preserve"> (espaçamento antes e depois é tudo igual).</w:t>
       </w:r>
     </w:p>
     <w:p>
@@ -2404,132 +1884,8 @@
           <w:bCs/>
           <w:highlight w:val="magenta"/>
         </w:rPr>
-        <w:t xml:space="preserve">5. </w:t>
-      </w:r>
-      <w:proofErr w:type="spellStart"/>
-      <w:r>
-        <w:rPr>
-          <w:b/>
-          <w:bCs/>
-          <w:highlight w:val="magenta"/>
-        </w:rPr>
-        <w:t>justify-content</w:t>
-      </w:r>
-      <w:proofErr w:type="spellEnd"/>
-      <w:r>
-        <w:rPr>
-          <w:b/>
-          <w:bCs/>
-          <w:highlight w:val="magenta"/>
-        </w:rPr>
-        <w:t xml:space="preserve">: </w:t>
-      </w:r>
-      <w:proofErr w:type="spellStart"/>
-      <w:r>
-        <w:rPr>
-          <w:b/>
-          <w:bCs/>
-          <w:highlight w:val="magenta"/>
-        </w:rPr>
-        <w:t>space-evenly</w:t>
-      </w:r>
-      <w:proofErr w:type="spellEnd"/>
-      <w:r>
-        <w:rPr>
-          <w:b/>
-          <w:bCs/>
-        </w:rPr>
-        <w:t xml:space="preserve"> = </w:t>
-      </w:r>
-      <w:proofErr w:type="spellStart"/>
-      <w:r>
-        <w:t>row</w:t>
-      </w:r>
-      <w:proofErr w:type="spellEnd"/>
-      <w:r>
-        <w:t xml:space="preserve"> o </w:t>
-      </w:r>
-      <w:proofErr w:type="spellStart"/>
-      <w:r>
-        <w:t>main-axis</w:t>
-      </w:r>
-      <w:proofErr w:type="spellEnd"/>
-      <w:r>
-        <w:t xml:space="preserve"> é linha, ele coloca espaçamento igual </w:t>
-      </w:r>
-      <w:r>
-        <w:rPr>
-          <w:b/>
-          <w:bCs/>
-        </w:rPr>
-        <w:t xml:space="preserve">antes </w:t>
-      </w:r>
-      <w:r>
-        <w:t xml:space="preserve">e </w:t>
-      </w:r>
-      <w:r>
-        <w:rPr>
-          <w:b/>
-          <w:bCs/>
-        </w:rPr>
-        <w:t xml:space="preserve">depois </w:t>
-      </w:r>
-      <w:r>
-        <w:t>de todos os itens.</w:t>
-      </w:r>
-      <w:r>
-        <w:t xml:space="preserve"> (espaçamento antes e depois é tudo igual).</w:t>
-      </w:r>
-    </w:p>
-    <w:p>
-      <w:pPr>
-        <w:pStyle w:val="PargrafodaLista"/>
-        <w:ind w:left="1423"/>
-        <w:jc w:val="both"/>
-      </w:pPr>
-      <w:r>
-        <w:rPr>
-          <w:b/>
-          <w:bCs/>
-        </w:rPr>
-        <w:tab/>
-      </w:r>
-      <w:r>
-        <w:rPr>
-          <w:b/>
-          <w:bCs/>
-          <w:highlight w:val="magenta"/>
-        </w:rPr>
-        <w:t xml:space="preserve">6. </w:t>
-      </w:r>
-      <w:proofErr w:type="spellStart"/>
-      <w:r>
-        <w:rPr>
-          <w:b/>
-          <w:bCs/>
-          <w:highlight w:val="magenta"/>
-        </w:rPr>
-        <w:t>justify-content</w:t>
-      </w:r>
-      <w:proofErr w:type="spellEnd"/>
-      <w:r>
-        <w:rPr>
-          <w:b/>
-          <w:bCs/>
-          <w:highlight w:val="magenta"/>
-        </w:rPr>
-        <w:t xml:space="preserve">: </w:t>
-      </w:r>
-      <w:proofErr w:type="spellStart"/>
-      <w:r>
-        <w:rPr>
-          <w:b/>
-          <w:bCs/>
-          <w:highlight w:val="magenta"/>
-        </w:rPr>
-        <w:t>space-arround</w:t>
-      </w:r>
-      <w:proofErr w:type="spellEnd"/>
+        <w:t>6. justify-content: space-arround</w:t>
+      </w:r>
       <w:r>
         <w:rPr>
           <w:b/>
@@ -2537,32 +1893,11 @@
         </w:rPr>
         <w:t xml:space="preserve">= </w:t>
       </w:r>
-      <w:proofErr w:type="spellStart"/>
-      <w:r>
-        <w:t>row</w:t>
-      </w:r>
-      <w:proofErr w:type="spellEnd"/>
-      <w:r>
-        <w:t xml:space="preserve"> o </w:t>
-      </w:r>
-      <w:proofErr w:type="spellStart"/>
-      <w:r>
-        <w:t>main-axis</w:t>
-      </w:r>
-      <w:proofErr w:type="spellEnd"/>
-      <w:r>
-        <w:t xml:space="preserve"> é linha, então ele divide o container na quantidade de itens e coloca o idem dentro dessa sobra. (sobra</w:t>
-      </w:r>
-      <w:r>
-        <w:t xml:space="preserve"> do “</w:t>
-      </w:r>
-      <w:proofErr w:type="spellStart"/>
-      <w:r>
-        <w:t>space-around</w:t>
-      </w:r>
-      <w:proofErr w:type="spellEnd"/>
-      <w:r>
-        <w:t>” espaço ao redor</w:t>
+      <w:r>
+        <w:t>row o main-axis é linha, então ele divide o container na quantidade de itens e coloca o idem dentro dessa sobra. (sobra</w:t>
+      </w:r>
+      <w:r>
+        <w:t xml:space="preserve"> do “space-around” espaço ao redor</w:t>
       </w:r>
       <w:r>
         <w:t xml:space="preserve"> é somada).</w:t>
@@ -2697,7 +2032,6 @@
           <w:highlight w:val="magenta"/>
         </w:rPr>
       </w:pPr>
-      <w:proofErr w:type="spellStart"/>
       <w:r>
         <w:rPr>
           <w:b/>
@@ -2705,16 +2039,7 @@
           <w:highlight w:val="magenta"/>
         </w:rPr>
         <w:lastRenderedPageBreak/>
-        <w:t>Justify-content</w:t>
-      </w:r>
-      <w:proofErr w:type="spellEnd"/>
-      <w:r>
-        <w:rPr>
-          <w:b/>
-          <w:bCs/>
-          <w:highlight w:val="magenta"/>
-        </w:rPr>
-        <w:t xml:space="preserve"> para Direction COLUMN:</w:t>
+        <w:t>Justify-content para Direction COLUMN:</w:t>
       </w:r>
       <w:r>
         <w:rPr>
@@ -2728,61 +2053,20 @@
         <w:t>É o alinhamento principal</w:t>
       </w:r>
       <w:r>
-        <w:t xml:space="preserve"> (</w:t>
-      </w:r>
-      <w:proofErr w:type="spellStart"/>
-      <w:r>
-        <w:t>justify-contet</w:t>
-      </w:r>
-      <w:proofErr w:type="spellEnd"/>
-      <w:r>
-        <w:t xml:space="preserve"> </w:t>
+        <w:t xml:space="preserve"> (justify-contet </w:t>
       </w:r>
       <w:r>
         <w:sym w:font="Wingdings" w:char="F0E0"/>
       </w:r>
       <w:r>
-        <w:t xml:space="preserve"> </w:t>
-      </w:r>
-      <w:proofErr w:type="spellStart"/>
-      <w:r>
-        <w:t>main-axis</w:t>
-      </w:r>
-      <w:proofErr w:type="spellEnd"/>
-      <w:r>
-        <w:t xml:space="preserve">) se for </w:t>
-      </w:r>
-      <w:proofErr w:type="spellStart"/>
-      <w:r>
-        <w:rPr>
-          <w:b/>
-          <w:bCs/>
-        </w:rPr>
-        <w:t>row</w:t>
-      </w:r>
-      <w:proofErr w:type="spellEnd"/>
-      <w:r>
-        <w:rPr>
-          <w:b/>
-          <w:bCs/>
-        </w:rPr>
-        <w:t xml:space="preserve"> (referência é linha) se for </w:t>
-      </w:r>
-      <w:proofErr w:type="spellStart"/>
-      <w:r>
-        <w:rPr>
-          <w:b/>
-          <w:bCs/>
-        </w:rPr>
-        <w:t>column</w:t>
-      </w:r>
-      <w:proofErr w:type="spellEnd"/>
-      <w:r>
-        <w:rPr>
-          <w:b/>
-          <w:bCs/>
-        </w:rPr>
-        <w:t xml:space="preserve"> (referência é coluna).</w:t>
+        <w:t xml:space="preserve"> main-axis) se for </w:t>
+      </w:r>
+      <w:r>
+        <w:rPr>
+          <w:b/>
+          <w:bCs/>
+        </w:rPr>
+        <w:t>row (referência é linha) se for column (referência é coluna).</w:t>
       </w:r>
     </w:p>
     <w:p>
@@ -2797,41 +2081,13 @@
           <w:highlight w:val="magenta"/>
         </w:rPr>
       </w:pPr>
-      <w:proofErr w:type="spellStart"/>
-      <w:r>
-        <w:rPr>
-          <w:b/>
-          <w:bCs/>
-          <w:highlight w:val="magenta"/>
-        </w:rPr>
-        <w:t>Justify-content</w:t>
-      </w:r>
-      <w:proofErr w:type="spellEnd"/>
-      <w:r>
-        <w:rPr>
-          <w:b/>
-          <w:bCs/>
-          <w:highlight w:val="magenta"/>
-        </w:rPr>
-        <w:t xml:space="preserve">: </w:t>
-      </w:r>
-      <w:proofErr w:type="spellStart"/>
-      <w:r>
-        <w:rPr>
-          <w:b/>
-          <w:bCs/>
-          <w:highlight w:val="magenta"/>
-        </w:rPr>
-        <w:t>flex</w:t>
-      </w:r>
-      <w:proofErr w:type="spellEnd"/>
-      <w:r>
-        <w:rPr>
-          <w:b/>
-          <w:bCs/>
-          <w:highlight w:val="magenta"/>
-        </w:rPr>
-        <w:t>-start</w:t>
+      <w:r>
+        <w:rPr>
+          <w:b/>
+          <w:bCs/>
+          <w:highlight w:val="magenta"/>
+        </w:rPr>
+        <w:t>Justify-content: flex-start</w:t>
       </w:r>
       <w:r>
         <w:rPr>
@@ -2840,35 +2096,14 @@
         </w:rPr>
         <w:t xml:space="preserve"> = </w:t>
       </w:r>
-      <w:proofErr w:type="spellStart"/>
-      <w:r>
-        <w:t>column</w:t>
-      </w:r>
-      <w:proofErr w:type="spellEnd"/>
-      <w:r>
-        <w:t xml:space="preserve"> é coluna</w:t>
-      </w:r>
-      <w:r>
-        <w:t xml:space="preserve"> então </w:t>
-      </w:r>
-      <w:proofErr w:type="spellStart"/>
-      <w:r>
-        <w:t>main-axis</w:t>
-      </w:r>
-      <w:proofErr w:type="spellEnd"/>
-      <w:r>
-        <w:t xml:space="preserve"> é vertical</w:t>
-      </w:r>
-      <w:r>
-        <w:t xml:space="preserve">, então </w:t>
-      </w:r>
-      <w:proofErr w:type="spellStart"/>
-      <w:r>
-        <w:t>flex</w:t>
-      </w:r>
-      <w:proofErr w:type="spellEnd"/>
-      <w:r>
-        <w:t>-start é topo. (sobra espaço livre em baixo).</w:t>
+      <w:r>
+        <w:t>column é coluna</w:t>
+      </w:r>
+      <w:r>
+        <w:t xml:space="preserve"> então main-axis é vertical</w:t>
+      </w:r>
+      <w:r>
+        <w:t>, então flex-start é topo. (sobra espaço livre em baixo).</w:t>
       </w:r>
     </w:p>
     <w:p>
@@ -2883,42 +2118,14 @@
           <w:highlight w:val="magenta"/>
         </w:rPr>
       </w:pPr>
-      <w:proofErr w:type="spellStart"/>
-      <w:r>
-        <w:rPr>
-          <w:b/>
-          <w:bCs/>
-          <w:highlight w:val="magenta"/>
-        </w:rPr>
-        <w:t>Justify-content</w:t>
-      </w:r>
-      <w:proofErr w:type="spellEnd"/>
-      <w:r>
-        <w:rPr>
-          <w:b/>
-          <w:bCs/>
-          <w:highlight w:val="magenta"/>
-        </w:rPr>
-        <w:t xml:space="preserve">: </w:t>
-      </w:r>
-      <w:proofErr w:type="spellStart"/>
-      <w:r>
-        <w:rPr>
-          <w:b/>
-          <w:bCs/>
-          <w:highlight w:val="magenta"/>
-        </w:rPr>
-        <w:t>flex-</w:t>
-      </w:r>
-      <w:r>
-        <w:rPr>
-          <w:b/>
-          <w:bCs/>
-          <w:highlight w:val="magenta"/>
-        </w:rPr>
-        <w:t>end</w:t>
-      </w:r>
-      <w:proofErr w:type="spellEnd"/>
+      <w:r>
+        <w:rPr>
+          <w:b/>
+          <w:bCs/>
+          <w:highlight w:val="magenta"/>
+        </w:rPr>
+        <w:t>Justify-content: flex-end</w:t>
+      </w:r>
       <w:r>
         <w:rPr>
           <w:b/>
@@ -2926,50 +2133,14 @@
         </w:rPr>
         <w:t xml:space="preserve"> = </w:t>
       </w:r>
-      <w:proofErr w:type="spellStart"/>
-      <w:r>
-        <w:t>column</w:t>
-      </w:r>
-      <w:proofErr w:type="spellEnd"/>
-      <w:r>
-        <w:t xml:space="preserve"> é coluna</w:t>
-      </w:r>
-      <w:r>
-        <w:t xml:space="preserve"> então </w:t>
-      </w:r>
-      <w:proofErr w:type="spellStart"/>
-      <w:r>
-        <w:t>main-axis</w:t>
-      </w:r>
-      <w:proofErr w:type="spellEnd"/>
-      <w:r>
-        <w:t xml:space="preserve"> é vertical</w:t>
-      </w:r>
-      <w:r>
-        <w:t xml:space="preserve">, então </w:t>
-      </w:r>
-      <w:proofErr w:type="spellStart"/>
-      <w:r>
-        <w:t>flex-</w:t>
-      </w:r>
-      <w:r>
-        <w:t>end</w:t>
-      </w:r>
-      <w:proofErr w:type="spellEnd"/>
-      <w:r>
-        <w:t xml:space="preserve"> é </w:t>
-      </w:r>
-      <w:r>
-        <w:t>em baixo</w:t>
-      </w:r>
-      <w:r>
-        <w:t xml:space="preserve">. (sobra espaço livre em </w:t>
-      </w:r>
-      <w:r>
-        <w:t>cima</w:t>
-      </w:r>
-      <w:r>
-        <w:t>).</w:t>
+      <w:r>
+        <w:t>column é coluna</w:t>
+      </w:r>
+      <w:r>
+        <w:t xml:space="preserve"> então main-axis é vertical</w:t>
+      </w:r>
+      <w:r>
+        <w:t>, então flex-end é em baixo. (sobra espaço livre em cima).</w:t>
       </w:r>
     </w:p>
     <w:p>
@@ -2984,23 +2155,13 @@
           <w:highlight w:val="magenta"/>
         </w:rPr>
       </w:pPr>
-      <w:proofErr w:type="spellStart"/>
-      <w:r>
-        <w:rPr>
-          <w:b/>
-          <w:bCs/>
-          <w:highlight w:val="magenta"/>
-        </w:rPr>
-        <w:t>Justify-content</w:t>
-      </w:r>
-      <w:proofErr w:type="spellEnd"/>
-      <w:r>
-        <w:rPr>
-          <w:b/>
-          <w:bCs/>
-          <w:highlight w:val="magenta"/>
-        </w:rPr>
-        <w:t xml:space="preserve">: center: </w:t>
+      <w:r>
+        <w:rPr>
+          <w:b/>
+          <w:bCs/>
+          <w:highlight w:val="magenta"/>
+        </w:rPr>
+        <w:t xml:space="preserve">Justify-content: center: </w:t>
       </w:r>
       <w:r>
         <w:rPr>
@@ -3009,24 +2170,11 @@
         </w:rPr>
         <w:t xml:space="preserve">= </w:t>
       </w:r>
-      <w:proofErr w:type="spellStart"/>
-      <w:r>
-        <w:t>column</w:t>
-      </w:r>
-      <w:proofErr w:type="spellEnd"/>
-      <w:r>
-        <w:t xml:space="preserve"> é coluna</w:t>
-      </w:r>
-      <w:r>
-        <w:t xml:space="preserve"> e </w:t>
-      </w:r>
-      <w:proofErr w:type="spellStart"/>
-      <w:r>
-        <w:t>main-axis</w:t>
-      </w:r>
-      <w:proofErr w:type="spellEnd"/>
-      <w:r>
-        <w:t xml:space="preserve"> é vertical</w:t>
+      <w:r>
+        <w:t>column é coluna</w:t>
+      </w:r>
+      <w:r>
+        <w:t xml:space="preserve"> e main-axis é vertical</w:t>
       </w:r>
       <w:r>
         <w:t>, então ele centraliza o conteúdo. (sobra espaço igual em cima e em baixo).</w:t>
@@ -3044,43 +2192,14 @@
           <w:highlight w:val="magenta"/>
         </w:rPr>
       </w:pPr>
-      <w:proofErr w:type="spellStart"/>
-      <w:r>
-        <w:rPr>
-          <w:b/>
-          <w:bCs/>
-          <w:highlight w:val="magenta"/>
-        </w:rPr>
-        <w:t>Justify-content</w:t>
-      </w:r>
-      <w:proofErr w:type="spellEnd"/>
-      <w:r>
-        <w:rPr>
-          <w:b/>
-          <w:bCs/>
-          <w:highlight w:val="magenta"/>
-        </w:rPr>
-        <w:t xml:space="preserve">: </w:t>
-      </w:r>
-      <w:proofErr w:type="spellStart"/>
-      <w:r>
-        <w:rPr>
-          <w:b/>
-          <w:bCs/>
-          <w:highlight w:val="magenta"/>
-        </w:rPr>
-        <w:t>space-</w:t>
-      </w:r>
-      <w:proofErr w:type="gramStart"/>
-      <w:r>
-        <w:rPr>
-          <w:b/>
-          <w:bCs/>
-          <w:highlight w:val="magenta"/>
-        </w:rPr>
-        <w:t>btween</w:t>
-      </w:r>
-      <w:proofErr w:type="spellEnd"/>
+      <w:r>
+        <w:rPr>
+          <w:b/>
+          <w:bCs/>
+          <w:highlight w:val="magenta"/>
+        </w:rPr>
+        <w:t>Justify-content: space-btween</w:t>
+      </w:r>
       <w:r>
         <w:rPr>
           <w:b/>
@@ -3089,27 +2208,7 @@
         <w:t xml:space="preserve"> </w:t>
       </w:r>
       <w:r>
-        <w:t xml:space="preserve"> =</w:t>
-      </w:r>
-      <w:proofErr w:type="gramEnd"/>
-      <w:r>
-        <w:t xml:space="preserve"> </w:t>
-      </w:r>
-      <w:proofErr w:type="spellStart"/>
-      <w:r>
-        <w:t>column</w:t>
-      </w:r>
-      <w:proofErr w:type="spellEnd"/>
-      <w:r>
-        <w:t xml:space="preserve"> é coluna e </w:t>
-      </w:r>
-      <w:proofErr w:type="spellStart"/>
-      <w:r>
-        <w:t>main-axis</w:t>
-      </w:r>
-      <w:proofErr w:type="spellEnd"/>
-      <w:r>
-        <w:t xml:space="preserve"> é coluna, então coloca o 1° e último item grudados, respectivamente no topo e em baixo e preenche com o restante no meio.</w:t>
+        <w:t xml:space="preserve"> = column é coluna e main-axis é coluna, então coloca o 1° e último item grudados, respectivamente no topo e em baixo e preenche com o restante no meio.</w:t>
       </w:r>
     </w:p>
     <w:p>
@@ -3124,34 +2223,14 @@
           <w:highlight w:val="magenta"/>
         </w:rPr>
       </w:pPr>
-      <w:proofErr w:type="spellStart"/>
-      <w:r>
-        <w:rPr>
-          <w:b/>
-          <w:bCs/>
-          <w:highlight w:val="magenta"/>
-        </w:rPr>
-        <w:t>Justify-content</w:t>
-      </w:r>
-      <w:proofErr w:type="spellEnd"/>
-      <w:r>
-        <w:rPr>
-          <w:b/>
-          <w:bCs/>
-          <w:highlight w:val="magenta"/>
-        </w:rPr>
-        <w:t xml:space="preserve">: </w:t>
-      </w:r>
-      <w:proofErr w:type="spellStart"/>
-      <w:r>
-        <w:rPr>
-          <w:b/>
-          <w:bCs/>
-          <w:highlight w:val="magenta"/>
-        </w:rPr>
-        <w:t>space-evenly</w:t>
-      </w:r>
-      <w:proofErr w:type="spellEnd"/>
+      <w:r>
+        <w:rPr>
+          <w:b/>
+          <w:bCs/>
+          <w:highlight w:val="magenta"/>
+        </w:rPr>
+        <w:t>Justify-content: space-evenly</w:t>
+      </w:r>
       <w:r>
         <w:rPr>
           <w:highlight w:val="magenta"/>
@@ -3159,31 +2238,7 @@
         <w:t xml:space="preserve"> </w:t>
       </w:r>
       <w:r>
-        <w:t xml:space="preserve">= </w:t>
-      </w:r>
-      <w:proofErr w:type="spellStart"/>
-      <w:r>
-        <w:t>column</w:t>
-      </w:r>
-      <w:proofErr w:type="spellEnd"/>
-      <w:r>
-        <w:t xml:space="preserve"> é coluna e o </w:t>
-      </w:r>
-      <w:proofErr w:type="spellStart"/>
-      <w:r>
-        <w:t>main-axis</w:t>
-      </w:r>
-      <w:proofErr w:type="spellEnd"/>
-      <w:r>
-        <w:t xml:space="preserve"> é vertical, então ele coloca espaços </w:t>
-      </w:r>
-      <w:proofErr w:type="spellStart"/>
-      <w:r>
-        <w:t>iguas</w:t>
-      </w:r>
-      <w:proofErr w:type="spellEnd"/>
-      <w:r>
-        <w:t xml:space="preserve"> entre os itens.</w:t>
+        <w:t>= column é coluna e o main-axis é vertical, então ele coloca espaços iguas entre os itens.</w:t>
       </w:r>
     </w:p>
     <w:p>
@@ -3274,41 +2329,13 @@
           </wp:anchor>
         </w:drawing>
       </w:r>
-      <w:proofErr w:type="spellStart"/>
-      <w:r>
-        <w:rPr>
-          <w:b/>
-          <w:bCs/>
-          <w:highlight w:val="magenta"/>
-        </w:rPr>
-        <w:t>Justify-content</w:t>
-      </w:r>
-      <w:proofErr w:type="spellEnd"/>
-      <w:r>
-        <w:rPr>
-          <w:b/>
-          <w:bCs/>
-          <w:highlight w:val="magenta"/>
-        </w:rPr>
-        <w:t xml:space="preserve">: </w:t>
-      </w:r>
-      <w:proofErr w:type="spellStart"/>
-      <w:r>
-        <w:rPr>
-          <w:b/>
-          <w:bCs/>
-          <w:highlight w:val="magenta"/>
-        </w:rPr>
-        <w:t>space-arround</w:t>
-      </w:r>
-      <w:proofErr w:type="spellEnd"/>
-      <w:r>
-        <w:rPr>
-          <w:b/>
-          <w:bCs/>
-          <w:highlight w:val="magenta"/>
-        </w:rPr>
-        <w:t xml:space="preserve"> </w:t>
+      <w:r>
+        <w:rPr>
+          <w:b/>
+          <w:bCs/>
+          <w:highlight w:val="magenta"/>
+        </w:rPr>
+        <w:t xml:space="preserve">Justify-content: space-arround </w:t>
       </w:r>
       <w:r>
         <w:rPr>
@@ -3317,32 +2344,11 @@
         </w:rPr>
         <w:t xml:space="preserve">= </w:t>
       </w:r>
-      <w:proofErr w:type="spellStart"/>
-      <w:r>
-        <w:t>column</w:t>
-      </w:r>
-      <w:proofErr w:type="spellEnd"/>
-      <w:r>
-        <w:t xml:space="preserve"> é coluna e o </w:t>
-      </w:r>
-      <w:proofErr w:type="spellStart"/>
-      <w:r>
-        <w:t>main-axis</w:t>
-      </w:r>
-      <w:proofErr w:type="spellEnd"/>
-      <w:r>
-        <w:t xml:space="preserve"> é vertical, então ele soma os espaços anteriores e posteriores, o 1° e últimos item não possuem espaços anteriores e posteriores, respectivamente.</w:t>
-      </w:r>
-      <w:r>
-        <w:t xml:space="preserve"> (sobra é a soma do espaço ao redor, ou seja, “</w:t>
-      </w:r>
-      <w:proofErr w:type="spellStart"/>
-      <w:r>
-        <w:t>space-around</w:t>
-      </w:r>
-      <w:proofErr w:type="spellEnd"/>
-      <w:r>
-        <w:t>”).</w:t>
+      <w:r>
+        <w:t>column é coluna e o main-axis é vertical, então ele soma os espaços anteriores e posteriores, o 1° e últimos item não possuem espaços anteriores e posteriores, respectivamente.</w:t>
+      </w:r>
+      <w:r>
+        <w:t xml:space="preserve"> (sobra é a soma do espaço ao redor, ou seja, “space-around”).</w:t>
       </w:r>
     </w:p>
     <w:p>
@@ -3504,7 +2510,6 @@
         </w:numPr>
         <w:jc w:val="both"/>
       </w:pPr>
-      <w:proofErr w:type="spellStart"/>
       <w:r>
         <w:rPr>
           <w:b/>
@@ -3512,73 +2517,23 @@
           <w:highlight w:val="magenta"/>
         </w:rPr>
         <w:lastRenderedPageBreak/>
-        <w:t>Align-items</w:t>
-      </w:r>
-      <w:proofErr w:type="spellEnd"/>
-      <w:r>
-        <w:rPr>
-          <w:b/>
-          <w:bCs/>
-          <w:highlight w:val="magenta"/>
-        </w:rPr>
-        <w:t xml:space="preserve">: </w:t>
-      </w:r>
-      <w:r>
-        <w:t xml:space="preserve">é o posicionamento não principal e é relativo ao </w:t>
-      </w:r>
-      <w:proofErr w:type="spellStart"/>
-      <w:r>
-        <w:t>cross-axis</w:t>
-      </w:r>
-      <w:proofErr w:type="spellEnd"/>
-      <w:r>
-        <w:t xml:space="preserve"> (eixo perpendicular).</w:t>
-      </w:r>
-      <w:r>
-        <w:t xml:space="preserve"> Se vier no tipo </w:t>
-      </w:r>
-      <w:proofErr w:type="spellStart"/>
-      <w:r>
-        <w:t>row</w:t>
-      </w:r>
-      <w:proofErr w:type="spellEnd"/>
-      <w:r>
-        <w:t xml:space="preserve"> (linha) o </w:t>
-      </w:r>
-      <w:proofErr w:type="spellStart"/>
-      <w:r>
-        <w:t>cross-axis</w:t>
-      </w:r>
-      <w:proofErr w:type="spellEnd"/>
-      <w:r>
-        <w:t xml:space="preserve"> é o eixo vertical. Ele vem por padrão com o valor </w:t>
-      </w:r>
-      <w:proofErr w:type="spellStart"/>
-      <w:r>
-        <w:rPr>
-          <w:b/>
-          <w:bCs/>
-        </w:rPr>
-        <w:t>stretch</w:t>
-      </w:r>
-      <w:proofErr w:type="spellEnd"/>
-      <w:r>
-        <w:rPr>
-          <w:b/>
-          <w:bCs/>
-        </w:rPr>
-        <w:t xml:space="preserve"> </w:t>
-      </w:r>
-      <w:r>
-        <w:t xml:space="preserve">(estica o conteúdo junto com o esticamento do </w:t>
-      </w:r>
-      <w:proofErr w:type="spellStart"/>
-      <w:r>
-        <w:t>cross-exis</w:t>
-      </w:r>
-      <w:proofErr w:type="spellEnd"/>
-      <w:r>
-        <w:t>)</w:t>
+        <w:t xml:space="preserve">Align-items: </w:t>
+      </w:r>
+      <w:r>
+        <w:t>é o posicionamento não principal e é relativo ao cross-axis (eixo perpendicular).</w:t>
+      </w:r>
+      <w:r>
+        <w:t xml:space="preserve"> Se vier no tipo row (linha) o cross-axis é o eixo vertical. Ele vem por padrão com o valor </w:t>
+      </w:r>
+      <w:r>
+        <w:rPr>
+          <w:b/>
+          <w:bCs/>
+        </w:rPr>
+        <w:t xml:space="preserve">stretch </w:t>
+      </w:r>
+      <w:r>
+        <w:t>(estica o conteúdo junto com o esticamento do cross-exis)</w:t>
       </w:r>
       <w:r>
         <w:t>.</w:t>
@@ -3593,37 +2548,12 @@
         </w:numPr>
         <w:jc w:val="both"/>
       </w:pPr>
-      <w:proofErr w:type="spellStart"/>
-      <w:r>
-        <w:rPr>
-          <w:b/>
-          <w:bCs/>
-        </w:rPr>
-        <w:t>Align-items</w:t>
-      </w:r>
-      <w:proofErr w:type="spellEnd"/>
-      <w:r>
-        <w:rPr>
-          <w:b/>
-          <w:bCs/>
-        </w:rPr>
-        <w:t xml:space="preserve">: </w:t>
-      </w:r>
-      <w:proofErr w:type="spellStart"/>
-      <w:r>
-        <w:rPr>
-          <w:b/>
-          <w:bCs/>
-        </w:rPr>
-        <w:t>flex</w:t>
-      </w:r>
-      <w:proofErr w:type="spellEnd"/>
-      <w:r>
-        <w:rPr>
-          <w:b/>
-          <w:bCs/>
-        </w:rPr>
-        <w:t>-start</w:t>
+      <w:r>
+        <w:rPr>
+          <w:b/>
+          <w:bCs/>
+        </w:rPr>
+        <w:t>Align-items: flex-start</w:t>
       </w:r>
       <w:r>
         <w:rPr>
@@ -3640,63 +2570,7 @@
         <w:t xml:space="preserve"> </w:t>
       </w:r>
       <w:r>
-        <w:t xml:space="preserve">sendo </w:t>
-      </w:r>
-      <w:proofErr w:type="spellStart"/>
-      <w:r>
-        <w:t>fllex-direction</w:t>
-      </w:r>
-      <w:proofErr w:type="spellEnd"/>
-      <w:r>
-        <w:t xml:space="preserve">: </w:t>
-      </w:r>
-      <w:proofErr w:type="spellStart"/>
-      <w:r>
-        <w:t>row</w:t>
-      </w:r>
-      <w:proofErr w:type="spellEnd"/>
-      <w:r>
-        <w:t xml:space="preserve"> o </w:t>
-      </w:r>
-      <w:proofErr w:type="spellStart"/>
-      <w:r>
-        <w:t>main-axis</w:t>
-      </w:r>
-      <w:proofErr w:type="spellEnd"/>
-      <w:r>
-        <w:t xml:space="preserve"> é linha então o </w:t>
-      </w:r>
-      <w:proofErr w:type="spellStart"/>
-      <w:r>
-        <w:t>cross-axis</w:t>
-      </w:r>
-      <w:proofErr w:type="spellEnd"/>
-      <w:r>
-        <w:t xml:space="preserve"> é vertical, </w:t>
-      </w:r>
-      <w:proofErr w:type="spellStart"/>
-      <w:r>
-        <w:t>portante</w:t>
-      </w:r>
-      <w:proofErr w:type="spellEnd"/>
-      <w:r>
-        <w:t xml:space="preserve"> o </w:t>
-      </w:r>
-      <w:proofErr w:type="spellStart"/>
-      <w:r>
-        <w:t>flex</w:t>
-      </w:r>
-      <w:proofErr w:type="spellEnd"/>
-      <w:r>
-        <w:t xml:space="preserve">-start é no topo do </w:t>
-      </w:r>
-      <w:proofErr w:type="spellStart"/>
-      <w:r>
-        <w:t>cross-axis</w:t>
-      </w:r>
-      <w:proofErr w:type="spellEnd"/>
-      <w:r>
-        <w:t>. (sobra espaço em baixo).</w:t>
+        <w:t>sendo fllex-direction: row o main-axis é linha então o cross-axis é vertical, portante o flex-start é no topo do cross-axis. (sobra espaço em baixo).</w:t>
       </w:r>
     </w:p>
     <w:p>
@@ -3712,29 +2586,12 @@
           <w:bCs/>
         </w:rPr>
       </w:pPr>
-      <w:proofErr w:type="spellStart"/>
-      <w:r>
-        <w:rPr>
-          <w:b/>
-          <w:bCs/>
-        </w:rPr>
-        <w:t>Align</w:t>
-      </w:r>
-      <w:proofErr w:type="spellEnd"/>
-      <w:r>
-        <w:rPr>
-          <w:b/>
-          <w:bCs/>
-        </w:rPr>
-        <w:t xml:space="preserve">-itens: </w:t>
-      </w:r>
-      <w:proofErr w:type="spellStart"/>
-      <w:r>
-        <w:rPr>
-          <w:b/>
-          <w:bCs/>
-        </w:rPr>
-        <w:t>flex</w:t>
+      <w:r>
+        <w:rPr>
+          <w:b/>
+          <w:bCs/>
+        </w:rPr>
+        <w:t>Align-itens: flex</w:t>
       </w:r>
       <w:r>
         <w:rPr>
@@ -3743,7 +2600,6 @@
         </w:rPr>
         <w:t>-end</w:t>
       </w:r>
-      <w:proofErr w:type="spellEnd"/>
       <w:r>
         <w:rPr>
           <w:b/>
@@ -3759,55 +2615,7 @@
         <w:t xml:space="preserve"> </w:t>
       </w:r>
       <w:r>
-        <w:t xml:space="preserve">sendo o </w:t>
-      </w:r>
-      <w:proofErr w:type="spellStart"/>
-      <w:r>
-        <w:t>flex-direction</w:t>
-      </w:r>
-      <w:proofErr w:type="spellEnd"/>
-      <w:r>
-        <w:t xml:space="preserve"> do tipo </w:t>
-      </w:r>
-      <w:proofErr w:type="spellStart"/>
-      <w:r>
-        <w:t>row</w:t>
-      </w:r>
-      <w:proofErr w:type="spellEnd"/>
-      <w:r>
-        <w:t xml:space="preserve"> o </w:t>
-      </w:r>
-      <w:proofErr w:type="spellStart"/>
-      <w:r>
-        <w:t>main-exis</w:t>
-      </w:r>
-      <w:proofErr w:type="spellEnd"/>
-      <w:r>
-        <w:t xml:space="preserve"> é linha, portanto o </w:t>
-      </w:r>
-      <w:proofErr w:type="spellStart"/>
-      <w:r>
-        <w:t>cross-axis</w:t>
-      </w:r>
-      <w:proofErr w:type="spellEnd"/>
-      <w:r>
-        <w:t xml:space="preserve"> é vertical, </w:t>
-      </w:r>
-      <w:proofErr w:type="gramStart"/>
-      <w:r>
-        <w:t>portanto</w:t>
-      </w:r>
-      <w:proofErr w:type="gramEnd"/>
-      <w:r>
-        <w:t xml:space="preserve"> o </w:t>
-      </w:r>
-      <w:proofErr w:type="spellStart"/>
-      <w:r>
-        <w:t>flex</w:t>
-      </w:r>
-      <w:proofErr w:type="spellEnd"/>
-      <w:r>
-        <w:t>-start vai ser em baixo. (sobra espaço no topo).</w:t>
+        <w:t>sendo o flex-direction do tipo row o main-exis é linha, portanto o cross-axis é vertical, portanto o flex-start vai ser em baixo. (sobra espaço no topo).</w:t>
       </w:r>
     </w:p>
     <w:p>
@@ -3892,213 +2700,359 @@
           </wp:anchor>
         </w:drawing>
       </w:r>
-      <w:proofErr w:type="spellStart"/>
-      <w:r>
-        <w:rPr>
-          <w:b/>
-          <w:bCs/>
-        </w:rPr>
-        <w:t>Align</w:t>
-      </w:r>
-      <w:proofErr w:type="spellEnd"/>
-      <w:r>
-        <w:rPr>
-          <w:b/>
-          <w:bCs/>
-        </w:rPr>
-        <w:t xml:space="preserve">-itens: center = </w:t>
-      </w:r>
-      <w:r>
-        <w:t xml:space="preserve">se o </w:t>
-      </w:r>
-      <w:proofErr w:type="spellStart"/>
-      <w:r>
-        <w:t>flex-direction</w:t>
-      </w:r>
-      <w:proofErr w:type="spellEnd"/>
-      <w:r>
-        <w:t xml:space="preserve"> for </w:t>
-      </w:r>
-      <w:proofErr w:type="spellStart"/>
-      <w:r>
-        <w:t>row</w:t>
-      </w:r>
-      <w:proofErr w:type="spellEnd"/>
-      <w:r>
-        <w:t xml:space="preserve">, o </w:t>
-      </w:r>
-      <w:proofErr w:type="spellStart"/>
-      <w:r>
-        <w:t>main-axis</w:t>
-      </w:r>
-      <w:proofErr w:type="spellEnd"/>
-      <w:r>
-        <w:t xml:space="preserve"> é linha e o </w:t>
-      </w:r>
-      <w:proofErr w:type="spellStart"/>
-      <w:r>
-        <w:t>cross-axis</w:t>
-      </w:r>
-      <w:proofErr w:type="spellEnd"/>
-      <w:r>
-        <w:t xml:space="preserve"> é vertical, </w:t>
-      </w:r>
-      <w:proofErr w:type="gramStart"/>
-      <w:r>
-        <w:t>portanto</w:t>
-      </w:r>
-      <w:proofErr w:type="gramEnd"/>
-      <w:r>
-        <w:t xml:space="preserve"> o alinhamento é no centro da coluna. (Sobra espaço igual no topo e na base).</w:t>
-      </w:r>
-    </w:p>
-    <w:p>
-      <w:pPr>
-        <w:jc w:val="both"/>
-      </w:pPr>
-    </w:p>
-    <w:p>
-      <w:pPr>
-        <w:jc w:val="both"/>
-        <w:rPr>
-          <w:b/>
-          <w:bCs/>
-        </w:rPr>
-      </w:pPr>
-    </w:p>
-    <w:p>
-      <w:pPr>
-        <w:jc w:val="both"/>
-      </w:pPr>
-      <w:r>
-        <w:rPr>
-          <w:b/>
-          <w:bCs/>
-        </w:rPr>
-        <w:t xml:space="preserve">Modulo </w:t>
-      </w:r>
-      <w:proofErr w:type="spellStart"/>
-      <w:r>
-        <w:rPr>
-          <w:b/>
-          <w:bCs/>
-        </w:rPr>
-        <w:t>flex</w:t>
-      </w:r>
-      <w:proofErr w:type="spellEnd"/>
-      <w:r>
-        <w:rPr>
-          <w:b/>
-          <w:bCs/>
-        </w:rPr>
-        <w:t xml:space="preserve">-box: </w:t>
+      <w:r>
+        <w:rPr>
+          <w:b/>
+          <w:bCs/>
+        </w:rPr>
+        <w:t xml:space="preserve">Align-itens: center = </w:t>
+      </w:r>
+      <w:r>
+        <w:t>se o flex-direction for row, o main-axis é linha e o cross-axis é vertical, portanto o alinhamento é no centro da coluna. (Sobra espaço igual no topo e na base).</w:t>
+      </w:r>
+    </w:p>
+    <w:p>
+      <w:pPr>
+        <w:jc w:val="both"/>
+      </w:pPr>
+    </w:p>
+    <w:p>
+      <w:pPr>
+        <w:jc w:val="both"/>
+        <w:rPr>
+          <w:b/>
+          <w:bCs/>
+        </w:rPr>
+      </w:pPr>
+    </w:p>
+    <w:p>
+      <w:pPr>
+        <w:jc w:val="both"/>
+      </w:pPr>
+      <w:r>
+        <w:rPr>
+          <w:b/>
+          <w:bCs/>
+        </w:rPr>
+        <w:t xml:space="preserve">Modulo flex-box: </w:t>
       </w:r>
       <w:r>
         <w:t>Para centralizar elementos e independente do tamanho da tela e do formato do container, o elemento sempre ficará no meio (centralizado).</w:t>
       </w:r>
       <w:r>
-        <w:t xml:space="preserve"> Para centralizar um item dentro de um container pai, independente do </w:t>
-      </w:r>
-      <w:proofErr w:type="spellStart"/>
-      <w:r>
-        <w:t>flex-direction</w:t>
-      </w:r>
-      <w:proofErr w:type="spellEnd"/>
-      <w:r>
-        <w:t xml:space="preserve"> (</w:t>
-      </w:r>
-      <w:proofErr w:type="spellStart"/>
-      <w:r>
-        <w:t>row</w:t>
-      </w:r>
-      <w:proofErr w:type="spellEnd"/>
-      <w:r>
-        <w:t xml:space="preserve"> ou </w:t>
-      </w:r>
-      <w:proofErr w:type="spellStart"/>
-      <w:r>
-        <w:t>column</w:t>
-      </w:r>
-      <w:proofErr w:type="spellEnd"/>
-      <w:r>
-        <w:t xml:space="preserve">), passando as </w:t>
-      </w:r>
-      <w:proofErr w:type="spellStart"/>
-      <w:r>
-        <w:t>prorpriedades</w:t>
-      </w:r>
-      <w:proofErr w:type="spellEnd"/>
-      <w:r>
+        <w:t xml:space="preserve"> Para centralizar um item dentro de um container pai, independente do flex-direction (row ou column), passando as prorpriedades justify-conter: para o main-axie e a pripriedade align-itens: center o item ficará centralizado no container independente do tamanho e formato do container.</w:t>
+      </w:r>
+    </w:p>
+    <w:p>
+      <w:pPr>
+        <w:jc w:val="both"/>
+        <w:rPr>
+          <w:b/>
+          <w:bCs/>
+        </w:rPr>
+      </w:pPr>
+      <w:r>
+        <w:tab/>
+        <w:t xml:space="preserve">Para fazer a centralização de um item com flexbox: sempre se pergunte </w:t>
+      </w:r>
+      <w:r>
+        <w:rPr>
+          <w:b/>
+          <w:bCs/>
+          <w:highlight w:val="yellow"/>
+        </w:rPr>
+        <w:t>QUEM É O PAI? QUEM É O FILHO (A)?</w:t>
+      </w:r>
+    </w:p>
+    <w:p>
+      <w:pPr>
+        <w:jc w:val="both"/>
+      </w:pPr>
+      <w:r>
+        <w:rPr>
+          <w:b/>
+          <w:bCs/>
+          <w:highlight w:val="magenta"/>
+        </w:rPr>
+        <w:t>CONTEÚDOS EMPACOTADOS</w:t>
+      </w:r>
+      <w:r>
+        <w:rPr>
+          <w:b/>
+          <w:bCs/>
+        </w:rPr>
+        <w:t xml:space="preserve">: </w:t>
+      </w:r>
+      <w:r>
+        <w:t xml:space="preserve">Alinhamento de conteúdos empacotados. Basicamente quando diminuímos o tamanho de um container também precisamos decidir </w:t>
+      </w:r>
+      <w:r>
+        <w:rPr>
+          <w:b/>
+          <w:bCs/>
+        </w:rPr>
+        <w:t xml:space="preserve">o que irá acontecer </w:t>
+      </w:r>
+      <w:r>
+        <w:t>com os itens que estão dentro desse container.</w:t>
+      </w:r>
+    </w:p>
+    <w:p>
+      <w:pPr>
+        <w:pStyle w:val="PargrafodaLista"/>
+        <w:numPr>
+          <w:ilvl w:val="0"/>
+          <w:numId w:val="1"/>
+        </w:numPr>
+        <w:jc w:val="both"/>
+      </w:pPr>
+      <w:r>
+        <w:rPr>
+          <w:b/>
+          <w:bCs/>
+        </w:rPr>
+        <w:t xml:space="preserve">Justify-content: </w:t>
+      </w:r>
+      <w:r>
+        <w:t>Alinha o conteúdo dos itens de acordo com o eixo principal (main-axis).</w:t>
+      </w:r>
+    </w:p>
+    <w:p>
+      <w:pPr>
+        <w:pStyle w:val="PargrafodaLista"/>
+        <w:numPr>
+          <w:ilvl w:val="0"/>
+          <w:numId w:val="1"/>
+        </w:numPr>
+        <w:jc w:val="both"/>
+      </w:pPr>
+      <w:r>
+        <w:rPr>
+          <w:b/>
+          <w:bCs/>
+        </w:rPr>
+        <w:t xml:space="preserve">Align-itens: </w:t>
+      </w:r>
+      <w:r>
+        <w:t>Alinha o conteúdo dos itens de acordo com o eixo transversal (cross-axis).</w:t>
+      </w:r>
+    </w:p>
+    <w:p>
+      <w:pPr>
+        <w:pStyle w:val="PargrafodaLista"/>
+        <w:numPr>
+          <w:ilvl w:val="0"/>
+          <w:numId w:val="1"/>
+        </w:numPr>
+        <w:jc w:val="both"/>
+      </w:pPr>
+      <w:r>
+        <w:rPr>
+          <w:b/>
+          <w:bCs/>
+        </w:rPr>
+        <w:t xml:space="preserve">Align-content:  </w:t>
+      </w:r>
+      <w:r>
+        <w:t>Alinha os elementos no eixo transversal quando eles estão empacotados</w:t>
+      </w:r>
+      <w:r>
+        <w:t>.</w:t>
+      </w:r>
+    </w:p>
+    <w:p>
+      <w:pPr>
+        <w:pStyle w:val="PargrafodaLista"/>
+        <w:ind w:left="0"/>
+        <w:jc w:val="both"/>
+        <w:rPr>
+          <w:b/>
+          <w:bCs/>
+        </w:rPr>
+      </w:pPr>
+    </w:p>
+    <w:p>
+      <w:pPr>
+        <w:pStyle w:val="PargrafodaLista"/>
+        <w:ind w:left="0"/>
+        <w:jc w:val="both"/>
+      </w:pPr>
+      <w:r>
+        <w:rPr>
+          <w:b/>
+          <w:bCs/>
+          <w:highlight w:val="magenta"/>
+        </w:rPr>
+        <w:t>ALIGN-CONTENT:</w:t>
+      </w:r>
+      <w:r>
+        <w:rPr>
+          <w:b/>
+          <w:bCs/>
+        </w:rPr>
         <w:t xml:space="preserve"> </w:t>
       </w:r>
-      <w:proofErr w:type="spellStart"/>
-      <w:r>
-        <w:t>justify</w:t>
-      </w:r>
-      <w:proofErr w:type="spellEnd"/>
-      <w:r>
-        <w:t xml:space="preserve">-conter: para o </w:t>
-      </w:r>
-      <w:proofErr w:type="spellStart"/>
-      <w:r>
-        <w:t>main-axie</w:t>
-      </w:r>
-      <w:proofErr w:type="spellEnd"/>
-      <w:r>
-        <w:t xml:space="preserve"> e a </w:t>
-      </w:r>
-      <w:proofErr w:type="spellStart"/>
-      <w:r>
-        <w:t>pripriedade</w:t>
-      </w:r>
-      <w:proofErr w:type="spellEnd"/>
+      <w:r>
+        <w:rPr>
+          <w:b/>
+          <w:bCs/>
+        </w:rPr>
+        <w:t>Propriedade que só funciona quando uso wrap.</w:t>
+      </w:r>
+      <w:r>
+        <w:t>Alinha os conteúdos de acordo com o eixo transversal (cross-axis) quando os elementos estão empacotados (wrap)</w:t>
+      </w:r>
+      <w:r>
+        <w:t>. O align-content por padrão vem com o valor stratch (alongar).</w:t>
+      </w:r>
       <w:r>
         <w:t xml:space="preserve"> </w:t>
       </w:r>
-      <w:proofErr w:type="spellStart"/>
-      <w:r>
-        <w:t>align</w:t>
-      </w:r>
-      <w:proofErr w:type="spellEnd"/>
-      <w:r>
-        <w:t xml:space="preserve">-itens: center o item ficará centralizado no container </w:t>
-      </w:r>
-      <w:proofErr w:type="spellStart"/>
-      <w:r>
-        <w:t>independente</w:t>
-      </w:r>
-      <w:proofErr w:type="spellEnd"/>
-      <w:r>
-        <w:t xml:space="preserve"> do tamanho e formato do container.</w:t>
-      </w:r>
-    </w:p>
-    <w:p>
-      <w:pPr>
-        <w:jc w:val="both"/>
-        <w:rPr>
-          <w:b/>
-          <w:bCs/>
-        </w:rPr>
-      </w:pPr>
-      <w:r>
-        <w:tab/>
-        <w:t xml:space="preserve">Para fazer a centralização de um item com </w:t>
-      </w:r>
-      <w:proofErr w:type="spellStart"/>
-      <w:r>
-        <w:t>flexbox</w:t>
-      </w:r>
-      <w:proofErr w:type="spellEnd"/>
-      <w:r>
-        <w:t xml:space="preserve">: sempre se pergunte </w:t>
-      </w:r>
-      <w:r>
-        <w:rPr>
-          <w:b/>
-          <w:bCs/>
-          <w:highlight w:val="yellow"/>
-        </w:rPr>
-        <w:t>QUEM É O PAI? QUEM É O FILHO (A)?</w:t>
+    </w:p>
+    <w:p>
+      <w:pPr>
+        <w:pStyle w:val="PargrafodaLista"/>
+        <w:numPr>
+          <w:ilvl w:val="0"/>
+          <w:numId w:val="5"/>
+        </w:numPr>
+        <w:jc w:val="both"/>
+      </w:pPr>
+      <w:r>
+        <w:rPr>
+          <w:b/>
+          <w:bCs/>
+        </w:rPr>
+        <w:t xml:space="preserve">Align-content: stratch = </w:t>
+      </w:r>
+      <w:r>
+        <w:t>Divide o conteúdo em espaços iguais de acordo com a quantidade de linhas ou colunas e alonga o conteúdo para caber nesses espaços iguais.</w:t>
+      </w:r>
+    </w:p>
+    <w:p>
+      <w:pPr>
+        <w:pStyle w:val="PargrafodaLista"/>
+        <w:numPr>
+          <w:ilvl w:val="0"/>
+          <w:numId w:val="5"/>
+        </w:numPr>
+        <w:jc w:val="both"/>
+      </w:pPr>
+      <w:r>
+        <w:rPr>
+          <w:b/>
+          <w:bCs/>
+        </w:rPr>
+        <w:t>Align-content: flex</w:t>
+      </w:r>
+      <w:r>
+        <w:rPr>
+          <w:b/>
+          <w:bCs/>
+        </w:rPr>
+        <w:t xml:space="preserve">-start = </w:t>
+      </w:r>
+      <w:r>
+        <w:t>Coloca os conteúdos de acordo com o cross-axis com sobra de espaço para baixo.</w:t>
+      </w:r>
+    </w:p>
+    <w:p>
+      <w:pPr>
+        <w:jc w:val="both"/>
+      </w:pPr>
+    </w:p>
+    <w:p>
+      <w:pPr>
+        <w:jc w:val="both"/>
+      </w:pPr>
+    </w:p>
+    <w:p>
+      <w:pPr>
+        <w:jc w:val="both"/>
+      </w:pPr>
+    </w:p>
+    <w:p>
+      <w:pPr>
+        <w:jc w:val="both"/>
+      </w:pPr>
+    </w:p>
+    <w:p>
+      <w:pPr>
+        <w:jc w:val="both"/>
+      </w:pPr>
+    </w:p>
+    <w:p>
+      <w:pPr>
+        <w:jc w:val="both"/>
+      </w:pPr>
+    </w:p>
+    <w:p>
+      <w:pPr>
+        <w:jc w:val="both"/>
+      </w:pPr>
+    </w:p>
+    <w:p>
+      <w:pPr>
+        <w:jc w:val="both"/>
+      </w:pPr>
+    </w:p>
+    <w:p>
+      <w:pPr>
+        <w:jc w:val="both"/>
+      </w:pPr>
+      <w:r>
+        <w:rPr>
+          <w:noProof/>
+        </w:rPr>
+        <w:lastRenderedPageBreak/>
+        <w:drawing>
+          <wp:inline distT="0" distB="0" distL="0" distR="0" wp14:anchorId="3C67B7FC" wp14:editId="4AA15116">
+            <wp:extent cx="5925820" cy="9773285"/>
+            <wp:effectExtent l="0" t="0" r="0" b="0"/>
+            <wp:docPr id="6" name="Imagem 6"/>
+            <wp:cNvGraphicFramePr>
+              <a:graphicFrameLocks xmlns:a="http://schemas.openxmlformats.org/drawingml/2006/main" noChangeAspect="1"/>
+            </wp:cNvGraphicFramePr>
+            <a:graphic xmlns:a="http://schemas.openxmlformats.org/drawingml/2006/main">
+              <a:graphicData uri="http://schemas.openxmlformats.org/drawingml/2006/picture">
+                <pic:pic xmlns:pic="http://schemas.openxmlformats.org/drawingml/2006/picture">
+                  <pic:nvPicPr>
+                    <pic:cNvPr id="0" name="Picture 1"/>
+                    <pic:cNvPicPr>
+                      <a:picLocks noChangeAspect="1" noChangeArrowheads="1"/>
+                    </pic:cNvPicPr>
+                  </pic:nvPicPr>
+                  <pic:blipFill>
+                    <a:blip r:embed="rId19">
+                      <a:extLst>
+                        <a:ext uri="{28A0092B-C50C-407E-A947-70E740481C1C}">
+                          <a14:useLocalDpi xmlns:a14="http://schemas.microsoft.com/office/drawing/2010/main" val="0"/>
+                        </a:ext>
+                      </a:extLst>
+                    </a:blip>
+                    <a:srcRect/>
+                    <a:stretch>
+                      <a:fillRect/>
+                    </a:stretch>
+                  </pic:blipFill>
+                  <pic:spPr bwMode="auto">
+                    <a:xfrm>
+                      <a:off x="0" y="0"/>
+                      <a:ext cx="5925820" cy="9773285"/>
+                    </a:xfrm>
+                    <a:prstGeom prst="rect">
+                      <a:avLst/>
+                    </a:prstGeom>
+                    <a:noFill/>
+                    <a:ln>
+                      <a:noFill/>
+                    </a:ln>
+                  </pic:spPr>
+                </pic:pic>
+              </a:graphicData>
+            </a:graphic>
+          </wp:inline>
+        </w:drawing>
       </w:r>
     </w:p>
     <w:sectPr>
@@ -4116,7 +3070,7 @@
   <w:abstractNum w:abstractNumId="0" w15:restartNumberingAfterBreak="0">
     <w:nsid w:val="168B0CA8"/>
     <w:multiLevelType w:val="hybridMultilevel"/>
-    <w:tmpl w:val="3A9E1980"/>
+    <w:tmpl w:val="02A4CD48"/>
     <w:lvl w:ilvl="0" w:tplc="04160001">
       <w:start w:val="1"/>
       <w:numFmt w:val="bullet"/>
@@ -4490,6 +3444,119 @@
       <w:pPr>
         <w:ind w:left="8248" w:hanging="180"/>
       </w:pPr>
+    </w:lvl>
+  </w:abstractNum>
+  <w:abstractNum w:abstractNumId="4" w15:restartNumberingAfterBreak="0">
+    <w:nsid w:val="730545F2"/>
+    <w:multiLevelType w:val="hybridMultilevel"/>
+    <w:tmpl w:val="5290D6EA"/>
+    <w:lvl w:ilvl="0" w:tplc="04160001">
+      <w:start w:val="1"/>
+      <w:numFmt w:val="bullet"/>
+      <w:lvlText w:val=""/>
+      <w:lvlJc w:val="left"/>
+      <w:pPr>
+        <w:ind w:left="1431" w:hanging="360"/>
+      </w:pPr>
+      <w:rPr>
+        <w:rFonts w:ascii="Symbol" w:hAnsi="Symbol" w:hint="default"/>
+      </w:rPr>
+    </w:lvl>
+    <w:lvl w:ilvl="1" w:tplc="04160003" w:tentative="1">
+      <w:start w:val="1"/>
+      <w:numFmt w:val="bullet"/>
+      <w:lvlText w:val="o"/>
+      <w:lvlJc w:val="left"/>
+      <w:pPr>
+        <w:ind w:left="2151" w:hanging="360"/>
+      </w:pPr>
+      <w:rPr>
+        <w:rFonts w:ascii="Courier New" w:hAnsi="Courier New" w:cs="Courier New" w:hint="default"/>
+      </w:rPr>
+    </w:lvl>
+    <w:lvl w:ilvl="2" w:tplc="04160005" w:tentative="1">
+      <w:start w:val="1"/>
+      <w:numFmt w:val="bullet"/>
+      <w:lvlText w:val=""/>
+      <w:lvlJc w:val="left"/>
+      <w:pPr>
+        <w:ind w:left="2871" w:hanging="360"/>
+      </w:pPr>
+      <w:rPr>
+        <w:rFonts w:ascii="Wingdings" w:hAnsi="Wingdings" w:hint="default"/>
+      </w:rPr>
+    </w:lvl>
+    <w:lvl w:ilvl="3" w:tplc="04160001" w:tentative="1">
+      <w:start w:val="1"/>
+      <w:numFmt w:val="bullet"/>
+      <w:lvlText w:val=""/>
+      <w:lvlJc w:val="left"/>
+      <w:pPr>
+        <w:ind w:left="3591" w:hanging="360"/>
+      </w:pPr>
+      <w:rPr>
+        <w:rFonts w:ascii="Symbol" w:hAnsi="Symbol" w:hint="default"/>
+      </w:rPr>
+    </w:lvl>
+    <w:lvl w:ilvl="4" w:tplc="04160003" w:tentative="1">
+      <w:start w:val="1"/>
+      <w:numFmt w:val="bullet"/>
+      <w:lvlText w:val="o"/>
+      <w:lvlJc w:val="left"/>
+      <w:pPr>
+        <w:ind w:left="4311" w:hanging="360"/>
+      </w:pPr>
+      <w:rPr>
+        <w:rFonts w:ascii="Courier New" w:hAnsi="Courier New" w:cs="Courier New" w:hint="default"/>
+      </w:rPr>
+    </w:lvl>
+    <w:lvl w:ilvl="5" w:tplc="04160005" w:tentative="1">
+      <w:start w:val="1"/>
+      <w:numFmt w:val="bullet"/>
+      <w:lvlText w:val=""/>
+      <w:lvlJc w:val="left"/>
+      <w:pPr>
+        <w:ind w:left="5031" w:hanging="360"/>
+      </w:pPr>
+      <w:rPr>
+        <w:rFonts w:ascii="Wingdings" w:hAnsi="Wingdings" w:hint="default"/>
+      </w:rPr>
+    </w:lvl>
+    <w:lvl w:ilvl="6" w:tplc="04160001" w:tentative="1">
+      <w:start w:val="1"/>
+      <w:numFmt w:val="bullet"/>
+      <w:lvlText w:val=""/>
+      <w:lvlJc w:val="left"/>
+      <w:pPr>
+        <w:ind w:left="5751" w:hanging="360"/>
+      </w:pPr>
+      <w:rPr>
+        <w:rFonts w:ascii="Symbol" w:hAnsi="Symbol" w:hint="default"/>
+      </w:rPr>
+    </w:lvl>
+    <w:lvl w:ilvl="7" w:tplc="04160003" w:tentative="1">
+      <w:start w:val="1"/>
+      <w:numFmt w:val="bullet"/>
+      <w:lvlText w:val="o"/>
+      <w:lvlJc w:val="left"/>
+      <w:pPr>
+        <w:ind w:left="6471" w:hanging="360"/>
+      </w:pPr>
+      <w:rPr>
+        <w:rFonts w:ascii="Courier New" w:hAnsi="Courier New" w:cs="Courier New" w:hint="default"/>
+      </w:rPr>
+    </w:lvl>
+    <w:lvl w:ilvl="8" w:tplc="04160005" w:tentative="1">
+      <w:start w:val="1"/>
+      <w:numFmt w:val="bullet"/>
+      <w:lvlText w:val=""/>
+      <w:lvlJc w:val="left"/>
+      <w:pPr>
+        <w:ind w:left="7191" w:hanging="360"/>
+      </w:pPr>
+      <w:rPr>
+        <w:rFonts w:ascii="Wingdings" w:hAnsi="Wingdings" w:hint="default"/>
+      </w:rPr>
     </w:lvl>
   </w:abstractNum>
   <w:num w:numId="1">
@@ -4503,6 +3570,9 @@
   </w:num>
   <w:num w:numId="4">
     <w:abstractNumId w:val="3"/>
+  </w:num>
+  <w:num w:numId="5">
+    <w:abstractNumId w:val="4"/>
   </w:num>
 </w:numbering>
 </file>

</xml_diff>

<commit_message>
Att ex008 - flex-box (align-self)
</commit_message>
<xml_diff>
--- a/modulo-5/html5-css3-modulo5.docx
+++ b/modulo-5/html5-css3-modulo5.docx
@@ -99,12 +99,21 @@
           </wp:anchor>
         </w:drawing>
       </w:r>
-      <w:r>
-        <w:rPr>
-          <w:b/>
-          <w:bCs/>
-        </w:rPr>
-        <w:t>Flexible Box</w:t>
+      <w:proofErr w:type="spellStart"/>
+      <w:r>
+        <w:rPr>
+          <w:b/>
+          <w:bCs/>
+        </w:rPr>
+        <w:t>Flexible</w:t>
+      </w:r>
+      <w:proofErr w:type="spellEnd"/>
+      <w:r>
+        <w:rPr>
+          <w:b/>
+          <w:bCs/>
+        </w:rPr>
+        <w:t xml:space="preserve"> Box</w:t>
       </w:r>
       <w:r>
         <w:rPr>
@@ -162,28 +171,84 @@
         <w:t xml:space="preserve"> </w:t>
       </w:r>
       <w:r>
-        <w:t>Quando se cria um container display: block e itens filhos display: inline-block quando se altera o tamanho da tela os conteúdos (itens) podem acabar transbordando e saindo do container, pois não houve ajuste flexível.</w:t>
-      </w:r>
-    </w:p>
-    <w:p>
-      <w:pPr>
-        <w:jc w:val="both"/>
-      </w:pPr>
-      <w:r>
-        <w:rPr>
-          <w:b/>
-          <w:bCs/>
-        </w:rPr>
-        <w:t xml:space="preserve">O Felxbox </w:t>
+        <w:t xml:space="preserve">Quando se cria um container display: </w:t>
+      </w:r>
+      <w:proofErr w:type="spellStart"/>
+      <w:r>
+        <w:t>block</w:t>
+      </w:r>
+      <w:proofErr w:type="spellEnd"/>
+      <w:r>
+        <w:t xml:space="preserve"> e itens filhos display: </w:t>
+      </w:r>
+      <w:proofErr w:type="spellStart"/>
+      <w:r>
+        <w:t>inline-block</w:t>
+      </w:r>
+      <w:proofErr w:type="spellEnd"/>
+      <w:r>
+        <w:t xml:space="preserve"> quando se altera o tamanho da tela os conteúdos (itens) podem acabar transbordando e saindo do container, pois não houve ajuste flexível.</w:t>
+      </w:r>
+    </w:p>
+    <w:p>
+      <w:pPr>
+        <w:jc w:val="both"/>
+      </w:pPr>
+      <w:r>
+        <w:rPr>
+          <w:b/>
+          <w:bCs/>
+        </w:rPr>
+        <w:t xml:space="preserve">O </w:t>
+      </w:r>
+      <w:proofErr w:type="spellStart"/>
+      <w:r>
+        <w:rPr>
+          <w:b/>
+          <w:bCs/>
+        </w:rPr>
+        <w:t>Felxbox</w:t>
+      </w:r>
+      <w:proofErr w:type="spellEnd"/>
+      <w:r>
+        <w:rPr>
+          <w:b/>
+          <w:bCs/>
+        </w:rPr>
+        <w:t xml:space="preserve"> </w:t>
       </w:r>
       <w:r>
         <w:t>veio justamente para corrigir esse transbordamento e deixar containers e conteúdos flexíveis e responsivos</w:t>
       </w:r>
       <w:r>
-        <w:t xml:space="preserve"> (para isso passar propriedade display: flex no container</w:t>
-      </w:r>
-      <w:r>
-        <w:t xml:space="preserve"> e nos intens flex: auto).</w:t>
+        <w:t xml:space="preserve"> (para isso passar propriedade display: </w:t>
+      </w:r>
+      <w:proofErr w:type="spellStart"/>
+      <w:r>
+        <w:t>flex</w:t>
+      </w:r>
+      <w:proofErr w:type="spellEnd"/>
+      <w:r>
+        <w:t xml:space="preserve"> no container</w:t>
+      </w:r>
+      <w:r>
+        <w:t xml:space="preserve"> e nos </w:t>
+      </w:r>
+      <w:proofErr w:type="spellStart"/>
+      <w:r>
+        <w:t>intens</w:t>
+      </w:r>
+      <w:proofErr w:type="spellEnd"/>
+      <w:r>
+        <w:t xml:space="preserve"> </w:t>
+      </w:r>
+      <w:proofErr w:type="spellStart"/>
+      <w:r>
+        <w:t>flex</w:t>
+      </w:r>
+      <w:proofErr w:type="spellEnd"/>
+      <w:r>
+        <w:t>: auto).</w:t>
       </w:r>
     </w:p>
     <w:p>
@@ -210,8 +275,17 @@
           <w:b/>
           <w:bCs/>
         </w:rPr>
-        <w:t>display: flex</w:t>
-      </w:r>
+        <w:t xml:space="preserve">display: </w:t>
+      </w:r>
+      <w:proofErr w:type="spellStart"/>
+      <w:r>
+        <w:rPr>
+          <w:b/>
+          <w:bCs/>
+        </w:rPr>
+        <w:t>flex</w:t>
+      </w:r>
+      <w:proofErr w:type="spellEnd"/>
       <w:r>
         <w:rPr>
           <w:b/>
@@ -220,7 +294,15 @@
         <w:t xml:space="preserve"> </w:t>
       </w:r>
       <w:r>
-        <w:t>o os itens são os flex-itens.</w:t>
+        <w:t xml:space="preserve">o os itens são os </w:t>
+      </w:r>
+      <w:proofErr w:type="spellStart"/>
+      <w:r>
+        <w:t>flex</w:t>
+      </w:r>
+      <w:proofErr w:type="spellEnd"/>
+      <w:r>
+        <w:t>-itens.</w:t>
       </w:r>
     </w:p>
     <w:p>
@@ -233,7 +315,23 @@
         <w:jc w:val="both"/>
       </w:pPr>
       <w:r>
-        <w:t>Quando passamos container {display: flex} e item {flex: auto} ele vai preencher totalmente o container com os itens, ou seja, quantos itens existem? Esses itens que existem ocuparão tudo.</w:t>
+        <w:t xml:space="preserve">Quando passamos container {display: </w:t>
+      </w:r>
+      <w:proofErr w:type="spellStart"/>
+      <w:r>
+        <w:t>flex</w:t>
+      </w:r>
+      <w:proofErr w:type="spellEnd"/>
+      <w:r>
+        <w:t>} e item {</w:t>
+      </w:r>
+      <w:proofErr w:type="spellStart"/>
+      <w:r>
+        <w:t>flex</w:t>
+      </w:r>
+      <w:proofErr w:type="spellEnd"/>
+      <w:r>
+        <w:t>: auto} ele vai preencher totalmente o container com os itens, ou seja, quantos itens existem? Esses itens que existem ocuparão tudo.</w:t>
       </w:r>
     </w:p>
     <w:p>
@@ -324,7 +422,23 @@
           <w:b/>
           <w:bCs/>
         </w:rPr>
-        <w:t>Existem 4 flex-direction de configurações de container:</w:t>
+        <w:t xml:space="preserve">Existem 4 </w:t>
+      </w:r>
+      <w:proofErr w:type="spellStart"/>
+      <w:r>
+        <w:rPr>
+          <w:b/>
+          <w:bCs/>
+        </w:rPr>
+        <w:t>flex-direction</w:t>
+      </w:r>
+      <w:proofErr w:type="spellEnd"/>
+      <w:r>
+        <w:rPr>
+          <w:b/>
+          <w:bCs/>
+        </w:rPr>
+        <w:t xml:space="preserve"> de configurações de container:</w:t>
       </w:r>
     </w:p>
     <w:p>
@@ -371,7 +485,15 @@
         <w:t xml:space="preserve">FLEX-DIRECTION: ROW: </w:t>
       </w:r>
       <w:r>
-        <w:t>Direção em linha, da esquerda para a direita e row-reverse começa da direita para esquerda</w:t>
+        <w:t xml:space="preserve">Direção em linha, da esquerda para a direita e </w:t>
+      </w:r>
+      <w:proofErr w:type="spellStart"/>
+      <w:r>
+        <w:t>row</w:t>
+      </w:r>
+      <w:proofErr w:type="spellEnd"/>
+      <w:r>
+        <w:t>-reverse começa da direita para esquerda</w:t>
       </w:r>
     </w:p>
     <w:p>
@@ -794,23 +916,80 @@
         <w:t>Eixo principal</w:t>
       </w:r>
       <w:r>
-        <w:t xml:space="preserve"> – é o eixo gerado igual ao eixo do flex-direction. Por exemplo se a propriedade for flex-direction: row, o eixo principal será o eixo “x” (linha).</w:t>
+        <w:t xml:space="preserve"> – é o eixo gerado igual ao eixo do </w:t>
+      </w:r>
+      <w:proofErr w:type="spellStart"/>
+      <w:r>
+        <w:t>flex-direction</w:t>
+      </w:r>
+      <w:proofErr w:type="spellEnd"/>
+      <w:r>
+        <w:t xml:space="preserve">. Por exemplo se a propriedade for </w:t>
+      </w:r>
+      <w:proofErr w:type="spellStart"/>
+      <w:r>
+        <w:t>flex-direction</w:t>
+      </w:r>
+      <w:proofErr w:type="spellEnd"/>
+      <w:r>
+        <w:t xml:space="preserve">: </w:t>
+      </w:r>
+      <w:proofErr w:type="spellStart"/>
+      <w:r>
+        <w:t>row</w:t>
+      </w:r>
+      <w:proofErr w:type="spellEnd"/>
+      <w:r>
+        <w:t>, o eixo principal será o eixo “x” (linha).</w:t>
       </w:r>
       <w:r>
         <w:t xml:space="preserve"> Também é gerado o </w:t>
       </w:r>
-      <w:r>
-        <w:rPr>
-          <w:b/>
-          <w:bCs/>
-        </w:rPr>
-        <w:t xml:space="preserve">cross-axis </w:t>
+      <w:proofErr w:type="spellStart"/>
+      <w:r>
+        <w:rPr>
+          <w:b/>
+          <w:bCs/>
+        </w:rPr>
+        <w:t>cross-axis</w:t>
+      </w:r>
+      <w:proofErr w:type="spellEnd"/>
+      <w:r>
+        <w:rPr>
+          <w:b/>
+          <w:bCs/>
+        </w:rPr>
+        <w:t xml:space="preserve"> </w:t>
       </w:r>
       <w:r>
         <w:t>que é um eixo perpendicular ao eixo principal.</w:t>
       </w:r>
       <w:r>
-        <w:t xml:space="preserve"> Isso é o “padão” para configuração flex-direction: row com o nosso idioma (que é lido da esquerda para direita).</w:t>
+        <w:t xml:space="preserve"> Isso é o “</w:t>
+      </w:r>
+      <w:proofErr w:type="spellStart"/>
+      <w:r>
+        <w:t>padão</w:t>
+      </w:r>
+      <w:proofErr w:type="spellEnd"/>
+      <w:r>
+        <w:t xml:space="preserve">” para configuração </w:t>
+      </w:r>
+      <w:proofErr w:type="spellStart"/>
+      <w:r>
+        <w:t>flex-direction</w:t>
+      </w:r>
+      <w:proofErr w:type="spellEnd"/>
+      <w:r>
+        <w:t xml:space="preserve">: </w:t>
+      </w:r>
+      <w:proofErr w:type="spellStart"/>
+      <w:r>
+        <w:t>row</w:t>
+      </w:r>
+      <w:proofErr w:type="spellEnd"/>
+      <w:r>
+        <w:t xml:space="preserve"> com o nosso idioma (que é lido da esquerda para direita).</w:t>
       </w:r>
     </w:p>
     <w:p>
@@ -927,10 +1106,42 @@
         <w:t xml:space="preserve"> Essa propriedade irá determinar como a cápsula (container) irá se comportar.</w:t>
       </w:r>
       <w:r>
-        <w:t xml:space="preserve"> Por padrão o empacotamento vem como flex-wrap: nowrap. O empacotamento irá depender do contaúdo, por exemplo, se o conteúdo for um texto ele irá espremer até o limite da palavra mais longa.</w:t>
-      </w:r>
-      <w:r>
-        <w:t xml:space="preserve"> Os valores nowrap e wrap se sobra espaço no container ou o container está no limite do tamanho do conteúdo, </w:t>
+        <w:t xml:space="preserve"> Por padrão o empacotamento vem como </w:t>
+      </w:r>
+      <w:proofErr w:type="spellStart"/>
+      <w:r>
+        <w:t>flex</w:t>
+      </w:r>
+      <w:proofErr w:type="spellEnd"/>
+      <w:r>
+        <w:t xml:space="preserve">-wrap: </w:t>
+      </w:r>
+      <w:proofErr w:type="spellStart"/>
+      <w:r>
+        <w:t>nowrap</w:t>
+      </w:r>
+      <w:proofErr w:type="spellEnd"/>
+      <w:r>
+        <w:t xml:space="preserve">. O empacotamento irá depender do </w:t>
+      </w:r>
+      <w:proofErr w:type="spellStart"/>
+      <w:r>
+        <w:t>contaúdo</w:t>
+      </w:r>
+      <w:proofErr w:type="spellEnd"/>
+      <w:r>
+        <w:t>, por exemplo, se o conteúdo for um texto ele irá espremer até o limite da palavra mais longa.</w:t>
+      </w:r>
+      <w:r>
+        <w:t xml:space="preserve"> Os valores </w:t>
+      </w:r>
+      <w:proofErr w:type="spellStart"/>
+      <w:r>
+        <w:t>nowrap</w:t>
+      </w:r>
+      <w:proofErr w:type="spellEnd"/>
+      <w:r>
+        <w:t xml:space="preserve"> e wrap se sobra espaço no container ou o container está no limite do tamanho do conteúdo, </w:t>
       </w:r>
       <w:r>
         <w:rPr>
@@ -975,7 +1186,15 @@
         <w:t xml:space="preserve"> </w:t>
       </w:r>
       <w:r>
-        <w:t>Sempre fará a quebra no eixo cross-axis.</w:t>
+        <w:t xml:space="preserve">Sempre fará a quebra no eixo </w:t>
+      </w:r>
+      <w:proofErr w:type="spellStart"/>
+      <w:r>
+        <w:t>cross-axis</w:t>
+      </w:r>
+      <w:proofErr w:type="spellEnd"/>
+      <w:r>
+        <w:t>.</w:t>
       </w:r>
     </w:p>
     <w:p>
@@ -1044,8 +1263,21 @@
           </wp:anchor>
         </w:drawing>
       </w:r>
-      <w:r>
-        <w:t>flex-wrap: nowrap;</w:t>
+      <w:proofErr w:type="spellStart"/>
+      <w:r>
+        <w:t>flex</w:t>
+      </w:r>
+      <w:proofErr w:type="spellEnd"/>
+      <w:r>
+        <w:t xml:space="preserve">-wrap: </w:t>
+      </w:r>
+      <w:proofErr w:type="spellStart"/>
+      <w:r>
+        <w:t>nowrap</w:t>
+      </w:r>
+      <w:proofErr w:type="spellEnd"/>
+      <w:r>
+        <w:t>;</w:t>
       </w:r>
       <w:r>
         <w:t xml:space="preserve"> </w:t>
@@ -1459,7 +1691,23 @@
       </w:pPr>
       <w:r>
         <w:tab/>
-        <w:t>Flex-direction: row;</w:t>
+        <w:t>Flex-</w:t>
+      </w:r>
+      <w:proofErr w:type="spellStart"/>
+      <w:r>
+        <w:t>direction</w:t>
+      </w:r>
+      <w:proofErr w:type="spellEnd"/>
+      <w:r>
+        <w:t xml:space="preserve">: </w:t>
+      </w:r>
+      <w:proofErr w:type="spellStart"/>
+      <w:r>
+        <w:t>row</w:t>
+      </w:r>
+      <w:proofErr w:type="spellEnd"/>
+      <w:r>
+        <w:t>;</w:t>
       </w:r>
     </w:p>
     <w:p>
@@ -1468,7 +1716,15 @@
       </w:pPr>
       <w:r>
         <w:tab/>
-        <w:t>Flex-wrap: nowrap;</w:t>
+        <w:t xml:space="preserve">Flex-wrap: </w:t>
+      </w:r>
+      <w:proofErr w:type="spellStart"/>
+      <w:r>
+        <w:t>nowrap</w:t>
+      </w:r>
+      <w:proofErr w:type="spellEnd"/>
+      <w:r>
+        <w:t>;</w:t>
       </w:r>
     </w:p>
     <w:p>
@@ -1487,7 +1743,55 @@
           <w:b/>
           <w:bCs/>
         </w:rPr>
-        <w:t>Flex-flow: row nowrap;</w:t>
+        <w:t>Flex-</w:t>
+      </w:r>
+      <w:proofErr w:type="spellStart"/>
+      <w:r>
+        <w:rPr>
+          <w:b/>
+          <w:bCs/>
+        </w:rPr>
+        <w:t>flow</w:t>
+      </w:r>
+      <w:proofErr w:type="spellEnd"/>
+      <w:r>
+        <w:rPr>
+          <w:b/>
+          <w:bCs/>
+        </w:rPr>
+        <w:t xml:space="preserve">: </w:t>
+      </w:r>
+      <w:proofErr w:type="spellStart"/>
+      <w:r>
+        <w:rPr>
+          <w:b/>
+          <w:bCs/>
+        </w:rPr>
+        <w:t>row</w:t>
+      </w:r>
+      <w:proofErr w:type="spellEnd"/>
+      <w:r>
+        <w:rPr>
+          <w:b/>
+          <w:bCs/>
+        </w:rPr>
+        <w:t xml:space="preserve"> </w:t>
+      </w:r>
+      <w:proofErr w:type="spellStart"/>
+      <w:r>
+        <w:rPr>
+          <w:b/>
+          <w:bCs/>
+        </w:rPr>
+        <w:t>nowrap</w:t>
+      </w:r>
+      <w:proofErr w:type="spellEnd"/>
+      <w:r>
+        <w:rPr>
+          <w:b/>
+          <w:bCs/>
+        </w:rPr>
+        <w:t>;</w:t>
       </w:r>
     </w:p>
     <w:p>
@@ -1514,10 +1818,58 @@
           <w:b/>
           <w:bCs/>
         </w:rPr>
-        <w:t xml:space="preserve"> justyfi-content // align-items. </w:t>
-      </w:r>
-      <w:r>
-        <w:t>Da mesma maneira que o display: flex é passado no contêiner, as propriedades de alinhamento com flex também são passadas no container.</w:t>
+        <w:t xml:space="preserve"> </w:t>
+      </w:r>
+      <w:proofErr w:type="spellStart"/>
+      <w:r>
+        <w:rPr>
+          <w:b/>
+          <w:bCs/>
+        </w:rPr>
+        <w:t>justyfi-content</w:t>
+      </w:r>
+      <w:proofErr w:type="spellEnd"/>
+      <w:r>
+        <w:rPr>
+          <w:b/>
+          <w:bCs/>
+        </w:rPr>
+        <w:t xml:space="preserve"> // </w:t>
+      </w:r>
+      <w:proofErr w:type="spellStart"/>
+      <w:r>
+        <w:rPr>
+          <w:b/>
+          <w:bCs/>
+        </w:rPr>
+        <w:t>align-items</w:t>
+      </w:r>
+      <w:proofErr w:type="spellEnd"/>
+      <w:r>
+        <w:rPr>
+          <w:b/>
+          <w:bCs/>
+        </w:rPr>
+        <w:t xml:space="preserve">. </w:t>
+      </w:r>
+      <w:r>
+        <w:t xml:space="preserve">Da mesma maneira que o display: </w:t>
+      </w:r>
+      <w:proofErr w:type="spellStart"/>
+      <w:r>
+        <w:t>flex</w:t>
+      </w:r>
+      <w:proofErr w:type="spellEnd"/>
+      <w:r>
+        <w:t xml:space="preserve"> é passado no contêiner, as propriedades de alinhamento com </w:t>
+      </w:r>
+      <w:proofErr w:type="spellStart"/>
+      <w:r>
+        <w:t>flex</w:t>
+      </w:r>
+      <w:proofErr w:type="spellEnd"/>
+      <w:r>
+        <w:t xml:space="preserve"> também são passadas no container.</w:t>
       </w:r>
     </w:p>
     <w:p>
@@ -1533,6 +1885,7 @@
           <w:bCs/>
         </w:rPr>
       </w:pPr>
+      <w:proofErr w:type="spellStart"/>
       <w:r>
         <w:rPr>
           <w:b/>
@@ -1541,6 +1894,7 @@
         </w:rPr>
         <w:t>Justify-content</w:t>
       </w:r>
+      <w:proofErr w:type="spellEnd"/>
       <w:r>
         <w:rPr>
           <w:b/>
@@ -1578,29 +1932,82 @@
         <w:rPr>
           <w:highlight w:val="yellow"/>
         </w:rPr>
-        <w:t xml:space="preserve">(justify-content </w:t>
-      </w:r>
+        <w:t>(</w:t>
+      </w:r>
+      <w:proofErr w:type="spellStart"/>
       <w:r>
         <w:rPr>
           <w:highlight w:val="yellow"/>
         </w:rPr>
+        <w:t>justify-content</w:t>
+      </w:r>
+      <w:proofErr w:type="spellEnd"/>
+      <w:r>
+        <w:rPr>
+          <w:highlight w:val="yellow"/>
+        </w:rPr>
+        <w:t xml:space="preserve"> </w:t>
+      </w:r>
+      <w:r>
+        <w:rPr>
+          <w:highlight w:val="yellow"/>
+        </w:rPr>
         <w:sym w:font="Wingdings" w:char="F0E0"/>
       </w:r>
       <w:r>
         <w:rPr>
           <w:highlight w:val="yellow"/>
         </w:rPr>
-        <w:t xml:space="preserve"> main-axis)</w:t>
+        <w:t xml:space="preserve"> </w:t>
+      </w:r>
+      <w:proofErr w:type="spellStart"/>
+      <w:r>
+        <w:rPr>
+          <w:highlight w:val="yellow"/>
+        </w:rPr>
+        <w:t>main-axis</w:t>
+      </w:r>
+      <w:proofErr w:type="spellEnd"/>
+      <w:r>
+        <w:rPr>
+          <w:highlight w:val="yellow"/>
+        </w:rPr>
+        <w:t>)</w:t>
       </w:r>
       <w:r>
         <w:t xml:space="preserve"> se for </w:t>
       </w:r>
-      <w:r>
-        <w:rPr>
-          <w:b/>
-          <w:bCs/>
-        </w:rPr>
-        <w:t>row (referência é linha) se for column (referência é coluna)</w:t>
+      <w:proofErr w:type="spellStart"/>
+      <w:r>
+        <w:rPr>
+          <w:b/>
+          <w:bCs/>
+        </w:rPr>
+        <w:t>row</w:t>
+      </w:r>
+      <w:proofErr w:type="spellEnd"/>
+      <w:r>
+        <w:rPr>
+          <w:b/>
+          <w:bCs/>
+        </w:rPr>
+        <w:t xml:space="preserve"> (referência é linha) se for </w:t>
+      </w:r>
+      <w:proofErr w:type="spellStart"/>
+      <w:r>
+        <w:rPr>
+          <w:b/>
+          <w:bCs/>
+        </w:rPr>
+        <w:t>column</w:t>
+      </w:r>
+      <w:proofErr w:type="spellEnd"/>
+      <w:r>
+        <w:rPr>
+          <w:b/>
+          <w:bCs/>
+        </w:rPr>
+        <w:t xml:space="preserve"> (referência é coluna)</w:t>
       </w:r>
     </w:p>
     <w:p>
@@ -1630,7 +2037,25 @@
           <w:bCs/>
           <w:highlight w:val="magenta"/>
         </w:rPr>
-        <w:t>justify-content: flex-start</w:t>
+        <w:t xml:space="preserve">justify-content: </w:t>
+      </w:r>
+      <w:proofErr w:type="spellStart"/>
+      <w:r>
+        <w:rPr>
+          <w:b/>
+          <w:bCs/>
+          <w:highlight w:val="magenta"/>
+        </w:rPr>
+        <w:t>flex</w:t>
+      </w:r>
+      <w:proofErr w:type="spellEnd"/>
+      <w:r>
+        <w:rPr>
+          <w:b/>
+          <w:bCs/>
+          <w:highlight w:val="magenta"/>
+        </w:rPr>
+        <w:t>-start</w:t>
       </w:r>
       <w:r>
         <w:rPr>
@@ -1639,7 +2064,31 @@
         <w:t xml:space="preserve"> </w:t>
       </w:r>
       <w:r>
-        <w:t xml:space="preserve">= row main-axis é linha e flex-start é </w:t>
+        <w:t xml:space="preserve">= </w:t>
+      </w:r>
+      <w:proofErr w:type="spellStart"/>
+      <w:r>
+        <w:t>row</w:t>
+      </w:r>
+      <w:proofErr w:type="spellEnd"/>
+      <w:r>
+        <w:t xml:space="preserve"> </w:t>
+      </w:r>
+      <w:proofErr w:type="spellStart"/>
+      <w:r>
+        <w:t>main-axis</w:t>
+      </w:r>
+      <w:proofErr w:type="spellEnd"/>
+      <w:r>
+        <w:t xml:space="preserve"> é linha e </w:t>
+      </w:r>
+      <w:proofErr w:type="spellStart"/>
+      <w:r>
+        <w:t>flex</w:t>
+      </w:r>
+      <w:proofErr w:type="spellEnd"/>
+      <w:r>
+        <w:t xml:space="preserve">-start é </w:t>
       </w:r>
       <w:r>
         <w:rPr>
@@ -1680,8 +2129,27 @@
           <w:bCs/>
           <w:highlight w:val="magenta"/>
         </w:rPr>
-        <w:t xml:space="preserve">. justify-content: </w:t>
-      </w:r>
+        <w:t xml:space="preserve">. </w:t>
+      </w:r>
+      <w:proofErr w:type="spellStart"/>
+      <w:r>
+        <w:rPr>
+          <w:b/>
+          <w:bCs/>
+          <w:highlight w:val="magenta"/>
+        </w:rPr>
+        <w:t>justify-content</w:t>
+      </w:r>
+      <w:proofErr w:type="spellEnd"/>
+      <w:r>
+        <w:rPr>
+          <w:b/>
+          <w:bCs/>
+          <w:highlight w:val="magenta"/>
+        </w:rPr>
+        <w:t xml:space="preserve">: </w:t>
+      </w:r>
+      <w:proofErr w:type="spellStart"/>
       <w:r>
         <w:rPr>
           <w:b/>
@@ -1690,6 +2158,7 @@
         </w:rPr>
         <w:t>flex-end</w:t>
       </w:r>
+      <w:proofErr w:type="spellEnd"/>
       <w:r>
         <w:rPr>
           <w:highlight w:val="magenta"/>
@@ -1697,13 +2166,31 @@
         <w:t xml:space="preserve"> </w:t>
       </w:r>
       <w:r>
-        <w:t>= row</w:t>
-      </w:r>
+        <w:t xml:space="preserve">= </w:t>
+      </w:r>
+      <w:proofErr w:type="spellStart"/>
+      <w:r>
+        <w:t>row</w:t>
+      </w:r>
+      <w:proofErr w:type="spellEnd"/>
       <w:r>
         <w:t xml:space="preserve"> </w:t>
       </w:r>
-      <w:r>
-        <w:t>main-axis é linha e flex-end é</w:t>
+      <w:proofErr w:type="spellStart"/>
+      <w:r>
+        <w:t>main-axis</w:t>
+      </w:r>
+      <w:proofErr w:type="spellEnd"/>
+      <w:r>
+        <w:t xml:space="preserve"> é linha e </w:t>
+      </w:r>
+      <w:proofErr w:type="spellStart"/>
+      <w:r>
+        <w:t>flex-end</w:t>
+      </w:r>
+      <w:proofErr w:type="spellEnd"/>
+      <w:r>
+        <w:t xml:space="preserve"> é</w:t>
       </w:r>
       <w:r>
         <w:t xml:space="preserve"> </w:t>
@@ -1752,13 +2239,23 @@
         </w:rPr>
         <w:t xml:space="preserve"> </w:t>
       </w:r>
-      <w:r>
-        <w:rPr>
-          <w:b/>
-          <w:bCs/>
-          <w:highlight w:val="magenta"/>
-        </w:rPr>
-        <w:t>justify-content: center</w:t>
+      <w:proofErr w:type="spellStart"/>
+      <w:r>
+        <w:rPr>
+          <w:b/>
+          <w:bCs/>
+          <w:highlight w:val="magenta"/>
+        </w:rPr>
+        <w:t>justify-content</w:t>
+      </w:r>
+      <w:proofErr w:type="spellEnd"/>
+      <w:r>
+        <w:rPr>
+          <w:b/>
+          <w:bCs/>
+          <w:highlight w:val="magenta"/>
+        </w:rPr>
+        <w:t>: center</w:t>
       </w:r>
       <w:r>
         <w:rPr>
@@ -1767,8 +2264,29 @@
         </w:rPr>
         <w:t xml:space="preserve"> = </w:t>
       </w:r>
-      <w:r>
-        <w:t>row main-axis é linha, então flex-center é grudado no meio. (sobra para os dois lados).</w:t>
+      <w:proofErr w:type="spellStart"/>
+      <w:r>
+        <w:t>row</w:t>
+      </w:r>
+      <w:proofErr w:type="spellEnd"/>
+      <w:r>
+        <w:t xml:space="preserve"> </w:t>
+      </w:r>
+      <w:proofErr w:type="spellStart"/>
+      <w:r>
+        <w:t>main-axis</w:t>
+      </w:r>
+      <w:proofErr w:type="spellEnd"/>
+      <w:r>
+        <w:t xml:space="preserve"> é linha, então </w:t>
+      </w:r>
+      <w:proofErr w:type="spellStart"/>
+      <w:r>
+        <w:t>flex</w:t>
+      </w:r>
+      <w:proofErr w:type="spellEnd"/>
+      <w:r>
+        <w:t>-center é grudado no meio. (sobra para os dois lados).</w:t>
       </w:r>
     </w:p>
     <w:p>
@@ -1790,8 +2308,36 @@
           <w:bCs/>
           <w:highlight w:val="magenta"/>
         </w:rPr>
-        <w:t>4. justify-content: space-btween</w:t>
-      </w:r>
+        <w:t xml:space="preserve">4. </w:t>
+      </w:r>
+      <w:proofErr w:type="spellStart"/>
+      <w:r>
+        <w:rPr>
+          <w:b/>
+          <w:bCs/>
+          <w:highlight w:val="magenta"/>
+        </w:rPr>
+        <w:t>justify-content</w:t>
+      </w:r>
+      <w:proofErr w:type="spellEnd"/>
+      <w:r>
+        <w:rPr>
+          <w:b/>
+          <w:bCs/>
+          <w:highlight w:val="magenta"/>
+        </w:rPr>
+        <w:t xml:space="preserve">: </w:t>
+      </w:r>
+      <w:proofErr w:type="spellStart"/>
+      <w:r>
+        <w:rPr>
+          <w:b/>
+          <w:bCs/>
+          <w:highlight w:val="magenta"/>
+        </w:rPr>
+        <w:t>space-btween</w:t>
+      </w:r>
+      <w:proofErr w:type="spellEnd"/>
       <w:r>
         <w:rPr>
           <w:b/>
@@ -1806,8 +2352,37 @@
         </w:rPr>
         <w:t xml:space="preserve"> </w:t>
       </w:r>
-      <w:r>
-        <w:t>row o main-axis é linha, então gruda nos dois lados e deixa um espaço padrão entre os itens. (1° item no flex-start e último item no flex-end e o restante vai ser colocado no meio com espaçamento igual entre eles.)</w:t>
+      <w:proofErr w:type="spellStart"/>
+      <w:r>
+        <w:t>row</w:t>
+      </w:r>
+      <w:proofErr w:type="spellEnd"/>
+      <w:r>
+        <w:t xml:space="preserve"> o </w:t>
+      </w:r>
+      <w:proofErr w:type="spellStart"/>
+      <w:r>
+        <w:t>main-axis</w:t>
+      </w:r>
+      <w:proofErr w:type="spellEnd"/>
+      <w:r>
+        <w:t xml:space="preserve"> é linha, então gruda nos dois lados e deixa um espaço padrão entre os itens. (1° item no </w:t>
+      </w:r>
+      <w:proofErr w:type="spellStart"/>
+      <w:r>
+        <w:t>flex</w:t>
+      </w:r>
+      <w:proofErr w:type="spellEnd"/>
+      <w:r>
+        <w:t xml:space="preserve">-start e último item no </w:t>
+      </w:r>
+      <w:proofErr w:type="spellStart"/>
+      <w:r>
+        <w:t>flex-end</w:t>
+      </w:r>
+      <w:proofErr w:type="spellEnd"/>
+      <w:r>
+        <w:t xml:space="preserve"> e o restante vai ser colocado no meio com espaçamento igual entre eles.)</w:t>
       </w:r>
     </w:p>
     <w:p>
@@ -1829,8 +2404,36 @@
           <w:bCs/>
           <w:highlight w:val="magenta"/>
         </w:rPr>
-        <w:t>5. justify-content: space-evenly</w:t>
-      </w:r>
+        <w:t xml:space="preserve">5. </w:t>
+      </w:r>
+      <w:proofErr w:type="spellStart"/>
+      <w:r>
+        <w:rPr>
+          <w:b/>
+          <w:bCs/>
+          <w:highlight w:val="magenta"/>
+        </w:rPr>
+        <w:t>justify-content</w:t>
+      </w:r>
+      <w:proofErr w:type="spellEnd"/>
+      <w:r>
+        <w:rPr>
+          <w:b/>
+          <w:bCs/>
+          <w:highlight w:val="magenta"/>
+        </w:rPr>
+        <w:t xml:space="preserve">: </w:t>
+      </w:r>
+      <w:proofErr w:type="spellStart"/>
+      <w:r>
+        <w:rPr>
+          <w:b/>
+          <w:bCs/>
+          <w:highlight w:val="magenta"/>
+        </w:rPr>
+        <w:t>space-evenly</w:t>
+      </w:r>
+      <w:proofErr w:type="spellEnd"/>
       <w:r>
         <w:rPr>
           <w:b/>
@@ -1838,8 +2441,21 @@
         </w:rPr>
         <w:t xml:space="preserve"> = </w:t>
       </w:r>
-      <w:r>
-        <w:t xml:space="preserve">row o main-axis é linha, ele coloca espaçamento igual </w:t>
+      <w:proofErr w:type="spellStart"/>
+      <w:r>
+        <w:t>row</w:t>
+      </w:r>
+      <w:proofErr w:type="spellEnd"/>
+      <w:r>
+        <w:t xml:space="preserve"> o </w:t>
+      </w:r>
+      <w:proofErr w:type="spellStart"/>
+      <w:r>
+        <w:t>main-axis</w:t>
+      </w:r>
+      <w:proofErr w:type="spellEnd"/>
+      <w:r>
+        <w:t xml:space="preserve"> é linha, ele coloca espaçamento igual </w:t>
       </w:r>
       <w:r>
         <w:rPr>
@@ -1884,8 +2500,36 @@
           <w:bCs/>
           <w:highlight w:val="magenta"/>
         </w:rPr>
-        <w:t>6. justify-content: space-arround</w:t>
-      </w:r>
+        <w:t xml:space="preserve">6. </w:t>
+      </w:r>
+      <w:proofErr w:type="spellStart"/>
+      <w:r>
+        <w:rPr>
+          <w:b/>
+          <w:bCs/>
+          <w:highlight w:val="magenta"/>
+        </w:rPr>
+        <w:t>justify-content</w:t>
+      </w:r>
+      <w:proofErr w:type="spellEnd"/>
+      <w:r>
+        <w:rPr>
+          <w:b/>
+          <w:bCs/>
+          <w:highlight w:val="magenta"/>
+        </w:rPr>
+        <w:t xml:space="preserve">: </w:t>
+      </w:r>
+      <w:proofErr w:type="spellStart"/>
+      <w:r>
+        <w:rPr>
+          <w:b/>
+          <w:bCs/>
+          <w:highlight w:val="magenta"/>
+        </w:rPr>
+        <w:t>space-arround</w:t>
+      </w:r>
+      <w:proofErr w:type="spellEnd"/>
       <w:r>
         <w:rPr>
           <w:b/>
@@ -1893,11 +2537,32 @@
         </w:rPr>
         <w:t xml:space="preserve">= </w:t>
       </w:r>
-      <w:r>
-        <w:t>row o main-axis é linha, então ele divide o container na quantidade de itens e coloca o idem dentro dessa sobra. (sobra</w:t>
-      </w:r>
-      <w:r>
-        <w:t xml:space="preserve"> do “space-around” espaço ao redor</w:t>
+      <w:proofErr w:type="spellStart"/>
+      <w:r>
+        <w:t>row</w:t>
+      </w:r>
+      <w:proofErr w:type="spellEnd"/>
+      <w:r>
+        <w:t xml:space="preserve"> o </w:t>
+      </w:r>
+      <w:proofErr w:type="spellStart"/>
+      <w:r>
+        <w:t>main-axis</w:t>
+      </w:r>
+      <w:proofErr w:type="spellEnd"/>
+      <w:r>
+        <w:t xml:space="preserve"> é linha, então ele divide o container na quantidade de itens e coloca o idem dentro dessa sobra. (sobra</w:t>
+      </w:r>
+      <w:r>
+        <w:t xml:space="preserve"> do “</w:t>
+      </w:r>
+      <w:proofErr w:type="spellStart"/>
+      <w:r>
+        <w:t>space-around</w:t>
+      </w:r>
+      <w:proofErr w:type="spellEnd"/>
+      <w:r>
+        <w:t>” espaço ao redor</w:t>
       </w:r>
       <w:r>
         <w:t xml:space="preserve"> é somada).</w:t>
@@ -2032,6 +2697,7 @@
           <w:highlight w:val="magenta"/>
         </w:rPr>
       </w:pPr>
+      <w:proofErr w:type="spellStart"/>
       <w:r>
         <w:rPr>
           <w:b/>
@@ -2039,7 +2705,16 @@
           <w:highlight w:val="magenta"/>
         </w:rPr>
         <w:lastRenderedPageBreak/>
-        <w:t>Justify-content para Direction COLUMN:</w:t>
+        <w:t>Justify-content</w:t>
+      </w:r>
+      <w:proofErr w:type="spellEnd"/>
+      <w:r>
+        <w:rPr>
+          <w:b/>
+          <w:bCs/>
+          <w:highlight w:val="magenta"/>
+        </w:rPr>
+        <w:t xml:space="preserve"> para Direction COLUMN:</w:t>
       </w:r>
       <w:r>
         <w:rPr>
@@ -2053,20 +2728,61 @@
         <w:t>É o alinhamento principal</w:t>
       </w:r>
       <w:r>
-        <w:t xml:space="preserve"> (justify-contet </w:t>
+        <w:t xml:space="preserve"> (</w:t>
+      </w:r>
+      <w:proofErr w:type="spellStart"/>
+      <w:r>
+        <w:t>justify-contet</w:t>
+      </w:r>
+      <w:proofErr w:type="spellEnd"/>
+      <w:r>
+        <w:t xml:space="preserve"> </w:t>
       </w:r>
       <w:r>
         <w:sym w:font="Wingdings" w:char="F0E0"/>
       </w:r>
       <w:r>
-        <w:t xml:space="preserve"> main-axis) se for </w:t>
-      </w:r>
-      <w:r>
-        <w:rPr>
-          <w:b/>
-          <w:bCs/>
-        </w:rPr>
-        <w:t>row (referência é linha) se for column (referência é coluna).</w:t>
+        <w:t xml:space="preserve"> </w:t>
+      </w:r>
+      <w:proofErr w:type="spellStart"/>
+      <w:r>
+        <w:t>main-axis</w:t>
+      </w:r>
+      <w:proofErr w:type="spellEnd"/>
+      <w:r>
+        <w:t xml:space="preserve">) se for </w:t>
+      </w:r>
+      <w:proofErr w:type="spellStart"/>
+      <w:r>
+        <w:rPr>
+          <w:b/>
+          <w:bCs/>
+        </w:rPr>
+        <w:t>row</w:t>
+      </w:r>
+      <w:proofErr w:type="spellEnd"/>
+      <w:r>
+        <w:rPr>
+          <w:b/>
+          <w:bCs/>
+        </w:rPr>
+        <w:t xml:space="preserve"> (referência é linha) se for </w:t>
+      </w:r>
+      <w:proofErr w:type="spellStart"/>
+      <w:r>
+        <w:rPr>
+          <w:b/>
+          <w:bCs/>
+        </w:rPr>
+        <w:t>column</w:t>
+      </w:r>
+      <w:proofErr w:type="spellEnd"/>
+      <w:r>
+        <w:rPr>
+          <w:b/>
+          <w:bCs/>
+        </w:rPr>
+        <w:t xml:space="preserve"> (referência é coluna).</w:t>
       </w:r>
     </w:p>
     <w:p>
@@ -2081,13 +2797,41 @@
           <w:highlight w:val="magenta"/>
         </w:rPr>
       </w:pPr>
-      <w:r>
-        <w:rPr>
-          <w:b/>
-          <w:bCs/>
-          <w:highlight w:val="magenta"/>
-        </w:rPr>
-        <w:t>Justify-content: flex-start</w:t>
+      <w:proofErr w:type="spellStart"/>
+      <w:r>
+        <w:rPr>
+          <w:b/>
+          <w:bCs/>
+          <w:highlight w:val="magenta"/>
+        </w:rPr>
+        <w:t>Justify-content</w:t>
+      </w:r>
+      <w:proofErr w:type="spellEnd"/>
+      <w:r>
+        <w:rPr>
+          <w:b/>
+          <w:bCs/>
+          <w:highlight w:val="magenta"/>
+        </w:rPr>
+        <w:t xml:space="preserve">: </w:t>
+      </w:r>
+      <w:proofErr w:type="spellStart"/>
+      <w:r>
+        <w:rPr>
+          <w:b/>
+          <w:bCs/>
+          <w:highlight w:val="magenta"/>
+        </w:rPr>
+        <w:t>flex</w:t>
+      </w:r>
+      <w:proofErr w:type="spellEnd"/>
+      <w:r>
+        <w:rPr>
+          <w:b/>
+          <w:bCs/>
+          <w:highlight w:val="magenta"/>
+        </w:rPr>
+        <w:t>-start</w:t>
       </w:r>
       <w:r>
         <w:rPr>
@@ -2096,14 +2840,35 @@
         </w:rPr>
         <w:t xml:space="preserve"> = </w:t>
       </w:r>
-      <w:r>
-        <w:t>column é coluna</w:t>
-      </w:r>
-      <w:r>
-        <w:t xml:space="preserve"> então main-axis é vertical</w:t>
-      </w:r>
-      <w:r>
-        <w:t>, então flex-start é topo. (sobra espaço livre em baixo).</w:t>
+      <w:proofErr w:type="spellStart"/>
+      <w:r>
+        <w:t>column</w:t>
+      </w:r>
+      <w:proofErr w:type="spellEnd"/>
+      <w:r>
+        <w:t xml:space="preserve"> é coluna</w:t>
+      </w:r>
+      <w:r>
+        <w:t xml:space="preserve"> então </w:t>
+      </w:r>
+      <w:proofErr w:type="spellStart"/>
+      <w:r>
+        <w:t>main-axis</w:t>
+      </w:r>
+      <w:proofErr w:type="spellEnd"/>
+      <w:r>
+        <w:t xml:space="preserve"> é vertical</w:t>
+      </w:r>
+      <w:r>
+        <w:t xml:space="preserve">, então </w:t>
+      </w:r>
+      <w:proofErr w:type="spellStart"/>
+      <w:r>
+        <w:t>flex</w:t>
+      </w:r>
+      <w:proofErr w:type="spellEnd"/>
+      <w:r>
+        <w:t>-start é topo. (sobra espaço livre em baixo).</w:t>
       </w:r>
     </w:p>
     <w:p>
@@ -2118,14 +2883,34 @@
           <w:highlight w:val="magenta"/>
         </w:rPr>
       </w:pPr>
-      <w:r>
-        <w:rPr>
-          <w:b/>
-          <w:bCs/>
-          <w:highlight w:val="magenta"/>
-        </w:rPr>
-        <w:t>Justify-content: flex-end</w:t>
-      </w:r>
+      <w:proofErr w:type="spellStart"/>
+      <w:r>
+        <w:rPr>
+          <w:b/>
+          <w:bCs/>
+          <w:highlight w:val="magenta"/>
+        </w:rPr>
+        <w:t>Justify-content</w:t>
+      </w:r>
+      <w:proofErr w:type="spellEnd"/>
+      <w:r>
+        <w:rPr>
+          <w:b/>
+          <w:bCs/>
+          <w:highlight w:val="magenta"/>
+        </w:rPr>
+        <w:t xml:space="preserve">: </w:t>
+      </w:r>
+      <w:proofErr w:type="spellStart"/>
+      <w:r>
+        <w:rPr>
+          <w:b/>
+          <w:bCs/>
+          <w:highlight w:val="magenta"/>
+        </w:rPr>
+        <w:t>flex-end</w:t>
+      </w:r>
+      <w:proofErr w:type="spellEnd"/>
       <w:r>
         <w:rPr>
           <w:b/>
@@ -2133,14 +2918,35 @@
         </w:rPr>
         <w:t xml:space="preserve"> = </w:t>
       </w:r>
-      <w:r>
-        <w:t>column é coluna</w:t>
-      </w:r>
-      <w:r>
-        <w:t xml:space="preserve"> então main-axis é vertical</w:t>
-      </w:r>
-      <w:r>
-        <w:t>, então flex-end é em baixo. (sobra espaço livre em cima).</w:t>
+      <w:proofErr w:type="spellStart"/>
+      <w:r>
+        <w:t>column</w:t>
+      </w:r>
+      <w:proofErr w:type="spellEnd"/>
+      <w:r>
+        <w:t xml:space="preserve"> é coluna</w:t>
+      </w:r>
+      <w:r>
+        <w:t xml:space="preserve"> então </w:t>
+      </w:r>
+      <w:proofErr w:type="spellStart"/>
+      <w:r>
+        <w:t>main-axis</w:t>
+      </w:r>
+      <w:proofErr w:type="spellEnd"/>
+      <w:r>
+        <w:t xml:space="preserve"> é vertical</w:t>
+      </w:r>
+      <w:r>
+        <w:t xml:space="preserve">, então </w:t>
+      </w:r>
+      <w:proofErr w:type="spellStart"/>
+      <w:r>
+        <w:t>flex-end</w:t>
+      </w:r>
+      <w:proofErr w:type="spellEnd"/>
+      <w:r>
+        <w:t xml:space="preserve"> é em baixo. (sobra espaço livre em cima).</w:t>
       </w:r>
     </w:p>
     <w:p>
@@ -2155,13 +2961,23 @@
           <w:highlight w:val="magenta"/>
         </w:rPr>
       </w:pPr>
-      <w:r>
-        <w:rPr>
-          <w:b/>
-          <w:bCs/>
-          <w:highlight w:val="magenta"/>
-        </w:rPr>
-        <w:t xml:space="preserve">Justify-content: center: </w:t>
+      <w:proofErr w:type="spellStart"/>
+      <w:r>
+        <w:rPr>
+          <w:b/>
+          <w:bCs/>
+          <w:highlight w:val="magenta"/>
+        </w:rPr>
+        <w:t>Justify-content</w:t>
+      </w:r>
+      <w:proofErr w:type="spellEnd"/>
+      <w:r>
+        <w:rPr>
+          <w:b/>
+          <w:bCs/>
+          <w:highlight w:val="magenta"/>
+        </w:rPr>
+        <w:t xml:space="preserve">: center: </w:t>
       </w:r>
       <w:r>
         <w:rPr>
@@ -2170,11 +2986,24 @@
         </w:rPr>
         <w:t xml:space="preserve">= </w:t>
       </w:r>
-      <w:r>
-        <w:t>column é coluna</w:t>
-      </w:r>
-      <w:r>
-        <w:t xml:space="preserve"> e main-axis é vertical</w:t>
+      <w:proofErr w:type="spellStart"/>
+      <w:r>
+        <w:t>column</w:t>
+      </w:r>
+      <w:proofErr w:type="spellEnd"/>
+      <w:r>
+        <w:t xml:space="preserve"> é coluna</w:t>
+      </w:r>
+      <w:r>
+        <w:t xml:space="preserve"> e </w:t>
+      </w:r>
+      <w:proofErr w:type="spellStart"/>
+      <w:r>
+        <w:t>main-axis</w:t>
+      </w:r>
+      <w:proofErr w:type="spellEnd"/>
+      <w:r>
+        <w:t xml:space="preserve"> é vertical</w:t>
       </w:r>
       <w:r>
         <w:t>, então ele centraliza o conteúdo. (sobra espaço igual em cima e em baixo).</w:t>
@@ -2192,14 +3021,34 @@
           <w:highlight w:val="magenta"/>
         </w:rPr>
       </w:pPr>
-      <w:r>
-        <w:rPr>
-          <w:b/>
-          <w:bCs/>
-          <w:highlight w:val="magenta"/>
-        </w:rPr>
-        <w:t>Justify-content: space-btween</w:t>
-      </w:r>
+      <w:proofErr w:type="spellStart"/>
+      <w:r>
+        <w:rPr>
+          <w:b/>
+          <w:bCs/>
+          <w:highlight w:val="magenta"/>
+        </w:rPr>
+        <w:t>Justify-content</w:t>
+      </w:r>
+      <w:proofErr w:type="spellEnd"/>
+      <w:r>
+        <w:rPr>
+          <w:b/>
+          <w:bCs/>
+          <w:highlight w:val="magenta"/>
+        </w:rPr>
+        <w:t xml:space="preserve">: </w:t>
+      </w:r>
+      <w:proofErr w:type="spellStart"/>
+      <w:r>
+        <w:rPr>
+          <w:b/>
+          <w:bCs/>
+          <w:highlight w:val="magenta"/>
+        </w:rPr>
+        <w:t>space-btween</w:t>
+      </w:r>
+      <w:proofErr w:type="spellEnd"/>
       <w:r>
         <w:rPr>
           <w:b/>
@@ -2208,7 +3057,23 @@
         <w:t xml:space="preserve"> </w:t>
       </w:r>
       <w:r>
-        <w:t xml:space="preserve"> = column é coluna e main-axis é coluna, então coloca o 1° e último item grudados, respectivamente no topo e em baixo e preenche com o restante no meio.</w:t>
+        <w:t xml:space="preserve"> = </w:t>
+      </w:r>
+      <w:proofErr w:type="spellStart"/>
+      <w:r>
+        <w:t>column</w:t>
+      </w:r>
+      <w:proofErr w:type="spellEnd"/>
+      <w:r>
+        <w:t xml:space="preserve"> é coluna e </w:t>
+      </w:r>
+      <w:proofErr w:type="spellStart"/>
+      <w:r>
+        <w:t>main-axis</w:t>
+      </w:r>
+      <w:proofErr w:type="spellEnd"/>
+      <w:r>
+        <w:t xml:space="preserve"> é coluna, então coloca o 1° e último item grudados, respectivamente no topo e em baixo e preenche com o restante no meio.</w:t>
       </w:r>
     </w:p>
     <w:p>
@@ -2223,14 +3088,34 @@
           <w:highlight w:val="magenta"/>
         </w:rPr>
       </w:pPr>
-      <w:r>
-        <w:rPr>
-          <w:b/>
-          <w:bCs/>
-          <w:highlight w:val="magenta"/>
-        </w:rPr>
-        <w:t>Justify-content: space-evenly</w:t>
-      </w:r>
+      <w:proofErr w:type="spellStart"/>
+      <w:r>
+        <w:rPr>
+          <w:b/>
+          <w:bCs/>
+          <w:highlight w:val="magenta"/>
+        </w:rPr>
+        <w:t>Justify-content</w:t>
+      </w:r>
+      <w:proofErr w:type="spellEnd"/>
+      <w:r>
+        <w:rPr>
+          <w:b/>
+          <w:bCs/>
+          <w:highlight w:val="magenta"/>
+        </w:rPr>
+        <w:t xml:space="preserve">: </w:t>
+      </w:r>
+      <w:proofErr w:type="spellStart"/>
+      <w:r>
+        <w:rPr>
+          <w:b/>
+          <w:bCs/>
+          <w:highlight w:val="magenta"/>
+        </w:rPr>
+        <w:t>space-evenly</w:t>
+      </w:r>
+      <w:proofErr w:type="spellEnd"/>
       <w:r>
         <w:rPr>
           <w:highlight w:val="magenta"/>
@@ -2238,7 +3123,31 @@
         <w:t xml:space="preserve"> </w:t>
       </w:r>
       <w:r>
-        <w:t>= column é coluna e o main-axis é vertical, então ele coloca espaços iguas entre os itens.</w:t>
+        <w:t xml:space="preserve">= </w:t>
+      </w:r>
+      <w:proofErr w:type="spellStart"/>
+      <w:r>
+        <w:t>column</w:t>
+      </w:r>
+      <w:proofErr w:type="spellEnd"/>
+      <w:r>
+        <w:t xml:space="preserve"> é coluna e o </w:t>
+      </w:r>
+      <w:proofErr w:type="spellStart"/>
+      <w:r>
+        <w:t>main-axis</w:t>
+      </w:r>
+      <w:proofErr w:type="spellEnd"/>
+      <w:r>
+        <w:t xml:space="preserve"> é vertical, então ele coloca espaços </w:t>
+      </w:r>
+      <w:proofErr w:type="spellStart"/>
+      <w:r>
+        <w:t>iguas</w:t>
+      </w:r>
+      <w:proofErr w:type="spellEnd"/>
+      <w:r>
+        <w:t xml:space="preserve"> entre os itens.</w:t>
       </w:r>
     </w:p>
     <w:p>
@@ -2329,13 +3238,41 @@
           </wp:anchor>
         </w:drawing>
       </w:r>
-      <w:r>
-        <w:rPr>
-          <w:b/>
-          <w:bCs/>
-          <w:highlight w:val="magenta"/>
-        </w:rPr>
-        <w:t xml:space="preserve">Justify-content: space-arround </w:t>
+      <w:proofErr w:type="spellStart"/>
+      <w:r>
+        <w:rPr>
+          <w:b/>
+          <w:bCs/>
+          <w:highlight w:val="magenta"/>
+        </w:rPr>
+        <w:t>Justify-content</w:t>
+      </w:r>
+      <w:proofErr w:type="spellEnd"/>
+      <w:r>
+        <w:rPr>
+          <w:b/>
+          <w:bCs/>
+          <w:highlight w:val="magenta"/>
+        </w:rPr>
+        <w:t xml:space="preserve">: </w:t>
+      </w:r>
+      <w:proofErr w:type="spellStart"/>
+      <w:r>
+        <w:rPr>
+          <w:b/>
+          <w:bCs/>
+          <w:highlight w:val="magenta"/>
+        </w:rPr>
+        <w:t>space-arround</w:t>
+      </w:r>
+      <w:proofErr w:type="spellEnd"/>
+      <w:r>
+        <w:rPr>
+          <w:b/>
+          <w:bCs/>
+          <w:highlight w:val="magenta"/>
+        </w:rPr>
+        <w:t xml:space="preserve"> </w:t>
       </w:r>
       <w:r>
         <w:rPr>
@@ -2344,11 +3281,32 @@
         </w:rPr>
         <w:t xml:space="preserve">= </w:t>
       </w:r>
-      <w:r>
-        <w:t>column é coluna e o main-axis é vertical, então ele soma os espaços anteriores e posteriores, o 1° e últimos item não possuem espaços anteriores e posteriores, respectivamente.</w:t>
-      </w:r>
-      <w:r>
-        <w:t xml:space="preserve"> (sobra é a soma do espaço ao redor, ou seja, “space-around”).</w:t>
+      <w:proofErr w:type="spellStart"/>
+      <w:r>
+        <w:t>column</w:t>
+      </w:r>
+      <w:proofErr w:type="spellEnd"/>
+      <w:r>
+        <w:t xml:space="preserve"> é coluna e o </w:t>
+      </w:r>
+      <w:proofErr w:type="spellStart"/>
+      <w:r>
+        <w:t>main-axis</w:t>
+      </w:r>
+      <w:proofErr w:type="spellEnd"/>
+      <w:r>
+        <w:t xml:space="preserve"> é vertical, então ele soma os espaços anteriores e posteriores, o 1° e últimos item não possuem espaços anteriores e posteriores, respectivamente.</w:t>
+      </w:r>
+      <w:r>
+        <w:t xml:space="preserve"> (sobra é a soma do espaço ao redor, ou seja, “</w:t>
+      </w:r>
+      <w:proofErr w:type="spellStart"/>
+      <w:r>
+        <w:t>space-around</w:t>
+      </w:r>
+      <w:proofErr w:type="spellEnd"/>
+      <w:r>
+        <w:t>”).</w:t>
       </w:r>
     </w:p>
     <w:p>
@@ -2510,6 +3468,7 @@
         </w:numPr>
         <w:jc w:val="both"/>
       </w:pPr>
+      <w:proofErr w:type="spellStart"/>
       <w:r>
         <w:rPr>
           <w:b/>
@@ -2517,23 +3476,73 @@
           <w:highlight w:val="magenta"/>
         </w:rPr>
         <w:lastRenderedPageBreak/>
-        <w:t xml:space="preserve">Align-items: </w:t>
-      </w:r>
-      <w:r>
-        <w:t>é o posicionamento não principal e é relativo ao cross-axis (eixo perpendicular).</w:t>
-      </w:r>
-      <w:r>
-        <w:t xml:space="preserve"> Se vier no tipo row (linha) o cross-axis é o eixo vertical. Ele vem por padrão com o valor </w:t>
-      </w:r>
-      <w:r>
-        <w:rPr>
-          <w:b/>
-          <w:bCs/>
-        </w:rPr>
-        <w:t xml:space="preserve">stretch </w:t>
-      </w:r>
-      <w:r>
-        <w:t>(estica o conteúdo junto com o esticamento do cross-exis)</w:t>
+        <w:t>Align-items</w:t>
+      </w:r>
+      <w:proofErr w:type="spellEnd"/>
+      <w:r>
+        <w:rPr>
+          <w:b/>
+          <w:bCs/>
+          <w:highlight w:val="magenta"/>
+        </w:rPr>
+        <w:t xml:space="preserve">: </w:t>
+      </w:r>
+      <w:r>
+        <w:t xml:space="preserve">é o posicionamento não principal e é relativo ao </w:t>
+      </w:r>
+      <w:proofErr w:type="spellStart"/>
+      <w:r>
+        <w:t>cross-axis</w:t>
+      </w:r>
+      <w:proofErr w:type="spellEnd"/>
+      <w:r>
+        <w:t xml:space="preserve"> (eixo perpendicular).</w:t>
+      </w:r>
+      <w:r>
+        <w:t xml:space="preserve"> Se vier no tipo </w:t>
+      </w:r>
+      <w:proofErr w:type="spellStart"/>
+      <w:r>
+        <w:t>row</w:t>
+      </w:r>
+      <w:proofErr w:type="spellEnd"/>
+      <w:r>
+        <w:t xml:space="preserve"> (linha) o </w:t>
+      </w:r>
+      <w:proofErr w:type="spellStart"/>
+      <w:r>
+        <w:t>cross-axis</w:t>
+      </w:r>
+      <w:proofErr w:type="spellEnd"/>
+      <w:r>
+        <w:t xml:space="preserve"> é o eixo vertical. Ele vem por padrão com o valor </w:t>
+      </w:r>
+      <w:proofErr w:type="spellStart"/>
+      <w:r>
+        <w:rPr>
+          <w:b/>
+          <w:bCs/>
+        </w:rPr>
+        <w:t>stretch</w:t>
+      </w:r>
+      <w:proofErr w:type="spellEnd"/>
+      <w:r>
+        <w:rPr>
+          <w:b/>
+          <w:bCs/>
+        </w:rPr>
+        <w:t xml:space="preserve"> </w:t>
+      </w:r>
+      <w:r>
+        <w:t xml:space="preserve">(estica o conteúdo junto com o esticamento do </w:t>
+      </w:r>
+      <w:proofErr w:type="spellStart"/>
+      <w:r>
+        <w:t>cross-exis</w:t>
+      </w:r>
+      <w:proofErr w:type="spellEnd"/>
+      <w:r>
+        <w:t>)</w:t>
       </w:r>
       <w:r>
         <w:t>.</w:t>
@@ -2548,12 +3557,37 @@
         </w:numPr>
         <w:jc w:val="both"/>
       </w:pPr>
-      <w:r>
-        <w:rPr>
-          <w:b/>
-          <w:bCs/>
-        </w:rPr>
-        <w:t>Align-items: flex-start</w:t>
+      <w:proofErr w:type="spellStart"/>
+      <w:r>
+        <w:rPr>
+          <w:b/>
+          <w:bCs/>
+        </w:rPr>
+        <w:t>Align-items</w:t>
+      </w:r>
+      <w:proofErr w:type="spellEnd"/>
+      <w:r>
+        <w:rPr>
+          <w:b/>
+          <w:bCs/>
+        </w:rPr>
+        <w:t xml:space="preserve">: </w:t>
+      </w:r>
+      <w:proofErr w:type="spellStart"/>
+      <w:r>
+        <w:rPr>
+          <w:b/>
+          <w:bCs/>
+        </w:rPr>
+        <w:t>flex</w:t>
+      </w:r>
+      <w:proofErr w:type="spellEnd"/>
+      <w:r>
+        <w:rPr>
+          <w:b/>
+          <w:bCs/>
+        </w:rPr>
+        <w:t>-start</w:t>
       </w:r>
       <w:r>
         <w:rPr>
@@ -2570,7 +3604,63 @@
         <w:t xml:space="preserve"> </w:t>
       </w:r>
       <w:r>
-        <w:t>sendo fllex-direction: row o main-axis é linha então o cross-axis é vertical, portante o flex-start é no topo do cross-axis. (sobra espaço em baixo).</w:t>
+        <w:t xml:space="preserve">sendo </w:t>
+      </w:r>
+      <w:proofErr w:type="spellStart"/>
+      <w:r>
+        <w:t>fllex-direction</w:t>
+      </w:r>
+      <w:proofErr w:type="spellEnd"/>
+      <w:r>
+        <w:t xml:space="preserve">: </w:t>
+      </w:r>
+      <w:proofErr w:type="spellStart"/>
+      <w:r>
+        <w:t>row</w:t>
+      </w:r>
+      <w:proofErr w:type="spellEnd"/>
+      <w:r>
+        <w:t xml:space="preserve"> o </w:t>
+      </w:r>
+      <w:proofErr w:type="spellStart"/>
+      <w:r>
+        <w:t>main-axis</w:t>
+      </w:r>
+      <w:proofErr w:type="spellEnd"/>
+      <w:r>
+        <w:t xml:space="preserve"> é linha então o </w:t>
+      </w:r>
+      <w:proofErr w:type="spellStart"/>
+      <w:r>
+        <w:t>cross-axis</w:t>
+      </w:r>
+      <w:proofErr w:type="spellEnd"/>
+      <w:r>
+        <w:t xml:space="preserve"> é vertical, </w:t>
+      </w:r>
+      <w:proofErr w:type="spellStart"/>
+      <w:r>
+        <w:t>portante</w:t>
+      </w:r>
+      <w:proofErr w:type="spellEnd"/>
+      <w:r>
+        <w:t xml:space="preserve"> o </w:t>
+      </w:r>
+      <w:proofErr w:type="spellStart"/>
+      <w:r>
+        <w:t>flex</w:t>
+      </w:r>
+      <w:proofErr w:type="spellEnd"/>
+      <w:r>
+        <w:t xml:space="preserve">-start é no topo do </w:t>
+      </w:r>
+      <w:proofErr w:type="spellStart"/>
+      <w:r>
+        <w:t>cross-axis</w:t>
+      </w:r>
+      <w:proofErr w:type="spellEnd"/>
+      <w:r>
+        <w:t>. (sobra espaço em baixo).</w:t>
       </w:r>
     </w:p>
     <w:p>
@@ -2586,12 +3676,29 @@
           <w:bCs/>
         </w:rPr>
       </w:pPr>
-      <w:r>
-        <w:rPr>
-          <w:b/>
-          <w:bCs/>
-        </w:rPr>
-        <w:t>Align-itens: flex</w:t>
+      <w:proofErr w:type="spellStart"/>
+      <w:r>
+        <w:rPr>
+          <w:b/>
+          <w:bCs/>
+        </w:rPr>
+        <w:t>Align</w:t>
+      </w:r>
+      <w:proofErr w:type="spellEnd"/>
+      <w:r>
+        <w:rPr>
+          <w:b/>
+          <w:bCs/>
+        </w:rPr>
+        <w:t xml:space="preserve">-itens: </w:t>
+      </w:r>
+      <w:proofErr w:type="spellStart"/>
+      <w:r>
+        <w:rPr>
+          <w:b/>
+          <w:bCs/>
+        </w:rPr>
+        <w:t>flex</w:t>
       </w:r>
       <w:r>
         <w:rPr>
@@ -2600,6 +3707,7 @@
         </w:rPr>
         <w:t>-end</w:t>
       </w:r>
+      <w:proofErr w:type="spellEnd"/>
       <w:r>
         <w:rPr>
           <w:b/>
@@ -2615,7 +3723,47 @@
         <w:t xml:space="preserve"> </w:t>
       </w:r>
       <w:r>
-        <w:t>sendo o flex-direction do tipo row o main-exis é linha, portanto o cross-axis é vertical, portanto o flex-start vai ser em baixo. (sobra espaço no topo).</w:t>
+        <w:t xml:space="preserve">sendo o </w:t>
+      </w:r>
+      <w:proofErr w:type="spellStart"/>
+      <w:r>
+        <w:t>flex-direction</w:t>
+      </w:r>
+      <w:proofErr w:type="spellEnd"/>
+      <w:r>
+        <w:t xml:space="preserve"> do tipo </w:t>
+      </w:r>
+      <w:proofErr w:type="spellStart"/>
+      <w:r>
+        <w:t>row</w:t>
+      </w:r>
+      <w:proofErr w:type="spellEnd"/>
+      <w:r>
+        <w:t xml:space="preserve"> o </w:t>
+      </w:r>
+      <w:proofErr w:type="spellStart"/>
+      <w:r>
+        <w:t>main-exis</w:t>
+      </w:r>
+      <w:proofErr w:type="spellEnd"/>
+      <w:r>
+        <w:t xml:space="preserve"> é linha, portanto o </w:t>
+      </w:r>
+      <w:proofErr w:type="spellStart"/>
+      <w:r>
+        <w:t>cross-axis</w:t>
+      </w:r>
+      <w:proofErr w:type="spellEnd"/>
+      <w:r>
+        <w:t xml:space="preserve"> é vertical, portanto o </w:t>
+      </w:r>
+      <w:proofErr w:type="spellStart"/>
+      <w:r>
+        <w:t>flex</w:t>
+      </w:r>
+      <w:proofErr w:type="spellEnd"/>
+      <w:r>
+        <w:t>-start vai ser em baixo. (sobra espaço no topo).</w:t>
       </w:r>
     </w:p>
     <w:p>
@@ -2700,47 +3848,176 @@
           </wp:anchor>
         </w:drawing>
       </w:r>
-      <w:r>
-        <w:rPr>
-          <w:b/>
-          <w:bCs/>
-        </w:rPr>
-        <w:t xml:space="preserve">Align-itens: center = </w:t>
-      </w:r>
-      <w:r>
-        <w:t>se o flex-direction for row, o main-axis é linha e o cross-axis é vertical, portanto o alinhamento é no centro da coluna. (Sobra espaço igual no topo e na base).</w:t>
-      </w:r>
-    </w:p>
-    <w:p>
-      <w:pPr>
-        <w:jc w:val="both"/>
-      </w:pPr>
-    </w:p>
-    <w:p>
-      <w:pPr>
-        <w:jc w:val="both"/>
-        <w:rPr>
-          <w:b/>
-          <w:bCs/>
-        </w:rPr>
-      </w:pPr>
-    </w:p>
-    <w:p>
-      <w:pPr>
-        <w:jc w:val="both"/>
-      </w:pPr>
-      <w:r>
-        <w:rPr>
-          <w:b/>
-          <w:bCs/>
-        </w:rPr>
-        <w:t xml:space="preserve">Modulo flex-box: </w:t>
+      <w:proofErr w:type="spellStart"/>
+      <w:r>
+        <w:rPr>
+          <w:b/>
+          <w:bCs/>
+        </w:rPr>
+        <w:t>Align</w:t>
+      </w:r>
+      <w:proofErr w:type="spellEnd"/>
+      <w:r>
+        <w:rPr>
+          <w:b/>
+          <w:bCs/>
+        </w:rPr>
+        <w:t xml:space="preserve">-itens: center = </w:t>
+      </w:r>
+      <w:r>
+        <w:t xml:space="preserve">se o </w:t>
+      </w:r>
+      <w:proofErr w:type="spellStart"/>
+      <w:r>
+        <w:t>flex-direction</w:t>
+      </w:r>
+      <w:proofErr w:type="spellEnd"/>
+      <w:r>
+        <w:t xml:space="preserve"> for </w:t>
+      </w:r>
+      <w:proofErr w:type="spellStart"/>
+      <w:r>
+        <w:t>row</w:t>
+      </w:r>
+      <w:proofErr w:type="spellEnd"/>
+      <w:r>
+        <w:t xml:space="preserve">, o </w:t>
+      </w:r>
+      <w:proofErr w:type="spellStart"/>
+      <w:r>
+        <w:t>main-axis</w:t>
+      </w:r>
+      <w:proofErr w:type="spellEnd"/>
+      <w:r>
+        <w:t xml:space="preserve"> é linha e o </w:t>
+      </w:r>
+      <w:proofErr w:type="spellStart"/>
+      <w:r>
+        <w:t>cross-axis</w:t>
+      </w:r>
+      <w:proofErr w:type="spellEnd"/>
+      <w:r>
+        <w:t xml:space="preserve"> é vertical, portanto o alinhamento é no centro da coluna. (Sobra espaço igual no topo e na base).</w:t>
+      </w:r>
+    </w:p>
+    <w:p>
+      <w:pPr>
+        <w:jc w:val="both"/>
+      </w:pPr>
+    </w:p>
+    <w:p>
+      <w:pPr>
+        <w:jc w:val="both"/>
+        <w:rPr>
+          <w:b/>
+          <w:bCs/>
+        </w:rPr>
+      </w:pPr>
+    </w:p>
+    <w:p>
+      <w:pPr>
+        <w:jc w:val="both"/>
+      </w:pPr>
+      <w:r>
+        <w:rPr>
+          <w:b/>
+          <w:bCs/>
+        </w:rPr>
+        <w:t xml:space="preserve">Modulo </w:t>
+      </w:r>
+      <w:proofErr w:type="spellStart"/>
+      <w:r>
+        <w:rPr>
+          <w:b/>
+          <w:bCs/>
+        </w:rPr>
+        <w:t>flex</w:t>
+      </w:r>
+      <w:proofErr w:type="spellEnd"/>
+      <w:r>
+        <w:rPr>
+          <w:b/>
+          <w:bCs/>
+        </w:rPr>
+        <w:t xml:space="preserve">-box: </w:t>
       </w:r>
       <w:r>
         <w:t>Para centralizar elementos e independente do tamanho da tela e do formato do container, o elemento sempre ficará no meio (centralizado).</w:t>
       </w:r>
       <w:r>
-        <w:t xml:space="preserve"> Para centralizar um item dentro de um container pai, independente do flex-direction (row ou column), passando as prorpriedades justify-conter: para o main-axie e a pripriedade align-itens: center o item ficará centralizado no container independente do tamanho e formato do container.</w:t>
+        <w:t xml:space="preserve"> Para centralizar um item dentro de um container pai, independente do </w:t>
+      </w:r>
+      <w:proofErr w:type="spellStart"/>
+      <w:r>
+        <w:t>flex-direction</w:t>
+      </w:r>
+      <w:proofErr w:type="spellEnd"/>
+      <w:r>
+        <w:t xml:space="preserve"> (</w:t>
+      </w:r>
+      <w:proofErr w:type="spellStart"/>
+      <w:r>
+        <w:t>row</w:t>
+      </w:r>
+      <w:proofErr w:type="spellEnd"/>
+      <w:r>
+        <w:t xml:space="preserve"> ou </w:t>
+      </w:r>
+      <w:proofErr w:type="spellStart"/>
+      <w:r>
+        <w:t>column</w:t>
+      </w:r>
+      <w:proofErr w:type="spellEnd"/>
+      <w:r>
+        <w:t xml:space="preserve">), passando as </w:t>
+      </w:r>
+      <w:proofErr w:type="spellStart"/>
+      <w:r>
+        <w:t>prorpriedades</w:t>
+      </w:r>
+      <w:proofErr w:type="spellEnd"/>
+      <w:r>
+        <w:t xml:space="preserve"> </w:t>
+      </w:r>
+      <w:proofErr w:type="spellStart"/>
+      <w:r>
+        <w:t>justify</w:t>
+      </w:r>
+      <w:proofErr w:type="spellEnd"/>
+      <w:r>
+        <w:t xml:space="preserve">-conter: para o </w:t>
+      </w:r>
+      <w:proofErr w:type="spellStart"/>
+      <w:r>
+        <w:t>main-axie</w:t>
+      </w:r>
+      <w:proofErr w:type="spellEnd"/>
+      <w:r>
+        <w:t xml:space="preserve"> e a </w:t>
+      </w:r>
+      <w:proofErr w:type="spellStart"/>
+      <w:r>
+        <w:t>pripriedade</w:t>
+      </w:r>
+      <w:proofErr w:type="spellEnd"/>
+      <w:r>
+        <w:t xml:space="preserve"> </w:t>
+      </w:r>
+      <w:proofErr w:type="spellStart"/>
+      <w:r>
+        <w:t>align</w:t>
+      </w:r>
+      <w:proofErr w:type="spellEnd"/>
+      <w:r>
+        <w:t xml:space="preserve">-itens: center o item ficará centralizado no container </w:t>
+      </w:r>
+      <w:proofErr w:type="spellStart"/>
+      <w:r>
+        <w:t>independente</w:t>
+      </w:r>
+      <w:proofErr w:type="spellEnd"/>
+      <w:r>
+        <w:t xml:space="preserve"> do tamanho e formato do container.</w:t>
       </w:r>
     </w:p>
     <w:p>
@@ -2753,7 +4030,15 @@
       </w:pPr>
       <w:r>
         <w:tab/>
-        <w:t xml:space="preserve">Para fazer a centralização de um item com flexbox: sempre se pergunte </w:t>
+        <w:t xml:space="preserve">Para fazer a centralização de um item com </w:t>
+      </w:r>
+      <w:proofErr w:type="spellStart"/>
+      <w:r>
+        <w:t>flexbox</w:t>
+      </w:r>
+      <w:proofErr w:type="spellEnd"/>
+      <w:r>
+        <w:t xml:space="preserve">: sempre se pergunte </w:t>
       </w:r>
       <w:r>
         <w:rPr>
@@ -2806,15 +4091,32 @@
         </w:numPr>
         <w:jc w:val="both"/>
       </w:pPr>
-      <w:r>
-        <w:rPr>
-          <w:b/>
-          <w:bCs/>
-        </w:rPr>
-        <w:t xml:space="preserve">Justify-content: </w:t>
-      </w:r>
-      <w:r>
-        <w:t>Alinha o conteúdo dos itens de acordo com o eixo principal (main-axis).</w:t>
+      <w:proofErr w:type="spellStart"/>
+      <w:r>
+        <w:rPr>
+          <w:b/>
+          <w:bCs/>
+        </w:rPr>
+        <w:t>Justify-content</w:t>
+      </w:r>
+      <w:proofErr w:type="spellEnd"/>
+      <w:r>
+        <w:rPr>
+          <w:b/>
+          <w:bCs/>
+        </w:rPr>
+        <w:t xml:space="preserve">: </w:t>
+      </w:r>
+      <w:r>
+        <w:t>Alinha o conteúdo dos itens de acordo com o eixo principal (</w:t>
+      </w:r>
+      <w:proofErr w:type="spellStart"/>
+      <w:r>
+        <w:t>main-axis</w:t>
+      </w:r>
+      <w:proofErr w:type="spellEnd"/>
+      <w:r>
+        <w:t>).</w:t>
       </w:r>
     </w:p>
     <w:p>
@@ -2826,15 +4128,32 @@
         </w:numPr>
         <w:jc w:val="both"/>
       </w:pPr>
-      <w:r>
-        <w:rPr>
-          <w:b/>
-          <w:bCs/>
-        </w:rPr>
-        <w:t xml:space="preserve">Align-itens: </w:t>
-      </w:r>
-      <w:r>
-        <w:t>Alinha o conteúdo dos itens de acordo com o eixo transversal (cross-axis).</w:t>
+      <w:proofErr w:type="spellStart"/>
+      <w:r>
+        <w:rPr>
+          <w:b/>
+          <w:bCs/>
+        </w:rPr>
+        <w:t>Align</w:t>
+      </w:r>
+      <w:proofErr w:type="spellEnd"/>
+      <w:r>
+        <w:rPr>
+          <w:b/>
+          <w:bCs/>
+        </w:rPr>
+        <w:t xml:space="preserve">-itens: </w:t>
+      </w:r>
+      <w:r>
+        <w:t>Alinha o conteúdo dos itens de acordo com o eixo transversal (</w:t>
+      </w:r>
+      <w:proofErr w:type="spellStart"/>
+      <w:r>
+        <w:t>cross-axis</w:t>
+      </w:r>
+      <w:proofErr w:type="spellEnd"/>
+      <w:r>
+        <w:t>).</w:t>
       </w:r>
     </w:p>
     <w:p>
@@ -2846,12 +4165,21 @@
         </w:numPr>
         <w:jc w:val="both"/>
       </w:pPr>
-      <w:r>
-        <w:rPr>
-          <w:b/>
-          <w:bCs/>
-        </w:rPr>
-        <w:t xml:space="preserve">Align-content:  </w:t>
+      <w:proofErr w:type="spellStart"/>
+      <w:r>
+        <w:rPr>
+          <w:b/>
+          <w:bCs/>
+        </w:rPr>
+        <w:t>Align-content</w:t>
+      </w:r>
+      <w:proofErr w:type="spellEnd"/>
+      <w:r>
+        <w:rPr>
+          <w:b/>
+          <w:bCs/>
+        </w:rPr>
+        <w:t xml:space="preserve">:  </w:t>
       </w:r>
       <w:r>
         <w:t>Alinha os elementos no eixo transversal quando eles estão empacotados</w:t>
@@ -2897,13 +4225,49 @@
           <w:b/>
           <w:bCs/>
         </w:rPr>
-        <w:t>Propriedade que só funciona quando uso wrap.</w:t>
-      </w:r>
-      <w:r>
-        <w:t>Alinha os conteúdos de acordo com o eixo transversal (cross-axis) quando os elementos estão empacotados (wrap)</w:t>
-      </w:r>
-      <w:r>
-        <w:t>. O align-content por padrão vem com o valor stratch (alongar).</w:t>
+        <w:t xml:space="preserve">Propriedade que só funciona quando uso </w:t>
+      </w:r>
+      <w:proofErr w:type="spellStart"/>
+      <w:r>
+        <w:rPr>
+          <w:b/>
+          <w:bCs/>
+        </w:rPr>
+        <w:t>wrap.</w:t>
+      </w:r>
+      <w:r>
+        <w:t>Alinha</w:t>
+      </w:r>
+      <w:proofErr w:type="spellEnd"/>
+      <w:r>
+        <w:t xml:space="preserve"> os conteúdos de acordo com o eixo transversal (</w:t>
+      </w:r>
+      <w:proofErr w:type="spellStart"/>
+      <w:r>
+        <w:t>cross-axis</w:t>
+      </w:r>
+      <w:proofErr w:type="spellEnd"/>
+      <w:r>
+        <w:t>) quando os elementos estão empacotados (wrap)</w:t>
+      </w:r>
+      <w:r>
+        <w:t xml:space="preserve">. O </w:t>
+      </w:r>
+      <w:proofErr w:type="spellStart"/>
+      <w:r>
+        <w:t>align-content</w:t>
+      </w:r>
+      <w:proofErr w:type="spellEnd"/>
+      <w:r>
+        <w:t xml:space="preserve"> por padrão vem com o valor </w:t>
+      </w:r>
+      <w:proofErr w:type="spellStart"/>
+      <w:r>
+        <w:t>stratch</w:t>
+      </w:r>
+      <w:proofErr w:type="spellEnd"/>
+      <w:r>
+        <w:t xml:space="preserve"> (alongar).</w:t>
       </w:r>
       <w:r>
         <w:t xml:space="preserve"> </w:t>
@@ -2918,12 +4282,37 @@
         </w:numPr>
         <w:jc w:val="both"/>
       </w:pPr>
-      <w:r>
-        <w:rPr>
-          <w:b/>
-          <w:bCs/>
-        </w:rPr>
-        <w:t xml:space="preserve">Align-content: stratch = </w:t>
+      <w:proofErr w:type="spellStart"/>
+      <w:r>
+        <w:rPr>
+          <w:b/>
+          <w:bCs/>
+        </w:rPr>
+        <w:t>Align-content</w:t>
+      </w:r>
+      <w:proofErr w:type="spellEnd"/>
+      <w:r>
+        <w:rPr>
+          <w:b/>
+          <w:bCs/>
+        </w:rPr>
+        <w:t xml:space="preserve">: </w:t>
+      </w:r>
+      <w:proofErr w:type="spellStart"/>
+      <w:r>
+        <w:rPr>
+          <w:b/>
+          <w:bCs/>
+        </w:rPr>
+        <w:t>stratch</w:t>
+      </w:r>
+      <w:proofErr w:type="spellEnd"/>
+      <w:r>
+        <w:rPr>
+          <w:b/>
+          <w:bCs/>
+        </w:rPr>
+        <w:t xml:space="preserve"> = </w:t>
       </w:r>
       <w:r>
         <w:t>Divide o conteúdo em espaços iguais de acordo com a quantidade de linhas ou colunas e alonga o conteúdo para caber nesses espaços iguais.</w:t>
@@ -2938,13 +4327,31 @@
         </w:numPr>
         <w:jc w:val="both"/>
       </w:pPr>
-      <w:r>
-        <w:rPr>
-          <w:b/>
-          <w:bCs/>
-        </w:rPr>
-        <w:t>Align-content: flex</w:t>
-      </w:r>
+      <w:proofErr w:type="spellStart"/>
+      <w:r>
+        <w:rPr>
+          <w:b/>
+          <w:bCs/>
+        </w:rPr>
+        <w:t>Align-content</w:t>
+      </w:r>
+      <w:proofErr w:type="spellEnd"/>
+      <w:r>
+        <w:rPr>
+          <w:b/>
+          <w:bCs/>
+        </w:rPr>
+        <w:t xml:space="preserve">: </w:t>
+      </w:r>
+      <w:proofErr w:type="spellStart"/>
+      <w:r>
+        <w:rPr>
+          <w:b/>
+          <w:bCs/>
+        </w:rPr>
+        <w:t>flex</w:t>
+      </w:r>
+      <w:proofErr w:type="spellEnd"/>
       <w:r>
         <w:rPr>
           <w:b/>
@@ -2953,7 +4360,15 @@
         <w:t xml:space="preserve">-start = </w:t>
       </w:r>
       <w:r>
-        <w:t>Coloca os conteúdos de acordo com o cross-axis com sobra de espaço para baixo.</w:t>
+        <w:t xml:space="preserve">Coloca os conteúdos de acordo com o </w:t>
+      </w:r>
+      <w:proofErr w:type="spellStart"/>
+      <w:r>
+        <w:t>cross-axis</w:t>
+      </w:r>
+      <w:proofErr w:type="spellEnd"/>
+      <w:r>
+        <w:t xml:space="preserve"> com sobra de espaço para baixo.</w:t>
       </w:r>
     </w:p>
     <w:p>
@@ -3214,20 +4629,53 @@
         <w:t xml:space="preserve">PROPRIEDADES DE ITENS (EM CONTAINERS): </w:t>
       </w:r>
       <w:r>
-        <w:t xml:space="preserve">Todo filho dentro de um container flex terá o </w:t>
-      </w:r>
-      <w:r>
-        <w:rPr>
-          <w:b/>
-          <w:bCs/>
-        </w:rPr>
-        <w:t xml:space="preserve">order: 0 </w:t>
+        <w:t xml:space="preserve">Todo filho dentro de um container </w:t>
+      </w:r>
+      <w:proofErr w:type="spellStart"/>
+      <w:r>
+        <w:t>flex</w:t>
+      </w:r>
+      <w:proofErr w:type="spellEnd"/>
+      <w:r>
+        <w:t xml:space="preserve"> terá o </w:t>
+      </w:r>
+      <w:proofErr w:type="spellStart"/>
+      <w:r>
+        <w:rPr>
+          <w:b/>
+          <w:bCs/>
+        </w:rPr>
+        <w:t>order</w:t>
+      </w:r>
+      <w:proofErr w:type="spellEnd"/>
+      <w:r>
+        <w:rPr>
+          <w:b/>
+          <w:bCs/>
+        </w:rPr>
+        <w:t xml:space="preserve">: 0 </w:t>
       </w:r>
       <w:r>
         <w:t>(que é a ordem de exibição dos elementos).</w:t>
       </w:r>
       <w:r>
         <w:t xml:space="preserve"> Esse tipo de propriedade vai ser comum quando precisarmos alterar a ordem dos itens, por exemplo, em menus.</w:t>
+      </w:r>
+    </w:p>
+    <w:p>
+      <w:pPr>
+        <w:jc w:val="both"/>
+        <w:rPr>
+          <w:b/>
+          <w:bCs/>
+        </w:rPr>
+      </w:pPr>
+      <w:r>
+        <w:rPr>
+          <w:b/>
+          <w:bCs/>
+        </w:rPr>
+        <w:t>PROPRIEDADE ORDER:</w:t>
       </w:r>
     </w:p>
     <w:p>
@@ -3307,6 +4755,537 @@
         <w:t>O próprio CSS irá fazer esse ajuste para deixar na ordem crescente.</w:t>
       </w:r>
     </w:p>
+    <w:p>
+      <w:pPr>
+        <w:jc w:val="both"/>
+      </w:pPr>
+    </w:p>
+    <w:p>
+      <w:pPr>
+        <w:jc w:val="both"/>
+      </w:pPr>
+      <w:r>
+        <w:t xml:space="preserve">Como, por padrão o </w:t>
+      </w:r>
+      <w:proofErr w:type="spellStart"/>
+      <w:r>
+        <w:t>order</w:t>
+      </w:r>
+      <w:proofErr w:type="spellEnd"/>
+      <w:r>
+        <w:t xml:space="preserve"> de um item vem com valor = 0, então tudo que for &lt; 0 aparecerá antes dos itens sem </w:t>
+      </w:r>
+      <w:proofErr w:type="spellStart"/>
+      <w:r>
+        <w:t>order</w:t>
+      </w:r>
+      <w:proofErr w:type="spellEnd"/>
+      <w:r>
+        <w:t xml:space="preserve">, e tudo que for &gt; 0 aparecerá depois dos itens sem a propriedade </w:t>
+      </w:r>
+      <w:proofErr w:type="spellStart"/>
+      <w:r>
+        <w:t>order</w:t>
+      </w:r>
+      <w:proofErr w:type="spellEnd"/>
+      <w:r>
+        <w:t>.</w:t>
+      </w:r>
+    </w:p>
+    <w:p>
+      <w:pPr>
+        <w:jc w:val="both"/>
+      </w:pPr>
+      <w:proofErr w:type="spellStart"/>
+      <w:r>
+        <w:t>Obs</w:t>
+      </w:r>
+      <w:proofErr w:type="spellEnd"/>
+      <w:r>
+        <w:t xml:space="preserve">: Para </w:t>
+      </w:r>
+      <w:proofErr w:type="spellStart"/>
+      <w:r>
+        <w:t>orders</w:t>
+      </w:r>
+      <w:proofErr w:type="spellEnd"/>
+      <w:r>
+        <w:t xml:space="preserve"> de mesmo valor quem foi escrito no código HTML primeiro, aparecerá primeiro. Como </w:t>
+      </w:r>
+      <w:proofErr w:type="spellStart"/>
+      <w:r>
+        <w:t>order</w:t>
+      </w:r>
+      <w:proofErr w:type="spellEnd"/>
+      <w:r>
+        <w:t xml:space="preserve">: 2 e </w:t>
+      </w:r>
+      <w:proofErr w:type="spellStart"/>
+      <w:r>
+        <w:t>order</w:t>
+      </w:r>
+      <w:proofErr w:type="spellEnd"/>
+      <w:r>
+        <w:t xml:space="preserve">: 2 ou quando essa propriedade não é passada em nenhum item (nesse caso eles são </w:t>
+      </w:r>
+      <w:proofErr w:type="spellStart"/>
+      <w:r>
+        <w:t>order</w:t>
+      </w:r>
+      <w:proofErr w:type="spellEnd"/>
+      <w:r>
+        <w:t>: 0)</w:t>
+      </w:r>
+    </w:p>
+    <w:p>
+      <w:pPr>
+        <w:jc w:val="both"/>
+      </w:pPr>
+      <w:r>
+        <w:drawing>
+          <wp:anchor distT="0" distB="0" distL="114300" distR="114300" simplePos="0" relativeHeight="251670528" behindDoc="1" locked="0" layoutInCell="1" allowOverlap="1" wp14:anchorId="378A719F" wp14:editId="69CE7D48">
+            <wp:simplePos x="0" y="0"/>
+            <wp:positionH relativeFrom="column">
+              <wp:posOffset>5732</wp:posOffset>
+            </wp:positionH>
+            <wp:positionV relativeFrom="paragraph">
+              <wp:posOffset>257521</wp:posOffset>
+            </wp:positionV>
+            <wp:extent cx="3648584" cy="3867690"/>
+            <wp:effectExtent l="0" t="0" r="9525" b="0"/>
+            <wp:wrapTight wrapText="bothSides">
+              <wp:wrapPolygon edited="0">
+                <wp:start x="0" y="0"/>
+                <wp:lineTo x="0" y="21494"/>
+                <wp:lineTo x="21544" y="21494"/>
+                <wp:lineTo x="21544" y="0"/>
+                <wp:lineTo x="0" y="0"/>
+              </wp:wrapPolygon>
+            </wp:wrapTight>
+            <wp:docPr id="18" name="Imagem 18"/>
+            <wp:cNvGraphicFramePr>
+              <a:graphicFrameLocks xmlns:a="http://schemas.openxmlformats.org/drawingml/2006/main" noChangeAspect="1"/>
+            </wp:cNvGraphicFramePr>
+            <a:graphic xmlns:a="http://schemas.openxmlformats.org/drawingml/2006/main">
+              <a:graphicData uri="http://schemas.openxmlformats.org/drawingml/2006/picture">
+                <pic:pic xmlns:pic="http://schemas.openxmlformats.org/drawingml/2006/picture">
+                  <pic:nvPicPr>
+                    <pic:cNvPr id="1" name=""/>
+                    <pic:cNvPicPr/>
+                  </pic:nvPicPr>
+                  <pic:blipFill>
+                    <a:blip r:embed="rId21">
+                      <a:extLst>
+                        <a:ext uri="{28A0092B-C50C-407E-A947-70E740481C1C}">
+                          <a14:useLocalDpi xmlns:a14="http://schemas.microsoft.com/office/drawing/2010/main" val="0"/>
+                        </a:ext>
+                      </a:extLst>
+                    </a:blip>
+                    <a:stretch>
+                      <a:fillRect/>
+                    </a:stretch>
+                  </pic:blipFill>
+                  <pic:spPr>
+                    <a:xfrm>
+                      <a:off x="0" y="0"/>
+                      <a:ext cx="3648584" cy="3867690"/>
+                    </a:xfrm>
+                    <a:prstGeom prst="rect">
+                      <a:avLst/>
+                    </a:prstGeom>
+                  </pic:spPr>
+                </pic:pic>
+              </a:graphicData>
+            </a:graphic>
+          </wp:anchor>
+        </w:drawing>
+      </w:r>
+      <w:r>
+        <w:rPr>
+          <w:b/>
+          <w:bCs/>
+        </w:rPr>
+        <w:t xml:space="preserve">PROPRIEDADE ALIGN-SELF: </w:t>
+      </w:r>
+      <w:r>
+        <w:t xml:space="preserve">Aplica-se aos itens e seu eixo de orientação é o </w:t>
+      </w:r>
+      <w:proofErr w:type="spellStart"/>
+      <w:r>
+        <w:t>cross-axis</w:t>
+      </w:r>
+      <w:proofErr w:type="spellEnd"/>
+      <w:r>
+        <w:t>.</w:t>
+      </w:r>
+      <w:r>
+        <w:t xml:space="preserve"> </w:t>
+      </w:r>
+      <w:r>
+        <w:rPr>
+          <w:b/>
+          <w:bCs/>
+        </w:rPr>
+        <w:t xml:space="preserve">Ele altera o posicionamento INDIVIDUAL </w:t>
+      </w:r>
+      <w:r>
+        <w:t xml:space="preserve">de um item dentro do </w:t>
+      </w:r>
+      <w:proofErr w:type="spellStart"/>
+      <w:r>
+        <w:t>cross-axies</w:t>
+      </w:r>
+      <w:proofErr w:type="spellEnd"/>
+    </w:p>
+    <w:p>
+      <w:pPr>
+        <w:jc w:val="both"/>
+      </w:pPr>
+      <w:r>
+        <w:t xml:space="preserve">C – </w:t>
+      </w:r>
+      <w:proofErr w:type="spellStart"/>
+      <w:r>
+        <w:t>align</w:t>
+      </w:r>
+      <w:proofErr w:type="spellEnd"/>
+      <w:r>
+        <w:t xml:space="preserve">-self: </w:t>
+      </w:r>
+      <w:proofErr w:type="spellStart"/>
+      <w:r>
+        <w:t>flex</w:t>
+      </w:r>
+      <w:proofErr w:type="spellEnd"/>
+      <w:r>
+        <w:t xml:space="preserve"> </w:t>
+      </w:r>
+      <w:proofErr w:type="spellStart"/>
+      <w:r>
+        <w:t>end</w:t>
+      </w:r>
+      <w:proofErr w:type="spellEnd"/>
+      <w:r>
+        <w:t xml:space="preserve"> (</w:t>
+      </w:r>
+      <w:proofErr w:type="spellStart"/>
+      <w:r>
+        <w:t>cross-axis</w:t>
+      </w:r>
+      <w:proofErr w:type="spellEnd"/>
+      <w:r>
+        <w:t xml:space="preserve"> é vertical) pois </w:t>
+      </w:r>
+      <w:proofErr w:type="spellStart"/>
+      <w:r>
+        <w:t>flex-flow</w:t>
+      </w:r>
+      <w:proofErr w:type="spellEnd"/>
+      <w:r>
+        <w:t xml:space="preserve"> é </w:t>
+      </w:r>
+      <w:proofErr w:type="spellStart"/>
+      <w:r>
+        <w:t>row</w:t>
+      </w:r>
+      <w:proofErr w:type="spellEnd"/>
+    </w:p>
+    <w:p>
+      <w:pPr>
+        <w:jc w:val="both"/>
+      </w:pPr>
+      <w:r>
+        <w:t xml:space="preserve">E – </w:t>
+      </w:r>
+      <w:proofErr w:type="spellStart"/>
+      <w:r>
+        <w:t>align</w:t>
+      </w:r>
+      <w:proofErr w:type="spellEnd"/>
+      <w:r>
+        <w:t>-self: center (</w:t>
+      </w:r>
+      <w:proofErr w:type="spellStart"/>
+      <w:r>
+        <w:t>cross-axis</w:t>
+      </w:r>
+      <w:proofErr w:type="spellEnd"/>
+      <w:r>
+        <w:t xml:space="preserve"> é vertical) pois o </w:t>
+      </w:r>
+      <w:proofErr w:type="spellStart"/>
+      <w:r>
+        <w:t>flex-flow</w:t>
+      </w:r>
+      <w:proofErr w:type="spellEnd"/>
+      <w:r>
+        <w:t xml:space="preserve"> é </w:t>
+      </w:r>
+      <w:proofErr w:type="spellStart"/>
+      <w:r>
+        <w:t>row</w:t>
+      </w:r>
+      <w:proofErr w:type="spellEnd"/>
+    </w:p>
+    <w:p>
+      <w:pPr>
+        <w:jc w:val="both"/>
+      </w:pPr>
+      <w:r>
+        <w:t xml:space="preserve">G – </w:t>
+      </w:r>
+      <w:proofErr w:type="spellStart"/>
+      <w:r>
+        <w:t>alifn</w:t>
+      </w:r>
+      <w:proofErr w:type="spellEnd"/>
+      <w:r>
+        <w:t xml:space="preserve">-self: </w:t>
+      </w:r>
+      <w:proofErr w:type="spellStart"/>
+      <w:r>
+        <w:t>stretch</w:t>
+      </w:r>
+      <w:proofErr w:type="spellEnd"/>
+      <w:r>
+        <w:t xml:space="preserve"> (</w:t>
+      </w:r>
+      <w:proofErr w:type="spellStart"/>
+      <w:r>
+        <w:t>cross-axios</w:t>
+      </w:r>
+      <w:proofErr w:type="spellEnd"/>
+      <w:r>
+        <w:t xml:space="preserve"> é vertical) pois o </w:t>
+      </w:r>
+      <w:proofErr w:type="spellStart"/>
+      <w:r>
+        <w:t>flex-flow</w:t>
+      </w:r>
+      <w:proofErr w:type="spellEnd"/>
+      <w:r>
+        <w:t xml:space="preserve"> é </w:t>
+      </w:r>
+      <w:proofErr w:type="spellStart"/>
+      <w:r>
+        <w:t>row</w:t>
+      </w:r>
+      <w:proofErr w:type="spellEnd"/>
+    </w:p>
+    <w:p>
+      <w:pPr>
+        <w:jc w:val="both"/>
+      </w:pPr>
+    </w:p>
+    <w:p>
+      <w:pPr>
+        <w:jc w:val="both"/>
+      </w:pPr>
+    </w:p>
+    <w:p>
+      <w:pPr>
+        <w:jc w:val="both"/>
+      </w:pPr>
+    </w:p>
+    <w:p>
+      <w:pPr>
+        <w:jc w:val="both"/>
+      </w:pPr>
+    </w:p>
+    <w:p>
+      <w:pPr>
+        <w:jc w:val="both"/>
+      </w:pPr>
+    </w:p>
+    <w:p>
+      <w:pPr>
+        <w:jc w:val="both"/>
+      </w:pPr>
+    </w:p>
+    <w:p>
+      <w:pPr>
+        <w:jc w:val="both"/>
+      </w:pPr>
+    </w:p>
+    <w:p>
+      <w:pPr>
+        <w:jc w:val="both"/>
+      </w:pPr>
+    </w:p>
+    <w:p>
+      <w:pPr>
+        <w:pStyle w:val="PargrafodaLista"/>
+        <w:numPr>
+          <w:ilvl w:val="0"/>
+          <w:numId w:val="6"/>
+        </w:numPr>
+        <w:jc w:val="both"/>
+      </w:pPr>
+      <w:r>
+        <w:rPr>
+          <w:b/>
+          <w:bCs/>
+        </w:rPr>
+        <w:t xml:space="preserve">Auto: </w:t>
+      </w:r>
+      <w:r>
+        <w:t>herda alinhamento do pai</w:t>
+      </w:r>
+    </w:p>
+    <w:p>
+      <w:pPr>
+        <w:pStyle w:val="PargrafodaLista"/>
+        <w:numPr>
+          <w:ilvl w:val="0"/>
+          <w:numId w:val="6"/>
+        </w:numPr>
+        <w:jc w:val="both"/>
+      </w:pPr>
+      <w:r>
+        <w:rPr>
+          <w:b/>
+          <w:bCs/>
+        </w:rPr>
+        <w:t>Flex-</w:t>
+      </w:r>
+      <w:r>
+        <w:t xml:space="preserve">start: alinhamento perto do </w:t>
+      </w:r>
+      <w:proofErr w:type="spellStart"/>
+      <w:r>
+        <w:t>cross-axis</w:t>
+      </w:r>
+      <w:proofErr w:type="spellEnd"/>
+      <w:r>
+        <w:t xml:space="preserve"> start</w:t>
+      </w:r>
+    </w:p>
+    <w:p>
+      <w:pPr>
+        <w:pStyle w:val="PargrafodaLista"/>
+        <w:numPr>
+          <w:ilvl w:val="0"/>
+          <w:numId w:val="6"/>
+        </w:numPr>
+        <w:jc w:val="both"/>
+      </w:pPr>
+      <w:r>
+        <w:rPr>
+          <w:b/>
+          <w:bCs/>
+        </w:rPr>
+        <w:t>Flex-</w:t>
+      </w:r>
+      <w:proofErr w:type="spellStart"/>
+      <w:r>
+        <w:t>end</w:t>
+      </w:r>
+      <w:proofErr w:type="spellEnd"/>
+      <w:r>
+        <w:t xml:space="preserve">: alinhamento perto do </w:t>
+      </w:r>
+      <w:proofErr w:type="spellStart"/>
+      <w:r>
+        <w:t>cross-axis</w:t>
+      </w:r>
+      <w:proofErr w:type="spellEnd"/>
+      <w:r>
+        <w:t xml:space="preserve"> </w:t>
+      </w:r>
+      <w:proofErr w:type="spellStart"/>
+      <w:r>
+        <w:t>end</w:t>
+      </w:r>
+      <w:proofErr w:type="spellEnd"/>
+    </w:p>
+    <w:p>
+      <w:pPr>
+        <w:pStyle w:val="PargrafodaLista"/>
+        <w:numPr>
+          <w:ilvl w:val="0"/>
+          <w:numId w:val="6"/>
+        </w:numPr>
+        <w:jc w:val="both"/>
+      </w:pPr>
+      <w:r>
+        <w:rPr>
+          <w:b/>
+          <w:bCs/>
+        </w:rPr>
+        <w:t>Center:</w:t>
+      </w:r>
+      <w:r>
+        <w:t xml:space="preserve"> meio entre </w:t>
+      </w:r>
+      <w:proofErr w:type="spellStart"/>
+      <w:r>
+        <w:t>cross-axis</w:t>
+      </w:r>
+      <w:proofErr w:type="spellEnd"/>
+      <w:r>
+        <w:t xml:space="preserve"> start e </w:t>
+      </w:r>
+      <w:proofErr w:type="spellStart"/>
+      <w:r>
+        <w:t>cross</w:t>
+      </w:r>
+      <w:proofErr w:type="spellEnd"/>
+      <w:r>
+        <w:t xml:space="preserve"> </w:t>
+      </w:r>
+      <w:proofErr w:type="spellStart"/>
+      <w:r>
+        <w:t>axis</w:t>
+      </w:r>
+      <w:proofErr w:type="spellEnd"/>
+      <w:r>
+        <w:t xml:space="preserve"> </w:t>
+      </w:r>
+      <w:proofErr w:type="spellStart"/>
+      <w:r>
+        <w:t>end</w:t>
+      </w:r>
+      <w:proofErr w:type="spellEnd"/>
+    </w:p>
+    <w:p>
+      <w:pPr>
+        <w:pStyle w:val="PargrafodaLista"/>
+        <w:numPr>
+          <w:ilvl w:val="0"/>
+          <w:numId w:val="6"/>
+        </w:numPr>
+        <w:jc w:val="both"/>
+      </w:pPr>
+      <w:proofErr w:type="spellStart"/>
+      <w:r>
+        <w:rPr>
+          <w:b/>
+          <w:bCs/>
+        </w:rPr>
+        <w:t>Stretch</w:t>
+      </w:r>
+      <w:proofErr w:type="spellEnd"/>
+      <w:r>
+        <w:rPr>
+          <w:b/>
+          <w:bCs/>
+        </w:rPr>
+        <w:t>:</w:t>
+      </w:r>
+      <w:r>
+        <w:t xml:space="preserve"> esticado.</w:t>
+      </w:r>
+    </w:p>
+    <w:p>
+      <w:pPr>
+        <w:pStyle w:val="PargrafodaLista"/>
+        <w:numPr>
+          <w:ilvl w:val="0"/>
+          <w:numId w:val="6"/>
+        </w:numPr>
+        <w:jc w:val="both"/>
+      </w:pPr>
+    </w:p>
     <w:sectPr>
       <w:pgSz w:w="11906" w:h="16838"/>
       <w:pgMar w:top="720" w:right="720" w:bottom="720" w:left="720" w:header="708" w:footer="708" w:gutter="0"/>
@@ -3435,7 +5414,7 @@
   <w:abstractNum w:abstractNumId="1" w15:restartNumberingAfterBreak="0">
     <w:nsid w:val="37AD1EA5"/>
     <w:multiLevelType w:val="hybridMultilevel"/>
-    <w:tmpl w:val="75B0502A"/>
+    <w:tmpl w:val="9C8AEDCA"/>
     <w:lvl w:ilvl="0" w:tplc="0416000F">
       <w:start w:val="1"/>
       <w:numFmt w:val="decimal"/>
@@ -3809,6 +5788,95 @@
       <w:rPr>
         <w:rFonts w:ascii="Wingdings" w:hAnsi="Wingdings" w:hint="default"/>
       </w:rPr>
+    </w:lvl>
+  </w:abstractNum>
+  <w:abstractNum w:abstractNumId="5" w15:restartNumberingAfterBreak="0">
+    <w:nsid w:val="77112568"/>
+    <w:multiLevelType w:val="hybridMultilevel"/>
+    <w:tmpl w:val="90626F00"/>
+    <w:lvl w:ilvl="0" w:tplc="554816A8">
+      <w:start w:val="1"/>
+      <w:numFmt w:val="decimal"/>
+      <w:lvlText w:val="%1."/>
+      <w:lvlJc w:val="left"/>
+      <w:pPr>
+        <w:ind w:left="1080" w:hanging="360"/>
+      </w:pPr>
+      <w:rPr>
+        <w:rFonts w:hint="default"/>
+      </w:rPr>
+    </w:lvl>
+    <w:lvl w:ilvl="1" w:tplc="04160019" w:tentative="1">
+      <w:start w:val="1"/>
+      <w:numFmt w:val="lowerLetter"/>
+      <w:lvlText w:val="%2."/>
+      <w:lvlJc w:val="left"/>
+      <w:pPr>
+        <w:ind w:left="1800" w:hanging="360"/>
+      </w:pPr>
+    </w:lvl>
+    <w:lvl w:ilvl="2" w:tplc="0416001B" w:tentative="1">
+      <w:start w:val="1"/>
+      <w:numFmt w:val="lowerRoman"/>
+      <w:lvlText w:val="%3."/>
+      <w:lvlJc w:val="right"/>
+      <w:pPr>
+        <w:ind w:left="2520" w:hanging="180"/>
+      </w:pPr>
+    </w:lvl>
+    <w:lvl w:ilvl="3" w:tplc="0416000F" w:tentative="1">
+      <w:start w:val="1"/>
+      <w:numFmt w:val="decimal"/>
+      <w:lvlText w:val="%4."/>
+      <w:lvlJc w:val="left"/>
+      <w:pPr>
+        <w:ind w:left="3240" w:hanging="360"/>
+      </w:pPr>
+    </w:lvl>
+    <w:lvl w:ilvl="4" w:tplc="04160019" w:tentative="1">
+      <w:start w:val="1"/>
+      <w:numFmt w:val="lowerLetter"/>
+      <w:lvlText w:val="%5."/>
+      <w:lvlJc w:val="left"/>
+      <w:pPr>
+        <w:ind w:left="3960" w:hanging="360"/>
+      </w:pPr>
+    </w:lvl>
+    <w:lvl w:ilvl="5" w:tplc="0416001B" w:tentative="1">
+      <w:start w:val="1"/>
+      <w:numFmt w:val="lowerRoman"/>
+      <w:lvlText w:val="%6."/>
+      <w:lvlJc w:val="right"/>
+      <w:pPr>
+        <w:ind w:left="4680" w:hanging="180"/>
+      </w:pPr>
+    </w:lvl>
+    <w:lvl w:ilvl="6" w:tplc="0416000F" w:tentative="1">
+      <w:start w:val="1"/>
+      <w:numFmt w:val="decimal"/>
+      <w:lvlText w:val="%7."/>
+      <w:lvlJc w:val="left"/>
+      <w:pPr>
+        <w:ind w:left="5400" w:hanging="360"/>
+      </w:pPr>
+    </w:lvl>
+    <w:lvl w:ilvl="7" w:tplc="04160019" w:tentative="1">
+      <w:start w:val="1"/>
+      <w:numFmt w:val="lowerLetter"/>
+      <w:lvlText w:val="%8."/>
+      <w:lvlJc w:val="left"/>
+      <w:pPr>
+        <w:ind w:left="6120" w:hanging="360"/>
+      </w:pPr>
+    </w:lvl>
+    <w:lvl w:ilvl="8" w:tplc="0416001B" w:tentative="1">
+      <w:start w:val="1"/>
+      <w:numFmt w:val="lowerRoman"/>
+      <w:lvlText w:val="%9."/>
+      <w:lvlJc w:val="right"/>
+      <w:pPr>
+        <w:ind w:left="6840" w:hanging="180"/>
+      </w:pPr>
     </w:lvl>
   </w:abstractNum>
   <w:num w:numId="1">
@@ -3825,6 +5893,9 @@
   </w:num>
   <w:num w:numId="5">
     <w:abstractNumId w:val="4"/>
+  </w:num>
+  <w:num w:numId="6">
+    <w:abstractNumId w:val="5"/>
   </w:num>
 </w:numbering>
 </file>

</xml_diff>

<commit_message>
Att ex009 (flex-box) flex-basis
</commit_message>
<xml_diff>
--- a/modulo-5/html5-css3-modulo5.docx
+++ b/modulo-5/html5-css3-modulo5.docx
@@ -99,21 +99,12 @@
           </wp:anchor>
         </w:drawing>
       </w:r>
-      <w:proofErr w:type="spellStart"/>
-      <w:r>
-        <w:rPr>
-          <w:b/>
-          <w:bCs/>
-        </w:rPr>
-        <w:t>Flexible</w:t>
-      </w:r>
-      <w:proofErr w:type="spellEnd"/>
-      <w:r>
-        <w:rPr>
-          <w:b/>
-          <w:bCs/>
-        </w:rPr>
-        <w:t xml:space="preserve"> Box</w:t>
+      <w:r>
+        <w:rPr>
+          <w:b/>
+          <w:bCs/>
+        </w:rPr>
+        <w:t>Flexible Box</w:t>
       </w:r>
       <w:r>
         <w:rPr>
@@ -171,45 +162,56 @@
         <w:t xml:space="preserve"> </w:t>
       </w:r>
       <w:r>
-        <w:t xml:space="preserve">Quando se cria um container display: </w:t>
-      </w:r>
-      <w:proofErr w:type="spellStart"/>
-      <w:r>
-        <w:t>block</w:t>
-      </w:r>
-      <w:proofErr w:type="spellEnd"/>
-      <w:r>
-        <w:t xml:space="preserve"> e itens filhos display: </w:t>
-      </w:r>
-      <w:proofErr w:type="spellStart"/>
-      <w:r>
-        <w:t>inline-block</w:t>
-      </w:r>
-      <w:proofErr w:type="spellEnd"/>
-      <w:r>
-        <w:t xml:space="preserve"> quando se altera o tamanho da tela os conteúdos (itens) podem acabar transbordando e saindo do container, pois não houve ajuste flexível.</w:t>
-      </w:r>
-    </w:p>
-    <w:p>
-      <w:pPr>
-        <w:jc w:val="both"/>
-      </w:pPr>
-      <w:r>
-        <w:rPr>
-          <w:b/>
-          <w:bCs/>
-        </w:rPr>
-        <w:t xml:space="preserve">O </w:t>
-      </w:r>
-      <w:proofErr w:type="spellStart"/>
-      <w:r>
-        <w:rPr>
-          <w:b/>
-          <w:bCs/>
-        </w:rPr>
-        <w:t>Felxbox</w:t>
-      </w:r>
-      <w:proofErr w:type="spellEnd"/>
+        <w:t>Quando se cria um container display: block e itens filhos display: inline-block quando se altera o tamanho da tela os conteúdos (itens) podem acabar transbordando e saindo do container, pois não houve ajuste flexível.</w:t>
+      </w:r>
+    </w:p>
+    <w:p>
+      <w:pPr>
+        <w:jc w:val="both"/>
+      </w:pPr>
+      <w:r>
+        <w:rPr>
+          <w:b/>
+          <w:bCs/>
+        </w:rPr>
+        <w:t xml:space="preserve">O Felxbox </w:t>
+      </w:r>
+      <w:r>
+        <w:t>veio justamente para corrigir esse transbordamento e deixar containers e conteúdos flexíveis e responsivos</w:t>
+      </w:r>
+      <w:r>
+        <w:t xml:space="preserve"> (para isso passar propriedade display: flex no container</w:t>
+      </w:r>
+      <w:r>
+        <w:t xml:space="preserve"> e nos intens flex: auto).</w:t>
+      </w:r>
+    </w:p>
+    <w:p>
+      <w:pPr>
+        <w:jc w:val="both"/>
+      </w:pPr>
+    </w:p>
+    <w:p>
+      <w:pPr>
+        <w:jc w:val="both"/>
+      </w:pPr>
+      <w:r>
+        <w:rPr>
+          <w:b/>
+          <w:bCs/>
+        </w:rPr>
+        <w:t xml:space="preserve">Quem é o pai? </w:t>
+      </w:r>
+      <w:r>
+        <w:t xml:space="preserve">É o container, pai que vai levar a configuração </w:t>
+      </w:r>
+      <w:r>
+        <w:rPr>
+          <w:b/>
+          <w:bCs/>
+        </w:rPr>
+        <w:t>display: flex</w:t>
+      </w:r>
       <w:r>
         <w:rPr>
           <w:b/>
@@ -218,91 +220,7 @@
         <w:t xml:space="preserve"> </w:t>
       </w:r>
       <w:r>
-        <w:t>veio justamente para corrigir esse transbordamento e deixar containers e conteúdos flexíveis e responsivos</w:t>
-      </w:r>
-      <w:r>
-        <w:t xml:space="preserve"> (para isso passar propriedade display: </w:t>
-      </w:r>
-      <w:proofErr w:type="spellStart"/>
-      <w:r>
-        <w:t>flex</w:t>
-      </w:r>
-      <w:proofErr w:type="spellEnd"/>
-      <w:r>
-        <w:t xml:space="preserve"> no container</w:t>
-      </w:r>
-      <w:r>
-        <w:t xml:space="preserve"> e nos </w:t>
-      </w:r>
-      <w:proofErr w:type="spellStart"/>
-      <w:r>
-        <w:t>intens</w:t>
-      </w:r>
-      <w:proofErr w:type="spellEnd"/>
-      <w:r>
-        <w:t xml:space="preserve"> </w:t>
-      </w:r>
-      <w:proofErr w:type="spellStart"/>
-      <w:r>
-        <w:t>flex</w:t>
-      </w:r>
-      <w:proofErr w:type="spellEnd"/>
-      <w:r>
-        <w:t>: auto).</w:t>
-      </w:r>
-    </w:p>
-    <w:p>
-      <w:pPr>
-        <w:jc w:val="both"/>
-      </w:pPr>
-    </w:p>
-    <w:p>
-      <w:pPr>
-        <w:jc w:val="both"/>
-      </w:pPr>
-      <w:r>
-        <w:rPr>
-          <w:b/>
-          <w:bCs/>
-        </w:rPr>
-        <w:t xml:space="preserve">Quem é o pai? </w:t>
-      </w:r>
-      <w:r>
-        <w:t xml:space="preserve">É o container, pai que vai levar a configuração </w:t>
-      </w:r>
-      <w:r>
-        <w:rPr>
-          <w:b/>
-          <w:bCs/>
-        </w:rPr>
-        <w:t xml:space="preserve">display: </w:t>
-      </w:r>
-      <w:proofErr w:type="spellStart"/>
-      <w:r>
-        <w:rPr>
-          <w:b/>
-          <w:bCs/>
-        </w:rPr>
-        <w:t>flex</w:t>
-      </w:r>
-      <w:proofErr w:type="spellEnd"/>
-      <w:r>
-        <w:rPr>
-          <w:b/>
-          <w:bCs/>
-        </w:rPr>
-        <w:t xml:space="preserve"> </w:t>
-      </w:r>
-      <w:r>
-        <w:t xml:space="preserve">o os itens são os </w:t>
-      </w:r>
-      <w:proofErr w:type="spellStart"/>
-      <w:r>
-        <w:t>flex</w:t>
-      </w:r>
-      <w:proofErr w:type="spellEnd"/>
-      <w:r>
-        <w:t>-itens.</w:t>
+        <w:t>o os itens são os flex-itens.</w:t>
       </w:r>
     </w:p>
     <w:p>
@@ -315,23 +233,7 @@
         <w:jc w:val="both"/>
       </w:pPr>
       <w:r>
-        <w:t xml:space="preserve">Quando passamos container {display: </w:t>
-      </w:r>
-      <w:proofErr w:type="spellStart"/>
-      <w:r>
-        <w:t>flex</w:t>
-      </w:r>
-      <w:proofErr w:type="spellEnd"/>
-      <w:r>
-        <w:t>} e item {</w:t>
-      </w:r>
-      <w:proofErr w:type="spellStart"/>
-      <w:r>
-        <w:t>flex</w:t>
-      </w:r>
-      <w:proofErr w:type="spellEnd"/>
-      <w:r>
-        <w:t>: auto} ele vai preencher totalmente o container com os itens, ou seja, quantos itens existem? Esses itens que existem ocuparão tudo.</w:t>
+        <w:t>Quando passamos container {display: flex} e item {flex: auto} ele vai preencher totalmente o container com os itens, ou seja, quantos itens existem? Esses itens que existem ocuparão tudo.</w:t>
       </w:r>
     </w:p>
     <w:p>
@@ -422,23 +324,7 @@
           <w:b/>
           <w:bCs/>
         </w:rPr>
-        <w:t xml:space="preserve">Existem 4 </w:t>
-      </w:r>
-      <w:proofErr w:type="spellStart"/>
-      <w:r>
-        <w:rPr>
-          <w:b/>
-          <w:bCs/>
-        </w:rPr>
-        <w:t>flex-direction</w:t>
-      </w:r>
-      <w:proofErr w:type="spellEnd"/>
-      <w:r>
-        <w:rPr>
-          <w:b/>
-          <w:bCs/>
-        </w:rPr>
-        <w:t xml:space="preserve"> de configurações de container:</w:t>
+        <w:t>Existem 4 flex-direction de configurações de container:</w:t>
       </w:r>
     </w:p>
     <w:p>
@@ -485,15 +371,7 @@
         <w:t xml:space="preserve">FLEX-DIRECTION: ROW: </w:t>
       </w:r>
       <w:r>
-        <w:t xml:space="preserve">Direção em linha, da esquerda para a direita e </w:t>
-      </w:r>
-      <w:proofErr w:type="spellStart"/>
-      <w:r>
-        <w:t>row</w:t>
-      </w:r>
-      <w:proofErr w:type="spellEnd"/>
-      <w:r>
-        <w:t>-reverse começa da direita para esquerda</w:t>
+        <w:t>Direção em linha, da esquerda para a direita e row-reverse começa da direita para esquerda</w:t>
       </w:r>
     </w:p>
     <w:p>
@@ -916,80 +794,23 @@
         <w:t>Eixo principal</w:t>
       </w:r>
       <w:r>
-        <w:t xml:space="preserve"> – é o eixo gerado igual ao eixo do </w:t>
-      </w:r>
-      <w:proofErr w:type="spellStart"/>
-      <w:r>
-        <w:t>flex-direction</w:t>
-      </w:r>
-      <w:proofErr w:type="spellEnd"/>
-      <w:r>
-        <w:t xml:space="preserve">. Por exemplo se a propriedade for </w:t>
-      </w:r>
-      <w:proofErr w:type="spellStart"/>
-      <w:r>
-        <w:t>flex-direction</w:t>
-      </w:r>
-      <w:proofErr w:type="spellEnd"/>
-      <w:r>
-        <w:t xml:space="preserve">: </w:t>
-      </w:r>
-      <w:proofErr w:type="spellStart"/>
-      <w:r>
-        <w:t>row</w:t>
-      </w:r>
-      <w:proofErr w:type="spellEnd"/>
-      <w:r>
-        <w:t>, o eixo principal será o eixo “x” (linha).</w:t>
+        <w:t xml:space="preserve"> – é o eixo gerado igual ao eixo do flex-direction. Por exemplo se a propriedade for flex-direction: row, o eixo principal será o eixo “x” (linha).</w:t>
       </w:r>
       <w:r>
         <w:t xml:space="preserve"> Também é gerado o </w:t>
       </w:r>
-      <w:proofErr w:type="spellStart"/>
-      <w:r>
-        <w:rPr>
-          <w:b/>
-          <w:bCs/>
-        </w:rPr>
-        <w:t>cross-axis</w:t>
-      </w:r>
-      <w:proofErr w:type="spellEnd"/>
-      <w:r>
-        <w:rPr>
-          <w:b/>
-          <w:bCs/>
-        </w:rPr>
-        <w:t xml:space="preserve"> </w:t>
+      <w:r>
+        <w:rPr>
+          <w:b/>
+          <w:bCs/>
+        </w:rPr>
+        <w:t xml:space="preserve">cross-axis </w:t>
       </w:r>
       <w:r>
         <w:t>que é um eixo perpendicular ao eixo principal.</w:t>
       </w:r>
       <w:r>
-        <w:t xml:space="preserve"> Isso é o “</w:t>
-      </w:r>
-      <w:proofErr w:type="spellStart"/>
-      <w:r>
-        <w:t>padão</w:t>
-      </w:r>
-      <w:proofErr w:type="spellEnd"/>
-      <w:r>
-        <w:t xml:space="preserve">” para configuração </w:t>
-      </w:r>
-      <w:proofErr w:type="spellStart"/>
-      <w:r>
-        <w:t>flex-direction</w:t>
-      </w:r>
-      <w:proofErr w:type="spellEnd"/>
-      <w:r>
-        <w:t xml:space="preserve">: </w:t>
-      </w:r>
-      <w:proofErr w:type="spellStart"/>
-      <w:r>
-        <w:t>row</w:t>
-      </w:r>
-      <w:proofErr w:type="spellEnd"/>
-      <w:r>
-        <w:t xml:space="preserve"> com o nosso idioma (que é lido da esquerda para direita).</w:t>
+        <w:t xml:space="preserve"> Isso é o “padão” para configuração flex-direction: row com o nosso idioma (que é lido da esquerda para direita).</w:t>
       </w:r>
     </w:p>
     <w:p>
@@ -1106,42 +927,10 @@
         <w:t xml:space="preserve"> Essa propriedade irá determinar como a cápsula (container) irá se comportar.</w:t>
       </w:r>
       <w:r>
-        <w:t xml:space="preserve"> Por padrão o empacotamento vem como </w:t>
-      </w:r>
-      <w:proofErr w:type="spellStart"/>
-      <w:r>
-        <w:t>flex</w:t>
-      </w:r>
-      <w:proofErr w:type="spellEnd"/>
-      <w:r>
-        <w:t xml:space="preserve">-wrap: </w:t>
-      </w:r>
-      <w:proofErr w:type="spellStart"/>
-      <w:r>
-        <w:t>nowrap</w:t>
-      </w:r>
-      <w:proofErr w:type="spellEnd"/>
-      <w:r>
-        <w:t xml:space="preserve">. O empacotamento irá depender do </w:t>
-      </w:r>
-      <w:proofErr w:type="spellStart"/>
-      <w:r>
-        <w:t>contaúdo</w:t>
-      </w:r>
-      <w:proofErr w:type="spellEnd"/>
-      <w:r>
-        <w:t>, por exemplo, se o conteúdo for um texto ele irá espremer até o limite da palavra mais longa.</w:t>
-      </w:r>
-      <w:r>
-        <w:t xml:space="preserve"> Os valores </w:t>
-      </w:r>
-      <w:proofErr w:type="spellStart"/>
-      <w:r>
-        <w:t>nowrap</w:t>
-      </w:r>
-      <w:proofErr w:type="spellEnd"/>
-      <w:r>
-        <w:t xml:space="preserve"> e wrap se sobra espaço no container ou o container está no limite do tamanho do conteúdo, </w:t>
+        <w:t xml:space="preserve"> Por padrão o empacotamento vem como flex-wrap: nowrap. O empacotamento irá depender do contaúdo, por exemplo, se o conteúdo for um texto ele irá espremer até o limite da palavra mais longa.</w:t>
+      </w:r>
+      <w:r>
+        <w:t xml:space="preserve"> Os valores nowrap e wrap se sobra espaço no container ou o container está no limite do tamanho do conteúdo, </w:t>
       </w:r>
       <w:r>
         <w:rPr>
@@ -1186,15 +975,7 @@
         <w:t xml:space="preserve"> </w:t>
       </w:r>
       <w:r>
-        <w:t xml:space="preserve">Sempre fará a quebra no eixo </w:t>
-      </w:r>
-      <w:proofErr w:type="spellStart"/>
-      <w:r>
-        <w:t>cross-axis</w:t>
-      </w:r>
-      <w:proofErr w:type="spellEnd"/>
-      <w:r>
-        <w:t>.</w:t>
+        <w:t>Sempre fará a quebra no eixo cross-axis.</w:t>
       </w:r>
     </w:p>
     <w:p>
@@ -1263,21 +1044,8 @@
           </wp:anchor>
         </w:drawing>
       </w:r>
-      <w:proofErr w:type="spellStart"/>
-      <w:r>
-        <w:t>flex</w:t>
-      </w:r>
-      <w:proofErr w:type="spellEnd"/>
-      <w:r>
-        <w:t xml:space="preserve">-wrap: </w:t>
-      </w:r>
-      <w:proofErr w:type="spellStart"/>
-      <w:r>
-        <w:t>nowrap</w:t>
-      </w:r>
-      <w:proofErr w:type="spellEnd"/>
-      <w:r>
-        <w:t>;</w:t>
+      <w:r>
+        <w:t>flex-wrap: nowrap;</w:t>
       </w:r>
       <w:r>
         <w:t xml:space="preserve"> </w:t>
@@ -1691,23 +1459,7 @@
       </w:pPr>
       <w:r>
         <w:tab/>
-        <w:t>Flex-</w:t>
-      </w:r>
-      <w:proofErr w:type="spellStart"/>
-      <w:r>
-        <w:t>direction</w:t>
-      </w:r>
-      <w:proofErr w:type="spellEnd"/>
-      <w:r>
-        <w:t xml:space="preserve">: </w:t>
-      </w:r>
-      <w:proofErr w:type="spellStart"/>
-      <w:r>
-        <w:t>row</w:t>
-      </w:r>
-      <w:proofErr w:type="spellEnd"/>
-      <w:r>
-        <w:t>;</w:t>
+        <w:t>Flex-direction: row;</w:t>
       </w:r>
     </w:p>
     <w:p>
@@ -1716,15 +1468,7 @@
       </w:pPr>
       <w:r>
         <w:tab/>
-        <w:t xml:space="preserve">Flex-wrap: </w:t>
-      </w:r>
-      <w:proofErr w:type="spellStart"/>
-      <w:r>
-        <w:t>nowrap</w:t>
-      </w:r>
-      <w:proofErr w:type="spellEnd"/>
-      <w:r>
-        <w:t>;</w:t>
+        <w:t>Flex-wrap: nowrap;</w:t>
       </w:r>
     </w:p>
     <w:p>
@@ -1743,33 +1487,21 @@
           <w:b/>
           <w:bCs/>
         </w:rPr>
-        <w:t>Flex-</w:t>
-      </w:r>
-      <w:proofErr w:type="spellStart"/>
-      <w:r>
-        <w:rPr>
-          <w:b/>
-          <w:bCs/>
-        </w:rPr>
-        <w:t>flow</w:t>
-      </w:r>
-      <w:proofErr w:type="spellEnd"/>
-      <w:r>
-        <w:rPr>
-          <w:b/>
-          <w:bCs/>
-        </w:rPr>
-        <w:t xml:space="preserve">: </w:t>
-      </w:r>
-      <w:proofErr w:type="spellStart"/>
-      <w:r>
-        <w:rPr>
-          <w:b/>
-          <w:bCs/>
-        </w:rPr>
-        <w:t>row</w:t>
-      </w:r>
-      <w:proofErr w:type="spellEnd"/>
+        <w:t>Flex-flow: row nowrap;</w:t>
+      </w:r>
+    </w:p>
+    <w:p>
+      <w:pPr>
+        <w:jc w:val="both"/>
+      </w:pPr>
+      <w:r>
+        <w:rPr>
+          <w:b/>
+          <w:bCs/>
+          <w:highlight w:val="magenta"/>
+        </w:rPr>
+        <w:t>FLEX-BOX: ALINHAMENTO NOS EIXOS:</w:t>
+      </w:r>
       <w:r>
         <w:rPr>
           <w:b/>
@@ -1777,99 +1509,15 @@
         </w:rPr>
         <w:t xml:space="preserve"> </w:t>
       </w:r>
-      <w:proofErr w:type="spellStart"/>
-      <w:r>
-        <w:rPr>
-          <w:b/>
-          <w:bCs/>
-        </w:rPr>
-        <w:t>nowrap</w:t>
-      </w:r>
-      <w:proofErr w:type="spellEnd"/>
-      <w:r>
-        <w:rPr>
-          <w:b/>
-          <w:bCs/>
-        </w:rPr>
-        <w:t>;</w:t>
-      </w:r>
-    </w:p>
-    <w:p>
-      <w:pPr>
-        <w:jc w:val="both"/>
-      </w:pPr>
-      <w:r>
-        <w:rPr>
-          <w:b/>
-          <w:bCs/>
-          <w:highlight w:val="magenta"/>
-        </w:rPr>
-        <w:t>FLEX-BOX: ALINHAMENTO NOS EIXOS:</w:t>
-      </w:r>
-      <w:r>
-        <w:rPr>
-          <w:b/>
-          <w:bCs/>
-        </w:rPr>
-        <w:t xml:space="preserve"> </w:t>
-      </w:r>
-      <w:r>
-        <w:rPr>
-          <w:b/>
-          <w:bCs/>
-        </w:rPr>
-        <w:t xml:space="preserve"> </w:t>
-      </w:r>
-      <w:proofErr w:type="spellStart"/>
-      <w:r>
-        <w:rPr>
-          <w:b/>
-          <w:bCs/>
-        </w:rPr>
-        <w:t>justyfi-content</w:t>
-      </w:r>
-      <w:proofErr w:type="spellEnd"/>
-      <w:r>
-        <w:rPr>
-          <w:b/>
-          <w:bCs/>
-        </w:rPr>
-        <w:t xml:space="preserve"> // </w:t>
-      </w:r>
-      <w:proofErr w:type="spellStart"/>
-      <w:r>
-        <w:rPr>
-          <w:b/>
-          <w:bCs/>
-        </w:rPr>
-        <w:t>align-items</w:t>
-      </w:r>
-      <w:proofErr w:type="spellEnd"/>
-      <w:r>
-        <w:rPr>
-          <w:b/>
-          <w:bCs/>
-        </w:rPr>
-        <w:t xml:space="preserve">. </w:t>
-      </w:r>
-      <w:r>
-        <w:t xml:space="preserve">Da mesma maneira que o display: </w:t>
-      </w:r>
-      <w:proofErr w:type="spellStart"/>
-      <w:r>
-        <w:t>flex</w:t>
-      </w:r>
-      <w:proofErr w:type="spellEnd"/>
-      <w:r>
-        <w:t xml:space="preserve"> é passado no contêiner, as propriedades de alinhamento com </w:t>
-      </w:r>
-      <w:proofErr w:type="spellStart"/>
-      <w:r>
-        <w:t>flex</w:t>
-      </w:r>
-      <w:proofErr w:type="spellEnd"/>
-      <w:r>
-        <w:t xml:space="preserve"> também são passadas no container.</w:t>
+      <w:r>
+        <w:rPr>
+          <w:b/>
+          <w:bCs/>
+        </w:rPr>
+        <w:t xml:space="preserve"> justyfi-content // align-items. </w:t>
+      </w:r>
+      <w:r>
+        <w:t>Da mesma maneira que o display: flex é passado no contêiner, as propriedades de alinhamento com flex também são passadas no container.</w:t>
       </w:r>
     </w:p>
     <w:p>
@@ -1885,7 +1533,6 @@
           <w:bCs/>
         </w:rPr>
       </w:pPr>
-      <w:proofErr w:type="spellStart"/>
       <w:r>
         <w:rPr>
           <w:b/>
@@ -1894,7 +1541,6 @@
         </w:rPr>
         <w:t>Justify-content</w:t>
       </w:r>
-      <w:proofErr w:type="spellEnd"/>
       <w:r>
         <w:rPr>
           <w:b/>
@@ -1932,82 +1578,29 @@
         <w:rPr>
           <w:highlight w:val="yellow"/>
         </w:rPr>
-        <w:t>(</w:t>
-      </w:r>
-      <w:proofErr w:type="spellStart"/>
+        <w:t xml:space="preserve">(justify-content </w:t>
+      </w:r>
       <w:r>
         <w:rPr>
           <w:highlight w:val="yellow"/>
         </w:rPr>
-        <w:t>justify-content</w:t>
-      </w:r>
-      <w:proofErr w:type="spellEnd"/>
+        <w:sym w:font="Wingdings" w:char="F0E0"/>
+      </w:r>
       <w:r>
         <w:rPr>
           <w:highlight w:val="yellow"/>
         </w:rPr>
-        <w:t xml:space="preserve"> </w:t>
-      </w:r>
-      <w:r>
-        <w:rPr>
-          <w:highlight w:val="yellow"/>
-        </w:rPr>
-        <w:sym w:font="Wingdings" w:char="F0E0"/>
-      </w:r>
-      <w:r>
-        <w:rPr>
-          <w:highlight w:val="yellow"/>
-        </w:rPr>
-        <w:t xml:space="preserve"> </w:t>
-      </w:r>
-      <w:proofErr w:type="spellStart"/>
-      <w:r>
-        <w:rPr>
-          <w:highlight w:val="yellow"/>
-        </w:rPr>
-        <w:t>main-axis</w:t>
-      </w:r>
-      <w:proofErr w:type="spellEnd"/>
-      <w:r>
-        <w:rPr>
-          <w:highlight w:val="yellow"/>
-        </w:rPr>
-        <w:t>)</w:t>
+        <w:t xml:space="preserve"> main-axis)</w:t>
       </w:r>
       <w:r>
         <w:t xml:space="preserve"> se for </w:t>
       </w:r>
-      <w:proofErr w:type="spellStart"/>
-      <w:r>
-        <w:rPr>
-          <w:b/>
-          <w:bCs/>
-        </w:rPr>
-        <w:t>row</w:t>
-      </w:r>
-      <w:proofErr w:type="spellEnd"/>
-      <w:r>
-        <w:rPr>
-          <w:b/>
-          <w:bCs/>
-        </w:rPr>
-        <w:t xml:space="preserve"> (referência é linha) se for </w:t>
-      </w:r>
-      <w:proofErr w:type="spellStart"/>
-      <w:r>
-        <w:rPr>
-          <w:b/>
-          <w:bCs/>
-        </w:rPr>
-        <w:t>column</w:t>
-      </w:r>
-      <w:proofErr w:type="spellEnd"/>
-      <w:r>
-        <w:rPr>
-          <w:b/>
-          <w:bCs/>
-        </w:rPr>
-        <w:t xml:space="preserve"> (referência é coluna)</w:t>
+      <w:r>
+        <w:rPr>
+          <w:b/>
+          <w:bCs/>
+        </w:rPr>
+        <w:t>row (referência é linha) se for column (referência é coluna)</w:t>
       </w:r>
     </w:p>
     <w:p>
@@ -2037,25 +1630,7 @@
           <w:bCs/>
           <w:highlight w:val="magenta"/>
         </w:rPr>
-        <w:t xml:space="preserve">justify-content: </w:t>
-      </w:r>
-      <w:proofErr w:type="spellStart"/>
-      <w:r>
-        <w:rPr>
-          <w:b/>
-          <w:bCs/>
-          <w:highlight w:val="magenta"/>
-        </w:rPr>
-        <w:t>flex</w:t>
-      </w:r>
-      <w:proofErr w:type="spellEnd"/>
-      <w:r>
-        <w:rPr>
-          <w:b/>
-          <w:bCs/>
-          <w:highlight w:val="magenta"/>
-        </w:rPr>
-        <w:t>-start</w:t>
+        <w:t>justify-content: flex-start</w:t>
       </w:r>
       <w:r>
         <w:rPr>
@@ -2064,31 +1639,7 @@
         <w:t xml:space="preserve"> </w:t>
       </w:r>
       <w:r>
-        <w:t xml:space="preserve">= </w:t>
-      </w:r>
-      <w:proofErr w:type="spellStart"/>
-      <w:r>
-        <w:t>row</w:t>
-      </w:r>
-      <w:proofErr w:type="spellEnd"/>
-      <w:r>
-        <w:t xml:space="preserve"> </w:t>
-      </w:r>
-      <w:proofErr w:type="spellStart"/>
-      <w:r>
-        <w:t>main-axis</w:t>
-      </w:r>
-      <w:proofErr w:type="spellEnd"/>
-      <w:r>
-        <w:t xml:space="preserve"> é linha e </w:t>
-      </w:r>
-      <w:proofErr w:type="spellStart"/>
-      <w:r>
-        <w:t>flex</w:t>
-      </w:r>
-      <w:proofErr w:type="spellEnd"/>
-      <w:r>
-        <w:t xml:space="preserve">-start é </w:t>
+        <w:t xml:space="preserve">= row main-axis é linha e flex-start é </w:t>
       </w:r>
       <w:r>
         <w:rPr>
@@ -2129,27 +1680,8 @@
           <w:bCs/>
           <w:highlight w:val="magenta"/>
         </w:rPr>
-        <w:t xml:space="preserve">. </w:t>
-      </w:r>
-      <w:proofErr w:type="spellStart"/>
-      <w:r>
-        <w:rPr>
-          <w:b/>
-          <w:bCs/>
-          <w:highlight w:val="magenta"/>
-        </w:rPr>
-        <w:t>justify-content</w:t>
-      </w:r>
-      <w:proofErr w:type="spellEnd"/>
-      <w:r>
-        <w:rPr>
-          <w:b/>
-          <w:bCs/>
-          <w:highlight w:val="magenta"/>
-        </w:rPr>
-        <w:t xml:space="preserve">: </w:t>
-      </w:r>
-      <w:proofErr w:type="spellStart"/>
+        <w:t xml:space="preserve">. justify-content: </w:t>
+      </w:r>
       <w:r>
         <w:rPr>
           <w:b/>
@@ -2158,7 +1690,6 @@
         </w:rPr>
         <w:t>flex-end</w:t>
       </w:r>
-      <w:proofErr w:type="spellEnd"/>
       <w:r>
         <w:rPr>
           <w:highlight w:val="magenta"/>
@@ -2166,31 +1697,13 @@
         <w:t xml:space="preserve"> </w:t>
       </w:r>
       <w:r>
-        <w:t xml:space="preserve">= </w:t>
-      </w:r>
-      <w:proofErr w:type="spellStart"/>
-      <w:r>
-        <w:t>row</w:t>
-      </w:r>
-      <w:proofErr w:type="spellEnd"/>
+        <w:t>= row</w:t>
+      </w:r>
       <w:r>
         <w:t xml:space="preserve"> </w:t>
       </w:r>
-      <w:proofErr w:type="spellStart"/>
-      <w:r>
-        <w:t>main-axis</w:t>
-      </w:r>
-      <w:proofErr w:type="spellEnd"/>
-      <w:r>
-        <w:t xml:space="preserve"> é linha e </w:t>
-      </w:r>
-      <w:proofErr w:type="spellStart"/>
-      <w:r>
-        <w:t>flex-end</w:t>
-      </w:r>
-      <w:proofErr w:type="spellEnd"/>
-      <w:r>
-        <w:t xml:space="preserve"> é</w:t>
+      <w:r>
+        <w:t>main-axis é linha e flex-end é</w:t>
       </w:r>
       <w:r>
         <w:t xml:space="preserve"> </w:t>
@@ -2239,23 +1752,13 @@
         </w:rPr>
         <w:t xml:space="preserve"> </w:t>
       </w:r>
-      <w:proofErr w:type="spellStart"/>
-      <w:r>
-        <w:rPr>
-          <w:b/>
-          <w:bCs/>
-          <w:highlight w:val="magenta"/>
-        </w:rPr>
-        <w:t>justify-content</w:t>
-      </w:r>
-      <w:proofErr w:type="spellEnd"/>
-      <w:r>
-        <w:rPr>
-          <w:b/>
-          <w:bCs/>
-          <w:highlight w:val="magenta"/>
-        </w:rPr>
-        <w:t>: center</w:t>
+      <w:r>
+        <w:rPr>
+          <w:b/>
+          <w:bCs/>
+          <w:highlight w:val="magenta"/>
+        </w:rPr>
+        <w:t>justify-content: center</w:t>
       </w:r>
       <w:r>
         <w:rPr>
@@ -2264,29 +1767,47 @@
         </w:rPr>
         <w:t xml:space="preserve"> = </w:t>
       </w:r>
-      <w:proofErr w:type="spellStart"/>
-      <w:r>
-        <w:t>row</w:t>
-      </w:r>
-      <w:proofErr w:type="spellEnd"/>
-      <w:r>
+      <w:r>
+        <w:t>row main-axis é linha, então flex-center é grudado no meio. (sobra para os dois lados).</w:t>
+      </w:r>
+    </w:p>
+    <w:p>
+      <w:pPr>
+        <w:pStyle w:val="PargrafodaLista"/>
+        <w:ind w:left="1423"/>
+        <w:jc w:val="both"/>
+      </w:pPr>
+      <w:r>
+        <w:rPr>
+          <w:b/>
+          <w:bCs/>
+        </w:rPr>
+        <w:tab/>
+      </w:r>
+      <w:r>
+        <w:rPr>
+          <w:b/>
+          <w:bCs/>
+          <w:highlight w:val="magenta"/>
+        </w:rPr>
+        <w:t>4. justify-content: space-btween</w:t>
+      </w:r>
+      <w:r>
+        <w:rPr>
+          <w:b/>
+          <w:bCs/>
+        </w:rPr>
+        <w:t xml:space="preserve"> =</w:t>
+      </w:r>
+      <w:r>
+        <w:rPr>
+          <w:b/>
+          <w:bCs/>
+        </w:rPr>
         <w:t xml:space="preserve"> </w:t>
       </w:r>
-      <w:proofErr w:type="spellStart"/>
-      <w:r>
-        <w:t>main-axis</w:t>
-      </w:r>
-      <w:proofErr w:type="spellEnd"/>
-      <w:r>
-        <w:t xml:space="preserve"> é linha, então </w:t>
-      </w:r>
-      <w:proofErr w:type="spellStart"/>
-      <w:r>
-        <w:t>flex</w:t>
-      </w:r>
-      <w:proofErr w:type="spellEnd"/>
-      <w:r>
-        <w:t>-center é grudado no meio. (sobra para os dois lados).</w:t>
+      <w:r>
+        <w:t>row o main-axis é linha, então gruda nos dois lados e deixa um espaço padrão entre os itens. (1° item no flex-start e último item no flex-end e o restante vai ser colocado no meio com espaçamento igual entre eles.)</w:t>
       </w:r>
     </w:p>
     <w:p>
@@ -2308,81 +1829,40 @@
           <w:bCs/>
           <w:highlight w:val="magenta"/>
         </w:rPr>
-        <w:t xml:space="preserve">4. </w:t>
-      </w:r>
-      <w:proofErr w:type="spellStart"/>
-      <w:r>
-        <w:rPr>
-          <w:b/>
-          <w:bCs/>
-          <w:highlight w:val="magenta"/>
-        </w:rPr>
-        <w:t>justify-content</w:t>
-      </w:r>
-      <w:proofErr w:type="spellEnd"/>
-      <w:r>
-        <w:rPr>
-          <w:b/>
-          <w:bCs/>
-          <w:highlight w:val="magenta"/>
-        </w:rPr>
-        <w:t xml:space="preserve">: </w:t>
-      </w:r>
-      <w:proofErr w:type="spellStart"/>
-      <w:r>
-        <w:rPr>
-          <w:b/>
-          <w:bCs/>
-          <w:highlight w:val="magenta"/>
-        </w:rPr>
-        <w:t>space-btween</w:t>
-      </w:r>
-      <w:proofErr w:type="spellEnd"/>
-      <w:r>
-        <w:rPr>
-          <w:b/>
-          <w:bCs/>
-        </w:rPr>
-        <w:t xml:space="preserve"> =</w:t>
-      </w:r>
-      <w:r>
-        <w:rPr>
-          <w:b/>
-          <w:bCs/>
-        </w:rPr>
-        <w:t xml:space="preserve"> </w:t>
-      </w:r>
-      <w:proofErr w:type="spellStart"/>
-      <w:r>
-        <w:t>row</w:t>
-      </w:r>
-      <w:proofErr w:type="spellEnd"/>
-      <w:r>
-        <w:t xml:space="preserve"> o </w:t>
-      </w:r>
-      <w:proofErr w:type="spellStart"/>
-      <w:r>
-        <w:t>main-axis</w:t>
-      </w:r>
-      <w:proofErr w:type="spellEnd"/>
-      <w:r>
-        <w:t xml:space="preserve"> é linha, então gruda nos dois lados e deixa um espaço padrão entre os itens. (1° item no </w:t>
-      </w:r>
-      <w:proofErr w:type="spellStart"/>
-      <w:r>
-        <w:t>flex</w:t>
-      </w:r>
-      <w:proofErr w:type="spellEnd"/>
-      <w:r>
-        <w:t xml:space="preserve">-start e último item no </w:t>
-      </w:r>
-      <w:proofErr w:type="spellStart"/>
-      <w:r>
-        <w:t>flex-end</w:t>
-      </w:r>
-      <w:proofErr w:type="spellEnd"/>
-      <w:r>
-        <w:t xml:space="preserve"> e o restante vai ser colocado no meio com espaçamento igual entre eles.)</w:t>
+        <w:t>5. justify-content: space-evenly</w:t>
+      </w:r>
+      <w:r>
+        <w:rPr>
+          <w:b/>
+          <w:bCs/>
+        </w:rPr>
+        <w:t xml:space="preserve"> = </w:t>
+      </w:r>
+      <w:r>
+        <w:t xml:space="preserve">row o main-axis é linha, ele coloca espaçamento igual </w:t>
+      </w:r>
+      <w:r>
+        <w:rPr>
+          <w:b/>
+          <w:bCs/>
+        </w:rPr>
+        <w:t xml:space="preserve">antes </w:t>
+      </w:r>
+      <w:r>
+        <w:t xml:space="preserve">e </w:t>
+      </w:r>
+      <w:r>
+        <w:rPr>
+          <w:b/>
+          <w:bCs/>
+        </w:rPr>
+        <w:t xml:space="preserve">depois </w:t>
+      </w:r>
+      <w:r>
+        <w:t>de todos os itens.</w:t>
+      </w:r>
+      <w:r>
+        <w:t xml:space="preserve"> (espaçamento antes e depois é tudo igual).</w:t>
       </w:r>
     </w:p>
     <w:p>
@@ -2404,132 +1884,8 @@
           <w:bCs/>
           <w:highlight w:val="magenta"/>
         </w:rPr>
-        <w:t xml:space="preserve">5. </w:t>
-      </w:r>
-      <w:proofErr w:type="spellStart"/>
-      <w:r>
-        <w:rPr>
-          <w:b/>
-          <w:bCs/>
-          <w:highlight w:val="magenta"/>
-        </w:rPr>
-        <w:t>justify-content</w:t>
-      </w:r>
-      <w:proofErr w:type="spellEnd"/>
-      <w:r>
-        <w:rPr>
-          <w:b/>
-          <w:bCs/>
-          <w:highlight w:val="magenta"/>
-        </w:rPr>
-        <w:t xml:space="preserve">: </w:t>
-      </w:r>
-      <w:proofErr w:type="spellStart"/>
-      <w:r>
-        <w:rPr>
-          <w:b/>
-          <w:bCs/>
-          <w:highlight w:val="magenta"/>
-        </w:rPr>
-        <w:t>space-evenly</w:t>
-      </w:r>
-      <w:proofErr w:type="spellEnd"/>
-      <w:r>
-        <w:rPr>
-          <w:b/>
-          <w:bCs/>
-        </w:rPr>
-        <w:t xml:space="preserve"> = </w:t>
-      </w:r>
-      <w:proofErr w:type="spellStart"/>
-      <w:r>
-        <w:t>row</w:t>
-      </w:r>
-      <w:proofErr w:type="spellEnd"/>
-      <w:r>
-        <w:t xml:space="preserve"> o </w:t>
-      </w:r>
-      <w:proofErr w:type="spellStart"/>
-      <w:r>
-        <w:t>main-axis</w:t>
-      </w:r>
-      <w:proofErr w:type="spellEnd"/>
-      <w:r>
-        <w:t xml:space="preserve"> é linha, ele coloca espaçamento igual </w:t>
-      </w:r>
-      <w:r>
-        <w:rPr>
-          <w:b/>
-          <w:bCs/>
-        </w:rPr>
-        <w:t xml:space="preserve">antes </w:t>
-      </w:r>
-      <w:r>
-        <w:t xml:space="preserve">e </w:t>
-      </w:r>
-      <w:r>
-        <w:rPr>
-          <w:b/>
-          <w:bCs/>
-        </w:rPr>
-        <w:t xml:space="preserve">depois </w:t>
-      </w:r>
-      <w:r>
-        <w:t>de todos os itens.</w:t>
-      </w:r>
-      <w:r>
-        <w:t xml:space="preserve"> (espaçamento antes e depois é tudo igual).</w:t>
-      </w:r>
-    </w:p>
-    <w:p>
-      <w:pPr>
-        <w:pStyle w:val="PargrafodaLista"/>
-        <w:ind w:left="1423"/>
-        <w:jc w:val="both"/>
-      </w:pPr>
-      <w:r>
-        <w:rPr>
-          <w:b/>
-          <w:bCs/>
-        </w:rPr>
-        <w:tab/>
-      </w:r>
-      <w:r>
-        <w:rPr>
-          <w:b/>
-          <w:bCs/>
-          <w:highlight w:val="magenta"/>
-        </w:rPr>
-        <w:t xml:space="preserve">6. </w:t>
-      </w:r>
-      <w:proofErr w:type="spellStart"/>
-      <w:r>
-        <w:rPr>
-          <w:b/>
-          <w:bCs/>
-          <w:highlight w:val="magenta"/>
-        </w:rPr>
-        <w:t>justify-content</w:t>
-      </w:r>
-      <w:proofErr w:type="spellEnd"/>
-      <w:r>
-        <w:rPr>
-          <w:b/>
-          <w:bCs/>
-          <w:highlight w:val="magenta"/>
-        </w:rPr>
-        <w:t xml:space="preserve">: </w:t>
-      </w:r>
-      <w:proofErr w:type="spellStart"/>
-      <w:r>
-        <w:rPr>
-          <w:b/>
-          <w:bCs/>
-          <w:highlight w:val="magenta"/>
-        </w:rPr>
-        <w:t>space-arround</w:t>
-      </w:r>
-      <w:proofErr w:type="spellEnd"/>
+        <w:t>6. justify-content: space-arround</w:t>
+      </w:r>
       <w:r>
         <w:rPr>
           <w:b/>
@@ -2537,32 +1893,11 @@
         </w:rPr>
         <w:t xml:space="preserve">= </w:t>
       </w:r>
-      <w:proofErr w:type="spellStart"/>
-      <w:r>
-        <w:t>row</w:t>
-      </w:r>
-      <w:proofErr w:type="spellEnd"/>
-      <w:r>
-        <w:t xml:space="preserve"> o </w:t>
-      </w:r>
-      <w:proofErr w:type="spellStart"/>
-      <w:r>
-        <w:t>main-axis</w:t>
-      </w:r>
-      <w:proofErr w:type="spellEnd"/>
-      <w:r>
-        <w:t xml:space="preserve"> é linha, então ele divide o container na quantidade de itens e coloca o idem dentro dessa sobra. (sobra</w:t>
-      </w:r>
-      <w:r>
-        <w:t xml:space="preserve"> do “</w:t>
-      </w:r>
-      <w:proofErr w:type="spellStart"/>
-      <w:r>
-        <w:t>space-around</w:t>
-      </w:r>
-      <w:proofErr w:type="spellEnd"/>
-      <w:r>
-        <w:t>” espaço ao redor</w:t>
+      <w:r>
+        <w:t>row o main-axis é linha, então ele divide o container na quantidade de itens e coloca o idem dentro dessa sobra. (sobra</w:t>
+      </w:r>
+      <w:r>
+        <w:t xml:space="preserve"> do “space-around” espaço ao redor</w:t>
       </w:r>
       <w:r>
         <w:t xml:space="preserve"> é somada).</w:t>
@@ -2697,7 +2032,6 @@
           <w:highlight w:val="magenta"/>
         </w:rPr>
       </w:pPr>
-      <w:proofErr w:type="spellStart"/>
       <w:r>
         <w:rPr>
           <w:b/>
@@ -2705,16 +2039,7 @@
           <w:highlight w:val="magenta"/>
         </w:rPr>
         <w:lastRenderedPageBreak/>
-        <w:t>Justify-content</w:t>
-      </w:r>
-      <w:proofErr w:type="spellEnd"/>
-      <w:r>
-        <w:rPr>
-          <w:b/>
-          <w:bCs/>
-          <w:highlight w:val="magenta"/>
-        </w:rPr>
-        <w:t xml:space="preserve"> para Direction COLUMN:</w:t>
+        <w:t>Justify-content para Direction COLUMN:</w:t>
       </w:r>
       <w:r>
         <w:rPr>
@@ -2728,61 +2053,20 @@
         <w:t>É o alinhamento principal</w:t>
       </w:r>
       <w:r>
-        <w:t xml:space="preserve"> (</w:t>
-      </w:r>
-      <w:proofErr w:type="spellStart"/>
-      <w:r>
-        <w:t>justify-contet</w:t>
-      </w:r>
-      <w:proofErr w:type="spellEnd"/>
-      <w:r>
-        <w:t xml:space="preserve"> </w:t>
+        <w:t xml:space="preserve"> (justify-contet </w:t>
       </w:r>
       <w:r>
         <w:sym w:font="Wingdings" w:char="F0E0"/>
       </w:r>
       <w:r>
-        <w:t xml:space="preserve"> </w:t>
-      </w:r>
-      <w:proofErr w:type="spellStart"/>
-      <w:r>
-        <w:t>main-axis</w:t>
-      </w:r>
-      <w:proofErr w:type="spellEnd"/>
-      <w:r>
-        <w:t xml:space="preserve">) se for </w:t>
-      </w:r>
-      <w:proofErr w:type="spellStart"/>
-      <w:r>
-        <w:rPr>
-          <w:b/>
-          <w:bCs/>
-        </w:rPr>
-        <w:t>row</w:t>
-      </w:r>
-      <w:proofErr w:type="spellEnd"/>
-      <w:r>
-        <w:rPr>
-          <w:b/>
-          <w:bCs/>
-        </w:rPr>
-        <w:t xml:space="preserve"> (referência é linha) se for </w:t>
-      </w:r>
-      <w:proofErr w:type="spellStart"/>
-      <w:r>
-        <w:rPr>
-          <w:b/>
-          <w:bCs/>
-        </w:rPr>
-        <w:t>column</w:t>
-      </w:r>
-      <w:proofErr w:type="spellEnd"/>
-      <w:r>
-        <w:rPr>
-          <w:b/>
-          <w:bCs/>
-        </w:rPr>
-        <w:t xml:space="preserve"> (referência é coluna).</w:t>
+        <w:t xml:space="preserve"> main-axis) se for </w:t>
+      </w:r>
+      <w:r>
+        <w:rPr>
+          <w:b/>
+          <w:bCs/>
+        </w:rPr>
+        <w:t>row (referência é linha) se for column (referência é coluna).</w:t>
       </w:r>
     </w:p>
     <w:p>
@@ -2797,41 +2081,13 @@
           <w:highlight w:val="magenta"/>
         </w:rPr>
       </w:pPr>
-      <w:proofErr w:type="spellStart"/>
-      <w:r>
-        <w:rPr>
-          <w:b/>
-          <w:bCs/>
-          <w:highlight w:val="magenta"/>
-        </w:rPr>
-        <w:t>Justify-content</w:t>
-      </w:r>
-      <w:proofErr w:type="spellEnd"/>
-      <w:r>
-        <w:rPr>
-          <w:b/>
-          <w:bCs/>
-          <w:highlight w:val="magenta"/>
-        </w:rPr>
-        <w:t xml:space="preserve">: </w:t>
-      </w:r>
-      <w:proofErr w:type="spellStart"/>
-      <w:r>
-        <w:rPr>
-          <w:b/>
-          <w:bCs/>
-          <w:highlight w:val="magenta"/>
-        </w:rPr>
-        <w:t>flex</w:t>
-      </w:r>
-      <w:proofErr w:type="spellEnd"/>
-      <w:r>
-        <w:rPr>
-          <w:b/>
-          <w:bCs/>
-          <w:highlight w:val="magenta"/>
-        </w:rPr>
-        <w:t>-start</w:t>
+      <w:r>
+        <w:rPr>
+          <w:b/>
+          <w:bCs/>
+          <w:highlight w:val="magenta"/>
+        </w:rPr>
+        <w:t>Justify-content: flex-start</w:t>
       </w:r>
       <w:r>
         <w:rPr>
@@ -2840,35 +2096,14 @@
         </w:rPr>
         <w:t xml:space="preserve"> = </w:t>
       </w:r>
-      <w:proofErr w:type="spellStart"/>
-      <w:r>
-        <w:t>column</w:t>
-      </w:r>
-      <w:proofErr w:type="spellEnd"/>
-      <w:r>
-        <w:t xml:space="preserve"> é coluna</w:t>
-      </w:r>
-      <w:r>
-        <w:t xml:space="preserve"> então </w:t>
-      </w:r>
-      <w:proofErr w:type="spellStart"/>
-      <w:r>
-        <w:t>main-axis</w:t>
-      </w:r>
-      <w:proofErr w:type="spellEnd"/>
-      <w:r>
-        <w:t xml:space="preserve"> é vertical</w:t>
-      </w:r>
-      <w:r>
-        <w:t xml:space="preserve">, então </w:t>
-      </w:r>
-      <w:proofErr w:type="spellStart"/>
-      <w:r>
-        <w:t>flex</w:t>
-      </w:r>
-      <w:proofErr w:type="spellEnd"/>
-      <w:r>
-        <w:t>-start é topo. (sobra espaço livre em baixo).</w:t>
+      <w:r>
+        <w:t>column é coluna</w:t>
+      </w:r>
+      <w:r>
+        <w:t xml:space="preserve"> então main-axis é vertical</w:t>
+      </w:r>
+      <w:r>
+        <w:t>, então flex-start é topo. (sobra espaço livre em baixo).</w:t>
       </w:r>
     </w:p>
     <w:p>
@@ -2883,34 +2118,14 @@
           <w:highlight w:val="magenta"/>
         </w:rPr>
       </w:pPr>
-      <w:proofErr w:type="spellStart"/>
-      <w:r>
-        <w:rPr>
-          <w:b/>
-          <w:bCs/>
-          <w:highlight w:val="magenta"/>
-        </w:rPr>
-        <w:t>Justify-content</w:t>
-      </w:r>
-      <w:proofErr w:type="spellEnd"/>
-      <w:r>
-        <w:rPr>
-          <w:b/>
-          <w:bCs/>
-          <w:highlight w:val="magenta"/>
-        </w:rPr>
-        <w:t xml:space="preserve">: </w:t>
-      </w:r>
-      <w:proofErr w:type="spellStart"/>
-      <w:r>
-        <w:rPr>
-          <w:b/>
-          <w:bCs/>
-          <w:highlight w:val="magenta"/>
-        </w:rPr>
-        <w:t>flex-end</w:t>
-      </w:r>
-      <w:proofErr w:type="spellEnd"/>
+      <w:r>
+        <w:rPr>
+          <w:b/>
+          <w:bCs/>
+          <w:highlight w:val="magenta"/>
+        </w:rPr>
+        <w:t>Justify-content: flex-end</w:t>
+      </w:r>
       <w:r>
         <w:rPr>
           <w:b/>
@@ -2918,35 +2133,14 @@
         </w:rPr>
         <w:t xml:space="preserve"> = </w:t>
       </w:r>
-      <w:proofErr w:type="spellStart"/>
-      <w:r>
-        <w:t>column</w:t>
-      </w:r>
-      <w:proofErr w:type="spellEnd"/>
-      <w:r>
-        <w:t xml:space="preserve"> é coluna</w:t>
-      </w:r>
-      <w:r>
-        <w:t xml:space="preserve"> então </w:t>
-      </w:r>
-      <w:proofErr w:type="spellStart"/>
-      <w:r>
-        <w:t>main-axis</w:t>
-      </w:r>
-      <w:proofErr w:type="spellEnd"/>
-      <w:r>
-        <w:t xml:space="preserve"> é vertical</w:t>
-      </w:r>
-      <w:r>
-        <w:t xml:space="preserve">, então </w:t>
-      </w:r>
-      <w:proofErr w:type="spellStart"/>
-      <w:r>
-        <w:t>flex-end</w:t>
-      </w:r>
-      <w:proofErr w:type="spellEnd"/>
-      <w:r>
-        <w:t xml:space="preserve"> é em baixo. (sobra espaço livre em cima).</w:t>
+      <w:r>
+        <w:t>column é coluna</w:t>
+      </w:r>
+      <w:r>
+        <w:t xml:space="preserve"> então main-axis é vertical</w:t>
+      </w:r>
+      <w:r>
+        <w:t>, então flex-end é em baixo. (sobra espaço livre em cima).</w:t>
       </w:r>
     </w:p>
     <w:p>
@@ -2961,23 +2155,13 @@
           <w:highlight w:val="magenta"/>
         </w:rPr>
       </w:pPr>
-      <w:proofErr w:type="spellStart"/>
-      <w:r>
-        <w:rPr>
-          <w:b/>
-          <w:bCs/>
-          <w:highlight w:val="magenta"/>
-        </w:rPr>
-        <w:t>Justify-content</w:t>
-      </w:r>
-      <w:proofErr w:type="spellEnd"/>
-      <w:r>
-        <w:rPr>
-          <w:b/>
-          <w:bCs/>
-          <w:highlight w:val="magenta"/>
-        </w:rPr>
-        <w:t xml:space="preserve">: center: </w:t>
+      <w:r>
+        <w:rPr>
+          <w:b/>
+          <w:bCs/>
+          <w:highlight w:val="magenta"/>
+        </w:rPr>
+        <w:t xml:space="preserve">Justify-content: center: </w:t>
       </w:r>
       <w:r>
         <w:rPr>
@@ -2986,24 +2170,11 @@
         </w:rPr>
         <w:t xml:space="preserve">= </w:t>
       </w:r>
-      <w:proofErr w:type="spellStart"/>
-      <w:r>
-        <w:t>column</w:t>
-      </w:r>
-      <w:proofErr w:type="spellEnd"/>
-      <w:r>
-        <w:t xml:space="preserve"> é coluna</w:t>
-      </w:r>
-      <w:r>
-        <w:t xml:space="preserve"> e </w:t>
-      </w:r>
-      <w:proofErr w:type="spellStart"/>
-      <w:r>
-        <w:t>main-axis</w:t>
-      </w:r>
-      <w:proofErr w:type="spellEnd"/>
-      <w:r>
-        <w:t xml:space="preserve"> é vertical</w:t>
+      <w:r>
+        <w:t>column é coluna</w:t>
+      </w:r>
+      <w:r>
+        <w:t xml:space="preserve"> e main-axis é vertical</w:t>
       </w:r>
       <w:r>
         <w:t>, então ele centraliza o conteúdo. (sobra espaço igual em cima e em baixo).</w:t>
@@ -3021,34 +2192,14 @@
           <w:highlight w:val="magenta"/>
         </w:rPr>
       </w:pPr>
-      <w:proofErr w:type="spellStart"/>
-      <w:r>
-        <w:rPr>
-          <w:b/>
-          <w:bCs/>
-          <w:highlight w:val="magenta"/>
-        </w:rPr>
-        <w:t>Justify-content</w:t>
-      </w:r>
-      <w:proofErr w:type="spellEnd"/>
-      <w:r>
-        <w:rPr>
-          <w:b/>
-          <w:bCs/>
-          <w:highlight w:val="magenta"/>
-        </w:rPr>
-        <w:t xml:space="preserve">: </w:t>
-      </w:r>
-      <w:proofErr w:type="spellStart"/>
-      <w:r>
-        <w:rPr>
-          <w:b/>
-          <w:bCs/>
-          <w:highlight w:val="magenta"/>
-        </w:rPr>
-        <w:t>space-btween</w:t>
-      </w:r>
-      <w:proofErr w:type="spellEnd"/>
+      <w:r>
+        <w:rPr>
+          <w:b/>
+          <w:bCs/>
+          <w:highlight w:val="magenta"/>
+        </w:rPr>
+        <w:t>Justify-content: space-btween</w:t>
+      </w:r>
       <w:r>
         <w:rPr>
           <w:b/>
@@ -3057,23 +2208,7 @@
         <w:t xml:space="preserve"> </w:t>
       </w:r>
       <w:r>
-        <w:t xml:space="preserve"> = </w:t>
-      </w:r>
-      <w:proofErr w:type="spellStart"/>
-      <w:r>
-        <w:t>column</w:t>
-      </w:r>
-      <w:proofErr w:type="spellEnd"/>
-      <w:r>
-        <w:t xml:space="preserve"> é coluna e </w:t>
-      </w:r>
-      <w:proofErr w:type="spellStart"/>
-      <w:r>
-        <w:t>main-axis</w:t>
-      </w:r>
-      <w:proofErr w:type="spellEnd"/>
-      <w:r>
-        <w:t xml:space="preserve"> é coluna, então coloca o 1° e último item grudados, respectivamente no topo e em baixo e preenche com o restante no meio.</w:t>
+        <w:t xml:space="preserve"> = column é coluna e main-axis é coluna, então coloca o 1° e último item grudados, respectivamente no topo e em baixo e preenche com o restante no meio.</w:t>
       </w:r>
     </w:p>
     <w:p>
@@ -3088,34 +2223,14 @@
           <w:highlight w:val="magenta"/>
         </w:rPr>
       </w:pPr>
-      <w:proofErr w:type="spellStart"/>
-      <w:r>
-        <w:rPr>
-          <w:b/>
-          <w:bCs/>
-          <w:highlight w:val="magenta"/>
-        </w:rPr>
-        <w:t>Justify-content</w:t>
-      </w:r>
-      <w:proofErr w:type="spellEnd"/>
-      <w:r>
-        <w:rPr>
-          <w:b/>
-          <w:bCs/>
-          <w:highlight w:val="magenta"/>
-        </w:rPr>
-        <w:t xml:space="preserve">: </w:t>
-      </w:r>
-      <w:proofErr w:type="spellStart"/>
-      <w:r>
-        <w:rPr>
-          <w:b/>
-          <w:bCs/>
-          <w:highlight w:val="magenta"/>
-        </w:rPr>
-        <w:t>space-evenly</w:t>
-      </w:r>
-      <w:proofErr w:type="spellEnd"/>
+      <w:r>
+        <w:rPr>
+          <w:b/>
+          <w:bCs/>
+          <w:highlight w:val="magenta"/>
+        </w:rPr>
+        <w:t>Justify-content: space-evenly</w:t>
+      </w:r>
       <w:r>
         <w:rPr>
           <w:highlight w:val="magenta"/>
@@ -3123,31 +2238,7 @@
         <w:t xml:space="preserve"> </w:t>
       </w:r>
       <w:r>
-        <w:t xml:space="preserve">= </w:t>
-      </w:r>
-      <w:proofErr w:type="spellStart"/>
-      <w:r>
-        <w:t>column</w:t>
-      </w:r>
-      <w:proofErr w:type="spellEnd"/>
-      <w:r>
-        <w:t xml:space="preserve"> é coluna e o </w:t>
-      </w:r>
-      <w:proofErr w:type="spellStart"/>
-      <w:r>
-        <w:t>main-axis</w:t>
-      </w:r>
-      <w:proofErr w:type="spellEnd"/>
-      <w:r>
-        <w:t xml:space="preserve"> é vertical, então ele coloca espaços </w:t>
-      </w:r>
-      <w:proofErr w:type="spellStart"/>
-      <w:r>
-        <w:t>iguas</w:t>
-      </w:r>
-      <w:proofErr w:type="spellEnd"/>
-      <w:r>
-        <w:t xml:space="preserve"> entre os itens.</w:t>
+        <w:t>= column é coluna e o main-axis é vertical, então ele coloca espaços iguas entre os itens.</w:t>
       </w:r>
     </w:p>
     <w:p>
@@ -3238,41 +2329,13 @@
           </wp:anchor>
         </w:drawing>
       </w:r>
-      <w:proofErr w:type="spellStart"/>
-      <w:r>
-        <w:rPr>
-          <w:b/>
-          <w:bCs/>
-          <w:highlight w:val="magenta"/>
-        </w:rPr>
-        <w:t>Justify-content</w:t>
-      </w:r>
-      <w:proofErr w:type="spellEnd"/>
-      <w:r>
-        <w:rPr>
-          <w:b/>
-          <w:bCs/>
-          <w:highlight w:val="magenta"/>
-        </w:rPr>
-        <w:t xml:space="preserve">: </w:t>
-      </w:r>
-      <w:proofErr w:type="spellStart"/>
-      <w:r>
-        <w:rPr>
-          <w:b/>
-          <w:bCs/>
-          <w:highlight w:val="magenta"/>
-        </w:rPr>
-        <w:t>space-arround</w:t>
-      </w:r>
-      <w:proofErr w:type="spellEnd"/>
-      <w:r>
-        <w:rPr>
-          <w:b/>
-          <w:bCs/>
-          <w:highlight w:val="magenta"/>
-        </w:rPr>
-        <w:t xml:space="preserve"> </w:t>
+      <w:r>
+        <w:rPr>
+          <w:b/>
+          <w:bCs/>
+          <w:highlight w:val="magenta"/>
+        </w:rPr>
+        <w:t xml:space="preserve">Justify-content: space-arround </w:t>
       </w:r>
       <w:r>
         <w:rPr>
@@ -3281,32 +2344,11 @@
         </w:rPr>
         <w:t xml:space="preserve">= </w:t>
       </w:r>
-      <w:proofErr w:type="spellStart"/>
-      <w:r>
-        <w:t>column</w:t>
-      </w:r>
-      <w:proofErr w:type="spellEnd"/>
-      <w:r>
-        <w:t xml:space="preserve"> é coluna e o </w:t>
-      </w:r>
-      <w:proofErr w:type="spellStart"/>
-      <w:r>
-        <w:t>main-axis</w:t>
-      </w:r>
-      <w:proofErr w:type="spellEnd"/>
-      <w:r>
-        <w:t xml:space="preserve"> é vertical, então ele soma os espaços anteriores e posteriores, o 1° e últimos item não possuem espaços anteriores e posteriores, respectivamente.</w:t>
-      </w:r>
-      <w:r>
-        <w:t xml:space="preserve"> (sobra é a soma do espaço ao redor, ou seja, “</w:t>
-      </w:r>
-      <w:proofErr w:type="spellStart"/>
-      <w:r>
-        <w:t>space-around</w:t>
-      </w:r>
-      <w:proofErr w:type="spellEnd"/>
-      <w:r>
-        <w:t>”).</w:t>
+      <w:r>
+        <w:t>column é coluna e o main-axis é vertical, então ele soma os espaços anteriores e posteriores, o 1° e últimos item não possuem espaços anteriores e posteriores, respectivamente.</w:t>
+      </w:r>
+      <w:r>
+        <w:t xml:space="preserve"> (sobra é a soma do espaço ao redor, ou seja, “space-around”).</w:t>
       </w:r>
     </w:p>
     <w:p>
@@ -3468,7 +2510,6 @@
         </w:numPr>
         <w:jc w:val="both"/>
       </w:pPr>
-      <w:proofErr w:type="spellStart"/>
       <w:r>
         <w:rPr>
           <w:b/>
@@ -3476,73 +2517,23 @@
           <w:highlight w:val="magenta"/>
         </w:rPr>
         <w:lastRenderedPageBreak/>
-        <w:t>Align-items</w:t>
-      </w:r>
-      <w:proofErr w:type="spellEnd"/>
-      <w:r>
-        <w:rPr>
-          <w:b/>
-          <w:bCs/>
-          <w:highlight w:val="magenta"/>
-        </w:rPr>
-        <w:t xml:space="preserve">: </w:t>
-      </w:r>
-      <w:r>
-        <w:t xml:space="preserve">é o posicionamento não principal e é relativo ao </w:t>
-      </w:r>
-      <w:proofErr w:type="spellStart"/>
-      <w:r>
-        <w:t>cross-axis</w:t>
-      </w:r>
-      <w:proofErr w:type="spellEnd"/>
-      <w:r>
-        <w:t xml:space="preserve"> (eixo perpendicular).</w:t>
-      </w:r>
-      <w:r>
-        <w:t xml:space="preserve"> Se vier no tipo </w:t>
-      </w:r>
-      <w:proofErr w:type="spellStart"/>
-      <w:r>
-        <w:t>row</w:t>
-      </w:r>
-      <w:proofErr w:type="spellEnd"/>
-      <w:r>
-        <w:t xml:space="preserve"> (linha) o </w:t>
-      </w:r>
-      <w:proofErr w:type="spellStart"/>
-      <w:r>
-        <w:t>cross-axis</w:t>
-      </w:r>
-      <w:proofErr w:type="spellEnd"/>
-      <w:r>
-        <w:t xml:space="preserve"> é o eixo vertical. Ele vem por padrão com o valor </w:t>
-      </w:r>
-      <w:proofErr w:type="spellStart"/>
-      <w:r>
-        <w:rPr>
-          <w:b/>
-          <w:bCs/>
-        </w:rPr>
-        <w:t>stretch</w:t>
-      </w:r>
-      <w:proofErr w:type="spellEnd"/>
-      <w:r>
-        <w:rPr>
-          <w:b/>
-          <w:bCs/>
-        </w:rPr>
-        <w:t xml:space="preserve"> </w:t>
-      </w:r>
-      <w:r>
-        <w:t xml:space="preserve">(estica o conteúdo junto com o esticamento do </w:t>
-      </w:r>
-      <w:proofErr w:type="spellStart"/>
-      <w:r>
-        <w:t>cross-exis</w:t>
-      </w:r>
-      <w:proofErr w:type="spellEnd"/>
-      <w:r>
-        <w:t>)</w:t>
+        <w:t xml:space="preserve">Align-items: </w:t>
+      </w:r>
+      <w:r>
+        <w:t>é o posicionamento não principal e é relativo ao cross-axis (eixo perpendicular).</w:t>
+      </w:r>
+      <w:r>
+        <w:t xml:space="preserve"> Se vier no tipo row (linha) o cross-axis é o eixo vertical. Ele vem por padrão com o valor </w:t>
+      </w:r>
+      <w:r>
+        <w:rPr>
+          <w:b/>
+          <w:bCs/>
+        </w:rPr>
+        <w:t xml:space="preserve">stretch </w:t>
+      </w:r>
+      <w:r>
+        <w:t>(estica o conteúdo junto com o esticamento do cross-exis)</w:t>
       </w:r>
       <w:r>
         <w:t>.</w:t>
@@ -3557,37 +2548,12 @@
         </w:numPr>
         <w:jc w:val="both"/>
       </w:pPr>
-      <w:proofErr w:type="spellStart"/>
-      <w:r>
-        <w:rPr>
-          <w:b/>
-          <w:bCs/>
-        </w:rPr>
-        <w:t>Align-items</w:t>
-      </w:r>
-      <w:proofErr w:type="spellEnd"/>
-      <w:r>
-        <w:rPr>
-          <w:b/>
-          <w:bCs/>
-        </w:rPr>
-        <w:t xml:space="preserve">: </w:t>
-      </w:r>
-      <w:proofErr w:type="spellStart"/>
-      <w:r>
-        <w:rPr>
-          <w:b/>
-          <w:bCs/>
-        </w:rPr>
-        <w:t>flex</w:t>
-      </w:r>
-      <w:proofErr w:type="spellEnd"/>
-      <w:r>
-        <w:rPr>
-          <w:b/>
-          <w:bCs/>
-        </w:rPr>
-        <w:t>-start</w:t>
+      <w:r>
+        <w:rPr>
+          <w:b/>
+          <w:bCs/>
+        </w:rPr>
+        <w:t>Align-items: flex-start</w:t>
       </w:r>
       <w:r>
         <w:rPr>
@@ -3604,63 +2570,7 @@
         <w:t xml:space="preserve"> </w:t>
       </w:r>
       <w:r>
-        <w:t xml:space="preserve">sendo </w:t>
-      </w:r>
-      <w:proofErr w:type="spellStart"/>
-      <w:r>
-        <w:t>fllex-direction</w:t>
-      </w:r>
-      <w:proofErr w:type="spellEnd"/>
-      <w:r>
-        <w:t xml:space="preserve">: </w:t>
-      </w:r>
-      <w:proofErr w:type="spellStart"/>
-      <w:r>
-        <w:t>row</w:t>
-      </w:r>
-      <w:proofErr w:type="spellEnd"/>
-      <w:r>
-        <w:t xml:space="preserve"> o </w:t>
-      </w:r>
-      <w:proofErr w:type="spellStart"/>
-      <w:r>
-        <w:t>main-axis</w:t>
-      </w:r>
-      <w:proofErr w:type="spellEnd"/>
-      <w:r>
-        <w:t xml:space="preserve"> é linha então o </w:t>
-      </w:r>
-      <w:proofErr w:type="spellStart"/>
-      <w:r>
-        <w:t>cross-axis</w:t>
-      </w:r>
-      <w:proofErr w:type="spellEnd"/>
-      <w:r>
-        <w:t xml:space="preserve"> é vertical, </w:t>
-      </w:r>
-      <w:proofErr w:type="spellStart"/>
-      <w:r>
-        <w:t>portante</w:t>
-      </w:r>
-      <w:proofErr w:type="spellEnd"/>
-      <w:r>
-        <w:t xml:space="preserve"> o </w:t>
-      </w:r>
-      <w:proofErr w:type="spellStart"/>
-      <w:r>
-        <w:t>flex</w:t>
-      </w:r>
-      <w:proofErr w:type="spellEnd"/>
-      <w:r>
-        <w:t xml:space="preserve">-start é no topo do </w:t>
-      </w:r>
-      <w:proofErr w:type="spellStart"/>
-      <w:r>
-        <w:t>cross-axis</w:t>
-      </w:r>
-      <w:proofErr w:type="spellEnd"/>
-      <w:r>
-        <w:t>. (sobra espaço em baixo).</w:t>
+        <w:t>sendo fllex-direction: row o main-axis é linha então o cross-axis é vertical, portante o flex-start é no topo do cross-axis. (sobra espaço em baixo).</w:t>
       </w:r>
     </w:p>
     <w:p>
@@ -3676,29 +2586,12 @@
           <w:bCs/>
         </w:rPr>
       </w:pPr>
-      <w:proofErr w:type="spellStart"/>
-      <w:r>
-        <w:rPr>
-          <w:b/>
-          <w:bCs/>
-        </w:rPr>
-        <w:t>Align</w:t>
-      </w:r>
-      <w:proofErr w:type="spellEnd"/>
-      <w:r>
-        <w:rPr>
-          <w:b/>
-          <w:bCs/>
-        </w:rPr>
-        <w:t xml:space="preserve">-itens: </w:t>
-      </w:r>
-      <w:proofErr w:type="spellStart"/>
-      <w:r>
-        <w:rPr>
-          <w:b/>
-          <w:bCs/>
-        </w:rPr>
-        <w:t>flex</w:t>
+      <w:r>
+        <w:rPr>
+          <w:b/>
+          <w:bCs/>
+        </w:rPr>
+        <w:t>Align-itens: flex</w:t>
       </w:r>
       <w:r>
         <w:rPr>
@@ -3707,7 +2600,6 @@
         </w:rPr>
         <w:t>-end</w:t>
       </w:r>
-      <w:proofErr w:type="spellEnd"/>
       <w:r>
         <w:rPr>
           <w:b/>
@@ -3723,47 +2615,7 @@
         <w:t xml:space="preserve"> </w:t>
       </w:r>
       <w:r>
-        <w:t xml:space="preserve">sendo o </w:t>
-      </w:r>
-      <w:proofErr w:type="spellStart"/>
-      <w:r>
-        <w:t>flex-direction</w:t>
-      </w:r>
-      <w:proofErr w:type="spellEnd"/>
-      <w:r>
-        <w:t xml:space="preserve"> do tipo </w:t>
-      </w:r>
-      <w:proofErr w:type="spellStart"/>
-      <w:r>
-        <w:t>row</w:t>
-      </w:r>
-      <w:proofErr w:type="spellEnd"/>
-      <w:r>
-        <w:t xml:space="preserve"> o </w:t>
-      </w:r>
-      <w:proofErr w:type="spellStart"/>
-      <w:r>
-        <w:t>main-exis</w:t>
-      </w:r>
-      <w:proofErr w:type="spellEnd"/>
-      <w:r>
-        <w:t xml:space="preserve"> é linha, portanto o </w:t>
-      </w:r>
-      <w:proofErr w:type="spellStart"/>
-      <w:r>
-        <w:t>cross-axis</w:t>
-      </w:r>
-      <w:proofErr w:type="spellEnd"/>
-      <w:r>
-        <w:t xml:space="preserve"> é vertical, portanto o </w:t>
-      </w:r>
-      <w:proofErr w:type="spellStart"/>
-      <w:r>
-        <w:t>flex</w:t>
-      </w:r>
-      <w:proofErr w:type="spellEnd"/>
-      <w:r>
-        <w:t>-start vai ser em baixo. (sobra espaço no topo).</w:t>
+        <w:t>sendo o flex-direction do tipo row o main-exis é linha, portanto o cross-axis é vertical, portanto o flex-start vai ser em baixo. (sobra espaço no topo).</w:t>
       </w:r>
     </w:p>
     <w:p>
@@ -3848,176 +2700,47 @@
           </wp:anchor>
         </w:drawing>
       </w:r>
-      <w:proofErr w:type="spellStart"/>
-      <w:r>
-        <w:rPr>
-          <w:b/>
-          <w:bCs/>
-        </w:rPr>
-        <w:t>Align</w:t>
-      </w:r>
-      <w:proofErr w:type="spellEnd"/>
-      <w:r>
-        <w:rPr>
-          <w:b/>
-          <w:bCs/>
-        </w:rPr>
-        <w:t xml:space="preserve">-itens: center = </w:t>
-      </w:r>
-      <w:r>
-        <w:t xml:space="preserve">se o </w:t>
-      </w:r>
-      <w:proofErr w:type="spellStart"/>
-      <w:r>
-        <w:t>flex-direction</w:t>
-      </w:r>
-      <w:proofErr w:type="spellEnd"/>
-      <w:r>
-        <w:t xml:space="preserve"> for </w:t>
-      </w:r>
-      <w:proofErr w:type="spellStart"/>
-      <w:r>
-        <w:t>row</w:t>
-      </w:r>
-      <w:proofErr w:type="spellEnd"/>
-      <w:r>
-        <w:t xml:space="preserve">, o </w:t>
-      </w:r>
-      <w:proofErr w:type="spellStart"/>
-      <w:r>
-        <w:t>main-axis</w:t>
-      </w:r>
-      <w:proofErr w:type="spellEnd"/>
-      <w:r>
-        <w:t xml:space="preserve"> é linha e o </w:t>
-      </w:r>
-      <w:proofErr w:type="spellStart"/>
-      <w:r>
-        <w:t>cross-axis</w:t>
-      </w:r>
-      <w:proofErr w:type="spellEnd"/>
-      <w:r>
-        <w:t xml:space="preserve"> é vertical, portanto o alinhamento é no centro da coluna. (Sobra espaço igual no topo e na base).</w:t>
-      </w:r>
-    </w:p>
-    <w:p>
-      <w:pPr>
-        <w:jc w:val="both"/>
-      </w:pPr>
-    </w:p>
-    <w:p>
-      <w:pPr>
-        <w:jc w:val="both"/>
-        <w:rPr>
-          <w:b/>
-          <w:bCs/>
-        </w:rPr>
-      </w:pPr>
-    </w:p>
-    <w:p>
-      <w:pPr>
-        <w:jc w:val="both"/>
-      </w:pPr>
-      <w:r>
-        <w:rPr>
-          <w:b/>
-          <w:bCs/>
-        </w:rPr>
-        <w:t xml:space="preserve">Modulo </w:t>
-      </w:r>
-      <w:proofErr w:type="spellStart"/>
-      <w:r>
-        <w:rPr>
-          <w:b/>
-          <w:bCs/>
-        </w:rPr>
-        <w:t>flex</w:t>
-      </w:r>
-      <w:proofErr w:type="spellEnd"/>
-      <w:r>
-        <w:rPr>
-          <w:b/>
-          <w:bCs/>
-        </w:rPr>
-        <w:t xml:space="preserve">-box: </w:t>
+      <w:r>
+        <w:rPr>
+          <w:b/>
+          <w:bCs/>
+        </w:rPr>
+        <w:t xml:space="preserve">Align-itens: center = </w:t>
+      </w:r>
+      <w:r>
+        <w:t>se o flex-direction for row, o main-axis é linha e o cross-axis é vertical, portanto o alinhamento é no centro da coluna. (Sobra espaço igual no topo e na base).</w:t>
+      </w:r>
+    </w:p>
+    <w:p>
+      <w:pPr>
+        <w:jc w:val="both"/>
+      </w:pPr>
+    </w:p>
+    <w:p>
+      <w:pPr>
+        <w:jc w:val="both"/>
+        <w:rPr>
+          <w:b/>
+          <w:bCs/>
+        </w:rPr>
+      </w:pPr>
+    </w:p>
+    <w:p>
+      <w:pPr>
+        <w:jc w:val="both"/>
+      </w:pPr>
+      <w:r>
+        <w:rPr>
+          <w:b/>
+          <w:bCs/>
+        </w:rPr>
+        <w:t xml:space="preserve">Modulo flex-box: </w:t>
       </w:r>
       <w:r>
         <w:t>Para centralizar elementos e independente do tamanho da tela e do formato do container, o elemento sempre ficará no meio (centralizado).</w:t>
       </w:r>
       <w:r>
-        <w:t xml:space="preserve"> Para centralizar um item dentro de um container pai, independente do </w:t>
-      </w:r>
-      <w:proofErr w:type="spellStart"/>
-      <w:r>
-        <w:t>flex-direction</w:t>
-      </w:r>
-      <w:proofErr w:type="spellEnd"/>
-      <w:r>
-        <w:t xml:space="preserve"> (</w:t>
-      </w:r>
-      <w:proofErr w:type="spellStart"/>
-      <w:r>
-        <w:t>row</w:t>
-      </w:r>
-      <w:proofErr w:type="spellEnd"/>
-      <w:r>
-        <w:t xml:space="preserve"> ou </w:t>
-      </w:r>
-      <w:proofErr w:type="spellStart"/>
-      <w:r>
-        <w:t>column</w:t>
-      </w:r>
-      <w:proofErr w:type="spellEnd"/>
-      <w:r>
-        <w:t xml:space="preserve">), passando as </w:t>
-      </w:r>
-      <w:proofErr w:type="spellStart"/>
-      <w:r>
-        <w:t>prorpriedades</w:t>
-      </w:r>
-      <w:proofErr w:type="spellEnd"/>
-      <w:r>
-        <w:t xml:space="preserve"> </w:t>
-      </w:r>
-      <w:proofErr w:type="spellStart"/>
-      <w:r>
-        <w:t>justify</w:t>
-      </w:r>
-      <w:proofErr w:type="spellEnd"/>
-      <w:r>
-        <w:t xml:space="preserve">-conter: para o </w:t>
-      </w:r>
-      <w:proofErr w:type="spellStart"/>
-      <w:r>
-        <w:t>main-axie</w:t>
-      </w:r>
-      <w:proofErr w:type="spellEnd"/>
-      <w:r>
-        <w:t xml:space="preserve"> e a </w:t>
-      </w:r>
-      <w:proofErr w:type="spellStart"/>
-      <w:r>
-        <w:t>pripriedade</w:t>
-      </w:r>
-      <w:proofErr w:type="spellEnd"/>
-      <w:r>
-        <w:t xml:space="preserve"> </w:t>
-      </w:r>
-      <w:proofErr w:type="spellStart"/>
-      <w:r>
-        <w:t>align</w:t>
-      </w:r>
-      <w:proofErr w:type="spellEnd"/>
-      <w:r>
-        <w:t xml:space="preserve">-itens: center o item ficará centralizado no container </w:t>
-      </w:r>
-      <w:proofErr w:type="spellStart"/>
-      <w:r>
-        <w:t>independente</w:t>
-      </w:r>
-      <w:proofErr w:type="spellEnd"/>
-      <w:r>
-        <w:t xml:space="preserve"> do tamanho e formato do container.</w:t>
+        <w:t xml:space="preserve"> Para centralizar um item dentro de um container pai, independente do flex-direction (row ou column), passando as prorpriedades justify-conter: para o main-axie e a pripriedade align-itens: center o item ficará centralizado no container independente do tamanho e formato do container.</w:t>
       </w:r>
     </w:p>
     <w:p>
@@ -4030,15 +2753,7 @@
       </w:pPr>
       <w:r>
         <w:tab/>
-        <w:t xml:space="preserve">Para fazer a centralização de um item com </w:t>
-      </w:r>
-      <w:proofErr w:type="spellStart"/>
-      <w:r>
-        <w:t>flexbox</w:t>
-      </w:r>
-      <w:proofErr w:type="spellEnd"/>
-      <w:r>
-        <w:t xml:space="preserve">: sempre se pergunte </w:t>
+        <w:t xml:space="preserve">Para fazer a centralização de um item com flexbox: sempre se pergunte </w:t>
       </w:r>
       <w:r>
         <w:rPr>
@@ -4091,32 +2806,15 @@
         </w:numPr>
         <w:jc w:val="both"/>
       </w:pPr>
-      <w:proofErr w:type="spellStart"/>
-      <w:r>
-        <w:rPr>
-          <w:b/>
-          <w:bCs/>
-        </w:rPr>
-        <w:t>Justify-content</w:t>
-      </w:r>
-      <w:proofErr w:type="spellEnd"/>
-      <w:r>
-        <w:rPr>
-          <w:b/>
-          <w:bCs/>
-        </w:rPr>
-        <w:t xml:space="preserve">: </w:t>
-      </w:r>
-      <w:r>
-        <w:t>Alinha o conteúdo dos itens de acordo com o eixo principal (</w:t>
-      </w:r>
-      <w:proofErr w:type="spellStart"/>
-      <w:r>
-        <w:t>main-axis</w:t>
-      </w:r>
-      <w:proofErr w:type="spellEnd"/>
-      <w:r>
-        <w:t>).</w:t>
+      <w:r>
+        <w:rPr>
+          <w:b/>
+          <w:bCs/>
+        </w:rPr>
+        <w:t xml:space="preserve">Justify-content: </w:t>
+      </w:r>
+      <w:r>
+        <w:t>Alinha o conteúdo dos itens de acordo com o eixo principal (main-axis).</w:t>
       </w:r>
     </w:p>
     <w:p>
@@ -4128,32 +2826,15 @@
         </w:numPr>
         <w:jc w:val="both"/>
       </w:pPr>
-      <w:proofErr w:type="spellStart"/>
-      <w:r>
-        <w:rPr>
-          <w:b/>
-          <w:bCs/>
-        </w:rPr>
-        <w:t>Align</w:t>
-      </w:r>
-      <w:proofErr w:type="spellEnd"/>
-      <w:r>
-        <w:rPr>
-          <w:b/>
-          <w:bCs/>
-        </w:rPr>
-        <w:t xml:space="preserve">-itens: </w:t>
-      </w:r>
-      <w:r>
-        <w:t>Alinha o conteúdo dos itens de acordo com o eixo transversal (</w:t>
-      </w:r>
-      <w:proofErr w:type="spellStart"/>
-      <w:r>
-        <w:t>cross-axis</w:t>
-      </w:r>
-      <w:proofErr w:type="spellEnd"/>
-      <w:r>
-        <w:t>).</w:t>
+      <w:r>
+        <w:rPr>
+          <w:b/>
+          <w:bCs/>
+        </w:rPr>
+        <w:t xml:space="preserve">Align-itens: </w:t>
+      </w:r>
+      <w:r>
+        <w:t>Alinha o conteúdo dos itens de acordo com o eixo transversal (cross-axis).</w:t>
       </w:r>
     </w:p>
     <w:p>
@@ -4165,21 +2846,12 @@
         </w:numPr>
         <w:jc w:val="both"/>
       </w:pPr>
-      <w:proofErr w:type="spellStart"/>
-      <w:r>
-        <w:rPr>
-          <w:b/>
-          <w:bCs/>
-        </w:rPr>
-        <w:t>Align-content</w:t>
-      </w:r>
-      <w:proofErr w:type="spellEnd"/>
-      <w:r>
-        <w:rPr>
-          <w:b/>
-          <w:bCs/>
-        </w:rPr>
-        <w:t xml:space="preserve">:  </w:t>
+      <w:r>
+        <w:rPr>
+          <w:b/>
+          <w:bCs/>
+        </w:rPr>
+        <w:t xml:space="preserve">Align-content:  </w:t>
       </w:r>
       <w:r>
         <w:t>Alinha os elementos no eixo transversal quando eles estão empacotados</w:t>
@@ -4225,49 +2897,13 @@
           <w:b/>
           <w:bCs/>
         </w:rPr>
-        <w:t xml:space="preserve">Propriedade que só funciona quando uso </w:t>
-      </w:r>
-      <w:proofErr w:type="spellStart"/>
-      <w:r>
-        <w:rPr>
-          <w:b/>
-          <w:bCs/>
-        </w:rPr>
-        <w:t>wrap.</w:t>
-      </w:r>
-      <w:r>
-        <w:t>Alinha</w:t>
-      </w:r>
-      <w:proofErr w:type="spellEnd"/>
-      <w:r>
-        <w:t xml:space="preserve"> os conteúdos de acordo com o eixo transversal (</w:t>
-      </w:r>
-      <w:proofErr w:type="spellStart"/>
-      <w:r>
-        <w:t>cross-axis</w:t>
-      </w:r>
-      <w:proofErr w:type="spellEnd"/>
-      <w:r>
-        <w:t>) quando os elementos estão empacotados (wrap)</w:t>
-      </w:r>
-      <w:r>
-        <w:t xml:space="preserve">. O </w:t>
-      </w:r>
-      <w:proofErr w:type="spellStart"/>
-      <w:r>
-        <w:t>align-content</w:t>
-      </w:r>
-      <w:proofErr w:type="spellEnd"/>
-      <w:r>
-        <w:t xml:space="preserve"> por padrão vem com o valor </w:t>
-      </w:r>
-      <w:proofErr w:type="spellStart"/>
-      <w:r>
-        <w:t>stratch</w:t>
-      </w:r>
-      <w:proofErr w:type="spellEnd"/>
-      <w:r>
-        <w:t xml:space="preserve"> (alongar).</w:t>
+        <w:t>Propriedade que só funciona quando uso wrap.</w:t>
+      </w:r>
+      <w:r>
+        <w:t>Alinha os conteúdos de acordo com o eixo transversal (cross-axis) quando os elementos estão empacotados (wrap)</w:t>
+      </w:r>
+      <w:r>
+        <w:t>. O align-content por padrão vem com o valor stratch (alongar).</w:t>
       </w:r>
       <w:r>
         <w:t xml:space="preserve"> </w:t>
@@ -4282,37 +2918,12 @@
         </w:numPr>
         <w:jc w:val="both"/>
       </w:pPr>
-      <w:proofErr w:type="spellStart"/>
-      <w:r>
-        <w:rPr>
-          <w:b/>
-          <w:bCs/>
-        </w:rPr>
-        <w:t>Align-content</w:t>
-      </w:r>
-      <w:proofErr w:type="spellEnd"/>
-      <w:r>
-        <w:rPr>
-          <w:b/>
-          <w:bCs/>
-        </w:rPr>
-        <w:t xml:space="preserve">: </w:t>
-      </w:r>
-      <w:proofErr w:type="spellStart"/>
-      <w:r>
-        <w:rPr>
-          <w:b/>
-          <w:bCs/>
-        </w:rPr>
-        <w:t>stratch</w:t>
-      </w:r>
-      <w:proofErr w:type="spellEnd"/>
-      <w:r>
-        <w:rPr>
-          <w:b/>
-          <w:bCs/>
-        </w:rPr>
-        <w:t xml:space="preserve"> = </w:t>
+      <w:r>
+        <w:rPr>
+          <w:b/>
+          <w:bCs/>
+        </w:rPr>
+        <w:t xml:space="preserve">Align-content: stratch = </w:t>
       </w:r>
       <w:r>
         <w:t>Divide o conteúdo em espaços iguais de acordo com a quantidade de linhas ou colunas e alonga o conteúdo para caber nesses espaços iguais.</w:t>
@@ -4327,31 +2938,13 @@
         </w:numPr>
         <w:jc w:val="both"/>
       </w:pPr>
-      <w:proofErr w:type="spellStart"/>
-      <w:r>
-        <w:rPr>
-          <w:b/>
-          <w:bCs/>
-        </w:rPr>
-        <w:t>Align-content</w:t>
-      </w:r>
-      <w:proofErr w:type="spellEnd"/>
-      <w:r>
-        <w:rPr>
-          <w:b/>
-          <w:bCs/>
-        </w:rPr>
-        <w:t xml:space="preserve">: </w:t>
-      </w:r>
-      <w:proofErr w:type="spellStart"/>
-      <w:r>
-        <w:rPr>
-          <w:b/>
-          <w:bCs/>
-        </w:rPr>
-        <w:t>flex</w:t>
-      </w:r>
-      <w:proofErr w:type="spellEnd"/>
+      <w:r>
+        <w:rPr>
+          <w:b/>
+          <w:bCs/>
+        </w:rPr>
+        <w:t>Align-content: flex</w:t>
+      </w:r>
       <w:r>
         <w:rPr>
           <w:b/>
@@ -4360,15 +2953,7 @@
         <w:t xml:space="preserve">-start = </w:t>
       </w:r>
       <w:r>
-        <w:t xml:space="preserve">Coloca os conteúdos de acordo com o </w:t>
-      </w:r>
-      <w:proofErr w:type="spellStart"/>
-      <w:r>
-        <w:t>cross-axis</w:t>
-      </w:r>
-      <w:proofErr w:type="spellEnd"/>
-      <w:r>
-        <w:t xml:space="preserve"> com sobra de espaço para baixo.</w:t>
+        <w:t>Coloca os conteúdos de acordo com o cross-axis com sobra de espaço para baixo.</w:t>
       </w:r>
     </w:p>
     <w:p>
@@ -4629,31 +3214,14 @@
         <w:t xml:space="preserve">PROPRIEDADES DE ITENS (EM CONTAINERS): </w:t>
       </w:r>
       <w:r>
-        <w:t xml:space="preserve">Todo filho dentro de um container </w:t>
-      </w:r>
-      <w:proofErr w:type="spellStart"/>
-      <w:r>
-        <w:t>flex</w:t>
-      </w:r>
-      <w:proofErr w:type="spellEnd"/>
-      <w:r>
-        <w:t xml:space="preserve"> terá o </w:t>
-      </w:r>
-      <w:proofErr w:type="spellStart"/>
-      <w:r>
-        <w:rPr>
-          <w:b/>
-          <w:bCs/>
-        </w:rPr>
-        <w:t>order</w:t>
-      </w:r>
-      <w:proofErr w:type="spellEnd"/>
-      <w:r>
-        <w:rPr>
-          <w:b/>
-          <w:bCs/>
-        </w:rPr>
-        <w:t xml:space="preserve">: 0 </w:t>
+        <w:t xml:space="preserve">Todo filho dentro de um container flex terá o </w:t>
+      </w:r>
+      <w:r>
+        <w:rPr>
+          <w:b/>
+          <w:bCs/>
+        </w:rPr>
+        <w:t xml:space="preserve">order: 0 </w:t>
       </w:r>
       <w:r>
         <w:t>(que é a ordem de exibição dos elementos).</w:t>
@@ -4765,83 +3333,25 @@
         <w:jc w:val="both"/>
       </w:pPr>
       <w:r>
-        <w:t xml:space="preserve">Como, por padrão o </w:t>
-      </w:r>
-      <w:proofErr w:type="spellStart"/>
-      <w:r>
-        <w:t>order</w:t>
-      </w:r>
-      <w:proofErr w:type="spellEnd"/>
-      <w:r>
-        <w:t xml:space="preserve"> de um item vem com valor = 0, então tudo que for &lt; 0 aparecerá antes dos itens sem </w:t>
-      </w:r>
-      <w:proofErr w:type="spellStart"/>
-      <w:r>
-        <w:t>order</w:t>
-      </w:r>
-      <w:proofErr w:type="spellEnd"/>
-      <w:r>
-        <w:t xml:space="preserve">, e tudo que for &gt; 0 aparecerá depois dos itens sem a propriedade </w:t>
-      </w:r>
-      <w:proofErr w:type="spellStart"/>
-      <w:r>
-        <w:t>order</w:t>
-      </w:r>
-      <w:proofErr w:type="spellEnd"/>
-      <w:r>
-        <w:t>.</w:t>
-      </w:r>
-    </w:p>
-    <w:p>
-      <w:pPr>
-        <w:jc w:val="both"/>
-      </w:pPr>
-      <w:proofErr w:type="spellStart"/>
-      <w:r>
-        <w:t>Obs</w:t>
-      </w:r>
-      <w:proofErr w:type="spellEnd"/>
-      <w:r>
-        <w:t xml:space="preserve">: Para </w:t>
-      </w:r>
-      <w:proofErr w:type="spellStart"/>
-      <w:r>
-        <w:t>orders</w:t>
-      </w:r>
-      <w:proofErr w:type="spellEnd"/>
-      <w:r>
-        <w:t xml:space="preserve"> de mesmo valor quem foi escrito no código HTML primeiro, aparecerá primeiro. Como </w:t>
-      </w:r>
-      <w:proofErr w:type="spellStart"/>
-      <w:r>
-        <w:t>order</w:t>
-      </w:r>
-      <w:proofErr w:type="spellEnd"/>
-      <w:r>
-        <w:t xml:space="preserve">: 2 e </w:t>
-      </w:r>
-      <w:proofErr w:type="spellStart"/>
-      <w:r>
-        <w:t>order</w:t>
-      </w:r>
-      <w:proofErr w:type="spellEnd"/>
-      <w:r>
-        <w:t xml:space="preserve">: 2 ou quando essa propriedade não é passada em nenhum item (nesse caso eles são </w:t>
-      </w:r>
-      <w:proofErr w:type="spellStart"/>
-      <w:r>
-        <w:t>order</w:t>
-      </w:r>
-      <w:proofErr w:type="spellEnd"/>
-      <w:r>
-        <w:t>: 0)</w:t>
-      </w:r>
-    </w:p>
-    <w:p>
-      <w:pPr>
-        <w:jc w:val="both"/>
-      </w:pPr>
-      <w:r>
+        <w:t>Como, por padrão o order de um item vem com valor = 0, então tudo que for &lt; 0 aparecerá antes dos itens sem order, e tudo que for &gt; 0 aparecerá depois dos itens sem a propriedade order.</w:t>
+      </w:r>
+    </w:p>
+    <w:p>
+      <w:pPr>
+        <w:jc w:val="both"/>
+      </w:pPr>
+      <w:r>
+        <w:t>Obs: Para orders de mesmo valor quem foi escrito no código HTML primeiro, aparecerá primeiro. Como order: 2 e order: 2 ou quando essa propriedade não é passada em nenhum item (nesse caso eles são order: 0)</w:t>
+      </w:r>
+    </w:p>
+    <w:p>
+      <w:pPr>
+        <w:jc w:val="both"/>
+      </w:pPr>
+      <w:r>
+        <w:rPr>
+          <w:noProof/>
+        </w:rPr>
         <w:drawing>
           <wp:anchor distT="0" distB="0" distL="114300" distR="114300" simplePos="0" relativeHeight="251670528" behindDoc="1" locked="0" layoutInCell="1" allowOverlap="1" wp14:anchorId="378A719F" wp14:editId="69CE7D48">
             <wp:simplePos x="0" y="0"/>
@@ -4908,15 +3418,7 @@
         <w:t xml:space="preserve">PROPRIEDADE ALIGN-SELF: </w:t>
       </w:r>
       <w:r>
-        <w:t xml:space="preserve">Aplica-se aos itens e seu eixo de orientação é o </w:t>
-      </w:r>
-      <w:proofErr w:type="spellStart"/>
-      <w:r>
-        <w:t>cross-axis</w:t>
-      </w:r>
-      <w:proofErr w:type="spellEnd"/>
-      <w:r>
-        <w:t>.</w:t>
+        <w:t>Aplica-se aos itens e seu eixo de orientação é o cross-axis.</w:t>
       </w:r>
       <w:r>
         <w:t xml:space="preserve"> </w:t>
@@ -4929,148 +3431,32 @@
         <w:t xml:space="preserve">Ele altera o posicionamento INDIVIDUAL </w:t>
       </w:r>
       <w:r>
-        <w:t xml:space="preserve">de um item dentro do </w:t>
-      </w:r>
-      <w:proofErr w:type="spellStart"/>
-      <w:r>
-        <w:t>cross-axies</w:t>
-      </w:r>
-      <w:proofErr w:type="spellEnd"/>
-    </w:p>
-    <w:p>
-      <w:pPr>
-        <w:jc w:val="both"/>
-      </w:pPr>
-      <w:r>
-        <w:t xml:space="preserve">C – </w:t>
-      </w:r>
-      <w:proofErr w:type="spellStart"/>
-      <w:r>
-        <w:t>align</w:t>
-      </w:r>
-      <w:proofErr w:type="spellEnd"/>
-      <w:r>
-        <w:t xml:space="preserve">-self: </w:t>
-      </w:r>
-      <w:proofErr w:type="spellStart"/>
-      <w:r>
-        <w:t>flex</w:t>
-      </w:r>
-      <w:proofErr w:type="spellEnd"/>
-      <w:r>
-        <w:t xml:space="preserve"> </w:t>
-      </w:r>
-      <w:proofErr w:type="spellStart"/>
-      <w:r>
-        <w:t>end</w:t>
-      </w:r>
-      <w:proofErr w:type="spellEnd"/>
-      <w:r>
-        <w:t xml:space="preserve"> (</w:t>
-      </w:r>
-      <w:proofErr w:type="spellStart"/>
-      <w:r>
-        <w:t>cross-axis</w:t>
-      </w:r>
-      <w:proofErr w:type="spellEnd"/>
-      <w:r>
-        <w:t xml:space="preserve"> é vertical) pois </w:t>
-      </w:r>
-      <w:proofErr w:type="spellStart"/>
-      <w:r>
-        <w:t>flex-flow</w:t>
-      </w:r>
-      <w:proofErr w:type="spellEnd"/>
-      <w:r>
-        <w:t xml:space="preserve"> é </w:t>
-      </w:r>
-      <w:proofErr w:type="spellStart"/>
-      <w:r>
-        <w:t>row</w:t>
-      </w:r>
-      <w:proofErr w:type="spellEnd"/>
-    </w:p>
-    <w:p>
-      <w:pPr>
-        <w:jc w:val="both"/>
-      </w:pPr>
-      <w:r>
-        <w:t xml:space="preserve">E – </w:t>
-      </w:r>
-      <w:proofErr w:type="spellStart"/>
-      <w:r>
-        <w:t>align</w:t>
-      </w:r>
-      <w:proofErr w:type="spellEnd"/>
-      <w:r>
-        <w:t>-self: center (</w:t>
-      </w:r>
-      <w:proofErr w:type="spellStart"/>
-      <w:r>
-        <w:t>cross-axis</w:t>
-      </w:r>
-      <w:proofErr w:type="spellEnd"/>
-      <w:r>
-        <w:t xml:space="preserve"> é vertical) pois o </w:t>
-      </w:r>
-      <w:proofErr w:type="spellStart"/>
-      <w:r>
-        <w:t>flex-flow</w:t>
-      </w:r>
-      <w:proofErr w:type="spellEnd"/>
-      <w:r>
-        <w:t xml:space="preserve"> é </w:t>
-      </w:r>
-      <w:proofErr w:type="spellStart"/>
-      <w:r>
-        <w:t>row</w:t>
-      </w:r>
-      <w:proofErr w:type="spellEnd"/>
-    </w:p>
-    <w:p>
-      <w:pPr>
-        <w:jc w:val="both"/>
-      </w:pPr>
-      <w:r>
-        <w:t xml:space="preserve">G – </w:t>
-      </w:r>
-      <w:proofErr w:type="spellStart"/>
-      <w:r>
-        <w:t>alifn</w:t>
-      </w:r>
-      <w:proofErr w:type="spellEnd"/>
-      <w:r>
-        <w:t xml:space="preserve">-self: </w:t>
-      </w:r>
-      <w:proofErr w:type="spellStart"/>
-      <w:r>
-        <w:t>stretch</w:t>
-      </w:r>
-      <w:proofErr w:type="spellEnd"/>
-      <w:r>
-        <w:t xml:space="preserve"> (</w:t>
-      </w:r>
-      <w:proofErr w:type="spellStart"/>
-      <w:r>
-        <w:t>cross-axios</w:t>
-      </w:r>
-      <w:proofErr w:type="spellEnd"/>
-      <w:r>
-        <w:t xml:space="preserve"> é vertical) pois o </w:t>
-      </w:r>
-      <w:proofErr w:type="spellStart"/>
-      <w:r>
-        <w:t>flex-flow</w:t>
-      </w:r>
-      <w:proofErr w:type="spellEnd"/>
-      <w:r>
-        <w:t xml:space="preserve"> é </w:t>
-      </w:r>
-      <w:proofErr w:type="spellStart"/>
-      <w:r>
-        <w:t>row</w:t>
-      </w:r>
-      <w:proofErr w:type="spellEnd"/>
+        <w:t>de um item dentro do cross-axies</w:t>
+      </w:r>
+    </w:p>
+    <w:p>
+      <w:pPr>
+        <w:jc w:val="both"/>
+      </w:pPr>
+      <w:r>
+        <w:t>C – align-self: flex end (cross-axis é vertical) pois flex-flow é row</w:t>
+      </w:r>
+    </w:p>
+    <w:p>
+      <w:pPr>
+        <w:jc w:val="both"/>
+      </w:pPr>
+      <w:r>
+        <w:t>E – align-self: center (cross-axis é vertical) pois o flex-flow é row</w:t>
+      </w:r>
+    </w:p>
+    <w:p>
+      <w:pPr>
+        <w:jc w:val="both"/>
+      </w:pPr>
+      <w:r>
+        <w:t>G – alifn-self: stretch (cross-axios é vertical) pois o flex-flow é row</w:t>
+      </w:r>
     </w:p>
     <w:p>
       <w:pPr>
@@ -5149,15 +3535,7 @@
         <w:t>Flex-</w:t>
       </w:r>
       <w:r>
-        <w:t xml:space="preserve">start: alinhamento perto do </w:t>
-      </w:r>
-      <w:proofErr w:type="spellStart"/>
-      <w:r>
-        <w:t>cross-axis</w:t>
-      </w:r>
-      <w:proofErr w:type="spellEnd"/>
-      <w:r>
-        <w:t xml:space="preserve"> start</w:t>
+        <w:t>start: alinhamento perto do cross-axis start</w:t>
       </w:r>
     </w:p>
     <w:p>
@@ -5176,27 +3554,9 @@
         </w:rPr>
         <w:t>Flex-</w:t>
       </w:r>
-      <w:proofErr w:type="spellStart"/>
-      <w:r>
-        <w:t>end</w:t>
-      </w:r>
-      <w:proofErr w:type="spellEnd"/>
-      <w:r>
-        <w:t xml:space="preserve">: alinhamento perto do </w:t>
-      </w:r>
-      <w:proofErr w:type="spellStart"/>
-      <w:r>
-        <w:t>cross-axis</w:t>
-      </w:r>
-      <w:proofErr w:type="spellEnd"/>
-      <w:r>
-        <w:t xml:space="preserve"> </w:t>
-      </w:r>
-      <w:proofErr w:type="spellStart"/>
-      <w:r>
-        <w:t>end</w:t>
-      </w:r>
-      <w:proofErr w:type="spellEnd"/>
+      <w:r>
+        <w:t>end: alinhamento perto do cross-axis end</w:t>
+      </w:r>
     </w:p>
     <w:p>
       <w:pPr>
@@ -5215,37 +3575,8 @@
         <w:t>Center:</w:t>
       </w:r>
       <w:r>
-        <w:t xml:space="preserve"> meio entre </w:t>
-      </w:r>
-      <w:proofErr w:type="spellStart"/>
-      <w:r>
-        <w:t>cross-axis</w:t>
-      </w:r>
-      <w:proofErr w:type="spellEnd"/>
-      <w:r>
-        <w:t xml:space="preserve"> start e </w:t>
-      </w:r>
-      <w:proofErr w:type="spellStart"/>
-      <w:r>
-        <w:t>cross</w:t>
-      </w:r>
-      <w:proofErr w:type="spellEnd"/>
-      <w:r>
-        <w:t xml:space="preserve"> </w:t>
-      </w:r>
-      <w:proofErr w:type="spellStart"/>
-      <w:r>
-        <w:t>axis</w:t>
-      </w:r>
-      <w:proofErr w:type="spellEnd"/>
-      <w:r>
-        <w:t xml:space="preserve"> </w:t>
-      </w:r>
-      <w:proofErr w:type="spellStart"/>
-      <w:r>
-        <w:t>end</w:t>
-      </w:r>
-      <w:proofErr w:type="spellEnd"/>
+        <w:t xml:space="preserve"> meio entre cross-axis start e cross axis end</w:t>
+      </w:r>
     </w:p>
     <w:p>
       <w:pPr>
@@ -5256,21 +3587,12 @@
         </w:numPr>
         <w:jc w:val="both"/>
       </w:pPr>
-      <w:proofErr w:type="spellStart"/>
-      <w:r>
-        <w:rPr>
-          <w:b/>
-          <w:bCs/>
-        </w:rPr>
-        <w:t>Stretch</w:t>
-      </w:r>
-      <w:proofErr w:type="spellEnd"/>
-      <w:r>
-        <w:rPr>
-          <w:b/>
-          <w:bCs/>
-        </w:rPr>
-        <w:t>:</w:t>
+      <w:r>
+        <w:rPr>
+          <w:b/>
+          <w:bCs/>
+        </w:rPr>
+        <w:t>Stretch:</w:t>
       </w:r>
       <w:r>
         <w:t xml:space="preserve"> esticado.</w:t>
@@ -5279,12 +3601,319 @@
     <w:p>
       <w:pPr>
         <w:pStyle w:val="PargrafodaLista"/>
-        <w:numPr>
-          <w:ilvl w:val="0"/>
-          <w:numId w:val="6"/>
-        </w:numPr>
-        <w:jc w:val="both"/>
-      </w:pPr>
+        <w:ind w:left="0"/>
+        <w:jc w:val="both"/>
+        <w:rPr>
+          <w:b/>
+          <w:bCs/>
+        </w:rPr>
+      </w:pPr>
+    </w:p>
+    <w:p>
+      <w:pPr>
+        <w:pStyle w:val="PargrafodaLista"/>
+        <w:ind w:left="0"/>
+        <w:jc w:val="both"/>
+      </w:pPr>
+      <w:r>
+        <w:rPr>
+          <w:b/>
+          <w:bCs/>
+        </w:rPr>
+        <w:t xml:space="preserve">FLEX-BASIS: </w:t>
+      </w:r>
+      <w:r>
+        <w:t xml:space="preserve">Propriedade que dita o </w:t>
+      </w:r>
+      <w:r>
+        <w:rPr>
+          <w:b/>
+          <w:bCs/>
+        </w:rPr>
+        <w:t>tamanho</w:t>
+      </w:r>
+      <w:r>
+        <w:rPr>
+          <w:b/>
+          <w:bCs/>
+        </w:rPr>
+        <w:t xml:space="preserve"> da largura</w:t>
+      </w:r>
+      <w:r>
+        <w:rPr>
+          <w:b/>
+          <w:bCs/>
+        </w:rPr>
+        <w:t xml:space="preserve"> do conteúdo</w:t>
+      </w:r>
+      <w:r>
+        <w:t xml:space="preserve"> (de acordo com main-axis – eixo principal) levando em relação o tamanho do conteúdo</w:t>
+      </w:r>
+      <w:r>
+        <w:t xml:space="preserve"> dentro dele.</w:t>
+      </w:r>
+      <w:r>
+        <w:t xml:space="preserve"> </w:t>
+      </w:r>
+    </w:p>
+    <w:p>
+      <w:pPr>
+        <w:pStyle w:val="PargrafodaLista"/>
+        <w:ind w:left="0"/>
+        <w:jc w:val="both"/>
+      </w:pPr>
+      <w:r>
+        <w:drawing>
+          <wp:anchor distT="0" distB="0" distL="114300" distR="114300" simplePos="0" relativeHeight="251671552" behindDoc="1" locked="0" layoutInCell="1" allowOverlap="1" wp14:anchorId="36B790ED" wp14:editId="76825EBE">
+            <wp:simplePos x="0" y="0"/>
+            <wp:positionH relativeFrom="column">
+              <wp:posOffset>5715</wp:posOffset>
+            </wp:positionH>
+            <wp:positionV relativeFrom="paragraph">
+              <wp:posOffset>35873</wp:posOffset>
+            </wp:positionV>
+            <wp:extent cx="2220685" cy="696035"/>
+            <wp:effectExtent l="0" t="0" r="8255" b="8890"/>
+            <wp:wrapTight wrapText="bothSides">
+              <wp:wrapPolygon edited="0">
+                <wp:start x="0" y="0"/>
+                <wp:lineTo x="0" y="21285"/>
+                <wp:lineTo x="21495" y="21285"/>
+                <wp:lineTo x="21495" y="0"/>
+                <wp:lineTo x="0" y="0"/>
+              </wp:wrapPolygon>
+            </wp:wrapTight>
+            <wp:docPr id="17" name="Imagem 17"/>
+            <wp:cNvGraphicFramePr>
+              <a:graphicFrameLocks xmlns:a="http://schemas.openxmlformats.org/drawingml/2006/main" noChangeAspect="1"/>
+            </wp:cNvGraphicFramePr>
+            <a:graphic xmlns:a="http://schemas.openxmlformats.org/drawingml/2006/main">
+              <a:graphicData uri="http://schemas.openxmlformats.org/drawingml/2006/picture">
+                <pic:pic xmlns:pic="http://schemas.openxmlformats.org/drawingml/2006/picture">
+                  <pic:nvPicPr>
+                    <pic:cNvPr id="1" name=""/>
+                    <pic:cNvPicPr/>
+                  </pic:nvPicPr>
+                  <pic:blipFill>
+                    <a:blip r:embed="rId22" cstate="print">
+                      <a:extLst>
+                        <a:ext uri="{28A0092B-C50C-407E-A947-70E740481C1C}">
+                          <a14:useLocalDpi xmlns:a14="http://schemas.microsoft.com/office/drawing/2010/main" val="0"/>
+                        </a:ext>
+                      </a:extLst>
+                    </a:blip>
+                    <a:stretch>
+                      <a:fillRect/>
+                    </a:stretch>
+                  </pic:blipFill>
+                  <pic:spPr>
+                    <a:xfrm>
+                      <a:off x="0" y="0"/>
+                      <a:ext cx="2220685" cy="696035"/>
+                    </a:xfrm>
+                    <a:prstGeom prst="rect">
+                      <a:avLst/>
+                    </a:prstGeom>
+                  </pic:spPr>
+                </pic:pic>
+              </a:graphicData>
+            </a:graphic>
+          </wp:anchor>
+        </w:drawing>
+      </w:r>
+      <w:r>
+        <w:t>Por padrão ele vem flex-basis: auto, o que expicha ou não a largura de um item de acordo com o conteúdo dentro dele.</w:t>
+      </w:r>
+    </w:p>
+    <w:p>
+      <w:pPr>
+        <w:pStyle w:val="PargrafodaLista"/>
+        <w:ind w:left="0"/>
+        <w:jc w:val="both"/>
+      </w:pPr>
+    </w:p>
+    <w:p>
+      <w:pPr>
+        <w:pStyle w:val="PargrafodaLista"/>
+        <w:ind w:left="0"/>
+        <w:jc w:val="both"/>
+      </w:pPr>
+    </w:p>
+    <w:p>
+      <w:pPr>
+        <w:pStyle w:val="PargrafodaLista"/>
+        <w:ind w:left="0"/>
+        <w:jc w:val="both"/>
+      </w:pPr>
+      <w:r>
+        <w:drawing>
+          <wp:anchor distT="0" distB="0" distL="114300" distR="114300" simplePos="0" relativeHeight="251672576" behindDoc="1" locked="0" layoutInCell="1" allowOverlap="1" wp14:anchorId="7B09EF96" wp14:editId="2FB42845">
+            <wp:simplePos x="0" y="0"/>
+            <wp:positionH relativeFrom="column">
+              <wp:posOffset>-219932</wp:posOffset>
+            </wp:positionH>
+            <wp:positionV relativeFrom="paragraph">
+              <wp:posOffset>79697</wp:posOffset>
+            </wp:positionV>
+            <wp:extent cx="2794635" cy="688975"/>
+            <wp:effectExtent l="0" t="0" r="5715" b="0"/>
+            <wp:wrapTight wrapText="bothSides">
+              <wp:wrapPolygon edited="0">
+                <wp:start x="0" y="0"/>
+                <wp:lineTo x="0" y="20903"/>
+                <wp:lineTo x="21497" y="20903"/>
+                <wp:lineTo x="21497" y="0"/>
+                <wp:lineTo x="0" y="0"/>
+              </wp:wrapPolygon>
+            </wp:wrapTight>
+            <wp:docPr id="20" name="Imagem 20"/>
+            <wp:cNvGraphicFramePr>
+              <a:graphicFrameLocks xmlns:a="http://schemas.openxmlformats.org/drawingml/2006/main" noChangeAspect="1"/>
+            </wp:cNvGraphicFramePr>
+            <a:graphic xmlns:a="http://schemas.openxmlformats.org/drawingml/2006/main">
+              <a:graphicData uri="http://schemas.openxmlformats.org/drawingml/2006/picture">
+                <pic:pic xmlns:pic="http://schemas.openxmlformats.org/drawingml/2006/picture">
+                  <pic:nvPicPr>
+                    <pic:cNvPr id="1" name=""/>
+                    <pic:cNvPicPr/>
+                  </pic:nvPicPr>
+                  <pic:blipFill>
+                    <a:blip r:embed="rId23" cstate="print">
+                      <a:extLst>
+                        <a:ext uri="{28A0092B-C50C-407E-A947-70E740481C1C}">
+                          <a14:useLocalDpi xmlns:a14="http://schemas.microsoft.com/office/drawing/2010/main" val="0"/>
+                        </a:ext>
+                      </a:extLst>
+                    </a:blip>
+                    <a:stretch>
+                      <a:fillRect/>
+                    </a:stretch>
+                  </pic:blipFill>
+                  <pic:spPr>
+                    <a:xfrm>
+                      <a:off x="0" y="0"/>
+                      <a:ext cx="2794635" cy="688975"/>
+                    </a:xfrm>
+                    <a:prstGeom prst="rect">
+                      <a:avLst/>
+                    </a:prstGeom>
+                  </pic:spPr>
+                </pic:pic>
+              </a:graphicData>
+            </a:graphic>
+            <wp14:sizeRelH relativeFrom="margin">
+              <wp14:pctWidth>0</wp14:pctWidth>
+            </wp14:sizeRelH>
+            <wp14:sizeRelV relativeFrom="margin">
+              <wp14:pctHeight>0</wp14:pctHeight>
+            </wp14:sizeRelV>
+          </wp:anchor>
+        </w:drawing>
+      </w:r>
+      <w:r>
+        <w:t>A propriedade flex-basis (de itens) permite que seja passado um tamanho “fixo” em pixels, pts, ou em.</w:t>
+      </w:r>
+      <w:r>
+        <w:t xml:space="preserve"> Nesse caso, por padrão, ele vai ficar com 2oopx enquanto der, mas caso não caiba mais, ele vai adaptar igualmente entre todos.</w:t>
+      </w:r>
+      <w:r>
+        <w:t xml:space="preserve"> </w:t>
+      </w:r>
+    </w:p>
+    <w:p>
+      <w:pPr>
+        <w:pStyle w:val="PargrafodaLista"/>
+        <w:ind w:left="0"/>
+        <w:jc w:val="both"/>
+      </w:pPr>
+      <w:r>
+        <w:rPr>
+          <w:highlight w:val="magenta"/>
+        </w:rPr>
+        <w:lastRenderedPageBreak/>
+        <w:drawing>
+          <wp:anchor distT="0" distB="0" distL="114300" distR="114300" simplePos="0" relativeHeight="251673600" behindDoc="1" locked="0" layoutInCell="1" allowOverlap="1" wp14:anchorId="6B595389" wp14:editId="4840EB4A">
+            <wp:simplePos x="0" y="0"/>
+            <wp:positionH relativeFrom="column">
+              <wp:posOffset>-196215</wp:posOffset>
+            </wp:positionH>
+            <wp:positionV relativeFrom="paragraph">
+              <wp:posOffset>5715</wp:posOffset>
+            </wp:positionV>
+            <wp:extent cx="3458210" cy="1436370"/>
+            <wp:effectExtent l="0" t="0" r="8890" b="0"/>
+            <wp:wrapTight wrapText="bothSides">
+              <wp:wrapPolygon edited="0">
+                <wp:start x="0" y="0"/>
+                <wp:lineTo x="0" y="21199"/>
+                <wp:lineTo x="21537" y="21199"/>
+                <wp:lineTo x="21537" y="0"/>
+                <wp:lineTo x="0" y="0"/>
+              </wp:wrapPolygon>
+            </wp:wrapTight>
+            <wp:docPr id="21" name="Imagem 21"/>
+            <wp:cNvGraphicFramePr>
+              <a:graphicFrameLocks xmlns:a="http://schemas.openxmlformats.org/drawingml/2006/main" noChangeAspect="1"/>
+            </wp:cNvGraphicFramePr>
+            <a:graphic xmlns:a="http://schemas.openxmlformats.org/drawingml/2006/main">
+              <a:graphicData uri="http://schemas.openxmlformats.org/drawingml/2006/picture">
+                <pic:pic xmlns:pic="http://schemas.openxmlformats.org/drawingml/2006/picture">
+                  <pic:nvPicPr>
+                    <pic:cNvPr id="1" name=""/>
+                    <pic:cNvPicPr/>
+                  </pic:nvPicPr>
+                  <pic:blipFill>
+                    <a:blip r:embed="rId24">
+                      <a:extLst>
+                        <a:ext uri="{28A0092B-C50C-407E-A947-70E740481C1C}">
+                          <a14:useLocalDpi xmlns:a14="http://schemas.microsoft.com/office/drawing/2010/main" val="0"/>
+                        </a:ext>
+                      </a:extLst>
+                    </a:blip>
+                    <a:stretch>
+                      <a:fillRect/>
+                    </a:stretch>
+                  </pic:blipFill>
+                  <pic:spPr>
+                    <a:xfrm>
+                      <a:off x="0" y="0"/>
+                      <a:ext cx="3458210" cy="1436370"/>
+                    </a:xfrm>
+                    <a:prstGeom prst="rect">
+                      <a:avLst/>
+                    </a:prstGeom>
+                  </pic:spPr>
+                </pic:pic>
+              </a:graphicData>
+            </a:graphic>
+            <wp14:sizeRelH relativeFrom="margin">
+              <wp14:pctWidth>0</wp14:pctWidth>
+            </wp14:sizeRelH>
+            <wp14:sizeRelV relativeFrom="margin">
+              <wp14:pctHeight>0</wp14:pctHeight>
+            </wp14:sizeRelV>
+          </wp:anchor>
+        </w:drawing>
+      </w:r>
+      <w:r>
+        <w:rPr>
+          <w:highlight w:val="magenta"/>
+        </w:rPr>
+        <w:t>Portanto, quando falamos de display flex, temos que evitar usar height e width, e sim usar flex-basis, pois ai quando ouver a quebra (wrap) ele irá fazer o ajuste do conteúdo automaticamente.</w:t>
+      </w:r>
+    </w:p>
+    <w:p>
+      <w:pPr>
+        <w:pStyle w:val="PargrafodaLista"/>
+        <w:ind w:left="0"/>
+        <w:jc w:val="both"/>
+      </w:pPr>
+      <w:r>
+        <w:t>O flex-basis é uma medida EXATA se tudo couber dentro do container, se não couber ai NÃO É MEDIDA EXATA</w:t>
+      </w:r>
+      <w:r>
+        <w:t>. Além disso tudo que estiver nesse meio do caminho tentará ser ajustado automaticamente por ele.</w:t>
+      </w:r>
     </w:p>
     <w:sectPr>
       <w:pgSz w:w="11906" w:h="16838"/>

</xml_diff>

<commit_message>
Att ex027 flex010, flex011 e documento word
</commit_message>
<xml_diff>
--- a/modulo-5/html5-css3-modulo5.docx
+++ b/modulo-5/html5-css3-modulo5.docx
@@ -99,21 +99,12 @@
           </wp:anchor>
         </w:drawing>
       </w:r>
-      <w:proofErr w:type="spellStart"/>
-      <w:r>
-        <w:rPr>
-          <w:b/>
-          <w:bCs/>
-        </w:rPr>
-        <w:t>Flexible</w:t>
-      </w:r>
-      <w:proofErr w:type="spellEnd"/>
-      <w:r>
-        <w:rPr>
-          <w:b/>
-          <w:bCs/>
-        </w:rPr>
-        <w:t xml:space="preserve"> Box</w:t>
+      <w:r>
+        <w:rPr>
+          <w:b/>
+          <w:bCs/>
+        </w:rPr>
+        <w:t>Flexible Box</w:t>
       </w:r>
       <w:r>
         <w:rPr>
@@ -171,45 +162,56 @@
         <w:t xml:space="preserve"> </w:t>
       </w:r>
       <w:r>
-        <w:t xml:space="preserve">Quando se cria um container display: </w:t>
-      </w:r>
-      <w:proofErr w:type="spellStart"/>
-      <w:r>
-        <w:t>block</w:t>
-      </w:r>
-      <w:proofErr w:type="spellEnd"/>
-      <w:r>
-        <w:t xml:space="preserve"> e itens filhos display: </w:t>
-      </w:r>
-      <w:proofErr w:type="spellStart"/>
-      <w:r>
-        <w:t>inline-block</w:t>
-      </w:r>
-      <w:proofErr w:type="spellEnd"/>
-      <w:r>
-        <w:t xml:space="preserve"> quando se altera o tamanho da tela os conteúdos (itens) podem acabar transbordando e saindo do container, pois não houve ajuste flexível.</w:t>
-      </w:r>
-    </w:p>
-    <w:p>
-      <w:pPr>
-        <w:jc w:val="both"/>
-      </w:pPr>
-      <w:r>
-        <w:rPr>
-          <w:b/>
-          <w:bCs/>
-        </w:rPr>
-        <w:t xml:space="preserve">O </w:t>
-      </w:r>
-      <w:proofErr w:type="spellStart"/>
-      <w:r>
-        <w:rPr>
-          <w:b/>
-          <w:bCs/>
-        </w:rPr>
-        <w:t>Felxbox</w:t>
-      </w:r>
-      <w:proofErr w:type="spellEnd"/>
+        <w:t>Quando se cria um container display: block e itens filhos display: inline-block quando se altera o tamanho da tela os conteúdos (itens) podem acabar transbordando e saindo do container, pois não houve ajuste flexível.</w:t>
+      </w:r>
+    </w:p>
+    <w:p>
+      <w:pPr>
+        <w:jc w:val="both"/>
+      </w:pPr>
+      <w:r>
+        <w:rPr>
+          <w:b/>
+          <w:bCs/>
+        </w:rPr>
+        <w:t xml:space="preserve">O Felxbox </w:t>
+      </w:r>
+      <w:r>
+        <w:t>veio justamente para corrigir esse transbordamento e deixar containers e conteúdos flexíveis e responsivos</w:t>
+      </w:r>
+      <w:r>
+        <w:t xml:space="preserve"> (para isso passar propriedade display: flex no container</w:t>
+      </w:r>
+      <w:r>
+        <w:t xml:space="preserve"> e nos intens flex: auto).</w:t>
+      </w:r>
+    </w:p>
+    <w:p>
+      <w:pPr>
+        <w:jc w:val="both"/>
+      </w:pPr>
+    </w:p>
+    <w:p>
+      <w:pPr>
+        <w:jc w:val="both"/>
+      </w:pPr>
+      <w:r>
+        <w:rPr>
+          <w:b/>
+          <w:bCs/>
+        </w:rPr>
+        <w:t xml:space="preserve">Quem é o pai? </w:t>
+      </w:r>
+      <w:r>
+        <w:t xml:space="preserve">É o container, pai que vai levar a configuração </w:t>
+      </w:r>
+      <w:r>
+        <w:rPr>
+          <w:b/>
+          <w:bCs/>
+        </w:rPr>
+        <w:t>display: flex</w:t>
+      </w:r>
       <w:r>
         <w:rPr>
           <w:b/>
@@ -218,91 +220,7 @@
         <w:t xml:space="preserve"> </w:t>
       </w:r>
       <w:r>
-        <w:t>veio justamente para corrigir esse transbordamento e deixar containers e conteúdos flexíveis e responsivos</w:t>
-      </w:r>
-      <w:r>
-        <w:t xml:space="preserve"> (para isso passar propriedade display: </w:t>
-      </w:r>
-      <w:proofErr w:type="spellStart"/>
-      <w:r>
-        <w:t>flex</w:t>
-      </w:r>
-      <w:proofErr w:type="spellEnd"/>
-      <w:r>
-        <w:t xml:space="preserve"> no container</w:t>
-      </w:r>
-      <w:r>
-        <w:t xml:space="preserve"> e nos </w:t>
-      </w:r>
-      <w:proofErr w:type="spellStart"/>
-      <w:r>
-        <w:t>intens</w:t>
-      </w:r>
-      <w:proofErr w:type="spellEnd"/>
-      <w:r>
-        <w:t xml:space="preserve"> </w:t>
-      </w:r>
-      <w:proofErr w:type="spellStart"/>
-      <w:r>
-        <w:t>flex</w:t>
-      </w:r>
-      <w:proofErr w:type="spellEnd"/>
-      <w:r>
-        <w:t>: auto).</w:t>
-      </w:r>
-    </w:p>
-    <w:p>
-      <w:pPr>
-        <w:jc w:val="both"/>
-      </w:pPr>
-    </w:p>
-    <w:p>
-      <w:pPr>
-        <w:jc w:val="both"/>
-      </w:pPr>
-      <w:r>
-        <w:rPr>
-          <w:b/>
-          <w:bCs/>
-        </w:rPr>
-        <w:t xml:space="preserve">Quem é o pai? </w:t>
-      </w:r>
-      <w:r>
-        <w:t xml:space="preserve">É o container, pai que vai levar a configuração </w:t>
-      </w:r>
-      <w:r>
-        <w:rPr>
-          <w:b/>
-          <w:bCs/>
-        </w:rPr>
-        <w:t xml:space="preserve">display: </w:t>
-      </w:r>
-      <w:proofErr w:type="spellStart"/>
-      <w:r>
-        <w:rPr>
-          <w:b/>
-          <w:bCs/>
-        </w:rPr>
-        <w:t>flex</w:t>
-      </w:r>
-      <w:proofErr w:type="spellEnd"/>
-      <w:r>
-        <w:rPr>
-          <w:b/>
-          <w:bCs/>
-        </w:rPr>
-        <w:t xml:space="preserve"> </w:t>
-      </w:r>
-      <w:r>
-        <w:t xml:space="preserve">o os itens são os </w:t>
-      </w:r>
-      <w:proofErr w:type="spellStart"/>
-      <w:r>
-        <w:t>flex</w:t>
-      </w:r>
-      <w:proofErr w:type="spellEnd"/>
-      <w:r>
-        <w:t>-itens.</w:t>
+        <w:t>o os itens são os flex-itens.</w:t>
       </w:r>
     </w:p>
     <w:p>
@@ -315,23 +233,7 @@
         <w:jc w:val="both"/>
       </w:pPr>
       <w:r>
-        <w:t xml:space="preserve">Quando passamos container {display: </w:t>
-      </w:r>
-      <w:proofErr w:type="spellStart"/>
-      <w:r>
-        <w:t>flex</w:t>
-      </w:r>
-      <w:proofErr w:type="spellEnd"/>
-      <w:r>
-        <w:t>} e item {</w:t>
-      </w:r>
-      <w:proofErr w:type="spellStart"/>
-      <w:r>
-        <w:t>flex</w:t>
-      </w:r>
-      <w:proofErr w:type="spellEnd"/>
-      <w:r>
-        <w:t>: auto} ele vai preencher totalmente o container com os itens, ou seja, quantos itens existem? Esses itens que existem ocuparão tudo.</w:t>
+        <w:t>Quando passamos container {display: flex} e item {flex: auto} ele vai preencher totalmente o container com os itens, ou seja, quantos itens existem? Esses itens que existem ocuparão tudo.</w:t>
       </w:r>
     </w:p>
     <w:p>
@@ -422,23 +324,7 @@
           <w:b/>
           <w:bCs/>
         </w:rPr>
-        <w:t xml:space="preserve">Existem 4 </w:t>
-      </w:r>
-      <w:proofErr w:type="spellStart"/>
-      <w:r>
-        <w:rPr>
-          <w:b/>
-          <w:bCs/>
-        </w:rPr>
-        <w:t>flex-direction</w:t>
-      </w:r>
-      <w:proofErr w:type="spellEnd"/>
-      <w:r>
-        <w:rPr>
-          <w:b/>
-          <w:bCs/>
-        </w:rPr>
-        <w:t xml:space="preserve"> de configurações de container:</w:t>
+        <w:t>Existem 4 flex-direction de configurações de container:</w:t>
       </w:r>
     </w:p>
     <w:p>
@@ -485,15 +371,7 @@
         <w:t xml:space="preserve">FLEX-DIRECTION: ROW: </w:t>
       </w:r>
       <w:r>
-        <w:t xml:space="preserve">Direção em linha, da esquerda para a direita e </w:t>
-      </w:r>
-      <w:proofErr w:type="spellStart"/>
-      <w:r>
-        <w:t>row</w:t>
-      </w:r>
-      <w:proofErr w:type="spellEnd"/>
-      <w:r>
-        <w:t>-reverse começa da direita para esquerda</w:t>
+        <w:t>Direção em linha, da esquerda para a direita e row-reverse começa da direita para esquerda</w:t>
       </w:r>
     </w:p>
     <w:p>
@@ -916,80 +794,23 @@
         <w:t>Eixo principal</w:t>
       </w:r>
       <w:r>
-        <w:t xml:space="preserve"> – é o eixo gerado igual ao eixo do </w:t>
-      </w:r>
-      <w:proofErr w:type="spellStart"/>
-      <w:r>
-        <w:t>flex-direction</w:t>
-      </w:r>
-      <w:proofErr w:type="spellEnd"/>
-      <w:r>
-        <w:t xml:space="preserve">. Por exemplo se a propriedade for </w:t>
-      </w:r>
-      <w:proofErr w:type="spellStart"/>
-      <w:r>
-        <w:t>flex-direction</w:t>
-      </w:r>
-      <w:proofErr w:type="spellEnd"/>
-      <w:r>
-        <w:t xml:space="preserve">: </w:t>
-      </w:r>
-      <w:proofErr w:type="spellStart"/>
-      <w:r>
-        <w:t>row</w:t>
-      </w:r>
-      <w:proofErr w:type="spellEnd"/>
-      <w:r>
-        <w:t>, o eixo principal será o eixo “x” (linha).</w:t>
+        <w:t xml:space="preserve"> – é o eixo gerado igual ao eixo do flex-direction. Por exemplo se a propriedade for flex-direction: row, o eixo principal será o eixo “x” (linha).</w:t>
       </w:r>
       <w:r>
         <w:t xml:space="preserve"> Também é gerado o </w:t>
       </w:r>
-      <w:proofErr w:type="spellStart"/>
-      <w:r>
-        <w:rPr>
-          <w:b/>
-          <w:bCs/>
-        </w:rPr>
-        <w:t>cross-axis</w:t>
-      </w:r>
-      <w:proofErr w:type="spellEnd"/>
-      <w:r>
-        <w:rPr>
-          <w:b/>
-          <w:bCs/>
-        </w:rPr>
-        <w:t xml:space="preserve"> </w:t>
+      <w:r>
+        <w:rPr>
+          <w:b/>
+          <w:bCs/>
+        </w:rPr>
+        <w:t xml:space="preserve">cross-axis </w:t>
       </w:r>
       <w:r>
         <w:t>que é um eixo perpendicular ao eixo principal.</w:t>
       </w:r>
       <w:r>
-        <w:t xml:space="preserve"> Isso é o “</w:t>
-      </w:r>
-      <w:proofErr w:type="spellStart"/>
-      <w:r>
-        <w:t>padão</w:t>
-      </w:r>
-      <w:proofErr w:type="spellEnd"/>
-      <w:r>
-        <w:t xml:space="preserve">” para configuração </w:t>
-      </w:r>
-      <w:proofErr w:type="spellStart"/>
-      <w:r>
-        <w:t>flex-direction</w:t>
-      </w:r>
-      <w:proofErr w:type="spellEnd"/>
-      <w:r>
-        <w:t xml:space="preserve">: </w:t>
-      </w:r>
-      <w:proofErr w:type="spellStart"/>
-      <w:r>
-        <w:t>row</w:t>
-      </w:r>
-      <w:proofErr w:type="spellEnd"/>
-      <w:r>
-        <w:t xml:space="preserve"> com o nosso idioma (que é lido da esquerda para direita).</w:t>
+        <w:t xml:space="preserve"> Isso é o “padão” para configuração flex-direction: row com o nosso idioma (que é lido da esquerda para direita).</w:t>
       </w:r>
     </w:p>
     <w:p>
@@ -1106,42 +927,10 @@
         <w:t xml:space="preserve"> Essa propriedade irá determinar como a cápsula (container) irá se comportar.</w:t>
       </w:r>
       <w:r>
-        <w:t xml:space="preserve"> Por padrão o empacotamento vem como </w:t>
-      </w:r>
-      <w:proofErr w:type="spellStart"/>
-      <w:r>
-        <w:t>flex</w:t>
-      </w:r>
-      <w:proofErr w:type="spellEnd"/>
-      <w:r>
-        <w:t xml:space="preserve">-wrap: </w:t>
-      </w:r>
-      <w:proofErr w:type="spellStart"/>
-      <w:r>
-        <w:t>nowrap</w:t>
-      </w:r>
-      <w:proofErr w:type="spellEnd"/>
-      <w:r>
-        <w:t xml:space="preserve">. O empacotamento irá depender do </w:t>
-      </w:r>
-      <w:proofErr w:type="spellStart"/>
-      <w:r>
-        <w:t>contaúdo</w:t>
-      </w:r>
-      <w:proofErr w:type="spellEnd"/>
-      <w:r>
-        <w:t>, por exemplo, se o conteúdo for um texto ele irá espremer até o limite da palavra mais longa.</w:t>
-      </w:r>
-      <w:r>
-        <w:t xml:space="preserve"> Os valores </w:t>
-      </w:r>
-      <w:proofErr w:type="spellStart"/>
-      <w:r>
-        <w:t>nowrap</w:t>
-      </w:r>
-      <w:proofErr w:type="spellEnd"/>
-      <w:r>
-        <w:t xml:space="preserve"> e wrap se sobra espaço no container ou o container está no limite do tamanho do conteúdo, </w:t>
+        <w:t xml:space="preserve"> Por padrão o empacotamento vem como flex-wrap: nowrap. O empacotamento irá depender do contaúdo, por exemplo, se o conteúdo for um texto ele irá espremer até o limite da palavra mais longa.</w:t>
+      </w:r>
+      <w:r>
+        <w:t xml:space="preserve"> Os valores nowrap e wrap se sobra espaço no container ou o container está no limite do tamanho do conteúdo, </w:t>
       </w:r>
       <w:r>
         <w:rPr>
@@ -1186,15 +975,7 @@
         <w:t xml:space="preserve"> </w:t>
       </w:r>
       <w:r>
-        <w:t xml:space="preserve">Sempre fará a quebra no eixo </w:t>
-      </w:r>
-      <w:proofErr w:type="spellStart"/>
-      <w:r>
-        <w:t>cross-axis</w:t>
-      </w:r>
-      <w:proofErr w:type="spellEnd"/>
-      <w:r>
-        <w:t>.</w:t>
+        <w:t>Sempre fará a quebra no eixo cross-axis.</w:t>
       </w:r>
     </w:p>
     <w:p>
@@ -1263,21 +1044,8 @@
           </wp:anchor>
         </w:drawing>
       </w:r>
-      <w:proofErr w:type="spellStart"/>
-      <w:r>
-        <w:t>flex</w:t>
-      </w:r>
-      <w:proofErr w:type="spellEnd"/>
-      <w:r>
-        <w:t xml:space="preserve">-wrap: </w:t>
-      </w:r>
-      <w:proofErr w:type="spellStart"/>
-      <w:r>
-        <w:t>nowrap</w:t>
-      </w:r>
-      <w:proofErr w:type="spellEnd"/>
-      <w:r>
-        <w:t>;</w:t>
+      <w:r>
+        <w:t>flex-wrap: nowrap;</w:t>
       </w:r>
       <w:r>
         <w:t xml:space="preserve"> </w:t>
@@ -1691,23 +1459,7 @@
       </w:pPr>
       <w:r>
         <w:tab/>
-        <w:t>Flex-</w:t>
-      </w:r>
-      <w:proofErr w:type="spellStart"/>
-      <w:r>
-        <w:t>direction</w:t>
-      </w:r>
-      <w:proofErr w:type="spellEnd"/>
-      <w:r>
-        <w:t xml:space="preserve">: </w:t>
-      </w:r>
-      <w:proofErr w:type="spellStart"/>
-      <w:r>
-        <w:t>row</w:t>
-      </w:r>
-      <w:proofErr w:type="spellEnd"/>
-      <w:r>
-        <w:t>;</w:t>
+        <w:t>Flex-direction: row;</w:t>
       </w:r>
     </w:p>
     <w:p>
@@ -1716,15 +1468,7 @@
       </w:pPr>
       <w:r>
         <w:tab/>
-        <w:t xml:space="preserve">Flex-wrap: </w:t>
-      </w:r>
-      <w:proofErr w:type="spellStart"/>
-      <w:r>
-        <w:t>nowrap</w:t>
-      </w:r>
-      <w:proofErr w:type="spellEnd"/>
-      <w:r>
-        <w:t>;</w:t>
+        <w:t>Flex-wrap: nowrap;</w:t>
       </w:r>
     </w:p>
     <w:p>
@@ -1743,33 +1487,21 @@
           <w:b/>
           <w:bCs/>
         </w:rPr>
-        <w:t>Flex-</w:t>
-      </w:r>
-      <w:proofErr w:type="spellStart"/>
-      <w:r>
-        <w:rPr>
-          <w:b/>
-          <w:bCs/>
-        </w:rPr>
-        <w:t>flow</w:t>
-      </w:r>
-      <w:proofErr w:type="spellEnd"/>
-      <w:r>
-        <w:rPr>
-          <w:b/>
-          <w:bCs/>
-        </w:rPr>
-        <w:t xml:space="preserve">: </w:t>
-      </w:r>
-      <w:proofErr w:type="spellStart"/>
-      <w:r>
-        <w:rPr>
-          <w:b/>
-          <w:bCs/>
-        </w:rPr>
-        <w:t>row</w:t>
-      </w:r>
-      <w:proofErr w:type="spellEnd"/>
+        <w:t>Flex-flow: row nowrap;</w:t>
+      </w:r>
+    </w:p>
+    <w:p>
+      <w:pPr>
+        <w:jc w:val="both"/>
+      </w:pPr>
+      <w:r>
+        <w:rPr>
+          <w:b/>
+          <w:bCs/>
+          <w:highlight w:val="magenta"/>
+        </w:rPr>
+        <w:t>FLEX-BOX: ALINHAMENTO NOS EIXOS:</w:t>
+      </w:r>
       <w:r>
         <w:rPr>
           <w:b/>
@@ -1777,99 +1509,15 @@
         </w:rPr>
         <w:t xml:space="preserve"> </w:t>
       </w:r>
-      <w:proofErr w:type="spellStart"/>
-      <w:r>
-        <w:rPr>
-          <w:b/>
-          <w:bCs/>
-        </w:rPr>
-        <w:t>nowrap</w:t>
-      </w:r>
-      <w:proofErr w:type="spellEnd"/>
-      <w:r>
-        <w:rPr>
-          <w:b/>
-          <w:bCs/>
-        </w:rPr>
-        <w:t>;</w:t>
-      </w:r>
-    </w:p>
-    <w:p>
-      <w:pPr>
-        <w:jc w:val="both"/>
-      </w:pPr>
-      <w:r>
-        <w:rPr>
-          <w:b/>
-          <w:bCs/>
-          <w:highlight w:val="magenta"/>
-        </w:rPr>
-        <w:t>FLEX-BOX: ALINHAMENTO NOS EIXOS:</w:t>
-      </w:r>
-      <w:r>
-        <w:rPr>
-          <w:b/>
-          <w:bCs/>
-        </w:rPr>
-        <w:t xml:space="preserve"> </w:t>
-      </w:r>
-      <w:r>
-        <w:rPr>
-          <w:b/>
-          <w:bCs/>
-        </w:rPr>
-        <w:t xml:space="preserve"> </w:t>
-      </w:r>
-      <w:proofErr w:type="spellStart"/>
-      <w:r>
-        <w:rPr>
-          <w:b/>
-          <w:bCs/>
-        </w:rPr>
-        <w:t>justyfi-content</w:t>
-      </w:r>
-      <w:proofErr w:type="spellEnd"/>
-      <w:r>
-        <w:rPr>
-          <w:b/>
-          <w:bCs/>
-        </w:rPr>
-        <w:t xml:space="preserve"> // </w:t>
-      </w:r>
-      <w:proofErr w:type="spellStart"/>
-      <w:r>
-        <w:rPr>
-          <w:b/>
-          <w:bCs/>
-        </w:rPr>
-        <w:t>align-items</w:t>
-      </w:r>
-      <w:proofErr w:type="spellEnd"/>
-      <w:r>
-        <w:rPr>
-          <w:b/>
-          <w:bCs/>
-        </w:rPr>
-        <w:t xml:space="preserve">. </w:t>
-      </w:r>
-      <w:r>
-        <w:t xml:space="preserve">Da mesma maneira que o display: </w:t>
-      </w:r>
-      <w:proofErr w:type="spellStart"/>
-      <w:r>
-        <w:t>flex</w:t>
-      </w:r>
-      <w:proofErr w:type="spellEnd"/>
-      <w:r>
-        <w:t xml:space="preserve"> é passado no contêiner, as propriedades de alinhamento com </w:t>
-      </w:r>
-      <w:proofErr w:type="spellStart"/>
-      <w:r>
-        <w:t>flex</w:t>
-      </w:r>
-      <w:proofErr w:type="spellEnd"/>
-      <w:r>
-        <w:t xml:space="preserve"> também são passadas no container.</w:t>
+      <w:r>
+        <w:rPr>
+          <w:b/>
+          <w:bCs/>
+        </w:rPr>
+        <w:t xml:space="preserve"> justyfi-content // align-items. </w:t>
+      </w:r>
+      <w:r>
+        <w:t>Da mesma maneira que o display: flex é passado no contêiner, as propriedades de alinhamento com flex também são passadas no container.</w:t>
       </w:r>
     </w:p>
     <w:p>
@@ -1885,7 +1533,6 @@
           <w:bCs/>
         </w:rPr>
       </w:pPr>
-      <w:proofErr w:type="spellStart"/>
       <w:r>
         <w:rPr>
           <w:b/>
@@ -1894,7 +1541,6 @@
         </w:rPr>
         <w:t>Justify-content</w:t>
       </w:r>
-      <w:proofErr w:type="spellEnd"/>
       <w:r>
         <w:rPr>
           <w:b/>
@@ -1932,82 +1578,29 @@
         <w:rPr>
           <w:highlight w:val="yellow"/>
         </w:rPr>
-        <w:t>(</w:t>
-      </w:r>
-      <w:proofErr w:type="spellStart"/>
+        <w:t xml:space="preserve">(justify-content </w:t>
+      </w:r>
       <w:r>
         <w:rPr>
           <w:highlight w:val="yellow"/>
         </w:rPr>
-        <w:t>justify-content</w:t>
-      </w:r>
-      <w:proofErr w:type="spellEnd"/>
+        <w:sym w:font="Wingdings" w:char="F0E0"/>
+      </w:r>
       <w:r>
         <w:rPr>
           <w:highlight w:val="yellow"/>
         </w:rPr>
-        <w:t xml:space="preserve"> </w:t>
-      </w:r>
-      <w:r>
-        <w:rPr>
-          <w:highlight w:val="yellow"/>
-        </w:rPr>
-        <w:sym w:font="Wingdings" w:char="F0E0"/>
-      </w:r>
-      <w:r>
-        <w:rPr>
-          <w:highlight w:val="yellow"/>
-        </w:rPr>
-        <w:t xml:space="preserve"> </w:t>
-      </w:r>
-      <w:proofErr w:type="spellStart"/>
-      <w:r>
-        <w:rPr>
-          <w:highlight w:val="yellow"/>
-        </w:rPr>
-        <w:t>main-axis</w:t>
-      </w:r>
-      <w:proofErr w:type="spellEnd"/>
-      <w:r>
-        <w:rPr>
-          <w:highlight w:val="yellow"/>
-        </w:rPr>
-        <w:t>)</w:t>
+        <w:t xml:space="preserve"> main-axis)</w:t>
       </w:r>
       <w:r>
         <w:t xml:space="preserve"> se for </w:t>
       </w:r>
-      <w:proofErr w:type="spellStart"/>
-      <w:r>
-        <w:rPr>
-          <w:b/>
-          <w:bCs/>
-        </w:rPr>
-        <w:t>row</w:t>
-      </w:r>
-      <w:proofErr w:type="spellEnd"/>
-      <w:r>
-        <w:rPr>
-          <w:b/>
-          <w:bCs/>
-        </w:rPr>
-        <w:t xml:space="preserve"> (referência é linha) se for </w:t>
-      </w:r>
-      <w:proofErr w:type="spellStart"/>
-      <w:r>
-        <w:rPr>
-          <w:b/>
-          <w:bCs/>
-        </w:rPr>
-        <w:t>column</w:t>
-      </w:r>
-      <w:proofErr w:type="spellEnd"/>
-      <w:r>
-        <w:rPr>
-          <w:b/>
-          <w:bCs/>
-        </w:rPr>
-        <w:t xml:space="preserve"> (referência é coluna)</w:t>
+      <w:r>
+        <w:rPr>
+          <w:b/>
+          <w:bCs/>
+        </w:rPr>
+        <w:t>row (referência é linha) se for column (referência é coluna)</w:t>
       </w:r>
     </w:p>
     <w:p>
@@ -2037,25 +1630,7 @@
           <w:bCs/>
           <w:highlight w:val="magenta"/>
         </w:rPr>
-        <w:t xml:space="preserve">justify-content: </w:t>
-      </w:r>
-      <w:proofErr w:type="spellStart"/>
-      <w:r>
-        <w:rPr>
-          <w:b/>
-          <w:bCs/>
-          <w:highlight w:val="magenta"/>
-        </w:rPr>
-        <w:t>flex</w:t>
-      </w:r>
-      <w:proofErr w:type="spellEnd"/>
-      <w:r>
-        <w:rPr>
-          <w:b/>
-          <w:bCs/>
-          <w:highlight w:val="magenta"/>
-        </w:rPr>
-        <w:t>-start</w:t>
+        <w:t>justify-content: flex-start</w:t>
       </w:r>
       <w:r>
         <w:rPr>
@@ -2064,31 +1639,7 @@
         <w:t xml:space="preserve"> </w:t>
       </w:r>
       <w:r>
-        <w:t xml:space="preserve">= </w:t>
-      </w:r>
-      <w:proofErr w:type="spellStart"/>
-      <w:r>
-        <w:t>row</w:t>
-      </w:r>
-      <w:proofErr w:type="spellEnd"/>
-      <w:r>
-        <w:t xml:space="preserve"> </w:t>
-      </w:r>
-      <w:proofErr w:type="spellStart"/>
-      <w:r>
-        <w:t>main-axis</w:t>
-      </w:r>
-      <w:proofErr w:type="spellEnd"/>
-      <w:r>
-        <w:t xml:space="preserve"> é linha e </w:t>
-      </w:r>
-      <w:proofErr w:type="spellStart"/>
-      <w:r>
-        <w:t>flex</w:t>
-      </w:r>
-      <w:proofErr w:type="spellEnd"/>
-      <w:r>
-        <w:t xml:space="preserve">-start é </w:t>
+        <w:t xml:space="preserve">= row main-axis é linha e flex-start é </w:t>
       </w:r>
       <w:r>
         <w:rPr>
@@ -2129,27 +1680,8 @@
           <w:bCs/>
           <w:highlight w:val="magenta"/>
         </w:rPr>
-        <w:t xml:space="preserve">. </w:t>
-      </w:r>
-      <w:proofErr w:type="spellStart"/>
-      <w:r>
-        <w:rPr>
-          <w:b/>
-          <w:bCs/>
-          <w:highlight w:val="magenta"/>
-        </w:rPr>
-        <w:t>justify-content</w:t>
-      </w:r>
-      <w:proofErr w:type="spellEnd"/>
-      <w:r>
-        <w:rPr>
-          <w:b/>
-          <w:bCs/>
-          <w:highlight w:val="magenta"/>
-        </w:rPr>
-        <w:t xml:space="preserve">: </w:t>
-      </w:r>
-      <w:proofErr w:type="spellStart"/>
+        <w:t xml:space="preserve">. justify-content: </w:t>
+      </w:r>
       <w:r>
         <w:rPr>
           <w:b/>
@@ -2158,7 +1690,6 @@
         </w:rPr>
         <w:t>flex-end</w:t>
       </w:r>
-      <w:proofErr w:type="spellEnd"/>
       <w:r>
         <w:rPr>
           <w:highlight w:val="magenta"/>
@@ -2166,31 +1697,13 @@
         <w:t xml:space="preserve"> </w:t>
       </w:r>
       <w:r>
-        <w:t xml:space="preserve">= </w:t>
-      </w:r>
-      <w:proofErr w:type="spellStart"/>
-      <w:r>
-        <w:t>row</w:t>
-      </w:r>
-      <w:proofErr w:type="spellEnd"/>
+        <w:t>= row</w:t>
+      </w:r>
       <w:r>
         <w:t xml:space="preserve"> </w:t>
       </w:r>
-      <w:proofErr w:type="spellStart"/>
-      <w:r>
-        <w:t>main-axis</w:t>
-      </w:r>
-      <w:proofErr w:type="spellEnd"/>
-      <w:r>
-        <w:t xml:space="preserve"> é linha e </w:t>
-      </w:r>
-      <w:proofErr w:type="spellStart"/>
-      <w:r>
-        <w:t>flex-end</w:t>
-      </w:r>
-      <w:proofErr w:type="spellEnd"/>
-      <w:r>
-        <w:t xml:space="preserve"> é</w:t>
+      <w:r>
+        <w:t>main-axis é linha e flex-end é</w:t>
       </w:r>
       <w:r>
         <w:t xml:space="preserve"> </w:t>
@@ -2239,23 +1752,13 @@
         </w:rPr>
         <w:t xml:space="preserve"> </w:t>
       </w:r>
-      <w:proofErr w:type="spellStart"/>
-      <w:r>
-        <w:rPr>
-          <w:b/>
-          <w:bCs/>
-          <w:highlight w:val="magenta"/>
-        </w:rPr>
-        <w:t>justify-content</w:t>
-      </w:r>
-      <w:proofErr w:type="spellEnd"/>
-      <w:r>
-        <w:rPr>
-          <w:b/>
-          <w:bCs/>
-          <w:highlight w:val="magenta"/>
-        </w:rPr>
-        <w:t>: center</w:t>
+      <w:r>
+        <w:rPr>
+          <w:b/>
+          <w:bCs/>
+          <w:highlight w:val="magenta"/>
+        </w:rPr>
+        <w:t>justify-content: center</w:t>
       </w:r>
       <w:r>
         <w:rPr>
@@ -2264,29 +1767,47 @@
         </w:rPr>
         <w:t xml:space="preserve"> = </w:t>
       </w:r>
-      <w:proofErr w:type="spellStart"/>
-      <w:r>
-        <w:t>row</w:t>
-      </w:r>
-      <w:proofErr w:type="spellEnd"/>
-      <w:r>
+      <w:r>
+        <w:t>row main-axis é linha, então flex-center é grudado no meio. (sobra para os dois lados).</w:t>
+      </w:r>
+    </w:p>
+    <w:p>
+      <w:pPr>
+        <w:pStyle w:val="PargrafodaLista"/>
+        <w:ind w:left="1423"/>
+        <w:jc w:val="both"/>
+      </w:pPr>
+      <w:r>
+        <w:rPr>
+          <w:b/>
+          <w:bCs/>
+        </w:rPr>
+        <w:tab/>
+      </w:r>
+      <w:r>
+        <w:rPr>
+          <w:b/>
+          <w:bCs/>
+          <w:highlight w:val="magenta"/>
+        </w:rPr>
+        <w:t>4. justify-content: space-btween</w:t>
+      </w:r>
+      <w:r>
+        <w:rPr>
+          <w:b/>
+          <w:bCs/>
+        </w:rPr>
+        <w:t xml:space="preserve"> =</w:t>
+      </w:r>
+      <w:r>
+        <w:rPr>
+          <w:b/>
+          <w:bCs/>
+        </w:rPr>
         <w:t xml:space="preserve"> </w:t>
       </w:r>
-      <w:proofErr w:type="spellStart"/>
-      <w:r>
-        <w:t>main-axis</w:t>
-      </w:r>
-      <w:proofErr w:type="spellEnd"/>
-      <w:r>
-        <w:t xml:space="preserve"> é linha, então </w:t>
-      </w:r>
-      <w:proofErr w:type="spellStart"/>
-      <w:r>
-        <w:t>flex</w:t>
-      </w:r>
-      <w:proofErr w:type="spellEnd"/>
-      <w:r>
-        <w:t>-center é grudado no meio. (sobra para os dois lados).</w:t>
+      <w:r>
+        <w:t>row o main-axis é linha, então gruda nos dois lados e deixa um espaço padrão entre os itens. (1° item no flex-start e último item no flex-end e o restante vai ser colocado no meio com espaçamento igual entre eles.)</w:t>
       </w:r>
     </w:p>
     <w:p>
@@ -2308,81 +1829,40 @@
           <w:bCs/>
           <w:highlight w:val="magenta"/>
         </w:rPr>
-        <w:t xml:space="preserve">4. </w:t>
-      </w:r>
-      <w:proofErr w:type="spellStart"/>
-      <w:r>
-        <w:rPr>
-          <w:b/>
-          <w:bCs/>
-          <w:highlight w:val="magenta"/>
-        </w:rPr>
-        <w:t>justify-content</w:t>
-      </w:r>
-      <w:proofErr w:type="spellEnd"/>
-      <w:r>
-        <w:rPr>
-          <w:b/>
-          <w:bCs/>
-          <w:highlight w:val="magenta"/>
-        </w:rPr>
-        <w:t xml:space="preserve">: </w:t>
-      </w:r>
-      <w:proofErr w:type="spellStart"/>
-      <w:r>
-        <w:rPr>
-          <w:b/>
-          <w:bCs/>
-          <w:highlight w:val="magenta"/>
-        </w:rPr>
-        <w:t>space-btween</w:t>
-      </w:r>
-      <w:proofErr w:type="spellEnd"/>
-      <w:r>
-        <w:rPr>
-          <w:b/>
-          <w:bCs/>
-        </w:rPr>
-        <w:t xml:space="preserve"> =</w:t>
-      </w:r>
-      <w:r>
-        <w:rPr>
-          <w:b/>
-          <w:bCs/>
-        </w:rPr>
-        <w:t xml:space="preserve"> </w:t>
-      </w:r>
-      <w:proofErr w:type="spellStart"/>
-      <w:r>
-        <w:t>row</w:t>
-      </w:r>
-      <w:proofErr w:type="spellEnd"/>
-      <w:r>
-        <w:t xml:space="preserve"> o </w:t>
-      </w:r>
-      <w:proofErr w:type="spellStart"/>
-      <w:r>
-        <w:t>main-axis</w:t>
-      </w:r>
-      <w:proofErr w:type="spellEnd"/>
-      <w:r>
-        <w:t xml:space="preserve"> é linha, então gruda nos dois lados e deixa um espaço padrão entre os itens. (1° item no </w:t>
-      </w:r>
-      <w:proofErr w:type="spellStart"/>
-      <w:r>
-        <w:t>flex</w:t>
-      </w:r>
-      <w:proofErr w:type="spellEnd"/>
-      <w:r>
-        <w:t xml:space="preserve">-start e último item no </w:t>
-      </w:r>
-      <w:proofErr w:type="spellStart"/>
-      <w:r>
-        <w:t>flex-end</w:t>
-      </w:r>
-      <w:proofErr w:type="spellEnd"/>
-      <w:r>
-        <w:t xml:space="preserve"> e o restante vai ser colocado no meio com espaçamento igual entre eles.)</w:t>
+        <w:t>5. justify-content: space-evenly</w:t>
+      </w:r>
+      <w:r>
+        <w:rPr>
+          <w:b/>
+          <w:bCs/>
+        </w:rPr>
+        <w:t xml:space="preserve"> = </w:t>
+      </w:r>
+      <w:r>
+        <w:t xml:space="preserve">row o main-axis é linha, ele coloca espaçamento igual </w:t>
+      </w:r>
+      <w:r>
+        <w:rPr>
+          <w:b/>
+          <w:bCs/>
+        </w:rPr>
+        <w:t xml:space="preserve">antes </w:t>
+      </w:r>
+      <w:r>
+        <w:t xml:space="preserve">e </w:t>
+      </w:r>
+      <w:r>
+        <w:rPr>
+          <w:b/>
+          <w:bCs/>
+        </w:rPr>
+        <w:t xml:space="preserve">depois </w:t>
+      </w:r>
+      <w:r>
+        <w:t>de todos os itens.</w:t>
+      </w:r>
+      <w:r>
+        <w:t xml:space="preserve"> (espaçamento antes e depois é tudo igual).</w:t>
       </w:r>
     </w:p>
     <w:p>
@@ -2404,132 +1884,8 @@
           <w:bCs/>
           <w:highlight w:val="magenta"/>
         </w:rPr>
-        <w:t xml:space="preserve">5. </w:t>
-      </w:r>
-      <w:proofErr w:type="spellStart"/>
-      <w:r>
-        <w:rPr>
-          <w:b/>
-          <w:bCs/>
-          <w:highlight w:val="magenta"/>
-        </w:rPr>
-        <w:t>justify-content</w:t>
-      </w:r>
-      <w:proofErr w:type="spellEnd"/>
-      <w:r>
-        <w:rPr>
-          <w:b/>
-          <w:bCs/>
-          <w:highlight w:val="magenta"/>
-        </w:rPr>
-        <w:t xml:space="preserve">: </w:t>
-      </w:r>
-      <w:proofErr w:type="spellStart"/>
-      <w:r>
-        <w:rPr>
-          <w:b/>
-          <w:bCs/>
-          <w:highlight w:val="magenta"/>
-        </w:rPr>
-        <w:t>space-evenly</w:t>
-      </w:r>
-      <w:proofErr w:type="spellEnd"/>
-      <w:r>
-        <w:rPr>
-          <w:b/>
-          <w:bCs/>
-        </w:rPr>
-        <w:t xml:space="preserve"> = </w:t>
-      </w:r>
-      <w:proofErr w:type="spellStart"/>
-      <w:r>
-        <w:t>row</w:t>
-      </w:r>
-      <w:proofErr w:type="spellEnd"/>
-      <w:r>
-        <w:t xml:space="preserve"> o </w:t>
-      </w:r>
-      <w:proofErr w:type="spellStart"/>
-      <w:r>
-        <w:t>main-axis</w:t>
-      </w:r>
-      <w:proofErr w:type="spellEnd"/>
-      <w:r>
-        <w:t xml:space="preserve"> é linha, ele coloca espaçamento igual </w:t>
-      </w:r>
-      <w:r>
-        <w:rPr>
-          <w:b/>
-          <w:bCs/>
-        </w:rPr>
-        <w:t xml:space="preserve">antes </w:t>
-      </w:r>
-      <w:r>
-        <w:t xml:space="preserve">e </w:t>
-      </w:r>
-      <w:r>
-        <w:rPr>
-          <w:b/>
-          <w:bCs/>
-        </w:rPr>
-        <w:t xml:space="preserve">depois </w:t>
-      </w:r>
-      <w:r>
-        <w:t>de todos os itens.</w:t>
-      </w:r>
-      <w:r>
-        <w:t xml:space="preserve"> (espaçamento antes e depois é tudo igual).</w:t>
-      </w:r>
-    </w:p>
-    <w:p>
-      <w:pPr>
-        <w:pStyle w:val="PargrafodaLista"/>
-        <w:ind w:left="1423"/>
-        <w:jc w:val="both"/>
-      </w:pPr>
-      <w:r>
-        <w:rPr>
-          <w:b/>
-          <w:bCs/>
-        </w:rPr>
-        <w:tab/>
-      </w:r>
-      <w:r>
-        <w:rPr>
-          <w:b/>
-          <w:bCs/>
-          <w:highlight w:val="magenta"/>
-        </w:rPr>
-        <w:t xml:space="preserve">6. </w:t>
-      </w:r>
-      <w:proofErr w:type="spellStart"/>
-      <w:r>
-        <w:rPr>
-          <w:b/>
-          <w:bCs/>
-          <w:highlight w:val="magenta"/>
-        </w:rPr>
-        <w:t>justify-content</w:t>
-      </w:r>
-      <w:proofErr w:type="spellEnd"/>
-      <w:r>
-        <w:rPr>
-          <w:b/>
-          <w:bCs/>
-          <w:highlight w:val="magenta"/>
-        </w:rPr>
-        <w:t xml:space="preserve">: </w:t>
-      </w:r>
-      <w:proofErr w:type="spellStart"/>
-      <w:r>
-        <w:rPr>
-          <w:b/>
-          <w:bCs/>
-          <w:highlight w:val="magenta"/>
-        </w:rPr>
-        <w:t>space-arround</w:t>
-      </w:r>
-      <w:proofErr w:type="spellEnd"/>
+        <w:t>6. justify-content: space-arround</w:t>
+      </w:r>
       <w:r>
         <w:rPr>
           <w:b/>
@@ -2537,32 +1893,11 @@
         </w:rPr>
         <w:t xml:space="preserve">= </w:t>
       </w:r>
-      <w:proofErr w:type="spellStart"/>
-      <w:r>
-        <w:t>row</w:t>
-      </w:r>
-      <w:proofErr w:type="spellEnd"/>
-      <w:r>
-        <w:t xml:space="preserve"> o </w:t>
-      </w:r>
-      <w:proofErr w:type="spellStart"/>
-      <w:r>
-        <w:t>main-axis</w:t>
-      </w:r>
-      <w:proofErr w:type="spellEnd"/>
-      <w:r>
-        <w:t xml:space="preserve"> é linha, então ele divide o container na quantidade de itens e coloca o idem dentro dessa sobra. (sobra</w:t>
-      </w:r>
-      <w:r>
-        <w:t xml:space="preserve"> do “</w:t>
-      </w:r>
-      <w:proofErr w:type="spellStart"/>
-      <w:r>
-        <w:t>space-around</w:t>
-      </w:r>
-      <w:proofErr w:type="spellEnd"/>
-      <w:r>
-        <w:t>” espaço ao redor</w:t>
+      <w:r>
+        <w:t>row o main-axis é linha, então ele divide o container na quantidade de itens e coloca o idem dentro dessa sobra. (sobra</w:t>
+      </w:r>
+      <w:r>
+        <w:t xml:space="preserve"> do “space-around” espaço ao redor</w:t>
       </w:r>
       <w:r>
         <w:t xml:space="preserve"> é somada).</w:t>
@@ -2697,7 +2032,6 @@
           <w:highlight w:val="magenta"/>
         </w:rPr>
       </w:pPr>
-      <w:proofErr w:type="spellStart"/>
       <w:r>
         <w:rPr>
           <w:b/>
@@ -2705,16 +2039,7 @@
           <w:highlight w:val="magenta"/>
         </w:rPr>
         <w:lastRenderedPageBreak/>
-        <w:t>Justify-content</w:t>
-      </w:r>
-      <w:proofErr w:type="spellEnd"/>
-      <w:r>
-        <w:rPr>
-          <w:b/>
-          <w:bCs/>
-          <w:highlight w:val="magenta"/>
-        </w:rPr>
-        <w:t xml:space="preserve"> para Direction COLUMN:</w:t>
+        <w:t>Justify-content para Direction COLUMN:</w:t>
       </w:r>
       <w:r>
         <w:rPr>
@@ -2728,61 +2053,20 @@
         <w:t>É o alinhamento principal</w:t>
       </w:r>
       <w:r>
-        <w:t xml:space="preserve"> (</w:t>
-      </w:r>
-      <w:proofErr w:type="spellStart"/>
-      <w:r>
-        <w:t>justify-contet</w:t>
-      </w:r>
-      <w:proofErr w:type="spellEnd"/>
-      <w:r>
-        <w:t xml:space="preserve"> </w:t>
+        <w:t xml:space="preserve"> (justify-contet </w:t>
       </w:r>
       <w:r>
         <w:sym w:font="Wingdings" w:char="F0E0"/>
       </w:r>
       <w:r>
-        <w:t xml:space="preserve"> </w:t>
-      </w:r>
-      <w:proofErr w:type="spellStart"/>
-      <w:r>
-        <w:t>main-axis</w:t>
-      </w:r>
-      <w:proofErr w:type="spellEnd"/>
-      <w:r>
-        <w:t xml:space="preserve">) se for </w:t>
-      </w:r>
-      <w:proofErr w:type="spellStart"/>
-      <w:r>
-        <w:rPr>
-          <w:b/>
-          <w:bCs/>
-        </w:rPr>
-        <w:t>row</w:t>
-      </w:r>
-      <w:proofErr w:type="spellEnd"/>
-      <w:r>
-        <w:rPr>
-          <w:b/>
-          <w:bCs/>
-        </w:rPr>
-        <w:t xml:space="preserve"> (referência é linha) se for </w:t>
-      </w:r>
-      <w:proofErr w:type="spellStart"/>
-      <w:r>
-        <w:rPr>
-          <w:b/>
-          <w:bCs/>
-        </w:rPr>
-        <w:t>column</w:t>
-      </w:r>
-      <w:proofErr w:type="spellEnd"/>
-      <w:r>
-        <w:rPr>
-          <w:b/>
-          <w:bCs/>
-        </w:rPr>
-        <w:t xml:space="preserve"> (referência é coluna).</w:t>
+        <w:t xml:space="preserve"> main-axis) se for </w:t>
+      </w:r>
+      <w:r>
+        <w:rPr>
+          <w:b/>
+          <w:bCs/>
+        </w:rPr>
+        <w:t>row (referência é linha) se for column (referência é coluna).</w:t>
       </w:r>
     </w:p>
     <w:p>
@@ -2797,41 +2081,13 @@
           <w:highlight w:val="magenta"/>
         </w:rPr>
       </w:pPr>
-      <w:proofErr w:type="spellStart"/>
-      <w:r>
-        <w:rPr>
-          <w:b/>
-          <w:bCs/>
-          <w:highlight w:val="magenta"/>
-        </w:rPr>
-        <w:t>Justify-content</w:t>
-      </w:r>
-      <w:proofErr w:type="spellEnd"/>
-      <w:r>
-        <w:rPr>
-          <w:b/>
-          <w:bCs/>
-          <w:highlight w:val="magenta"/>
-        </w:rPr>
-        <w:t xml:space="preserve">: </w:t>
-      </w:r>
-      <w:proofErr w:type="spellStart"/>
-      <w:r>
-        <w:rPr>
-          <w:b/>
-          <w:bCs/>
-          <w:highlight w:val="magenta"/>
-        </w:rPr>
-        <w:t>flex</w:t>
-      </w:r>
-      <w:proofErr w:type="spellEnd"/>
-      <w:r>
-        <w:rPr>
-          <w:b/>
-          <w:bCs/>
-          <w:highlight w:val="magenta"/>
-        </w:rPr>
-        <w:t>-start</w:t>
+      <w:r>
+        <w:rPr>
+          <w:b/>
+          <w:bCs/>
+          <w:highlight w:val="magenta"/>
+        </w:rPr>
+        <w:t>Justify-content: flex-start</w:t>
       </w:r>
       <w:r>
         <w:rPr>
@@ -2840,35 +2096,14 @@
         </w:rPr>
         <w:t xml:space="preserve"> = </w:t>
       </w:r>
-      <w:proofErr w:type="spellStart"/>
-      <w:r>
-        <w:t>column</w:t>
-      </w:r>
-      <w:proofErr w:type="spellEnd"/>
-      <w:r>
-        <w:t xml:space="preserve"> é coluna</w:t>
-      </w:r>
-      <w:r>
-        <w:t xml:space="preserve"> então </w:t>
-      </w:r>
-      <w:proofErr w:type="spellStart"/>
-      <w:r>
-        <w:t>main-axis</w:t>
-      </w:r>
-      <w:proofErr w:type="spellEnd"/>
-      <w:r>
-        <w:t xml:space="preserve"> é vertical</w:t>
-      </w:r>
-      <w:r>
-        <w:t xml:space="preserve">, então </w:t>
-      </w:r>
-      <w:proofErr w:type="spellStart"/>
-      <w:r>
-        <w:t>flex</w:t>
-      </w:r>
-      <w:proofErr w:type="spellEnd"/>
-      <w:r>
-        <w:t>-start é topo. (sobra espaço livre em baixo).</w:t>
+      <w:r>
+        <w:t>column é coluna</w:t>
+      </w:r>
+      <w:r>
+        <w:t xml:space="preserve"> então main-axis é vertical</w:t>
+      </w:r>
+      <w:r>
+        <w:t>, então flex-start é topo. (sobra espaço livre em baixo).</w:t>
       </w:r>
     </w:p>
     <w:p>
@@ -2883,34 +2118,14 @@
           <w:highlight w:val="magenta"/>
         </w:rPr>
       </w:pPr>
-      <w:proofErr w:type="spellStart"/>
-      <w:r>
-        <w:rPr>
-          <w:b/>
-          <w:bCs/>
-          <w:highlight w:val="magenta"/>
-        </w:rPr>
-        <w:t>Justify-content</w:t>
-      </w:r>
-      <w:proofErr w:type="spellEnd"/>
-      <w:r>
-        <w:rPr>
-          <w:b/>
-          <w:bCs/>
-          <w:highlight w:val="magenta"/>
-        </w:rPr>
-        <w:t xml:space="preserve">: </w:t>
-      </w:r>
-      <w:proofErr w:type="spellStart"/>
-      <w:r>
-        <w:rPr>
-          <w:b/>
-          <w:bCs/>
-          <w:highlight w:val="magenta"/>
-        </w:rPr>
-        <w:t>flex-end</w:t>
-      </w:r>
-      <w:proofErr w:type="spellEnd"/>
+      <w:r>
+        <w:rPr>
+          <w:b/>
+          <w:bCs/>
+          <w:highlight w:val="magenta"/>
+        </w:rPr>
+        <w:t>Justify-content: flex-end</w:t>
+      </w:r>
       <w:r>
         <w:rPr>
           <w:b/>
@@ -2918,35 +2133,14 @@
         </w:rPr>
         <w:t xml:space="preserve"> = </w:t>
       </w:r>
-      <w:proofErr w:type="spellStart"/>
-      <w:r>
-        <w:t>column</w:t>
-      </w:r>
-      <w:proofErr w:type="spellEnd"/>
-      <w:r>
-        <w:t xml:space="preserve"> é coluna</w:t>
-      </w:r>
-      <w:r>
-        <w:t xml:space="preserve"> então </w:t>
-      </w:r>
-      <w:proofErr w:type="spellStart"/>
-      <w:r>
-        <w:t>main-axis</w:t>
-      </w:r>
-      <w:proofErr w:type="spellEnd"/>
-      <w:r>
-        <w:t xml:space="preserve"> é vertical</w:t>
-      </w:r>
-      <w:r>
-        <w:t xml:space="preserve">, então </w:t>
-      </w:r>
-      <w:proofErr w:type="spellStart"/>
-      <w:r>
-        <w:t>flex-end</w:t>
-      </w:r>
-      <w:proofErr w:type="spellEnd"/>
-      <w:r>
-        <w:t xml:space="preserve"> é em baixo. (sobra espaço livre em cima).</w:t>
+      <w:r>
+        <w:t>column é coluna</w:t>
+      </w:r>
+      <w:r>
+        <w:t xml:space="preserve"> então main-axis é vertical</w:t>
+      </w:r>
+      <w:r>
+        <w:t>, então flex-end é em baixo. (sobra espaço livre em cima).</w:t>
       </w:r>
     </w:p>
     <w:p>
@@ -2961,23 +2155,13 @@
           <w:highlight w:val="magenta"/>
         </w:rPr>
       </w:pPr>
-      <w:proofErr w:type="spellStart"/>
-      <w:r>
-        <w:rPr>
-          <w:b/>
-          <w:bCs/>
-          <w:highlight w:val="magenta"/>
-        </w:rPr>
-        <w:t>Justify-content</w:t>
-      </w:r>
-      <w:proofErr w:type="spellEnd"/>
-      <w:r>
-        <w:rPr>
-          <w:b/>
-          <w:bCs/>
-          <w:highlight w:val="magenta"/>
-        </w:rPr>
-        <w:t xml:space="preserve">: center: </w:t>
+      <w:r>
+        <w:rPr>
+          <w:b/>
+          <w:bCs/>
+          <w:highlight w:val="magenta"/>
+        </w:rPr>
+        <w:t xml:space="preserve">Justify-content: center: </w:t>
       </w:r>
       <w:r>
         <w:rPr>
@@ -2986,24 +2170,11 @@
         </w:rPr>
         <w:t xml:space="preserve">= </w:t>
       </w:r>
-      <w:proofErr w:type="spellStart"/>
-      <w:r>
-        <w:t>column</w:t>
-      </w:r>
-      <w:proofErr w:type="spellEnd"/>
-      <w:r>
-        <w:t xml:space="preserve"> é coluna</w:t>
-      </w:r>
-      <w:r>
-        <w:t xml:space="preserve"> e </w:t>
-      </w:r>
-      <w:proofErr w:type="spellStart"/>
-      <w:r>
-        <w:t>main-axis</w:t>
-      </w:r>
-      <w:proofErr w:type="spellEnd"/>
-      <w:r>
-        <w:t xml:space="preserve"> é vertical</w:t>
+      <w:r>
+        <w:t>column é coluna</w:t>
+      </w:r>
+      <w:r>
+        <w:t xml:space="preserve"> e main-axis é vertical</w:t>
       </w:r>
       <w:r>
         <w:t>, então ele centraliza o conteúdo. (sobra espaço igual em cima e em baixo).</w:t>
@@ -3021,34 +2192,14 @@
           <w:highlight w:val="magenta"/>
         </w:rPr>
       </w:pPr>
-      <w:proofErr w:type="spellStart"/>
-      <w:r>
-        <w:rPr>
-          <w:b/>
-          <w:bCs/>
-          <w:highlight w:val="magenta"/>
-        </w:rPr>
-        <w:t>Justify-content</w:t>
-      </w:r>
-      <w:proofErr w:type="spellEnd"/>
-      <w:r>
-        <w:rPr>
-          <w:b/>
-          <w:bCs/>
-          <w:highlight w:val="magenta"/>
-        </w:rPr>
-        <w:t xml:space="preserve">: </w:t>
-      </w:r>
-      <w:proofErr w:type="spellStart"/>
-      <w:r>
-        <w:rPr>
-          <w:b/>
-          <w:bCs/>
-          <w:highlight w:val="magenta"/>
-        </w:rPr>
-        <w:t>space-btween</w:t>
-      </w:r>
-      <w:proofErr w:type="spellEnd"/>
+      <w:r>
+        <w:rPr>
+          <w:b/>
+          <w:bCs/>
+          <w:highlight w:val="magenta"/>
+        </w:rPr>
+        <w:t>Justify-content: space-btween</w:t>
+      </w:r>
       <w:r>
         <w:rPr>
           <w:b/>
@@ -3057,23 +2208,7 @@
         <w:t xml:space="preserve"> </w:t>
       </w:r>
       <w:r>
-        <w:t xml:space="preserve"> = </w:t>
-      </w:r>
-      <w:proofErr w:type="spellStart"/>
-      <w:r>
-        <w:t>column</w:t>
-      </w:r>
-      <w:proofErr w:type="spellEnd"/>
-      <w:r>
-        <w:t xml:space="preserve"> é coluna e </w:t>
-      </w:r>
-      <w:proofErr w:type="spellStart"/>
-      <w:r>
-        <w:t>main-axis</w:t>
-      </w:r>
-      <w:proofErr w:type="spellEnd"/>
-      <w:r>
-        <w:t xml:space="preserve"> é coluna, então coloca o 1° e último item grudados, respectivamente no topo e em baixo e preenche com o restante no meio.</w:t>
+        <w:t xml:space="preserve"> = column é coluna e main-axis é coluna, então coloca o 1° e último item grudados, respectivamente no topo e em baixo e preenche com o restante no meio.</w:t>
       </w:r>
     </w:p>
     <w:p>
@@ -3088,34 +2223,14 @@
           <w:highlight w:val="magenta"/>
         </w:rPr>
       </w:pPr>
-      <w:proofErr w:type="spellStart"/>
-      <w:r>
-        <w:rPr>
-          <w:b/>
-          <w:bCs/>
-          <w:highlight w:val="magenta"/>
-        </w:rPr>
-        <w:t>Justify-content</w:t>
-      </w:r>
-      <w:proofErr w:type="spellEnd"/>
-      <w:r>
-        <w:rPr>
-          <w:b/>
-          <w:bCs/>
-          <w:highlight w:val="magenta"/>
-        </w:rPr>
-        <w:t xml:space="preserve">: </w:t>
-      </w:r>
-      <w:proofErr w:type="spellStart"/>
-      <w:r>
-        <w:rPr>
-          <w:b/>
-          <w:bCs/>
-          <w:highlight w:val="magenta"/>
-        </w:rPr>
-        <w:t>space-evenly</w:t>
-      </w:r>
-      <w:proofErr w:type="spellEnd"/>
+      <w:r>
+        <w:rPr>
+          <w:b/>
+          <w:bCs/>
+          <w:highlight w:val="magenta"/>
+        </w:rPr>
+        <w:t>Justify-content: space-evenly</w:t>
+      </w:r>
       <w:r>
         <w:rPr>
           <w:highlight w:val="magenta"/>
@@ -3123,31 +2238,7 @@
         <w:t xml:space="preserve"> </w:t>
       </w:r>
       <w:r>
-        <w:t xml:space="preserve">= </w:t>
-      </w:r>
-      <w:proofErr w:type="spellStart"/>
-      <w:r>
-        <w:t>column</w:t>
-      </w:r>
-      <w:proofErr w:type="spellEnd"/>
-      <w:r>
-        <w:t xml:space="preserve"> é coluna e o </w:t>
-      </w:r>
-      <w:proofErr w:type="spellStart"/>
-      <w:r>
-        <w:t>main-axis</w:t>
-      </w:r>
-      <w:proofErr w:type="spellEnd"/>
-      <w:r>
-        <w:t xml:space="preserve"> é vertical, então ele coloca espaços </w:t>
-      </w:r>
-      <w:proofErr w:type="spellStart"/>
-      <w:r>
-        <w:t>iguas</w:t>
-      </w:r>
-      <w:proofErr w:type="spellEnd"/>
-      <w:r>
-        <w:t xml:space="preserve"> entre os itens.</w:t>
+        <w:t>= column é coluna e o main-axis é vertical, então ele coloca espaços iguas entre os itens.</w:t>
       </w:r>
     </w:p>
     <w:p>
@@ -3238,41 +2329,13 @@
           </wp:anchor>
         </w:drawing>
       </w:r>
-      <w:proofErr w:type="spellStart"/>
-      <w:r>
-        <w:rPr>
-          <w:b/>
-          <w:bCs/>
-          <w:highlight w:val="magenta"/>
-        </w:rPr>
-        <w:t>Justify-content</w:t>
-      </w:r>
-      <w:proofErr w:type="spellEnd"/>
-      <w:r>
-        <w:rPr>
-          <w:b/>
-          <w:bCs/>
-          <w:highlight w:val="magenta"/>
-        </w:rPr>
-        <w:t xml:space="preserve">: </w:t>
-      </w:r>
-      <w:proofErr w:type="spellStart"/>
-      <w:r>
-        <w:rPr>
-          <w:b/>
-          <w:bCs/>
-          <w:highlight w:val="magenta"/>
-        </w:rPr>
-        <w:t>space-arround</w:t>
-      </w:r>
-      <w:proofErr w:type="spellEnd"/>
-      <w:r>
-        <w:rPr>
-          <w:b/>
-          <w:bCs/>
-          <w:highlight w:val="magenta"/>
-        </w:rPr>
-        <w:t xml:space="preserve"> </w:t>
+      <w:r>
+        <w:rPr>
+          <w:b/>
+          <w:bCs/>
+          <w:highlight w:val="magenta"/>
+        </w:rPr>
+        <w:t xml:space="preserve">Justify-content: space-arround </w:t>
       </w:r>
       <w:r>
         <w:rPr>
@@ -3281,32 +2344,11 @@
         </w:rPr>
         <w:t xml:space="preserve">= </w:t>
       </w:r>
-      <w:proofErr w:type="spellStart"/>
-      <w:r>
-        <w:t>column</w:t>
-      </w:r>
-      <w:proofErr w:type="spellEnd"/>
-      <w:r>
-        <w:t xml:space="preserve"> é coluna e o </w:t>
-      </w:r>
-      <w:proofErr w:type="spellStart"/>
-      <w:r>
-        <w:t>main-axis</w:t>
-      </w:r>
-      <w:proofErr w:type="spellEnd"/>
-      <w:r>
-        <w:t xml:space="preserve"> é vertical, então ele soma os espaços anteriores e posteriores, o 1° e últimos item não possuem espaços anteriores e posteriores, respectivamente.</w:t>
-      </w:r>
-      <w:r>
-        <w:t xml:space="preserve"> (sobra é a soma do espaço ao redor, ou seja, “</w:t>
-      </w:r>
-      <w:proofErr w:type="spellStart"/>
-      <w:r>
-        <w:t>space-around</w:t>
-      </w:r>
-      <w:proofErr w:type="spellEnd"/>
-      <w:r>
-        <w:t>”).</w:t>
+      <w:r>
+        <w:t>column é coluna e o main-axis é vertical, então ele soma os espaços anteriores e posteriores, o 1° e últimos item não possuem espaços anteriores e posteriores, respectivamente.</w:t>
+      </w:r>
+      <w:r>
+        <w:t xml:space="preserve"> (sobra é a soma do espaço ao redor, ou seja, “space-around”).</w:t>
       </w:r>
     </w:p>
     <w:p>
@@ -3468,7 +2510,6 @@
         </w:numPr>
         <w:jc w:val="both"/>
       </w:pPr>
-      <w:proofErr w:type="spellStart"/>
       <w:r>
         <w:rPr>
           <w:b/>
@@ -3476,73 +2517,23 @@
           <w:highlight w:val="magenta"/>
         </w:rPr>
         <w:lastRenderedPageBreak/>
-        <w:t>Align-items</w:t>
-      </w:r>
-      <w:proofErr w:type="spellEnd"/>
-      <w:r>
-        <w:rPr>
-          <w:b/>
-          <w:bCs/>
-          <w:highlight w:val="magenta"/>
-        </w:rPr>
-        <w:t xml:space="preserve">: </w:t>
-      </w:r>
-      <w:r>
-        <w:t xml:space="preserve">é o posicionamento não principal e é relativo ao </w:t>
-      </w:r>
-      <w:proofErr w:type="spellStart"/>
-      <w:r>
-        <w:t>cross-axis</w:t>
-      </w:r>
-      <w:proofErr w:type="spellEnd"/>
-      <w:r>
-        <w:t xml:space="preserve"> (eixo perpendicular).</w:t>
-      </w:r>
-      <w:r>
-        <w:t xml:space="preserve"> Se vier no tipo </w:t>
-      </w:r>
-      <w:proofErr w:type="spellStart"/>
-      <w:r>
-        <w:t>row</w:t>
-      </w:r>
-      <w:proofErr w:type="spellEnd"/>
-      <w:r>
-        <w:t xml:space="preserve"> (linha) o </w:t>
-      </w:r>
-      <w:proofErr w:type="spellStart"/>
-      <w:r>
-        <w:t>cross-axis</w:t>
-      </w:r>
-      <w:proofErr w:type="spellEnd"/>
-      <w:r>
-        <w:t xml:space="preserve"> é o eixo vertical. Ele vem por padrão com o valor </w:t>
-      </w:r>
-      <w:proofErr w:type="spellStart"/>
-      <w:r>
-        <w:rPr>
-          <w:b/>
-          <w:bCs/>
-        </w:rPr>
-        <w:t>stretch</w:t>
-      </w:r>
-      <w:proofErr w:type="spellEnd"/>
-      <w:r>
-        <w:rPr>
-          <w:b/>
-          <w:bCs/>
-        </w:rPr>
-        <w:t xml:space="preserve"> </w:t>
-      </w:r>
-      <w:r>
-        <w:t xml:space="preserve">(estica o conteúdo junto com o esticamento do </w:t>
-      </w:r>
-      <w:proofErr w:type="spellStart"/>
-      <w:r>
-        <w:t>cross-exis</w:t>
-      </w:r>
-      <w:proofErr w:type="spellEnd"/>
-      <w:r>
-        <w:t>)</w:t>
+        <w:t xml:space="preserve">Align-items: </w:t>
+      </w:r>
+      <w:r>
+        <w:t>é o posicionamento não principal e é relativo ao cross-axis (eixo perpendicular).</w:t>
+      </w:r>
+      <w:r>
+        <w:t xml:space="preserve"> Se vier no tipo row (linha) o cross-axis é o eixo vertical. Ele vem por padrão com o valor </w:t>
+      </w:r>
+      <w:r>
+        <w:rPr>
+          <w:b/>
+          <w:bCs/>
+        </w:rPr>
+        <w:t xml:space="preserve">stretch </w:t>
+      </w:r>
+      <w:r>
+        <w:t>(estica o conteúdo junto com o esticamento do cross-exis)</w:t>
       </w:r>
       <w:r>
         <w:t>.</w:t>
@@ -3557,37 +2548,12 @@
         </w:numPr>
         <w:jc w:val="both"/>
       </w:pPr>
-      <w:proofErr w:type="spellStart"/>
-      <w:r>
-        <w:rPr>
-          <w:b/>
-          <w:bCs/>
-        </w:rPr>
-        <w:t>Align-items</w:t>
-      </w:r>
-      <w:proofErr w:type="spellEnd"/>
-      <w:r>
-        <w:rPr>
-          <w:b/>
-          <w:bCs/>
-        </w:rPr>
-        <w:t xml:space="preserve">: </w:t>
-      </w:r>
-      <w:proofErr w:type="spellStart"/>
-      <w:r>
-        <w:rPr>
-          <w:b/>
-          <w:bCs/>
-        </w:rPr>
-        <w:t>flex</w:t>
-      </w:r>
-      <w:proofErr w:type="spellEnd"/>
-      <w:r>
-        <w:rPr>
-          <w:b/>
-          <w:bCs/>
-        </w:rPr>
-        <w:t>-start</w:t>
+      <w:r>
+        <w:rPr>
+          <w:b/>
+          <w:bCs/>
+        </w:rPr>
+        <w:t>Align-items: flex-start</w:t>
       </w:r>
       <w:r>
         <w:rPr>
@@ -3604,63 +2570,7 @@
         <w:t xml:space="preserve"> </w:t>
       </w:r>
       <w:r>
-        <w:t xml:space="preserve">sendo </w:t>
-      </w:r>
-      <w:proofErr w:type="spellStart"/>
-      <w:r>
-        <w:t>fllex-direction</w:t>
-      </w:r>
-      <w:proofErr w:type="spellEnd"/>
-      <w:r>
-        <w:t xml:space="preserve">: </w:t>
-      </w:r>
-      <w:proofErr w:type="spellStart"/>
-      <w:r>
-        <w:t>row</w:t>
-      </w:r>
-      <w:proofErr w:type="spellEnd"/>
-      <w:r>
-        <w:t xml:space="preserve"> o </w:t>
-      </w:r>
-      <w:proofErr w:type="spellStart"/>
-      <w:r>
-        <w:t>main-axis</w:t>
-      </w:r>
-      <w:proofErr w:type="spellEnd"/>
-      <w:r>
-        <w:t xml:space="preserve"> é linha então o </w:t>
-      </w:r>
-      <w:proofErr w:type="spellStart"/>
-      <w:r>
-        <w:t>cross-axis</w:t>
-      </w:r>
-      <w:proofErr w:type="spellEnd"/>
-      <w:r>
-        <w:t xml:space="preserve"> é vertical, </w:t>
-      </w:r>
-      <w:proofErr w:type="spellStart"/>
-      <w:r>
-        <w:t>portante</w:t>
-      </w:r>
-      <w:proofErr w:type="spellEnd"/>
-      <w:r>
-        <w:t xml:space="preserve"> o </w:t>
-      </w:r>
-      <w:proofErr w:type="spellStart"/>
-      <w:r>
-        <w:t>flex</w:t>
-      </w:r>
-      <w:proofErr w:type="spellEnd"/>
-      <w:r>
-        <w:t xml:space="preserve">-start é no topo do </w:t>
-      </w:r>
-      <w:proofErr w:type="spellStart"/>
-      <w:r>
-        <w:t>cross-axis</w:t>
-      </w:r>
-      <w:proofErr w:type="spellEnd"/>
-      <w:r>
-        <w:t>. (sobra espaço em baixo).</w:t>
+        <w:t>sendo fllex-direction: row o main-axis é linha então o cross-axis é vertical, portante o flex-start é no topo do cross-axis. (sobra espaço em baixo).</w:t>
       </w:r>
     </w:p>
     <w:p>
@@ -3676,29 +2586,12 @@
           <w:bCs/>
         </w:rPr>
       </w:pPr>
-      <w:proofErr w:type="spellStart"/>
-      <w:r>
-        <w:rPr>
-          <w:b/>
-          <w:bCs/>
-        </w:rPr>
-        <w:t>Align</w:t>
-      </w:r>
-      <w:proofErr w:type="spellEnd"/>
-      <w:r>
-        <w:rPr>
-          <w:b/>
-          <w:bCs/>
-        </w:rPr>
-        <w:t xml:space="preserve">-itens: </w:t>
-      </w:r>
-      <w:proofErr w:type="spellStart"/>
-      <w:r>
-        <w:rPr>
-          <w:b/>
-          <w:bCs/>
-        </w:rPr>
-        <w:t>flex</w:t>
+      <w:r>
+        <w:rPr>
+          <w:b/>
+          <w:bCs/>
+        </w:rPr>
+        <w:t>Align-itens: flex</w:t>
       </w:r>
       <w:r>
         <w:rPr>
@@ -3707,7 +2600,6 @@
         </w:rPr>
         <w:t>-end</w:t>
       </w:r>
-      <w:proofErr w:type="spellEnd"/>
       <w:r>
         <w:rPr>
           <w:b/>
@@ -3723,47 +2615,7 @@
         <w:t xml:space="preserve"> </w:t>
       </w:r>
       <w:r>
-        <w:t xml:space="preserve">sendo o </w:t>
-      </w:r>
-      <w:proofErr w:type="spellStart"/>
-      <w:r>
-        <w:t>flex-direction</w:t>
-      </w:r>
-      <w:proofErr w:type="spellEnd"/>
-      <w:r>
-        <w:t xml:space="preserve"> do tipo </w:t>
-      </w:r>
-      <w:proofErr w:type="spellStart"/>
-      <w:r>
-        <w:t>row</w:t>
-      </w:r>
-      <w:proofErr w:type="spellEnd"/>
-      <w:r>
-        <w:t xml:space="preserve"> o </w:t>
-      </w:r>
-      <w:proofErr w:type="spellStart"/>
-      <w:r>
-        <w:t>main-exis</w:t>
-      </w:r>
-      <w:proofErr w:type="spellEnd"/>
-      <w:r>
-        <w:t xml:space="preserve"> é linha, portanto o </w:t>
-      </w:r>
-      <w:proofErr w:type="spellStart"/>
-      <w:r>
-        <w:t>cross-axis</w:t>
-      </w:r>
-      <w:proofErr w:type="spellEnd"/>
-      <w:r>
-        <w:t xml:space="preserve"> é vertical, portanto o </w:t>
-      </w:r>
-      <w:proofErr w:type="spellStart"/>
-      <w:r>
-        <w:t>flex</w:t>
-      </w:r>
-      <w:proofErr w:type="spellEnd"/>
-      <w:r>
-        <w:t>-start vai ser em baixo. (sobra espaço no topo).</w:t>
+        <w:t>sendo o flex-direction do tipo row o main-exis é linha, portanto o cross-axis é vertical, portanto o flex-start vai ser em baixo. (sobra espaço no topo).</w:t>
       </w:r>
     </w:p>
     <w:p>
@@ -3848,176 +2700,47 @@
           </wp:anchor>
         </w:drawing>
       </w:r>
-      <w:proofErr w:type="spellStart"/>
-      <w:r>
-        <w:rPr>
-          <w:b/>
-          <w:bCs/>
-        </w:rPr>
-        <w:t>Align</w:t>
-      </w:r>
-      <w:proofErr w:type="spellEnd"/>
-      <w:r>
-        <w:rPr>
-          <w:b/>
-          <w:bCs/>
-        </w:rPr>
-        <w:t xml:space="preserve">-itens: center = </w:t>
-      </w:r>
-      <w:r>
-        <w:t xml:space="preserve">se o </w:t>
-      </w:r>
-      <w:proofErr w:type="spellStart"/>
-      <w:r>
-        <w:t>flex-direction</w:t>
-      </w:r>
-      <w:proofErr w:type="spellEnd"/>
-      <w:r>
-        <w:t xml:space="preserve"> for </w:t>
-      </w:r>
-      <w:proofErr w:type="spellStart"/>
-      <w:r>
-        <w:t>row</w:t>
-      </w:r>
-      <w:proofErr w:type="spellEnd"/>
-      <w:r>
-        <w:t xml:space="preserve">, o </w:t>
-      </w:r>
-      <w:proofErr w:type="spellStart"/>
-      <w:r>
-        <w:t>main-axis</w:t>
-      </w:r>
-      <w:proofErr w:type="spellEnd"/>
-      <w:r>
-        <w:t xml:space="preserve"> é linha e o </w:t>
-      </w:r>
-      <w:proofErr w:type="spellStart"/>
-      <w:r>
-        <w:t>cross-axis</w:t>
-      </w:r>
-      <w:proofErr w:type="spellEnd"/>
-      <w:r>
-        <w:t xml:space="preserve"> é vertical, portanto o alinhamento é no centro da coluna. (Sobra espaço igual no topo e na base).</w:t>
-      </w:r>
-    </w:p>
-    <w:p>
-      <w:pPr>
-        <w:jc w:val="both"/>
-      </w:pPr>
-    </w:p>
-    <w:p>
-      <w:pPr>
-        <w:jc w:val="both"/>
-        <w:rPr>
-          <w:b/>
-          <w:bCs/>
-        </w:rPr>
-      </w:pPr>
-    </w:p>
-    <w:p>
-      <w:pPr>
-        <w:jc w:val="both"/>
-      </w:pPr>
-      <w:r>
-        <w:rPr>
-          <w:b/>
-          <w:bCs/>
-        </w:rPr>
-        <w:t xml:space="preserve">Modulo </w:t>
-      </w:r>
-      <w:proofErr w:type="spellStart"/>
-      <w:r>
-        <w:rPr>
-          <w:b/>
-          <w:bCs/>
-        </w:rPr>
-        <w:t>flex</w:t>
-      </w:r>
-      <w:proofErr w:type="spellEnd"/>
-      <w:r>
-        <w:rPr>
-          <w:b/>
-          <w:bCs/>
-        </w:rPr>
-        <w:t xml:space="preserve">-box: </w:t>
+      <w:r>
+        <w:rPr>
+          <w:b/>
+          <w:bCs/>
+        </w:rPr>
+        <w:t xml:space="preserve">Align-itens: center = </w:t>
+      </w:r>
+      <w:r>
+        <w:t>se o flex-direction for row, o main-axis é linha e o cross-axis é vertical, portanto o alinhamento é no centro da coluna. (Sobra espaço igual no topo e na base).</w:t>
+      </w:r>
+    </w:p>
+    <w:p>
+      <w:pPr>
+        <w:jc w:val="both"/>
+      </w:pPr>
+    </w:p>
+    <w:p>
+      <w:pPr>
+        <w:jc w:val="both"/>
+        <w:rPr>
+          <w:b/>
+          <w:bCs/>
+        </w:rPr>
+      </w:pPr>
+    </w:p>
+    <w:p>
+      <w:pPr>
+        <w:jc w:val="both"/>
+      </w:pPr>
+      <w:r>
+        <w:rPr>
+          <w:b/>
+          <w:bCs/>
+        </w:rPr>
+        <w:t xml:space="preserve">Modulo flex-box: </w:t>
       </w:r>
       <w:r>
         <w:t>Para centralizar elementos e independente do tamanho da tela e do formato do container, o elemento sempre ficará no meio (centralizado).</w:t>
       </w:r>
       <w:r>
-        <w:t xml:space="preserve"> Para centralizar um item dentro de um container pai, independente do </w:t>
-      </w:r>
-      <w:proofErr w:type="spellStart"/>
-      <w:r>
-        <w:t>flex-direction</w:t>
-      </w:r>
-      <w:proofErr w:type="spellEnd"/>
-      <w:r>
-        <w:t xml:space="preserve"> (</w:t>
-      </w:r>
-      <w:proofErr w:type="spellStart"/>
-      <w:r>
-        <w:t>row</w:t>
-      </w:r>
-      <w:proofErr w:type="spellEnd"/>
-      <w:r>
-        <w:t xml:space="preserve"> ou </w:t>
-      </w:r>
-      <w:proofErr w:type="spellStart"/>
-      <w:r>
-        <w:t>column</w:t>
-      </w:r>
-      <w:proofErr w:type="spellEnd"/>
-      <w:r>
-        <w:t xml:space="preserve">), passando as </w:t>
-      </w:r>
-      <w:proofErr w:type="spellStart"/>
-      <w:r>
-        <w:t>prorpriedades</w:t>
-      </w:r>
-      <w:proofErr w:type="spellEnd"/>
-      <w:r>
-        <w:t xml:space="preserve"> </w:t>
-      </w:r>
-      <w:proofErr w:type="spellStart"/>
-      <w:r>
-        <w:t>justify</w:t>
-      </w:r>
-      <w:proofErr w:type="spellEnd"/>
-      <w:r>
-        <w:t xml:space="preserve">-conter: para o </w:t>
-      </w:r>
-      <w:proofErr w:type="spellStart"/>
-      <w:r>
-        <w:t>main-axie</w:t>
-      </w:r>
-      <w:proofErr w:type="spellEnd"/>
-      <w:r>
-        <w:t xml:space="preserve"> e a </w:t>
-      </w:r>
-      <w:proofErr w:type="spellStart"/>
-      <w:r>
-        <w:t>pripriedade</w:t>
-      </w:r>
-      <w:proofErr w:type="spellEnd"/>
-      <w:r>
-        <w:t xml:space="preserve"> </w:t>
-      </w:r>
-      <w:proofErr w:type="spellStart"/>
-      <w:r>
-        <w:t>align</w:t>
-      </w:r>
-      <w:proofErr w:type="spellEnd"/>
-      <w:r>
-        <w:t xml:space="preserve">-itens: center o item ficará centralizado no container </w:t>
-      </w:r>
-      <w:proofErr w:type="spellStart"/>
-      <w:r>
-        <w:t>independente</w:t>
-      </w:r>
-      <w:proofErr w:type="spellEnd"/>
-      <w:r>
-        <w:t xml:space="preserve"> do tamanho e formato do container.</w:t>
+        <w:t xml:space="preserve"> Para centralizar um item dentro de um container pai, independente do flex-direction (row ou column), passando as prorpriedades justify-conter: para o main-axie e a pripriedade align-itens: center o item ficará centralizado no container independente do tamanho e formato do container.</w:t>
       </w:r>
     </w:p>
     <w:p>
@@ -4030,15 +2753,7 @@
       </w:pPr>
       <w:r>
         <w:tab/>
-        <w:t xml:space="preserve">Para fazer a centralização de um item com </w:t>
-      </w:r>
-      <w:proofErr w:type="spellStart"/>
-      <w:r>
-        <w:t>flexbox</w:t>
-      </w:r>
-      <w:proofErr w:type="spellEnd"/>
-      <w:r>
-        <w:t xml:space="preserve">: sempre se pergunte </w:t>
+        <w:t xml:space="preserve">Para fazer a centralização de um item com flexbox: sempre se pergunte </w:t>
       </w:r>
       <w:r>
         <w:rPr>
@@ -4091,32 +2806,15 @@
         </w:numPr>
         <w:jc w:val="both"/>
       </w:pPr>
-      <w:proofErr w:type="spellStart"/>
-      <w:r>
-        <w:rPr>
-          <w:b/>
-          <w:bCs/>
-        </w:rPr>
-        <w:t>Justify-content</w:t>
-      </w:r>
-      <w:proofErr w:type="spellEnd"/>
-      <w:r>
-        <w:rPr>
-          <w:b/>
-          <w:bCs/>
-        </w:rPr>
-        <w:t xml:space="preserve">: </w:t>
-      </w:r>
-      <w:r>
-        <w:t>Alinha o conteúdo dos itens de acordo com o eixo principal (</w:t>
-      </w:r>
-      <w:proofErr w:type="spellStart"/>
-      <w:r>
-        <w:t>main-axis</w:t>
-      </w:r>
-      <w:proofErr w:type="spellEnd"/>
-      <w:r>
-        <w:t>).</w:t>
+      <w:r>
+        <w:rPr>
+          <w:b/>
+          <w:bCs/>
+        </w:rPr>
+        <w:t xml:space="preserve">Justify-content: </w:t>
+      </w:r>
+      <w:r>
+        <w:t>Alinha o conteúdo dos itens de acordo com o eixo principal (main-axis).</w:t>
       </w:r>
     </w:p>
     <w:p>
@@ -4128,32 +2826,15 @@
         </w:numPr>
         <w:jc w:val="both"/>
       </w:pPr>
-      <w:proofErr w:type="spellStart"/>
-      <w:r>
-        <w:rPr>
-          <w:b/>
-          <w:bCs/>
-        </w:rPr>
-        <w:t>Align</w:t>
-      </w:r>
-      <w:proofErr w:type="spellEnd"/>
-      <w:r>
-        <w:rPr>
-          <w:b/>
-          <w:bCs/>
-        </w:rPr>
-        <w:t xml:space="preserve">-itens: </w:t>
-      </w:r>
-      <w:r>
-        <w:t>Alinha o conteúdo dos itens de acordo com o eixo transversal (</w:t>
-      </w:r>
-      <w:proofErr w:type="spellStart"/>
-      <w:r>
-        <w:t>cross-axis</w:t>
-      </w:r>
-      <w:proofErr w:type="spellEnd"/>
-      <w:r>
-        <w:t>).</w:t>
+      <w:r>
+        <w:rPr>
+          <w:b/>
+          <w:bCs/>
+        </w:rPr>
+        <w:t xml:space="preserve">Align-itens: </w:t>
+      </w:r>
+      <w:r>
+        <w:t>Alinha o conteúdo dos itens de acordo com o eixo transversal (cross-axis).</w:t>
       </w:r>
     </w:p>
     <w:p>
@@ -4165,21 +2846,12 @@
         </w:numPr>
         <w:jc w:val="both"/>
       </w:pPr>
-      <w:proofErr w:type="spellStart"/>
-      <w:r>
-        <w:rPr>
-          <w:b/>
-          <w:bCs/>
-        </w:rPr>
-        <w:t>Align-content</w:t>
-      </w:r>
-      <w:proofErr w:type="spellEnd"/>
-      <w:r>
-        <w:rPr>
-          <w:b/>
-          <w:bCs/>
-        </w:rPr>
-        <w:t xml:space="preserve">:  </w:t>
+      <w:r>
+        <w:rPr>
+          <w:b/>
+          <w:bCs/>
+        </w:rPr>
+        <w:t xml:space="preserve">Align-content:  </w:t>
       </w:r>
       <w:r>
         <w:t>Alinha os elementos no eixo transversal quando eles estão empacotados</w:t>
@@ -4235,34 +2907,10 @@
         <w:t xml:space="preserve"> </w:t>
       </w:r>
       <w:r>
-        <w:t>Alinha os conteúdos de acordo com o eixo transversal (</w:t>
-      </w:r>
-      <w:proofErr w:type="spellStart"/>
-      <w:r>
-        <w:t>cross-axis</w:t>
-      </w:r>
-      <w:proofErr w:type="spellEnd"/>
-      <w:r>
-        <w:t>) quando os elementos estão empacotados (wrap)</w:t>
-      </w:r>
-      <w:r>
-        <w:t xml:space="preserve">. O </w:t>
-      </w:r>
-      <w:proofErr w:type="spellStart"/>
-      <w:r>
-        <w:t>align-content</w:t>
-      </w:r>
-      <w:proofErr w:type="spellEnd"/>
-      <w:r>
-        <w:t xml:space="preserve"> por padrão vem com o valor </w:t>
-      </w:r>
-      <w:proofErr w:type="spellStart"/>
-      <w:r>
-        <w:t>stratch</w:t>
-      </w:r>
-      <w:proofErr w:type="spellEnd"/>
-      <w:r>
-        <w:t xml:space="preserve"> (alongar).</w:t>
+        <w:t>Alinha os conteúdos de acordo com o eixo transversal (cross-axis) quando os elementos estão empacotados (wrap)</w:t>
+      </w:r>
+      <w:r>
+        <w:t>. O align-content por padrão vem com o valor stratch (alongar).</w:t>
       </w:r>
       <w:r>
         <w:t xml:space="preserve"> </w:t>
@@ -4277,37 +2925,12 @@
         </w:numPr>
         <w:jc w:val="both"/>
       </w:pPr>
-      <w:proofErr w:type="spellStart"/>
-      <w:r>
-        <w:rPr>
-          <w:b/>
-          <w:bCs/>
-        </w:rPr>
-        <w:t>Align-content</w:t>
-      </w:r>
-      <w:proofErr w:type="spellEnd"/>
-      <w:r>
-        <w:rPr>
-          <w:b/>
-          <w:bCs/>
-        </w:rPr>
-        <w:t xml:space="preserve">: </w:t>
-      </w:r>
-      <w:proofErr w:type="spellStart"/>
-      <w:r>
-        <w:rPr>
-          <w:b/>
-          <w:bCs/>
-        </w:rPr>
-        <w:t>stratch</w:t>
-      </w:r>
-      <w:proofErr w:type="spellEnd"/>
-      <w:r>
-        <w:rPr>
-          <w:b/>
-          <w:bCs/>
-        </w:rPr>
-        <w:t xml:space="preserve"> = </w:t>
+      <w:r>
+        <w:rPr>
+          <w:b/>
+          <w:bCs/>
+        </w:rPr>
+        <w:t xml:space="preserve">Align-content: stratch = </w:t>
       </w:r>
       <w:r>
         <w:t>Divide o conteúdo em espaços iguais de acordo com a quantidade de linhas ou colunas e alonga o conteúdo para caber nesses espaços iguais.</w:t>
@@ -4322,31 +2945,13 @@
         </w:numPr>
         <w:jc w:val="both"/>
       </w:pPr>
-      <w:proofErr w:type="spellStart"/>
-      <w:r>
-        <w:rPr>
-          <w:b/>
-          <w:bCs/>
-        </w:rPr>
-        <w:t>Align-content</w:t>
-      </w:r>
-      <w:proofErr w:type="spellEnd"/>
-      <w:r>
-        <w:rPr>
-          <w:b/>
-          <w:bCs/>
-        </w:rPr>
-        <w:t xml:space="preserve">: </w:t>
-      </w:r>
-      <w:proofErr w:type="spellStart"/>
-      <w:r>
-        <w:rPr>
-          <w:b/>
-          <w:bCs/>
-        </w:rPr>
-        <w:t>flex</w:t>
-      </w:r>
-      <w:proofErr w:type="spellEnd"/>
+      <w:r>
+        <w:rPr>
+          <w:b/>
+          <w:bCs/>
+        </w:rPr>
+        <w:t>Align-content: flex</w:t>
+      </w:r>
       <w:r>
         <w:rPr>
           <w:b/>
@@ -4355,15 +2960,7 @@
         <w:t xml:space="preserve">-start = </w:t>
       </w:r>
       <w:r>
-        <w:t xml:space="preserve">Coloca os conteúdos de acordo com o </w:t>
-      </w:r>
-      <w:proofErr w:type="spellStart"/>
-      <w:r>
-        <w:t>cross-axis</w:t>
-      </w:r>
-      <w:proofErr w:type="spellEnd"/>
-      <w:r>
-        <w:t xml:space="preserve"> com sobra de espaço para baixo.</w:t>
+        <w:t>Coloca os conteúdos de acordo com o cross-axis com sobra de espaço para baixo.</w:t>
       </w:r>
     </w:p>
     <w:p>
@@ -4624,31 +3221,14 @@
         <w:t xml:space="preserve">PROPRIEDADES DE ITENS (EM CONTAINERS): </w:t>
       </w:r>
       <w:r>
-        <w:t xml:space="preserve">Todo filho dentro de um container </w:t>
-      </w:r>
-      <w:proofErr w:type="spellStart"/>
-      <w:r>
-        <w:t>flex</w:t>
-      </w:r>
-      <w:proofErr w:type="spellEnd"/>
-      <w:r>
-        <w:t xml:space="preserve"> terá o </w:t>
-      </w:r>
-      <w:proofErr w:type="spellStart"/>
-      <w:r>
-        <w:rPr>
-          <w:b/>
-          <w:bCs/>
-        </w:rPr>
-        <w:t>order</w:t>
-      </w:r>
-      <w:proofErr w:type="spellEnd"/>
-      <w:r>
-        <w:rPr>
-          <w:b/>
-          <w:bCs/>
-        </w:rPr>
-        <w:t xml:space="preserve">: 0 </w:t>
+        <w:t xml:space="preserve">Todo filho dentro de um container flex terá o </w:t>
+      </w:r>
+      <w:r>
+        <w:rPr>
+          <w:b/>
+          <w:bCs/>
+        </w:rPr>
+        <w:t xml:space="preserve">order: 0 </w:t>
       </w:r>
       <w:r>
         <w:t>(que é a ordem de exibição dos elementos).</w:t>
@@ -4760,76 +3340,15 @@
         <w:jc w:val="both"/>
       </w:pPr>
       <w:r>
-        <w:t xml:space="preserve">Como, por padrão o </w:t>
-      </w:r>
-      <w:proofErr w:type="spellStart"/>
-      <w:r>
-        <w:t>order</w:t>
-      </w:r>
-      <w:proofErr w:type="spellEnd"/>
-      <w:r>
-        <w:t xml:space="preserve"> de um item vem com valor = 0, então tudo que for &lt; 0 aparecerá antes dos itens sem </w:t>
-      </w:r>
-      <w:proofErr w:type="spellStart"/>
-      <w:r>
-        <w:t>order</w:t>
-      </w:r>
-      <w:proofErr w:type="spellEnd"/>
-      <w:r>
-        <w:t xml:space="preserve">, e tudo que for &gt; 0 aparecerá depois dos itens sem a propriedade </w:t>
-      </w:r>
-      <w:proofErr w:type="spellStart"/>
-      <w:r>
-        <w:t>order</w:t>
-      </w:r>
-      <w:proofErr w:type="spellEnd"/>
-      <w:r>
-        <w:t>.</w:t>
-      </w:r>
-    </w:p>
-    <w:p>
-      <w:pPr>
-        <w:jc w:val="both"/>
-      </w:pPr>
-      <w:proofErr w:type="spellStart"/>
-      <w:r>
-        <w:t>Obs</w:t>
-      </w:r>
-      <w:proofErr w:type="spellEnd"/>
-      <w:r>
-        <w:t xml:space="preserve">: Para </w:t>
-      </w:r>
-      <w:proofErr w:type="spellStart"/>
-      <w:r>
-        <w:t>orders</w:t>
-      </w:r>
-      <w:proofErr w:type="spellEnd"/>
-      <w:r>
-        <w:t xml:space="preserve"> de mesmo valor quem foi escrito no código HTML primeiro, aparecerá primeiro. Como </w:t>
-      </w:r>
-      <w:proofErr w:type="spellStart"/>
-      <w:r>
-        <w:t>order</w:t>
-      </w:r>
-      <w:proofErr w:type="spellEnd"/>
-      <w:r>
-        <w:t xml:space="preserve">: 2 e </w:t>
-      </w:r>
-      <w:proofErr w:type="spellStart"/>
-      <w:r>
-        <w:t>order</w:t>
-      </w:r>
-      <w:proofErr w:type="spellEnd"/>
-      <w:r>
-        <w:t xml:space="preserve">: 2 ou quando essa propriedade não é passada em nenhum item (nesse caso eles são </w:t>
-      </w:r>
-      <w:proofErr w:type="spellStart"/>
-      <w:r>
-        <w:t>order</w:t>
-      </w:r>
-      <w:proofErr w:type="spellEnd"/>
-      <w:r>
-        <w:t>: 0)</w:t>
+        <w:t>Como, por padrão o order de um item vem com valor = 0, então tudo que for &lt; 0 aparecerá antes dos itens sem order, e tudo que for &gt; 0 aparecerá depois dos itens sem a propriedade order.</w:t>
+      </w:r>
+    </w:p>
+    <w:p>
+      <w:pPr>
+        <w:jc w:val="both"/>
+      </w:pPr>
+      <w:r>
+        <w:t>Obs: Para orders de mesmo valor quem foi escrito no código HTML primeiro, aparecerá primeiro. Como order: 2 e order: 2 ou quando essa propriedade não é passada em nenhum item (nesse caso eles são order: 0)</w:t>
       </w:r>
     </w:p>
     <w:p>
@@ -4906,15 +3425,7 @@
         <w:t xml:space="preserve">PROPRIEDADE ALIGN-SELF: </w:t>
       </w:r>
       <w:r>
-        <w:t xml:space="preserve">Aplica-se aos itens e seu eixo de orientação é o </w:t>
-      </w:r>
-      <w:proofErr w:type="spellStart"/>
-      <w:r>
-        <w:t>cross-axis</w:t>
-      </w:r>
-      <w:proofErr w:type="spellEnd"/>
-      <w:r>
-        <w:t>.</w:t>
+        <w:t>Aplica-se aos itens e seu eixo de orientação é o cross-axis.</w:t>
       </w:r>
       <w:r>
         <w:t xml:space="preserve"> </w:t>
@@ -4927,148 +3438,32 @@
         <w:t xml:space="preserve">Ele altera o posicionamento INDIVIDUAL </w:t>
       </w:r>
       <w:r>
-        <w:t xml:space="preserve">de um item dentro do </w:t>
-      </w:r>
-      <w:proofErr w:type="spellStart"/>
-      <w:r>
-        <w:t>cross-axies</w:t>
-      </w:r>
-      <w:proofErr w:type="spellEnd"/>
-    </w:p>
-    <w:p>
-      <w:pPr>
-        <w:jc w:val="both"/>
-      </w:pPr>
-      <w:r>
-        <w:t xml:space="preserve">C – </w:t>
-      </w:r>
-      <w:proofErr w:type="spellStart"/>
-      <w:r>
-        <w:t>align</w:t>
-      </w:r>
-      <w:proofErr w:type="spellEnd"/>
-      <w:r>
-        <w:t xml:space="preserve">-self: </w:t>
-      </w:r>
-      <w:proofErr w:type="spellStart"/>
-      <w:r>
-        <w:t>flex</w:t>
-      </w:r>
-      <w:proofErr w:type="spellEnd"/>
-      <w:r>
-        <w:t xml:space="preserve"> </w:t>
-      </w:r>
-      <w:proofErr w:type="spellStart"/>
-      <w:r>
-        <w:t>end</w:t>
-      </w:r>
-      <w:proofErr w:type="spellEnd"/>
-      <w:r>
-        <w:t xml:space="preserve"> (</w:t>
-      </w:r>
-      <w:proofErr w:type="spellStart"/>
-      <w:r>
-        <w:t>cross-axis</w:t>
-      </w:r>
-      <w:proofErr w:type="spellEnd"/>
-      <w:r>
-        <w:t xml:space="preserve"> é vertical) pois </w:t>
-      </w:r>
-      <w:proofErr w:type="spellStart"/>
-      <w:r>
-        <w:t>flex-flow</w:t>
-      </w:r>
-      <w:proofErr w:type="spellEnd"/>
-      <w:r>
-        <w:t xml:space="preserve"> é </w:t>
-      </w:r>
-      <w:proofErr w:type="spellStart"/>
-      <w:r>
-        <w:t>row</w:t>
-      </w:r>
-      <w:proofErr w:type="spellEnd"/>
-    </w:p>
-    <w:p>
-      <w:pPr>
-        <w:jc w:val="both"/>
-      </w:pPr>
-      <w:r>
-        <w:t xml:space="preserve">E – </w:t>
-      </w:r>
-      <w:proofErr w:type="spellStart"/>
-      <w:r>
-        <w:t>align</w:t>
-      </w:r>
-      <w:proofErr w:type="spellEnd"/>
-      <w:r>
-        <w:t>-self: center (</w:t>
-      </w:r>
-      <w:proofErr w:type="spellStart"/>
-      <w:r>
-        <w:t>cross-axis</w:t>
-      </w:r>
-      <w:proofErr w:type="spellEnd"/>
-      <w:r>
-        <w:t xml:space="preserve"> é vertical) pois o </w:t>
-      </w:r>
-      <w:proofErr w:type="spellStart"/>
-      <w:r>
-        <w:t>flex-flow</w:t>
-      </w:r>
-      <w:proofErr w:type="spellEnd"/>
-      <w:r>
-        <w:t xml:space="preserve"> é </w:t>
-      </w:r>
-      <w:proofErr w:type="spellStart"/>
-      <w:r>
-        <w:t>row</w:t>
-      </w:r>
-      <w:proofErr w:type="spellEnd"/>
-    </w:p>
-    <w:p>
-      <w:pPr>
-        <w:jc w:val="both"/>
-      </w:pPr>
-      <w:r>
-        <w:t xml:space="preserve">G – </w:t>
-      </w:r>
-      <w:proofErr w:type="spellStart"/>
-      <w:r>
-        <w:t>alifn</w:t>
-      </w:r>
-      <w:proofErr w:type="spellEnd"/>
-      <w:r>
-        <w:t xml:space="preserve">-self: </w:t>
-      </w:r>
-      <w:proofErr w:type="spellStart"/>
-      <w:r>
-        <w:t>stretch</w:t>
-      </w:r>
-      <w:proofErr w:type="spellEnd"/>
-      <w:r>
-        <w:t xml:space="preserve"> (</w:t>
-      </w:r>
-      <w:proofErr w:type="spellStart"/>
-      <w:r>
-        <w:t>cross-axios</w:t>
-      </w:r>
-      <w:proofErr w:type="spellEnd"/>
-      <w:r>
-        <w:t xml:space="preserve"> é vertical) pois o </w:t>
-      </w:r>
-      <w:proofErr w:type="spellStart"/>
-      <w:r>
-        <w:t>flex-flow</w:t>
-      </w:r>
-      <w:proofErr w:type="spellEnd"/>
-      <w:r>
-        <w:t xml:space="preserve"> é </w:t>
-      </w:r>
-      <w:proofErr w:type="spellStart"/>
-      <w:r>
-        <w:t>row</w:t>
-      </w:r>
-      <w:proofErr w:type="spellEnd"/>
+        <w:t>de um item dentro do cross-axies</w:t>
+      </w:r>
+    </w:p>
+    <w:p>
+      <w:pPr>
+        <w:jc w:val="both"/>
+      </w:pPr>
+      <w:r>
+        <w:t>C – align-self: flex end (cross-axis é vertical) pois flex-flow é row</w:t>
+      </w:r>
+    </w:p>
+    <w:p>
+      <w:pPr>
+        <w:jc w:val="both"/>
+      </w:pPr>
+      <w:r>
+        <w:t>E – align-self: center (cross-axis é vertical) pois o flex-flow é row</w:t>
+      </w:r>
+    </w:p>
+    <w:p>
+      <w:pPr>
+        <w:jc w:val="both"/>
+      </w:pPr>
+      <w:r>
+        <w:t>G – alifn-self: stretch (cross-axios é vertical) pois o flex-flow é row</w:t>
+      </w:r>
     </w:p>
     <w:p>
       <w:pPr>
@@ -5147,15 +3542,7 @@
         <w:t>Flex-</w:t>
       </w:r>
       <w:r>
-        <w:t xml:space="preserve">start: alinhamento perto do </w:t>
-      </w:r>
-      <w:proofErr w:type="spellStart"/>
-      <w:r>
-        <w:t>cross-axis</w:t>
-      </w:r>
-      <w:proofErr w:type="spellEnd"/>
-      <w:r>
-        <w:t xml:space="preserve"> start</w:t>
+        <w:t>start: alinhamento perto do cross-axis start</w:t>
       </w:r>
     </w:p>
     <w:p>
@@ -5174,27 +3561,9 @@
         </w:rPr>
         <w:t>Flex-</w:t>
       </w:r>
-      <w:proofErr w:type="spellStart"/>
-      <w:r>
-        <w:t>end</w:t>
-      </w:r>
-      <w:proofErr w:type="spellEnd"/>
-      <w:r>
-        <w:t xml:space="preserve">: alinhamento perto do </w:t>
-      </w:r>
-      <w:proofErr w:type="spellStart"/>
-      <w:r>
-        <w:t>cross-axis</w:t>
-      </w:r>
-      <w:proofErr w:type="spellEnd"/>
-      <w:r>
-        <w:t xml:space="preserve"> </w:t>
-      </w:r>
-      <w:proofErr w:type="spellStart"/>
-      <w:r>
-        <w:t>end</w:t>
-      </w:r>
-      <w:proofErr w:type="spellEnd"/>
+      <w:r>
+        <w:t>end: alinhamento perto do cross-axis end</w:t>
+      </w:r>
     </w:p>
     <w:p>
       <w:pPr>
@@ -5213,37 +3582,8 @@
         <w:t>Center:</w:t>
       </w:r>
       <w:r>
-        <w:t xml:space="preserve"> meio entre </w:t>
-      </w:r>
-      <w:proofErr w:type="spellStart"/>
-      <w:r>
-        <w:t>cross-axis</w:t>
-      </w:r>
-      <w:proofErr w:type="spellEnd"/>
-      <w:r>
-        <w:t xml:space="preserve"> start e </w:t>
-      </w:r>
-      <w:proofErr w:type="spellStart"/>
-      <w:r>
-        <w:t>cross</w:t>
-      </w:r>
-      <w:proofErr w:type="spellEnd"/>
-      <w:r>
-        <w:t xml:space="preserve"> </w:t>
-      </w:r>
-      <w:proofErr w:type="spellStart"/>
-      <w:r>
-        <w:t>axis</w:t>
-      </w:r>
-      <w:proofErr w:type="spellEnd"/>
-      <w:r>
-        <w:t xml:space="preserve"> </w:t>
-      </w:r>
-      <w:proofErr w:type="spellStart"/>
-      <w:r>
-        <w:t>end</w:t>
-      </w:r>
-      <w:proofErr w:type="spellEnd"/>
+        <w:t xml:space="preserve"> meio entre cross-axis start e cross axis end</w:t>
+      </w:r>
     </w:p>
     <w:p>
       <w:pPr>
@@ -5254,21 +3594,12 @@
         </w:numPr>
         <w:jc w:val="both"/>
       </w:pPr>
-      <w:proofErr w:type="spellStart"/>
-      <w:r>
-        <w:rPr>
-          <w:b/>
-          <w:bCs/>
-        </w:rPr>
-        <w:t>Stretch</w:t>
-      </w:r>
-      <w:proofErr w:type="spellEnd"/>
-      <w:r>
-        <w:rPr>
-          <w:b/>
-          <w:bCs/>
-        </w:rPr>
-        <w:t>:</w:t>
+      <w:r>
+        <w:rPr>
+          <w:b/>
+          <w:bCs/>
+        </w:rPr>
+        <w:t>Stretch:</w:t>
       </w:r>
       <w:r>
         <w:t xml:space="preserve"> esticado.</w:t>
@@ -5323,23 +3654,7 @@
         <w:t xml:space="preserve"> do conteúdo</w:t>
       </w:r>
       <w:r>
-        <w:t xml:space="preserve"> (de acordo com </w:t>
-      </w:r>
-      <w:proofErr w:type="spellStart"/>
-      <w:r>
-        <w:t>main-axis</w:t>
-      </w:r>
-      <w:proofErr w:type="spellEnd"/>
-      <w:r>
-        <w:t xml:space="preserve"> – eixo principal) levando em relação </w:t>
-      </w:r>
-      <w:proofErr w:type="spellStart"/>
-      <w:r>
-        <w:t>o</w:t>
-      </w:r>
-      <w:proofErr w:type="spellEnd"/>
-      <w:r>
-        <w:t xml:space="preserve"> tamanho do conteúdo</w:t>
+        <w:t xml:space="preserve"> (de acordo com main-axis – eixo principal) levando em relação o tamanho do conteúdo</w:t>
       </w:r>
       <w:r>
         <w:t xml:space="preserve"> dentro dele.</w:t>
@@ -5417,23 +3732,7 @@
         </w:drawing>
       </w:r>
       <w:r>
-        <w:t xml:space="preserve">Por padrão ele vem </w:t>
-      </w:r>
-      <w:proofErr w:type="spellStart"/>
-      <w:r>
-        <w:t>flex-basis</w:t>
-      </w:r>
-      <w:proofErr w:type="spellEnd"/>
-      <w:r>
-        <w:t xml:space="preserve">: auto, o que </w:t>
-      </w:r>
-      <w:proofErr w:type="spellStart"/>
-      <w:r>
-        <w:t>expicha</w:t>
-      </w:r>
-      <w:proofErr w:type="spellEnd"/>
-      <w:r>
-        <w:t xml:space="preserve"> ou não a largura de um item de acordo com o conteúdo dentro dele.</w:t>
+        <w:t>Por padrão ele vem flex-basis: auto, o que expicha ou não a largura de um item de acordo com o conteúdo dentro dele.</w:t>
       </w:r>
     </w:p>
     <w:p>
@@ -5525,23 +3824,7 @@
         </w:drawing>
       </w:r>
       <w:r>
-        <w:t xml:space="preserve">A propriedade </w:t>
-      </w:r>
-      <w:proofErr w:type="spellStart"/>
-      <w:r>
-        <w:t>flex-basis</w:t>
-      </w:r>
-      <w:proofErr w:type="spellEnd"/>
-      <w:r>
-        <w:t xml:space="preserve"> (de itens) permite que seja passado um tamanho “fixo” em pixels, </w:t>
-      </w:r>
-      <w:proofErr w:type="spellStart"/>
-      <w:r>
-        <w:t>pts</w:t>
-      </w:r>
-      <w:proofErr w:type="spellEnd"/>
-      <w:r>
-        <w:t>, ou em.</w:t>
+        <w:t>A propriedade flex-basis (de itens) permite que seja passado um tamanho “fixo” em pixels, pts, ou em.</w:t>
       </w:r>
       <w:r>
         <w:t xml:space="preserve"> Nesse caso, por padrão, ele vai ficar com 2oopx enquanto der, mas caso não caiba mais, ele vai adaptar igualmente entre todos.</w:t>
@@ -5630,77 +3913,7 @@
         <w:rPr>
           <w:highlight w:val="magenta"/>
         </w:rPr>
-        <w:t xml:space="preserve">Portanto, quando falamos de display </w:t>
-      </w:r>
-      <w:proofErr w:type="spellStart"/>
-      <w:r>
-        <w:rPr>
-          <w:highlight w:val="magenta"/>
-        </w:rPr>
-        <w:t>flex</w:t>
-      </w:r>
-      <w:proofErr w:type="spellEnd"/>
-      <w:r>
-        <w:rPr>
-          <w:highlight w:val="magenta"/>
-        </w:rPr>
-        <w:t xml:space="preserve">, temos que evitar usar </w:t>
-      </w:r>
-      <w:proofErr w:type="spellStart"/>
-      <w:r>
-        <w:rPr>
-          <w:highlight w:val="magenta"/>
-        </w:rPr>
-        <w:t>height</w:t>
-      </w:r>
-      <w:proofErr w:type="spellEnd"/>
-      <w:r>
-        <w:rPr>
-          <w:highlight w:val="magenta"/>
-        </w:rPr>
-        <w:t xml:space="preserve"> e </w:t>
-      </w:r>
-      <w:proofErr w:type="spellStart"/>
-      <w:r>
-        <w:rPr>
-          <w:highlight w:val="magenta"/>
-        </w:rPr>
-        <w:t>width</w:t>
-      </w:r>
-      <w:proofErr w:type="spellEnd"/>
-      <w:r>
-        <w:rPr>
-          <w:highlight w:val="magenta"/>
-        </w:rPr>
-        <w:t xml:space="preserve">, e sim usar </w:t>
-      </w:r>
-      <w:proofErr w:type="spellStart"/>
-      <w:r>
-        <w:rPr>
-          <w:highlight w:val="magenta"/>
-        </w:rPr>
-        <w:t>flex-basis</w:t>
-      </w:r>
-      <w:proofErr w:type="spellEnd"/>
-      <w:r>
-        <w:rPr>
-          <w:highlight w:val="magenta"/>
-        </w:rPr>
-        <w:t xml:space="preserve">, pois ai quando </w:t>
-      </w:r>
-      <w:proofErr w:type="spellStart"/>
-      <w:r>
-        <w:rPr>
-          <w:highlight w:val="magenta"/>
-        </w:rPr>
-        <w:t>ouver</w:t>
-      </w:r>
-      <w:proofErr w:type="spellEnd"/>
-      <w:r>
-        <w:rPr>
-          <w:highlight w:val="magenta"/>
-        </w:rPr>
-        <w:t xml:space="preserve"> a quebra (wrap) ele irá fazer o ajuste do conteúdo automaticamente.</w:t>
+        <w:t>Portanto, quando falamos de display flex, temos que evitar usar height e width, e sim usar flex-basis, pois ai quando ouver a quebra (wrap) ele irá fazer o ajuste do conteúdo automaticamente.</w:t>
       </w:r>
     </w:p>
     <w:p>
@@ -5710,15 +3923,7 @@
         <w:jc w:val="both"/>
       </w:pPr>
       <w:r>
-        <w:t xml:space="preserve">O </w:t>
-      </w:r>
-      <w:proofErr w:type="spellStart"/>
-      <w:r>
-        <w:t>flex-basis</w:t>
-      </w:r>
-      <w:proofErr w:type="spellEnd"/>
-      <w:r>
-        <w:t xml:space="preserve"> é uma medida EXATA se tudo couber dentro do container, se não couber ai NÃO É MEDIDA EXATA</w:t>
+        <w:t>O flex-basis é uma medida EXATA se tudo couber dentro do container, se não couber ai NÃO É MEDIDA EXATA</w:t>
       </w:r>
       <w:r>
         <w:t>. Além disso tudo que estiver nesse meio do caminho tentará ser ajustado automaticamente por ele.</w:t>
@@ -5745,15 +3950,7 @@
         <w:t xml:space="preserve">FLEX-SHRINK E FLEX-GROW: </w:t>
       </w:r>
       <w:r>
-        <w:t xml:space="preserve">Serve para crescimento dos itens em containers </w:t>
-      </w:r>
-      <w:proofErr w:type="spellStart"/>
-      <w:r>
-        <w:t>nowrap</w:t>
-      </w:r>
-      <w:proofErr w:type="spellEnd"/>
-      <w:r>
-        <w:t xml:space="preserve"> (que não quebram). Pode encolher? Pode aumentar?</w:t>
+        <w:t>Serve para crescimento dos itens em containers nowrap (que não quebram). Pode encolher? Pode aumentar?</w:t>
       </w:r>
     </w:p>
     <w:p>
@@ -5763,29 +3960,13 @@
         <w:jc w:val="both"/>
       </w:pPr>
       <w:r>
-        <w:t xml:space="preserve">O padrão dessas propriedades são: </w:t>
-      </w:r>
-      <w:proofErr w:type="spellStart"/>
-      <w:r>
-        <w:t>flex-shrink</w:t>
-      </w:r>
-      <w:proofErr w:type="spellEnd"/>
-      <w:r>
-        <w:t>: 1</w:t>
+        <w:t>O padrão dessas propriedades são: flex-shrink: 1</w:t>
       </w:r>
       <w:r>
         <w:t xml:space="preserve"> (pode encolher)</w:t>
       </w:r>
       <w:r>
-        <w:t xml:space="preserve"> e </w:t>
-      </w:r>
-      <w:proofErr w:type="spellStart"/>
-      <w:r>
-        <w:t>flex-grow</w:t>
-      </w:r>
-      <w:proofErr w:type="spellEnd"/>
-      <w:r>
-        <w:t>: 0</w:t>
+        <w:t xml:space="preserve"> e flex-grow: 0</w:t>
       </w:r>
       <w:r>
         <w:t xml:space="preserve"> (não pode crescer).</w:t>
@@ -5801,69 +3982,46 @@
           <w:bCs/>
         </w:rPr>
       </w:pPr>
-      <w:proofErr w:type="spellStart"/>
-      <w:r>
-        <w:rPr>
-          <w:b/>
-          <w:bCs/>
-        </w:rPr>
-        <w:t>Obs</w:t>
-      </w:r>
-      <w:proofErr w:type="spellEnd"/>
-      <w:r>
-        <w:rPr>
-          <w:b/>
-          <w:bCs/>
-        </w:rPr>
-        <w:t xml:space="preserve">: Se eu quero que os itens encolham e cresçam até os limites mínimos e máximos da tela, posso </w:t>
-      </w:r>
-      <w:proofErr w:type="spellStart"/>
-      <w:r>
-        <w:rPr>
-          <w:b/>
-          <w:bCs/>
-        </w:rPr>
-        <w:t>apssar</w:t>
-      </w:r>
-      <w:proofErr w:type="spellEnd"/>
-      <w:r>
-        <w:rPr>
-          <w:b/>
-          <w:bCs/>
-        </w:rPr>
-        <w:t xml:space="preserve"> as propriedades </w:t>
-      </w:r>
-      <w:proofErr w:type="spellStart"/>
-      <w:r>
-        <w:rPr>
-          <w:b/>
-          <w:bCs/>
-        </w:rPr>
-        <w:t>flex.shrink</w:t>
-      </w:r>
-      <w:proofErr w:type="spellEnd"/>
-      <w:r>
-        <w:rPr>
-          <w:b/>
-          <w:bCs/>
-        </w:rPr>
-        <w:t xml:space="preserve">: 1 e </w:t>
-      </w:r>
-      <w:proofErr w:type="spellStart"/>
-      <w:r>
-        <w:rPr>
-          <w:b/>
-          <w:bCs/>
-        </w:rPr>
-        <w:t>flex-grow</w:t>
-      </w:r>
-      <w:proofErr w:type="spellEnd"/>
-      <w:r>
-        <w:rPr>
-          <w:b/>
-          <w:bCs/>
-        </w:rPr>
-        <w:t xml:space="preserve">: 1. </w:t>
+      <w:r>
+        <w:rPr>
+          <w:b/>
+          <w:bCs/>
+        </w:rPr>
+        <w:t xml:space="preserve">Obs: Se eu quero que os itens encolham e cresçam até os limites mínimos e máximos da tela, posso apssar as propriedades flex.shrink: 1 e flex-grow: 1. </w:t>
+      </w:r>
+    </w:p>
+    <w:p>
+      <w:pPr>
+        <w:pStyle w:val="PargrafodaLista"/>
+        <w:ind w:left="0"/>
+        <w:jc w:val="both"/>
+      </w:pPr>
+      <w:r>
+        <w:rPr>
+          <w:b/>
+          <w:bCs/>
+        </w:rPr>
+        <w:t xml:space="preserve">Obs: A propriedade flex-grow pode combar com a propriedade wrap: </w:t>
+      </w:r>
+      <w:r>
+        <w:t>o que acontece é que o item se complementa para ocupar toda a tela.</w:t>
+      </w:r>
+    </w:p>
+    <w:p>
+      <w:pPr>
+        <w:pStyle w:val="PargrafodaLista"/>
+        <w:ind w:left="0"/>
+        <w:jc w:val="both"/>
+      </w:pPr>
+      <w:r>
+        <w:rPr>
+          <w:b/>
+          <w:bCs/>
+        </w:rPr>
+        <w:t xml:space="preserve">Obs: </w:t>
+      </w:r>
+      <w:r>
+        <w:t>Passando classes ou ids, é possível fazer uma proporção de crescimento ou encolhimento com as propriedades flex-grow e flex-shrink</w:t>
       </w:r>
     </w:p>
     <w:sectPr>

</xml_diff>

<commit_message>
Att flex011 e documento word
</commit_message>
<xml_diff>
--- a/modulo-5/html5-css3-modulo5.docx
+++ b/modulo-5/html5-css3-modulo5.docx
@@ -4022,6 +4022,81 @@
       </w:r>
       <w:r>
         <w:t>Passando classes ou ids, é possível fazer uma proporção de crescimento ou encolhimento com as propriedades flex-grow e flex-shrink</w:t>
+      </w:r>
+    </w:p>
+    <w:p>
+      <w:pPr>
+        <w:pStyle w:val="PargrafodaLista"/>
+        <w:ind w:left="0"/>
+        <w:jc w:val="both"/>
+      </w:pPr>
+    </w:p>
+    <w:p>
+      <w:pPr>
+        <w:pStyle w:val="PargrafodaLista"/>
+        <w:ind w:left="0"/>
+        <w:jc w:val="both"/>
+      </w:pPr>
+      <w:r>
+        <w:rPr>
+          <w:b/>
+          <w:bCs/>
+        </w:rPr>
+        <w:t xml:space="preserve">PROPRIEDADE FLEX: </w:t>
+      </w:r>
+      <w:r>
+        <w:t>É a propriedade que simplifica flex-basis + flex-grow + flex-shrink.</w:t>
+      </w:r>
+      <w:r>
+        <w:t xml:space="preserve"> Essa propriedade deve prevalecer sobre o uso individual de cada uma das resumidas (basis, grow e shrink) segundo W3C.</w:t>
+      </w:r>
+    </w:p>
+    <w:p>
+      <w:pPr>
+        <w:pStyle w:val="PargrafodaLista"/>
+        <w:ind w:left="0"/>
+        <w:jc w:val="both"/>
+      </w:pPr>
+      <w:r>
+        <w:rPr>
+          <w:b/>
+          <w:bCs/>
+        </w:rPr>
+        <w:tab/>
+      </w:r>
+      <w:r>
+        <w:rPr>
+          <w:b/>
+          <w:bCs/>
+          <w:highlight w:val="magenta"/>
+        </w:rPr>
+        <w:t xml:space="preserve">{Flex: grow shrink </w:t>
+      </w:r>
+      <w:r>
+        <w:rPr>
+          <w:b/>
+          <w:bCs/>
+          <w:highlight w:val="magenta"/>
+        </w:rPr>
+        <w:t>basis</w:t>
+      </w:r>
+      <w:r>
+        <w:rPr>
+          <w:b/>
+          <w:bCs/>
+          <w:highlight w:val="magenta"/>
+        </w:rPr>
+        <w:t>}</w:t>
+      </w:r>
+      <w:r>
+        <w:rPr>
+          <w:b/>
+          <w:bCs/>
+        </w:rPr>
+        <w:t xml:space="preserve"> </w:t>
+      </w:r>
+      <w:r>
+        <w:t>Um item com as seguintes propriedades = { flex-shrink: 2; flex-basis: 180px; flex-grow: 0} pode ser substituído por = {flex: 0 2 180px}</w:t>
       </w:r>
     </w:p>
     <w:sectPr>

</xml_diff>

<commit_message>
Att flex011 (flex) e documento word
</commit_message>
<xml_diff>
--- a/modulo-5/html5-css3-modulo5.docx
+++ b/modulo-5/html5-css3-modulo5.docx
@@ -4099,6 +4099,153 @@
         <w:t>Um item com as seguintes propriedades = { flex-shrink: 2; flex-basis: 180px; flex-grow: 0} pode ser substituído por = {flex: 0 2 180px}</w:t>
       </w:r>
     </w:p>
+    <w:p>
+      <w:pPr>
+        <w:pStyle w:val="PargrafodaLista"/>
+        <w:ind w:left="0"/>
+        <w:jc w:val="both"/>
+        <w:rPr>
+          <w:b/>
+          <w:bCs/>
+        </w:rPr>
+      </w:pPr>
+      <w:r>
+        <w:tab/>
+      </w:r>
+      <w:r>
+        <w:rPr>
+          <w:b/>
+          <w:bCs/>
+        </w:rPr>
+        <w:t xml:space="preserve">OUTRAS SIMPLIFICAÇÕES: </w:t>
+      </w:r>
+    </w:p>
+    <w:p>
+      <w:pPr>
+        <w:pStyle w:val="PargrafodaLista"/>
+        <w:numPr>
+          <w:ilvl w:val="0"/>
+          <w:numId w:val="8"/>
+        </w:numPr>
+        <w:jc w:val="both"/>
+        <w:rPr>
+          <w:highlight w:val="yellow"/>
+        </w:rPr>
+      </w:pPr>
+      <w:r>
+        <w:rPr>
+          <w:highlight w:val="yellow"/>
+        </w:rPr>
+        <w:t>(PADRÃO) flex: 0 1 auto; ou flex:initial</w:t>
+      </w:r>
+    </w:p>
+    <w:p>
+      <w:pPr>
+        <w:pStyle w:val="PargrafodaLista"/>
+        <w:numPr>
+          <w:ilvl w:val="0"/>
+          <w:numId w:val="8"/>
+        </w:numPr>
+        <w:jc w:val="both"/>
+        <w:rPr>
+          <w:highlight w:val="yellow"/>
+        </w:rPr>
+      </w:pPr>
+      <w:r>
+        <w:rPr>
+          <w:highlight w:val="yellow"/>
+        </w:rPr>
+        <w:t>(TAMANHO DO CONTEÚDO SEM CRESCER E ENCOLHER): flex: 0 0 auto; ou flex: none;</w:t>
+      </w:r>
+    </w:p>
+    <w:p>
+      <w:pPr>
+        <w:pStyle w:val="PargrafodaLista"/>
+        <w:numPr>
+          <w:ilvl w:val="0"/>
+          <w:numId w:val="8"/>
+        </w:numPr>
+        <w:jc w:val="both"/>
+        <w:rPr>
+          <w:highlight w:val="yellow"/>
+        </w:rPr>
+      </w:pPr>
+      <w:r>
+        <w:rPr>
+          <w:highlight w:val="yellow"/>
+        </w:rPr>
+        <w:t>(SEMPRE FLEXÍVEL): flex: 1 1 auto; ou flex: auto;</w:t>
+      </w:r>
+    </w:p>
+    <w:p>
+      <w:pPr>
+        <w:pStyle w:val="PargrafodaLista"/>
+        <w:numPr>
+          <w:ilvl w:val="0"/>
+          <w:numId w:val="8"/>
+        </w:numPr>
+        <w:jc w:val="both"/>
+        <w:rPr>
+          <w:highlight w:val="yellow"/>
+        </w:rPr>
+      </w:pPr>
+      <w:r>
+        <w:rPr>
+          <w:highlight w:val="yellow"/>
+        </w:rPr>
+        <w:t>(valor): flex:3 usa 3 para grow e padrão para outros.</w:t>
+      </w:r>
+    </w:p>
+    <w:p>
+      <w:pPr>
+        <w:pStyle w:val="PargrafodaLista"/>
+        <w:numPr>
+          <w:ilvl w:val="0"/>
+          <w:numId w:val="8"/>
+        </w:numPr>
+        <w:jc w:val="both"/>
+        <w:rPr>
+          <w:highlight w:val="yellow"/>
+        </w:rPr>
+      </w:pPr>
+      <w:r>
+        <w:drawing>
+          <wp:inline distT="0" distB="0" distL="0" distR="0" wp14:anchorId="631F9323" wp14:editId="4D5C9715">
+            <wp:extent cx="3153215" cy="4220164"/>
+            <wp:effectExtent l="0" t="0" r="9525" b="9525"/>
+            <wp:docPr id="19" name="Imagem 19"/>
+            <wp:cNvGraphicFramePr>
+              <a:graphicFrameLocks xmlns:a="http://schemas.openxmlformats.org/drawingml/2006/main" noChangeAspect="1"/>
+            </wp:cNvGraphicFramePr>
+            <a:graphic xmlns:a="http://schemas.openxmlformats.org/drawingml/2006/main">
+              <a:graphicData uri="http://schemas.openxmlformats.org/drawingml/2006/picture">
+                <pic:pic xmlns:pic="http://schemas.openxmlformats.org/drawingml/2006/picture">
+                  <pic:nvPicPr>
+                    <pic:cNvPr id="1" name=""/>
+                    <pic:cNvPicPr/>
+                  </pic:nvPicPr>
+                  <pic:blipFill>
+                    <a:blip r:embed="rId25"/>
+                    <a:stretch>
+                      <a:fillRect/>
+                    </a:stretch>
+                  </pic:blipFill>
+                  <pic:spPr>
+                    <a:xfrm>
+                      <a:off x="0" y="0"/>
+                      <a:ext cx="3153215" cy="4220164"/>
+                    </a:xfrm>
+                    <a:prstGeom prst="rect">
+                      <a:avLst/>
+                    </a:prstGeom>
+                  </pic:spPr>
+                </pic:pic>
+              </a:graphicData>
+            </a:graphic>
+          </wp:inline>
+        </w:drawing>
+      </w:r>
+    </w:p>
     <w:sectPr>
       <w:pgSz w:w="11906" w:h="16838"/>
       <w:pgMar w:top="720" w:right="720" w:bottom="720" w:left="720" w:header="708" w:footer="708" w:gutter="0"/>
@@ -4311,6 +4458,119 @@
     </w:lvl>
   </w:abstractNum>
   <w:abstractNum w:abstractNumId="2" w15:restartNumberingAfterBreak="0">
+    <w:nsid w:val="3B29418A"/>
+    <w:multiLevelType w:val="hybridMultilevel"/>
+    <w:tmpl w:val="0C36B836"/>
+    <w:lvl w:ilvl="0" w:tplc="04160001">
+      <w:start w:val="1"/>
+      <w:numFmt w:val="bullet"/>
+      <w:lvlText w:val=""/>
+      <w:lvlJc w:val="left"/>
+      <w:pPr>
+        <w:ind w:left="2141" w:hanging="360"/>
+      </w:pPr>
+      <w:rPr>
+        <w:rFonts w:ascii="Symbol" w:hAnsi="Symbol" w:hint="default"/>
+      </w:rPr>
+    </w:lvl>
+    <w:lvl w:ilvl="1" w:tplc="04160003" w:tentative="1">
+      <w:start w:val="1"/>
+      <w:numFmt w:val="bullet"/>
+      <w:lvlText w:val="o"/>
+      <w:lvlJc w:val="left"/>
+      <w:pPr>
+        <w:ind w:left="2861" w:hanging="360"/>
+      </w:pPr>
+      <w:rPr>
+        <w:rFonts w:ascii="Courier New" w:hAnsi="Courier New" w:cs="Courier New" w:hint="default"/>
+      </w:rPr>
+    </w:lvl>
+    <w:lvl w:ilvl="2" w:tplc="04160005" w:tentative="1">
+      <w:start w:val="1"/>
+      <w:numFmt w:val="bullet"/>
+      <w:lvlText w:val=""/>
+      <w:lvlJc w:val="left"/>
+      <w:pPr>
+        <w:ind w:left="3581" w:hanging="360"/>
+      </w:pPr>
+      <w:rPr>
+        <w:rFonts w:ascii="Wingdings" w:hAnsi="Wingdings" w:hint="default"/>
+      </w:rPr>
+    </w:lvl>
+    <w:lvl w:ilvl="3" w:tplc="04160001" w:tentative="1">
+      <w:start w:val="1"/>
+      <w:numFmt w:val="bullet"/>
+      <w:lvlText w:val=""/>
+      <w:lvlJc w:val="left"/>
+      <w:pPr>
+        <w:ind w:left="4301" w:hanging="360"/>
+      </w:pPr>
+      <w:rPr>
+        <w:rFonts w:ascii="Symbol" w:hAnsi="Symbol" w:hint="default"/>
+      </w:rPr>
+    </w:lvl>
+    <w:lvl w:ilvl="4" w:tplc="04160003" w:tentative="1">
+      <w:start w:val="1"/>
+      <w:numFmt w:val="bullet"/>
+      <w:lvlText w:val="o"/>
+      <w:lvlJc w:val="left"/>
+      <w:pPr>
+        <w:ind w:left="5021" w:hanging="360"/>
+      </w:pPr>
+      <w:rPr>
+        <w:rFonts w:ascii="Courier New" w:hAnsi="Courier New" w:cs="Courier New" w:hint="default"/>
+      </w:rPr>
+    </w:lvl>
+    <w:lvl w:ilvl="5" w:tplc="04160005" w:tentative="1">
+      <w:start w:val="1"/>
+      <w:numFmt w:val="bullet"/>
+      <w:lvlText w:val=""/>
+      <w:lvlJc w:val="left"/>
+      <w:pPr>
+        <w:ind w:left="5741" w:hanging="360"/>
+      </w:pPr>
+      <w:rPr>
+        <w:rFonts w:ascii="Wingdings" w:hAnsi="Wingdings" w:hint="default"/>
+      </w:rPr>
+    </w:lvl>
+    <w:lvl w:ilvl="6" w:tplc="04160001" w:tentative="1">
+      <w:start w:val="1"/>
+      <w:numFmt w:val="bullet"/>
+      <w:lvlText w:val=""/>
+      <w:lvlJc w:val="left"/>
+      <w:pPr>
+        <w:ind w:left="6461" w:hanging="360"/>
+      </w:pPr>
+      <w:rPr>
+        <w:rFonts w:ascii="Symbol" w:hAnsi="Symbol" w:hint="default"/>
+      </w:rPr>
+    </w:lvl>
+    <w:lvl w:ilvl="7" w:tplc="04160003" w:tentative="1">
+      <w:start w:val="1"/>
+      <w:numFmt w:val="bullet"/>
+      <w:lvlText w:val="o"/>
+      <w:lvlJc w:val="left"/>
+      <w:pPr>
+        <w:ind w:left="7181" w:hanging="360"/>
+      </w:pPr>
+      <w:rPr>
+        <w:rFonts w:ascii="Courier New" w:hAnsi="Courier New" w:cs="Courier New" w:hint="default"/>
+      </w:rPr>
+    </w:lvl>
+    <w:lvl w:ilvl="8" w:tplc="04160005" w:tentative="1">
+      <w:start w:val="1"/>
+      <w:numFmt w:val="bullet"/>
+      <w:lvlText w:val=""/>
+      <w:lvlJc w:val="left"/>
+      <w:pPr>
+        <w:ind w:left="7901" w:hanging="360"/>
+      </w:pPr>
+      <w:rPr>
+        <w:rFonts w:ascii="Wingdings" w:hAnsi="Wingdings" w:hint="default"/>
+      </w:rPr>
+    </w:lvl>
+  </w:abstractNum>
+  <w:abstractNum w:abstractNumId="3" w15:restartNumberingAfterBreak="0">
     <w:nsid w:val="528E65CB"/>
     <w:multiLevelType w:val="hybridMultilevel"/>
     <w:tmpl w:val="3E28EB7C"/>
@@ -4400,7 +4660,7 @@
       </w:pPr>
     </w:lvl>
   </w:abstractNum>
-  <w:abstractNum w:abstractNumId="3" w15:restartNumberingAfterBreak="0">
+  <w:abstractNum w:abstractNumId="4" w15:restartNumberingAfterBreak="0">
     <w:nsid w:val="66646497"/>
     <w:multiLevelType w:val="hybridMultilevel"/>
     <w:tmpl w:val="82E87AA4"/>
@@ -4490,7 +4750,7 @@
       </w:pPr>
     </w:lvl>
   </w:abstractNum>
-  <w:abstractNum w:abstractNumId="4" w15:restartNumberingAfterBreak="0">
+  <w:abstractNum w:abstractNumId="5" w15:restartNumberingAfterBreak="0">
     <w:nsid w:val="730545F2"/>
     <w:multiLevelType w:val="hybridMultilevel"/>
     <w:tmpl w:val="5290D6EA"/>
@@ -4603,7 +4863,7 @@
       </w:rPr>
     </w:lvl>
   </w:abstractNum>
-  <w:abstractNum w:abstractNumId="5" w15:restartNumberingAfterBreak="0">
+  <w:abstractNum w:abstractNumId="6" w15:restartNumberingAfterBreak="0">
     <w:nsid w:val="77112568"/>
     <w:multiLevelType w:val="hybridMultilevel"/>
     <w:tmpl w:val="90626F00"/>
@@ -4690,6 +4950,119 @@
       <w:pPr>
         <w:ind w:left="6840" w:hanging="180"/>
       </w:pPr>
+    </w:lvl>
+  </w:abstractNum>
+  <w:abstractNum w:abstractNumId="7" w15:restartNumberingAfterBreak="0">
+    <w:nsid w:val="7AA677D4"/>
+    <w:multiLevelType w:val="hybridMultilevel"/>
+    <w:tmpl w:val="9F7E4406"/>
+    <w:lvl w:ilvl="0" w:tplc="04160001">
+      <w:start w:val="1"/>
+      <w:numFmt w:val="bullet"/>
+      <w:lvlText w:val=""/>
+      <w:lvlJc w:val="left"/>
+      <w:pPr>
+        <w:ind w:left="720" w:hanging="360"/>
+      </w:pPr>
+      <w:rPr>
+        <w:rFonts w:ascii="Symbol" w:hAnsi="Symbol" w:hint="default"/>
+      </w:rPr>
+    </w:lvl>
+    <w:lvl w:ilvl="1" w:tplc="04160003" w:tentative="1">
+      <w:start w:val="1"/>
+      <w:numFmt w:val="bullet"/>
+      <w:lvlText w:val="o"/>
+      <w:lvlJc w:val="left"/>
+      <w:pPr>
+        <w:ind w:left="1440" w:hanging="360"/>
+      </w:pPr>
+      <w:rPr>
+        <w:rFonts w:ascii="Courier New" w:hAnsi="Courier New" w:cs="Courier New" w:hint="default"/>
+      </w:rPr>
+    </w:lvl>
+    <w:lvl w:ilvl="2" w:tplc="04160005" w:tentative="1">
+      <w:start w:val="1"/>
+      <w:numFmt w:val="bullet"/>
+      <w:lvlText w:val=""/>
+      <w:lvlJc w:val="left"/>
+      <w:pPr>
+        <w:ind w:left="2160" w:hanging="360"/>
+      </w:pPr>
+      <w:rPr>
+        <w:rFonts w:ascii="Wingdings" w:hAnsi="Wingdings" w:hint="default"/>
+      </w:rPr>
+    </w:lvl>
+    <w:lvl w:ilvl="3" w:tplc="04160001" w:tentative="1">
+      <w:start w:val="1"/>
+      <w:numFmt w:val="bullet"/>
+      <w:lvlText w:val=""/>
+      <w:lvlJc w:val="left"/>
+      <w:pPr>
+        <w:ind w:left="2880" w:hanging="360"/>
+      </w:pPr>
+      <w:rPr>
+        <w:rFonts w:ascii="Symbol" w:hAnsi="Symbol" w:hint="default"/>
+      </w:rPr>
+    </w:lvl>
+    <w:lvl w:ilvl="4" w:tplc="04160003" w:tentative="1">
+      <w:start w:val="1"/>
+      <w:numFmt w:val="bullet"/>
+      <w:lvlText w:val="o"/>
+      <w:lvlJc w:val="left"/>
+      <w:pPr>
+        <w:ind w:left="3600" w:hanging="360"/>
+      </w:pPr>
+      <w:rPr>
+        <w:rFonts w:ascii="Courier New" w:hAnsi="Courier New" w:cs="Courier New" w:hint="default"/>
+      </w:rPr>
+    </w:lvl>
+    <w:lvl w:ilvl="5" w:tplc="04160005" w:tentative="1">
+      <w:start w:val="1"/>
+      <w:numFmt w:val="bullet"/>
+      <w:lvlText w:val=""/>
+      <w:lvlJc w:val="left"/>
+      <w:pPr>
+        <w:ind w:left="4320" w:hanging="360"/>
+      </w:pPr>
+      <w:rPr>
+        <w:rFonts w:ascii="Wingdings" w:hAnsi="Wingdings" w:hint="default"/>
+      </w:rPr>
+    </w:lvl>
+    <w:lvl w:ilvl="6" w:tplc="04160001" w:tentative="1">
+      <w:start w:val="1"/>
+      <w:numFmt w:val="bullet"/>
+      <w:lvlText w:val=""/>
+      <w:lvlJc w:val="left"/>
+      <w:pPr>
+        <w:ind w:left="5040" w:hanging="360"/>
+      </w:pPr>
+      <w:rPr>
+        <w:rFonts w:ascii="Symbol" w:hAnsi="Symbol" w:hint="default"/>
+      </w:rPr>
+    </w:lvl>
+    <w:lvl w:ilvl="7" w:tplc="04160003" w:tentative="1">
+      <w:start w:val="1"/>
+      <w:numFmt w:val="bullet"/>
+      <w:lvlText w:val="o"/>
+      <w:lvlJc w:val="left"/>
+      <w:pPr>
+        <w:ind w:left="5760" w:hanging="360"/>
+      </w:pPr>
+      <w:rPr>
+        <w:rFonts w:ascii="Courier New" w:hAnsi="Courier New" w:cs="Courier New" w:hint="default"/>
+      </w:rPr>
+    </w:lvl>
+    <w:lvl w:ilvl="8" w:tplc="04160005" w:tentative="1">
+      <w:start w:val="1"/>
+      <w:numFmt w:val="bullet"/>
+      <w:lvlText w:val=""/>
+      <w:lvlJc w:val="left"/>
+      <w:pPr>
+        <w:ind w:left="6480" w:hanging="360"/>
+      </w:pPr>
+      <w:rPr>
+        <w:rFonts w:ascii="Wingdings" w:hAnsi="Wingdings" w:hint="default"/>
+      </w:rPr>
     </w:lvl>
   </w:abstractNum>
   <w:num w:numId="1">
@@ -4699,16 +5072,22 @@
     <w:abstractNumId w:val="1"/>
   </w:num>
   <w:num w:numId="3">
-    <w:abstractNumId w:val="2"/>
+    <w:abstractNumId w:val="3"/>
   </w:num>
   <w:num w:numId="4">
-    <w:abstractNumId w:val="3"/>
+    <w:abstractNumId w:val="4"/>
   </w:num>
   <w:num w:numId="5">
-    <w:abstractNumId w:val="4"/>
+    <w:abstractNumId w:val="5"/>
   </w:num>
   <w:num w:numId="6">
-    <w:abstractNumId w:val="5"/>
+    <w:abstractNumId w:val="6"/>
+  </w:num>
+  <w:num w:numId="7">
+    <w:abstractNumId w:val="7"/>
+  </w:num>
+  <w:num w:numId="8">
+    <w:abstractNumId w:val="2"/>
   </w:num>
 </w:numbering>
 </file>

</xml_diff>